<commit_message>
Added the syllabus for CSC651. Also added my changes on the Developer Guide.
</commit_message>
<xml_diff>
--- a/ReceiptRewards.Documentation/Developer Guide.docx
+++ b/ReceiptRewards.Documentation/Developer Guide.docx
@@ -1,6 +1,6 @@
 
 <file path=word/document.xml><?xml version="1.0" encoding="utf-8"?>
-<w:document xmlns:wpc="http://schemas.microsoft.com/office/word/2010/wordprocessingCanvas" xmlns:mc="http://schemas.openxmlformats.org/markup-compatibility/2006" xmlns:o="urn:schemas-microsoft-com:office:office" xmlns:r="http://schemas.openxmlformats.org/officeDocument/2006/relationships" xmlns:m="http://schemas.openxmlformats.org/officeDocument/2006/math" xmlns:v="urn:schemas-microsoft-com:vml" xmlns:wp14="http://schemas.microsoft.com/office/word/2010/wordprocessingDrawing" xmlns:wp="http://schemas.openxmlformats.org/drawingml/2006/wordprocessingDrawing" xmlns:w10="urn:schemas-microsoft-com:office:word" xmlns:w="http://schemas.openxmlformats.org/wordprocessingml/2006/main" xmlns:w14="http://schemas.microsoft.com/office/word/2010/wordml" xmlns:wpg="http://schemas.microsoft.com/office/word/2010/wordprocessingGroup" xmlns:wpi="http://schemas.microsoft.com/office/word/2010/wordprocessingInk" xmlns:wne="http://schemas.microsoft.com/office/word/2006/wordml" xmlns:wps="http://schemas.microsoft.com/office/word/2010/wordprocessingShape" mc:Ignorable="w14 wp14">
+<w:document xmlns:ve="http://schemas.openxmlformats.org/markup-compatibility/2006" xmlns:o="urn:schemas-microsoft-com:office:office" xmlns:r="http://schemas.openxmlformats.org/officeDocument/2006/relationships" xmlns:m="http://schemas.openxmlformats.org/officeDocument/2006/math" xmlns:v="urn:schemas-microsoft-com:vml" xmlns:wp="http://schemas.openxmlformats.org/drawingml/2006/wordprocessingDrawing" xmlns:w10="urn:schemas-microsoft-com:office:word" xmlns:w="http://schemas.openxmlformats.org/wordprocessingml/2006/main" xmlns:wne="http://schemas.microsoft.com/office/word/2006/wordml">
   <w:body>
     <w:sdt>
       <w:sdtPr>
@@ -44,7 +44,7 @@
               <w:left w:w="115" w:type="dxa"/>
               <w:right w:w="115" w:type="dxa"/>
             </w:tblCellMar>
-            <w:tblLook w:val="01E0" w:firstRow="1" w:lastRow="1" w:firstColumn="1" w:lastColumn="1" w:noHBand="0" w:noVBand="0"/>
+            <w:tblLook w:val="01E0"/>
           </w:tblPr>
           <w:tblGrid>
             <w:gridCol w:w="1908"/>
@@ -114,7 +114,6 @@
                     <w:dataBinding w:prefixMappings="xmlns:ns0='http://schemas.openxmlformats.org/package/2006/metadata/core-properties' xmlns:ns1='http://purl.org/dc/elements/1.1/'" w:xpath="/ns0:coreProperties[1]/ns1:title[1]" w:storeItemID="{6C3C8BC8-F283-45AE-878A-BAB7291924A1}"/>
                     <w:text/>
                   </w:sdtPr>
-                  <w:sdtEndPr/>
                   <w:sdtContent>
                     <w:r>
                       <w:rPr>
@@ -171,7 +170,6 @@
                       <w:calendar w:val="gregorian"/>
                     </w:date>
                   </w:sdtPr>
-                  <w:sdtEndPr/>
                   <w:sdtContent>
                     <w:r>
                       <w:rPr>
@@ -219,7 +217,6 @@
                     <w:dataBinding w:prefixMappings="xmlns:ns0='http://schemas.openxmlformats.org/package/2006/metadata/core-properties' xmlns:ns1='http://purl.org/dc/elements/1.1/'" w:xpath="/ns0:coreProperties[1]/ns1:subject[1]" w:storeItemID="{6C3C8BC8-F283-45AE-878A-BAB7291924A1}"/>
                     <w:text/>
                   </w:sdtPr>
-                  <w:sdtEndPr/>
                   <w:sdtContent>
                     <w:r>
                       <w:rPr>
@@ -1037,7 +1034,7 @@
           <w:numId w:val="11"/>
         </w:numPr>
       </w:pPr>
-      <w:hyperlink r:id="rId10" w:history="1">
+      <w:hyperlink r:id="rId9" w:history="1">
         <w:r>
           <w:rPr>
             <w:rStyle w:val="Hyperlink"/>
@@ -1078,7 +1075,7 @@
       <w:tblPr>
         <w:tblStyle w:val="MediumShading2-Accent1"/>
         <w:tblW w:w="0" w:type="auto"/>
-        <w:tblLook w:val="0420" w:firstRow="1" w:lastRow="0" w:firstColumn="0" w:lastColumn="0" w:noHBand="0" w:noVBand="1"/>
+        <w:tblLook w:val="0420"/>
       </w:tblPr>
       <w:tblGrid>
         <w:gridCol w:w="1650"/>
@@ -1088,7 +1085,7 @@
       </w:tblGrid>
       <w:tr>
         <w:trPr>
-          <w:cnfStyle w:val="100000000000" w:firstRow="1" w:lastRow="0" w:firstColumn="0" w:lastColumn="0" w:oddVBand="0" w:evenVBand="0" w:oddHBand="0" w:evenHBand="0" w:firstRowFirstColumn="0" w:firstRowLastColumn="0" w:lastRowFirstColumn="0" w:lastRowLastColumn="0"/>
+          <w:cnfStyle w:val="100000000000"/>
         </w:trPr>
         <w:tc>
           <w:tcPr>
@@ -1169,7 +1166,7 @@
       </w:tr>
       <w:tr>
         <w:trPr>
-          <w:cnfStyle w:val="000000100000" w:firstRow="0" w:lastRow="0" w:firstColumn="0" w:lastColumn="0" w:oddVBand="0" w:evenVBand="0" w:oddHBand="1" w:evenHBand="0" w:firstRowFirstColumn="0" w:firstRowLastColumn="0" w:lastRowFirstColumn="0" w:lastRowLastColumn="0"/>
+          <w:cnfStyle w:val="000000100000"/>
         </w:trPr>
         <w:tc>
           <w:tcPr>
@@ -1269,10 +1266,21 @@
         <w:rPr>
           <w:highlight w:val="yellow"/>
         </w:rPr>
-        <w:t>@TODO: link to which document and section</w:t>
-      </w:r>
-      <w:r>
-        <w:t xml:space="preserve"> , but the following section explain tricky setup steps that were needed in order to prepare the environment and have things running smoothly.</w:t>
+        <w:t xml:space="preserve">@TODO: link to which document and </w:t>
+      </w:r>
+      <w:proofErr w:type="gramStart"/>
+      <w:r>
+        <w:rPr>
+          <w:highlight w:val="yellow"/>
+        </w:rPr>
+        <w:t>section</w:t>
+      </w:r>
+      <w:r>
+        <w:t xml:space="preserve"> ,</w:t>
+      </w:r>
+      <w:proofErr w:type="gramEnd"/>
+      <w:r>
+        <w:t xml:space="preserve"> but the following section explain tricky setup steps that were needed in order to prepare the environment and have things running smoothly.</w:t>
       </w:r>
     </w:p>
     <w:p>
@@ -1293,12 +1301,25 @@
         <w:pStyle w:val="Heading3"/>
       </w:pPr>
       <w:r>
-        <w:t>2.1.1.1 PCLs for Android and iOS</w:t>
-      </w:r>
-    </w:p>
-    <w:p>
-      <w:r>
-        <w:t xml:space="preserve">By default, PCL libraries only work for the Windows Platforms (Windows Phone, Windows Store, X-Box.) However, the project </w:t>
+        <w:t xml:space="preserve">2.1.1.1 PCLs for Android and </w:t>
+      </w:r>
+      <w:proofErr w:type="spellStart"/>
+      <w:r>
+        <w:t>iOS</w:t>
+      </w:r>
+      <w:proofErr w:type="spellEnd"/>
+    </w:p>
+    <w:p>
+      <w:r>
+        <w:t xml:space="preserve">By default, PCL libraries only work for the Windows Platforms (Windows Phone, Windows Store, </w:t>
+      </w:r>
+      <w:proofErr w:type="gramStart"/>
+      <w:r>
+        <w:t>X</w:t>
+      </w:r>
+      <w:proofErr w:type="gramEnd"/>
+      <w:r>
+        <w:t xml:space="preserve">-Box.) However, the project </w:t>
       </w:r>
       <w:r>
         <w:t>relies</w:t>
@@ -1311,7 +1332,7 @@
       <w:r>
         <w:t xml:space="preserve">The resource comes from </w:t>
       </w:r>
-      <w:hyperlink r:id="rId11" w:history="1">
+      <w:hyperlink r:id="rId10" w:history="1">
         <w:r>
           <w:rPr>
             <w:rStyle w:val="Hyperlink"/>
@@ -1326,6 +1347,60 @@
     <w:p>
       <w:r>
         <w:rPr>
+          <w:noProof/>
+          <w:lang w:eastAsia="en-US"/>
+        </w:rPr>
+        <w:lastRenderedPageBreak/>
+        <w:drawing>
+          <wp:inline distT="0" distB="0" distL="0" distR="0">
+            <wp:extent cx="5937885" cy="2647950"/>
+            <wp:effectExtent l="19050" t="0" r="5715" b="0"/>
+            <wp:docPr id="23" name="Picture 12" descr="C:\Users\Ernie\Desktop\DeveloperGuideScreenshots\VisualStudioPCLSupport_01.PNG"/>
+            <wp:cNvGraphicFramePr>
+              <a:graphicFrameLocks xmlns:a="http://schemas.openxmlformats.org/drawingml/2006/main" noChangeAspect="1"/>
+            </wp:cNvGraphicFramePr>
+            <a:graphic xmlns:a="http://schemas.openxmlformats.org/drawingml/2006/main">
+              <a:graphicData uri="http://schemas.openxmlformats.org/drawingml/2006/picture">
+                <pic:pic xmlns:pic="http://schemas.openxmlformats.org/drawingml/2006/picture">
+                  <pic:nvPicPr>
+                    <pic:cNvPr id="0" name="Picture 12" descr="C:\Users\Ernie\Desktop\DeveloperGuideScreenshots\VisualStudioPCLSupport_01.PNG"/>
+                    <pic:cNvPicPr>
+                      <a:picLocks noChangeAspect="1" noChangeArrowheads="1"/>
+                    </pic:cNvPicPr>
+                  </pic:nvPicPr>
+                  <pic:blipFill>
+                    <a:blip r:embed="rId11" cstate="print"/>
+                    <a:srcRect/>
+                    <a:stretch>
+                      <a:fillRect/>
+                    </a:stretch>
+                  </pic:blipFill>
+                  <pic:spPr bwMode="auto">
+                    <a:xfrm>
+                      <a:off x="0" y="0"/>
+                      <a:ext cx="5937885" cy="2647950"/>
+                    </a:xfrm>
+                    <a:prstGeom prst="rect">
+                      <a:avLst/>
+                    </a:prstGeom>
+                    <a:noFill/>
+                    <a:ln w="9525">
+                      <a:noFill/>
+                      <a:miter lim="800000"/>
+                      <a:headEnd/>
+                      <a:tailEnd/>
+                    </a:ln>
+                  </pic:spPr>
+                </pic:pic>
+              </a:graphicData>
+            </a:graphic>
+          </wp:inline>
+        </w:drawing>
+      </w:r>
+    </w:p>
+    <w:p>
+      <w:r>
+        <w:rPr>
           <w:highlight w:val="yellow"/>
         </w:rPr>
         <w:t>@TODO: Make a resource folder and copy the fil</w:t>
@@ -1342,12 +1417,36 @@
         <w:pStyle w:val="Heading3"/>
       </w:pPr>
       <w:r>
-        <w:t>2.1.1.1 Xamarin Plug-In</w:t>
-      </w:r>
-    </w:p>
-    <w:p>
-      <w:r>
-        <w:t>The project utilizes the Xamarin Platform, so the plugins must be installed.</w:t>
+        <w:t xml:space="preserve">2.1.1.1 </w:t>
+      </w:r>
+      <w:proofErr w:type="spellStart"/>
+      <w:r>
+        <w:t>Xamarin</w:t>
+      </w:r>
+      <w:proofErr w:type="spellEnd"/>
+      <w:r>
+        <w:t xml:space="preserve"> Plug-In</w:t>
+      </w:r>
+    </w:p>
+    <w:p>
+      <w:r>
+        <w:t xml:space="preserve">The project utilizes the </w:t>
+      </w:r>
+      <w:proofErr w:type="spellStart"/>
+      <w:r>
+        <w:t>Xamarin</w:t>
+      </w:r>
+      <w:proofErr w:type="spellEnd"/>
+      <w:r>
+        <w:t xml:space="preserve"> Platform, so the </w:t>
+      </w:r>
+      <w:proofErr w:type="spellStart"/>
+      <w:r>
+        <w:t>plugins</w:t>
+      </w:r>
+      <w:proofErr w:type="spellEnd"/>
+      <w:r>
+        <w:t xml:space="preserve"> must be installed.</w:t>
       </w:r>
     </w:p>
     <w:p>
@@ -1355,7 +1454,21 @@
         <w:rPr>
           <w:highlight w:val="yellow"/>
         </w:rPr>
-        <w:t>@TODO: Get screenshots and directions for the Xamarin Platform.</w:t>
+        <w:t xml:space="preserve">@TODO: Get screenshots and directions for the </w:t>
+      </w:r>
+      <w:proofErr w:type="spellStart"/>
+      <w:r>
+        <w:rPr>
+          <w:highlight w:val="yellow"/>
+        </w:rPr>
+        <w:t>Xamarin</w:t>
+      </w:r>
+      <w:proofErr w:type="spellEnd"/>
+      <w:r>
+        <w:rPr>
+          <w:highlight w:val="yellow"/>
+        </w:rPr>
+        <w:t xml:space="preserve"> Platform.</w:t>
       </w:r>
     </w:p>
     <w:p>
@@ -1363,32 +1476,170 @@
         <w:pStyle w:val="Heading2"/>
       </w:pPr>
       <w:r>
-        <w:t>2.2 Netbeans IDE</w:t>
-      </w:r>
-    </w:p>
-    <w:p>
-      <w:r>
-        <w:t xml:space="preserve">The Netbeans IDE is used to create the Web Services. Other Java IDEs could be used, but I use </w:t>
-      </w:r>
-      <w:r>
+        <w:t xml:space="preserve">2.2 </w:t>
+      </w:r>
+      <w:proofErr w:type="spellStart"/>
+      <w:r>
+        <w:t>Netbeans</w:t>
+      </w:r>
+      <w:proofErr w:type="spellEnd"/>
+      <w:r>
+        <w:t xml:space="preserve"> IDE</w:t>
+      </w:r>
+    </w:p>
+    <w:p>
+      <w:r>
+        <w:t xml:space="preserve">The </w:t>
+      </w:r>
+      <w:proofErr w:type="spellStart"/>
+      <w:r>
+        <w:t>Netbeans</w:t>
+      </w:r>
+      <w:proofErr w:type="spellEnd"/>
+      <w:r>
+        <w:t xml:space="preserve"> IDE is used to create the Web Services. Other Java IDEs could be used, but I use this one, thus instructions about how to set it up will be given.</w:t>
+      </w:r>
+    </w:p>
+    <w:p>
+      <w:pPr>
+        <w:pStyle w:val="Heading3"/>
+      </w:pPr>
+      <w:r>
+        <w:t xml:space="preserve">2.2.1 Glassfish with </w:t>
+      </w:r>
+      <w:proofErr w:type="spellStart"/>
+      <w:r>
+        <w:t>Sql</w:t>
+      </w:r>
+      <w:proofErr w:type="spellEnd"/>
+      <w:r>
+        <w:t xml:space="preserve"> Server Support</w:t>
+      </w:r>
+    </w:p>
+    <w:p>
+      <w:r>
+        <w:t xml:space="preserve">Since the Database is on a </w:t>
+      </w:r>
+      <w:r>
+        <w:t>Microsoft</w:t>
+      </w:r>
+      <w:r>
+        <w:t xml:space="preserve"> SQL Server, </w:t>
+      </w:r>
+      <w:r>
+        <w:t>the glassfish server must contain the jar resource so that it can successfully make this connection.</w:t>
+      </w:r>
+      <w:r>
+        <w:rPr>
+          <w:noProof/>
+          <w:lang w:eastAsia="en-US"/>
+        </w:rPr>
+        <w:t xml:space="preserve"> </w:t>
+      </w:r>
+      <w:r>
+        <w:rPr>
+          <w:noProof/>
+          <w:lang w:eastAsia="en-US"/>
+        </w:rPr>
         <w:lastRenderedPageBreak/>
-        <w:t>this one, thus instructions about how to set it up will be given.</w:t>
-      </w:r>
-    </w:p>
-    <w:p>
-      <w:pPr>
-        <w:pStyle w:val="Heading3"/>
-      </w:pPr>
-      <w:r>
-        <w:t>2.2.1 Glassfish with Sql Server Support</w:t>
-      </w:r>
-    </w:p>
-    <w:p>
-      <w:r>
-        <w:t xml:space="preserve">Since the Database is on a Microsfot SQL Server, </w:t>
-      </w:r>
-      <w:r>
-        <w:t>the glassfish server must contain the jar resource so that it can successfully make this connection.</w:t>
+        <w:drawing>
+          <wp:inline distT="0" distB="0" distL="0" distR="0">
+            <wp:extent cx="5937885" cy="2054225"/>
+            <wp:effectExtent l="19050" t="0" r="5715" b="0"/>
+            <wp:docPr id="22" name="Picture 11" descr="C:\Users\Ernie\Desktop\DeveloperGuideScreenshots\SQLServerSupport_01.PNG"/>
+            <wp:cNvGraphicFramePr>
+              <a:graphicFrameLocks xmlns:a="http://schemas.openxmlformats.org/drawingml/2006/main" noChangeAspect="1"/>
+            </wp:cNvGraphicFramePr>
+            <a:graphic xmlns:a="http://schemas.openxmlformats.org/drawingml/2006/main">
+              <a:graphicData uri="http://schemas.openxmlformats.org/drawingml/2006/picture">
+                <pic:pic xmlns:pic="http://schemas.openxmlformats.org/drawingml/2006/picture">
+                  <pic:nvPicPr>
+                    <pic:cNvPr id="0" name="Picture 11" descr="C:\Users\Ernie\Desktop\DeveloperGuideScreenshots\SQLServerSupport_01.PNG"/>
+                    <pic:cNvPicPr>
+                      <a:picLocks noChangeAspect="1" noChangeArrowheads="1"/>
+                    </pic:cNvPicPr>
+                  </pic:nvPicPr>
+                  <pic:blipFill>
+                    <a:blip r:embed="rId12" cstate="print"/>
+                    <a:srcRect/>
+                    <a:stretch>
+                      <a:fillRect/>
+                    </a:stretch>
+                  </pic:blipFill>
+                  <pic:spPr bwMode="auto">
+                    <a:xfrm>
+                      <a:off x="0" y="0"/>
+                      <a:ext cx="5937885" cy="2054225"/>
+                    </a:xfrm>
+                    <a:prstGeom prst="rect">
+                      <a:avLst/>
+                    </a:prstGeom>
+                    <a:noFill/>
+                    <a:ln w="9525">
+                      <a:noFill/>
+                      <a:miter lim="800000"/>
+                      <a:headEnd/>
+                      <a:tailEnd/>
+                    </a:ln>
+                  </pic:spPr>
+                </pic:pic>
+              </a:graphicData>
+            </a:graphic>
+          </wp:inline>
+        </w:drawing>
+      </w:r>
+    </w:p>
+    <w:p>
+      <w:r>
+        <w:rPr>
+          <w:noProof/>
+          <w:lang w:eastAsia="en-US"/>
+        </w:rPr>
+        <w:drawing>
+          <wp:inline distT="0" distB="0" distL="0" distR="0">
+            <wp:extent cx="5937885" cy="3051810"/>
+            <wp:effectExtent l="19050" t="0" r="5715" b="0"/>
+            <wp:docPr id="20" name="Picture 10" descr="C:\Users\Ernie\Desktop\DeveloperGuideScreenshots\SQLServerSupport_02.PNG"/>
+            <wp:cNvGraphicFramePr>
+              <a:graphicFrameLocks xmlns:a="http://schemas.openxmlformats.org/drawingml/2006/main" noChangeAspect="1"/>
+            </wp:cNvGraphicFramePr>
+            <a:graphic xmlns:a="http://schemas.openxmlformats.org/drawingml/2006/main">
+              <a:graphicData uri="http://schemas.openxmlformats.org/drawingml/2006/picture">
+                <pic:pic xmlns:pic="http://schemas.openxmlformats.org/drawingml/2006/picture">
+                  <pic:nvPicPr>
+                    <pic:cNvPr id="0" name="Picture 10" descr="C:\Users\Ernie\Desktop\DeveloperGuideScreenshots\SQLServerSupport_02.PNG"/>
+                    <pic:cNvPicPr>
+                      <a:picLocks noChangeAspect="1" noChangeArrowheads="1"/>
+                    </pic:cNvPicPr>
+                  </pic:nvPicPr>
+                  <pic:blipFill>
+                    <a:blip r:embed="rId13" cstate="print"/>
+                    <a:srcRect/>
+                    <a:stretch>
+                      <a:fillRect/>
+                    </a:stretch>
+                  </pic:blipFill>
+                  <pic:spPr bwMode="auto">
+                    <a:xfrm>
+                      <a:off x="0" y="0"/>
+                      <a:ext cx="5937885" cy="3051810"/>
+                    </a:xfrm>
+                    <a:prstGeom prst="rect">
+                      <a:avLst/>
+                    </a:prstGeom>
+                    <a:noFill/>
+                    <a:ln w="9525">
+                      <a:noFill/>
+                      <a:miter lim="800000"/>
+                      <a:headEnd/>
+                      <a:tailEnd/>
+                    </a:ln>
+                  </pic:spPr>
+                </pic:pic>
+              </a:graphicData>
+            </a:graphic>
+          </wp:inline>
+        </w:drawing>
       </w:r>
     </w:p>
     <w:p>
@@ -1400,36 +1651,125 @@
       </w:r>
     </w:p>
     <w:p>
+      <w:pPr>
+        <w:pStyle w:val="Heading3"/>
+      </w:pPr>
       <w:r>
         <w:t>2.3 Virtual Machines and Emulators</w:t>
       </w:r>
     </w:p>
     <w:p>
       <w:r>
-        <w:t xml:space="preserve">During the testing of the phone app, you will be using the Phone Emulators. However, you may run into a problem where you receive a eror message saying “TODO: Error Message” and the </w:t>
-      </w:r>
-      <w:r>
-        <w:t>Emulators</w:t>
-      </w:r>
-      <w:bookmarkStart w:id="5" w:name="_GoBack"/>
-      <w:bookmarkEnd w:id="5"/>
-      <w:r>
-        <w:t xml:space="preserve"> fail to start.</w:t>
-      </w:r>
-    </w:p>
-    <w:p>
+        <w:t>During the testing of the phone app, you will be using the Phone Emulators. However, you may run into a problem where you receive a</w:t>
+      </w:r>
+      <w:r>
+        <w:t>n</w:t>
+      </w:r>
+      <w:r>
+        <w:t xml:space="preserve"> er</w:t>
+      </w:r>
+      <w:r>
+        <w:t>r</w:t>
+      </w:r>
+      <w:r>
+        <w:t>or message saying “</w:t>
+      </w:r>
       <w:r>
         <w:rPr>
           <w:highlight w:val="yellow"/>
         </w:rPr>
+        <w:t>TODO: Error Message</w:t>
+      </w:r>
+      <w:r>
+        <w:t xml:space="preserve">” and the </w:t>
+      </w:r>
+      <w:r>
+        <w:t>Emulators</w:t>
+      </w:r>
+      <w:bookmarkStart w:id="5" w:name="_GoBack"/>
+      <w:bookmarkEnd w:id="5"/>
+      <w:r>
+        <w:t xml:space="preserve"> fail to start.</w:t>
+      </w:r>
+    </w:p>
+    <w:p>
+      <w:r>
+        <w:rPr>
+          <w:highlight w:val="yellow"/>
+        </w:rPr>
+        <w:lastRenderedPageBreak/>
         <w:t>@TODO: Steps for the computer startup settings to allow virtual machine.</w:t>
       </w:r>
     </w:p>
     <w:p>
       <w:pPr>
+        <w:pStyle w:val="Heading3"/>
+      </w:pPr>
+      <w:r>
+        <w:t>2.4 Project Solutions</w:t>
+      </w:r>
+    </w:p>
+    <w:p>
+      <w:r>
+        <w:drawing>
+          <wp:inline distT="0" distB="0" distL="0" distR="0">
+            <wp:extent cx="2876952" cy="971686"/>
+            <wp:effectExtent l="19050" t="0" r="0" b="0"/>
+            <wp:docPr id="2" name="Picture 0" descr="SolutionExplorer_01.PNG"/>
+            <wp:cNvGraphicFramePr>
+              <a:graphicFrameLocks xmlns:a="http://schemas.openxmlformats.org/drawingml/2006/main" noChangeAspect="1"/>
+            </wp:cNvGraphicFramePr>
+            <a:graphic xmlns:a="http://schemas.openxmlformats.org/drawingml/2006/main">
+              <a:graphicData uri="http://schemas.openxmlformats.org/drawingml/2006/picture">
+                <pic:pic xmlns:pic="http://schemas.openxmlformats.org/drawingml/2006/picture">
+                  <pic:nvPicPr>
+                    <pic:cNvPr id="0" name="SolutionExplorer_01.PNG"/>
+                    <pic:cNvPicPr/>
+                  </pic:nvPicPr>
+                  <pic:blipFill>
+                    <a:blip r:embed="rId14" cstate="print"/>
+                    <a:stretch>
+                      <a:fillRect/>
+                    </a:stretch>
+                  </pic:blipFill>
+                  <pic:spPr>
+                    <a:xfrm>
+                      <a:off x="0" y="0"/>
+                      <a:ext cx="2876952" cy="971686"/>
+                    </a:xfrm>
+                    <a:prstGeom prst="rect">
+                      <a:avLst/>
+                    </a:prstGeom>
+                  </pic:spPr>
+                </pic:pic>
+              </a:graphicData>
+            </a:graphic>
+          </wp:inline>
+        </w:drawing>
+      </w:r>
+    </w:p>
+    <w:p>
+      <w:pPr>
+        <w:spacing w:after="200" w:line="276" w:lineRule="auto"/>
+        <w:rPr>
+          <w:rFonts w:asciiTheme="majorHAnsi" w:eastAsiaTheme="majorEastAsia" w:hAnsiTheme="majorHAnsi" w:cstheme="majorBidi"/>
+          <w:b/>
+          <w:bCs w:val="0"/>
+          <w:color w:val="0B5294" w:themeColor="accent1" w:themeShade="BF"/>
+          <w:sz w:val="28"/>
+          <w:szCs w:val="28"/>
+        </w:rPr>
+      </w:pPr>
+      <w:r>
+        <w:br w:type="page"/>
+      </w:r>
+    </w:p>
+    <w:p>
+      <w:pPr>
         <w:pStyle w:val="Heading1"/>
       </w:pPr>
       <w:r>
+        <w:lastRenderedPageBreak/>
         <w:t>3</w:t>
       </w:r>
       <w:r>
@@ -1439,17 +1779,740 @@
     </w:p>
     <w:p>
       <w:r>
-        <w:t xml:space="preserve">@TODO: Explain </w:t>
-      </w:r>
-      <w:r>
-        <w:t>what each file and object in the PCL does and it’s purpose for making more of those objects.</w:t>
+        <w:rPr>
+          <w:noProof/>
+          <w:lang w:eastAsia="en-US"/>
+        </w:rPr>
+        <w:drawing>
+          <wp:anchor distT="0" distB="0" distL="114300" distR="114300" simplePos="0" relativeHeight="251662848" behindDoc="0" locked="0" layoutInCell="1" allowOverlap="1">
+            <wp:simplePos x="0" y="0"/>
+            <wp:positionH relativeFrom="column">
+              <wp:posOffset>1711325</wp:posOffset>
+            </wp:positionH>
+            <wp:positionV relativeFrom="paragraph">
+              <wp:posOffset>708025</wp:posOffset>
+            </wp:positionV>
+            <wp:extent cx="4252595" cy="1896745"/>
+            <wp:effectExtent l="19050" t="0" r="0" b="0"/>
+            <wp:wrapSquare wrapText="bothSides"/>
+            <wp:docPr id="13" name="Picture 6" descr="C:\Users\Ernie\Desktop\DeveloperGuideScreenshots\SolutionExplorer_PCL_05.PNG"/>
+            <wp:cNvGraphicFramePr>
+              <a:graphicFrameLocks xmlns:a="http://schemas.openxmlformats.org/drawingml/2006/main" noChangeAspect="1"/>
+            </wp:cNvGraphicFramePr>
+            <a:graphic xmlns:a="http://schemas.openxmlformats.org/drawingml/2006/main">
+              <a:graphicData uri="http://schemas.openxmlformats.org/drawingml/2006/picture">
+                <pic:pic xmlns:pic="http://schemas.openxmlformats.org/drawingml/2006/picture">
+                  <pic:nvPicPr>
+                    <pic:cNvPr id="0" name="Picture 6" descr="C:\Users\Ernie\Desktop\DeveloperGuideScreenshots\SolutionExplorer_PCL_05.PNG"/>
+                    <pic:cNvPicPr>
+                      <a:picLocks noChangeAspect="1" noChangeArrowheads="1"/>
+                    </pic:cNvPicPr>
+                  </pic:nvPicPr>
+                  <pic:blipFill>
+                    <a:blip r:embed="rId15" cstate="print"/>
+                    <a:srcRect/>
+                    <a:stretch>
+                      <a:fillRect/>
+                    </a:stretch>
+                  </pic:blipFill>
+                  <pic:spPr bwMode="auto">
+                    <a:xfrm>
+                      <a:off x="0" y="0"/>
+                      <a:ext cx="4252595" cy="1896745"/>
+                    </a:xfrm>
+                    <a:prstGeom prst="rect">
+                      <a:avLst/>
+                    </a:prstGeom>
+                    <a:noFill/>
+                    <a:ln w="9525">
+                      <a:noFill/>
+                      <a:miter lim="800000"/>
+                      <a:headEnd/>
+                      <a:tailEnd/>
+                    </a:ln>
+                  </pic:spPr>
+                </pic:pic>
+              </a:graphicData>
+            </a:graphic>
+          </wp:anchor>
+        </w:drawing>
+      </w:r>
+      <w:r>
+        <w:t xml:space="preserve">The portable class library is the common functionality needed for all version of the phone application. Think of the PCL as containing everything needed for the phone app, just without the user interface and handlers. The phone applications will utilize this special library to make the app work and function. </w:t>
+      </w:r>
+    </w:p>
+    <w:p>
+      <w:r>
+        <w:t>The PCL contains certain packages which will be described in greater detail below.</w:t>
+      </w:r>
+    </w:p>
+    <w:p>
+      <w:pPr>
+        <w:pStyle w:val="Heading2"/>
+      </w:pPr>
+      <w:r>
+        <w:rPr>
+          <w:noProof/>
+          <w:lang w:eastAsia="en-US"/>
+        </w:rPr>
+        <w:drawing>
+          <wp:anchor distT="0" distB="0" distL="114300" distR="114300" simplePos="0" relativeHeight="251658752" behindDoc="1" locked="0" layoutInCell="1" allowOverlap="1">
+            <wp:simplePos x="0" y="0"/>
+            <wp:positionH relativeFrom="column">
+              <wp:posOffset>2400300</wp:posOffset>
+            </wp:positionH>
+            <wp:positionV relativeFrom="paragraph">
+              <wp:posOffset>-635</wp:posOffset>
+            </wp:positionV>
+            <wp:extent cx="3340735" cy="1222375"/>
+            <wp:effectExtent l="19050" t="0" r="0" b="0"/>
+            <wp:wrapTight wrapText="bothSides">
+              <wp:wrapPolygon edited="0">
+                <wp:start x="-123" y="0"/>
+                <wp:lineTo x="-123" y="21207"/>
+                <wp:lineTo x="21555" y="21207"/>
+                <wp:lineTo x="21555" y="0"/>
+                <wp:lineTo x="-123" y="0"/>
+              </wp:wrapPolygon>
+            </wp:wrapTight>
+            <wp:docPr id="7" name="Picture 3" descr="C:\Users\Ernie\Desktop\DeveloperGuideScreenshots\SolutionExplorer_PCL_02.PNG"/>
+            <wp:cNvGraphicFramePr>
+              <a:graphicFrameLocks xmlns:a="http://schemas.openxmlformats.org/drawingml/2006/main" noChangeAspect="1"/>
+            </wp:cNvGraphicFramePr>
+            <a:graphic xmlns:a="http://schemas.openxmlformats.org/drawingml/2006/main">
+              <a:graphicData uri="http://schemas.openxmlformats.org/drawingml/2006/picture">
+                <pic:pic xmlns:pic="http://schemas.openxmlformats.org/drawingml/2006/picture">
+                  <pic:nvPicPr>
+                    <pic:cNvPr id="0" name="Picture 3" descr="C:\Users\Ernie\Desktop\DeveloperGuideScreenshots\SolutionExplorer_PCL_02.PNG"/>
+                    <pic:cNvPicPr>
+                      <a:picLocks noChangeAspect="1" noChangeArrowheads="1"/>
+                    </pic:cNvPicPr>
+                  </pic:nvPicPr>
+                  <pic:blipFill>
+                    <a:blip r:embed="rId16" cstate="print"/>
+                    <a:srcRect/>
+                    <a:stretch>
+                      <a:fillRect/>
+                    </a:stretch>
+                  </pic:blipFill>
+                  <pic:spPr bwMode="auto">
+                    <a:xfrm>
+                      <a:off x="0" y="0"/>
+                      <a:ext cx="3340735" cy="1222375"/>
+                    </a:xfrm>
+                    <a:prstGeom prst="rect">
+                      <a:avLst/>
+                    </a:prstGeom>
+                    <a:noFill/>
+                    <a:ln w="9525">
+                      <a:noFill/>
+                      <a:miter lim="800000"/>
+                      <a:headEnd/>
+                      <a:tailEnd/>
+                    </a:ln>
+                  </pic:spPr>
+                </pic:pic>
+              </a:graphicData>
+            </a:graphic>
+          </wp:anchor>
+        </w:drawing>
+      </w:r>
+      <w:r>
+        <w:t>3.1 References</w:t>
+      </w:r>
+      <w:r>
+        <w:t xml:space="preserve"> Package</w:t>
+      </w:r>
+    </w:p>
+    <w:p>
+      <w:r>
+        <w:t xml:space="preserve">The references folder contains all the libraries that the PCL code is dependent on. As you can see in the structure below, the MCCM Cross Platform is used mainly for the ability to perform the Web Services JSON Requests, and the </w:t>
+      </w:r>
+      <w:proofErr w:type="spellStart"/>
+      <w:r>
+        <w:t>Newtonsoft</w:t>
+      </w:r>
+      <w:proofErr w:type="spellEnd"/>
+      <w:r>
+        <w:t xml:space="preserve"> is used to easily parse the JSON into objects.</w:t>
+      </w:r>
+    </w:p>
+    <w:p>
+      <w:pPr>
+        <w:spacing w:after="200" w:line="276" w:lineRule="auto"/>
+        <w:rPr>
+          <w:rFonts w:asciiTheme="majorHAnsi" w:eastAsiaTheme="majorEastAsia" w:hAnsiTheme="majorHAnsi" w:cstheme="majorBidi"/>
+          <w:b/>
+          <w:bCs w:val="0"/>
+          <w:color w:val="0F6FC6" w:themeColor="accent1"/>
+          <w:sz w:val="26"/>
+          <w:szCs w:val="26"/>
+        </w:rPr>
+      </w:pPr>
+      <w:r>
+        <w:br w:type="page"/>
+      </w:r>
+    </w:p>
+    <w:p>
+      <w:pPr>
+        <w:pStyle w:val="Heading2"/>
+      </w:pPr>
+      <w:r>
+        <w:rPr>
+          <w:noProof/>
+          <w:lang w:eastAsia="en-US"/>
+        </w:rPr>
+        <w:lastRenderedPageBreak/>
+        <w:drawing>
+          <wp:anchor distT="0" distB="0" distL="114300" distR="114300" simplePos="0" relativeHeight="251659776" behindDoc="0" locked="0" layoutInCell="1" allowOverlap="1">
+            <wp:simplePos x="0" y="0"/>
+            <wp:positionH relativeFrom="column">
+              <wp:posOffset>4474210</wp:posOffset>
+            </wp:positionH>
+            <wp:positionV relativeFrom="paragraph">
+              <wp:posOffset>113665</wp:posOffset>
+            </wp:positionV>
+            <wp:extent cx="1295400" cy="2679700"/>
+            <wp:effectExtent l="19050" t="0" r="0" b="0"/>
+            <wp:wrapSquare wrapText="bothSides"/>
+            <wp:docPr id="8" name="Picture 4" descr="C:\Users\Ernie\Desktop\DeveloperGuideScreenshots\SolutionExplorer_PCL_03.PNG"/>
+            <wp:cNvGraphicFramePr>
+              <a:graphicFrameLocks xmlns:a="http://schemas.openxmlformats.org/drawingml/2006/main" noChangeAspect="1"/>
+            </wp:cNvGraphicFramePr>
+            <a:graphic xmlns:a="http://schemas.openxmlformats.org/drawingml/2006/main">
+              <a:graphicData uri="http://schemas.openxmlformats.org/drawingml/2006/picture">
+                <pic:pic xmlns:pic="http://schemas.openxmlformats.org/drawingml/2006/picture">
+                  <pic:nvPicPr>
+                    <pic:cNvPr id="0" name="Picture 4" descr="C:\Users\Ernie\Desktop\DeveloperGuideScreenshots\SolutionExplorer_PCL_03.PNG"/>
+                    <pic:cNvPicPr>
+                      <a:picLocks noChangeAspect="1" noChangeArrowheads="1"/>
+                    </pic:cNvPicPr>
+                  </pic:nvPicPr>
+                  <pic:blipFill>
+                    <a:blip r:embed="rId17" cstate="print"/>
+                    <a:srcRect r="49025"/>
+                    <a:stretch>
+                      <a:fillRect/>
+                    </a:stretch>
+                  </pic:blipFill>
+                  <pic:spPr bwMode="auto">
+                    <a:xfrm>
+                      <a:off x="0" y="0"/>
+                      <a:ext cx="1295400" cy="2679700"/>
+                    </a:xfrm>
+                    <a:prstGeom prst="rect">
+                      <a:avLst/>
+                    </a:prstGeom>
+                    <a:noFill/>
+                    <a:ln w="9525">
+                      <a:noFill/>
+                      <a:miter lim="800000"/>
+                      <a:headEnd/>
+                      <a:tailEnd/>
+                    </a:ln>
+                  </pic:spPr>
+                </pic:pic>
+              </a:graphicData>
+            </a:graphic>
+          </wp:anchor>
+        </w:drawing>
+      </w:r>
+      <w:r>
+        <w:t>3.2 Aliases</w:t>
+      </w:r>
+      <w:r>
+        <w:t xml:space="preserve"> Package</w:t>
+      </w:r>
+    </w:p>
+    <w:p>
+      <w:r>
+        <w:t>The alias classes are the objects used to receive and transfer the standard objects to and from the Restful Services via an anonymous structure. This allows the request to be substantially smaller, thus improving the performance.</w:t>
+      </w:r>
+    </w:p>
+    <w:p/>
+    <w:p/>
+    <w:p/>
+    <w:p>
+      <w:pPr>
+        <w:pStyle w:val="Heading2"/>
+      </w:pPr>
+      <w:r>
+        <w:rPr>
+          <w:noProof/>
+          <w:lang w:eastAsia="en-US"/>
+        </w:rPr>
+        <w:drawing>
+          <wp:anchor distT="0" distB="0" distL="114300" distR="114300" simplePos="0" relativeHeight="251660800" behindDoc="0" locked="0" layoutInCell="1" allowOverlap="1">
+            <wp:simplePos x="0" y="0"/>
+            <wp:positionH relativeFrom="column">
+              <wp:posOffset>2830195</wp:posOffset>
+            </wp:positionH>
+            <wp:positionV relativeFrom="paragraph">
+              <wp:posOffset>189865</wp:posOffset>
+            </wp:positionV>
+            <wp:extent cx="2901315" cy="887095"/>
+            <wp:effectExtent l="19050" t="0" r="0" b="0"/>
+            <wp:wrapSquare wrapText="bothSides"/>
+            <wp:docPr id="11" name="Picture 5" descr="C:\Users\Ernie\Desktop\DeveloperGuideScreenshots\SolutionExplorer_PCL_04.PNG"/>
+            <wp:cNvGraphicFramePr>
+              <a:graphicFrameLocks xmlns:a="http://schemas.openxmlformats.org/drawingml/2006/main" noChangeAspect="1"/>
+            </wp:cNvGraphicFramePr>
+            <a:graphic xmlns:a="http://schemas.openxmlformats.org/drawingml/2006/main">
+              <a:graphicData uri="http://schemas.openxmlformats.org/drawingml/2006/picture">
+                <pic:pic xmlns:pic="http://schemas.openxmlformats.org/drawingml/2006/picture">
+                  <pic:nvPicPr>
+                    <pic:cNvPr id="0" name="Picture 5" descr="C:\Users\Ernie\Desktop\DeveloperGuideScreenshots\SolutionExplorer_PCL_04.PNG"/>
+                    <pic:cNvPicPr>
+                      <a:picLocks noChangeAspect="1" noChangeArrowheads="1"/>
+                    </pic:cNvPicPr>
+                  </pic:nvPicPr>
+                  <pic:blipFill>
+                    <a:blip r:embed="rId18" cstate="print"/>
+                    <a:srcRect/>
+                    <a:stretch>
+                      <a:fillRect/>
+                    </a:stretch>
+                  </pic:blipFill>
+                  <pic:spPr bwMode="auto">
+                    <a:xfrm>
+                      <a:off x="0" y="0"/>
+                      <a:ext cx="2901315" cy="887095"/>
+                    </a:xfrm>
+                    <a:prstGeom prst="rect">
+                      <a:avLst/>
+                    </a:prstGeom>
+                    <a:noFill/>
+                    <a:ln w="9525">
+                      <a:noFill/>
+                      <a:miter lim="800000"/>
+                      <a:headEnd/>
+                      <a:tailEnd/>
+                    </a:ln>
+                  </pic:spPr>
+                </pic:pic>
+              </a:graphicData>
+            </a:graphic>
+          </wp:anchor>
+        </w:drawing>
+      </w:r>
+      <w:r>
+        <w:t>3.3 Business Layer</w:t>
+      </w:r>
+      <w:r>
+        <w:t xml:space="preserve"> Package</w:t>
+      </w:r>
+    </w:p>
+    <w:p>
+      <w:r>
+        <w:t xml:space="preserve">The business layer of the PCL contains </w:t>
+      </w:r>
+      <w:r>
+        <w:t>static classes of methods that are commonly used throughout the rest of the PCL classes, and even for other code bases to use.</w:t>
+      </w:r>
+      <w:r>
+        <w:t xml:space="preserve"> By having this package, instills an emphasis on code reuse.</w:t>
+      </w:r>
+    </w:p>
+    <w:p>
+      <w:pPr>
+        <w:pStyle w:val="ListParagraph"/>
+        <w:numPr>
+          <w:ilvl w:val="0"/>
+          <w:numId w:val="11"/>
+        </w:numPr>
+      </w:pPr>
+      <w:r>
+        <w:rPr>
+          <w:i/>
+        </w:rPr>
+        <w:t>Alias</w:t>
+      </w:r>
+      <w:r>
+        <w:rPr>
+          <w:i/>
+        </w:rPr>
+        <w:t xml:space="preserve"> </w:t>
+      </w:r>
+      <w:r>
+        <w:rPr>
+          <w:i/>
+        </w:rPr>
+        <w:t>Helper:</w:t>
+      </w:r>
+      <w:r>
+        <w:t xml:space="preserve"> Contains the logic to convert all the alias objects to and from the standard objects.</w:t>
+      </w:r>
+    </w:p>
+    <w:p>
+      <w:pPr>
+        <w:pStyle w:val="ListParagraph"/>
+        <w:numPr>
+          <w:ilvl w:val="0"/>
+          <w:numId w:val="11"/>
+        </w:numPr>
+      </w:pPr>
+      <w:r>
+        <w:rPr>
+          <w:i/>
+        </w:rPr>
+        <w:t>Simple Rest Service:</w:t>
+      </w:r>
+      <w:r>
+        <w:t xml:space="preserve"> Contains the logic to perform an asynchronous call to the Web Service Layer. The requests are based on JSON.</w:t>
+      </w:r>
+    </w:p>
+    <w:p>
+      <w:pPr>
+        <w:pStyle w:val="ListParagraph"/>
+        <w:numPr>
+          <w:ilvl w:val="0"/>
+          <w:numId w:val="11"/>
+        </w:numPr>
+      </w:pPr>
+      <w:r>
+        <w:rPr>
+          <w:i/>
+        </w:rPr>
+        <w:t xml:space="preserve">Common </w:t>
+      </w:r>
+      <w:proofErr w:type="spellStart"/>
+      <w:r>
+        <w:rPr>
+          <w:i/>
+        </w:rPr>
+        <w:t>Utils</w:t>
+      </w:r>
+      <w:proofErr w:type="spellEnd"/>
+      <w:r>
+        <w:rPr>
+          <w:i/>
+        </w:rPr>
+        <w:t>:</w:t>
+      </w:r>
+      <w:r>
+        <w:t xml:space="preserve"> Contains very miscellaneous functions that were used. Simply a code reuse of most common functions.</w:t>
+      </w:r>
+    </w:p>
+    <w:p>
+      <w:pPr>
+        <w:pStyle w:val="Heading2"/>
+        <w:sectPr>
+          <w:headerReference w:type="default" r:id="rId19"/>
+          <w:footerReference w:type="default" r:id="rId20"/>
+          <w:type w:val="continuous"/>
+          <w:pgSz w:w="12240" w:h="15840"/>
+          <w:pgMar w:top="1440" w:right="1440" w:bottom="1440" w:left="1440" w:header="288" w:footer="720" w:gutter="0"/>
+          <w:pgNumType w:start="15"/>
+          <w:cols w:space="720"/>
+          <w:titlePg/>
+          <w:docGrid w:linePitch="360"/>
+        </w:sectPr>
+      </w:pPr>
+    </w:p>
+    <w:p>
+      <w:pPr>
+        <w:spacing w:after="200" w:line="276" w:lineRule="auto"/>
+        <w:rPr>
+          <w:rFonts w:asciiTheme="majorHAnsi" w:eastAsiaTheme="majorEastAsia" w:hAnsiTheme="majorHAnsi" w:cstheme="majorBidi"/>
+          <w:b/>
+          <w:bCs w:val="0"/>
+          <w:color w:val="0F6FC6" w:themeColor="accent1"/>
+          <w:sz w:val="26"/>
+          <w:szCs w:val="26"/>
+        </w:rPr>
+      </w:pPr>
+      <w:r>
+        <w:lastRenderedPageBreak/>
+        <w:br w:type="page"/>
+      </w:r>
+    </w:p>
+    <w:p>
+      <w:pPr>
+        <w:pStyle w:val="Heading2"/>
+      </w:pPr>
+      <w:r>
+        <w:lastRenderedPageBreak/>
+        <w:t>3.4 Models</w:t>
+      </w:r>
+      <w:r>
+        <w:t xml:space="preserve"> Package</w:t>
+      </w:r>
+    </w:p>
+    <w:p>
+      <w:r>
+        <w:t xml:space="preserve">The models contain all the objects used in the system for the C# code base. </w:t>
+      </w:r>
+    </w:p>
+    <w:p/>
+    <w:p>
+      <w:r>
+        <w:drawing>
+          <wp:inline distT="0" distB="0" distL="0" distR="0">
+            <wp:extent cx="2743200" cy="2868208"/>
+            <wp:effectExtent l="19050" t="0" r="0" b="0"/>
+            <wp:docPr id="18" name="Picture 7" descr="C:\Users\Ernie\Desktop\DeveloperGuideScreenshots\SolutionExplorer_PCL_06.PNG"/>
+            <wp:cNvGraphicFramePr>
+              <a:graphicFrameLocks xmlns:a="http://schemas.openxmlformats.org/drawingml/2006/main" noChangeAspect="1"/>
+            </wp:cNvGraphicFramePr>
+            <a:graphic xmlns:a="http://schemas.openxmlformats.org/drawingml/2006/main">
+              <a:graphicData uri="http://schemas.openxmlformats.org/drawingml/2006/picture">
+                <pic:pic xmlns:pic="http://schemas.openxmlformats.org/drawingml/2006/picture">
+                  <pic:nvPicPr>
+                    <pic:cNvPr id="0" name="Picture 7" descr="C:\Users\Ernie\Desktop\DeveloperGuideScreenshots\SolutionExplorer_PCL_06.PNG"/>
+                    <pic:cNvPicPr>
+                      <a:picLocks noChangeAspect="1" noChangeArrowheads="1"/>
+                    </pic:cNvPicPr>
+                  </pic:nvPicPr>
+                  <pic:blipFill>
+                    <a:blip r:embed="rId21" cstate="print"/>
+                    <a:srcRect/>
+                    <a:stretch>
+                      <a:fillRect/>
+                    </a:stretch>
+                  </pic:blipFill>
+                  <pic:spPr bwMode="auto">
+                    <a:xfrm>
+                      <a:off x="0" y="0"/>
+                      <a:ext cx="2743200" cy="2868208"/>
+                    </a:xfrm>
+                    <a:prstGeom prst="rect">
+                      <a:avLst/>
+                    </a:prstGeom>
+                    <a:noFill/>
+                    <a:ln w="9525">
+                      <a:noFill/>
+                      <a:miter lim="800000"/>
+                      <a:headEnd/>
+                      <a:tailEnd/>
+                    </a:ln>
+                  </pic:spPr>
+                </pic:pic>
+              </a:graphicData>
+            </a:graphic>
+          </wp:inline>
+        </w:drawing>
+      </w:r>
+    </w:p>
+    <w:p>
+      <w:pPr>
+        <w:pStyle w:val="Heading2"/>
+      </w:pPr>
+      <w:r>
+        <w:lastRenderedPageBreak/>
+        <w:t>3.5 Service Access Lay</w:t>
+      </w:r>
+      <w:r>
+        <w:t>er</w:t>
+      </w:r>
+      <w:r>
+        <w:t xml:space="preserve"> Package</w:t>
+      </w:r>
+    </w:p>
+    <w:p>
+      <w:r>
+        <w:t>The Service Access Layer contains all the definitions to both the Web Services and the Reverse Proxy URL Locations.</w:t>
+      </w:r>
+    </w:p>
+    <w:p>
+      <w:pPr>
+        <w:sectPr>
+          <w:type w:val="continuous"/>
+          <w:pgSz w:w="12240" w:h="15840"/>
+          <w:pgMar w:top="1440" w:right="1440" w:bottom="1440" w:left="1440" w:header="288" w:footer="720" w:gutter="0"/>
+          <w:pgNumType w:start="15"/>
+          <w:cols w:num="2" w:space="576" w:equalWidth="0">
+            <w:col w:w="4320" w:space="576"/>
+            <w:col w:w="4464"/>
+          </w:cols>
+          <w:titlePg/>
+          <w:docGrid w:linePitch="360"/>
+        </w:sectPr>
+      </w:pPr>
+      <w:r>
+        <w:drawing>
+          <wp:inline distT="0" distB="0" distL="0" distR="0">
+            <wp:extent cx="2670810" cy="2966085"/>
+            <wp:effectExtent l="19050" t="0" r="0" b="0"/>
+            <wp:docPr id="17" name="Picture 8" descr="C:\Users\Ernie\Desktop\DeveloperGuideScreenshots\SolutionExplorer_PCL_07.PNG"/>
+            <wp:cNvGraphicFramePr>
+              <a:graphicFrameLocks xmlns:a="http://schemas.openxmlformats.org/drawingml/2006/main" noChangeAspect="1"/>
+            </wp:cNvGraphicFramePr>
+            <a:graphic xmlns:a="http://schemas.openxmlformats.org/drawingml/2006/main">
+              <a:graphicData uri="http://schemas.openxmlformats.org/drawingml/2006/picture">
+                <pic:pic xmlns:pic="http://schemas.openxmlformats.org/drawingml/2006/picture">
+                  <pic:nvPicPr>
+                    <pic:cNvPr id="0" name="Picture 8" descr="C:\Users\Ernie\Desktop\DeveloperGuideScreenshots\SolutionExplorer_PCL_07.PNG"/>
+                    <pic:cNvPicPr>
+                      <a:picLocks noChangeAspect="1" noChangeArrowheads="1"/>
+                    </pic:cNvPicPr>
+                  </pic:nvPicPr>
+                  <pic:blipFill>
+                    <a:blip r:embed="rId22" cstate="print"/>
+                    <a:srcRect/>
+                    <a:stretch>
+                      <a:fillRect/>
+                    </a:stretch>
+                  </pic:blipFill>
+                  <pic:spPr bwMode="auto">
+                    <a:xfrm>
+                      <a:off x="0" y="0"/>
+                      <a:ext cx="2670810" cy="2966085"/>
+                    </a:xfrm>
+                    <a:prstGeom prst="rect">
+                      <a:avLst/>
+                    </a:prstGeom>
+                    <a:noFill/>
+                    <a:ln w="9525">
+                      <a:noFill/>
+                      <a:miter lim="800000"/>
+                      <a:headEnd/>
+                      <a:tailEnd/>
+                    </a:ln>
+                  </pic:spPr>
+                </pic:pic>
+              </a:graphicData>
+            </a:graphic>
+          </wp:inline>
+        </w:drawing>
+      </w:r>
+      <w:bookmarkStart w:id="6" w:name="_Toc359916625"/>
+    </w:p>
+    <w:p>
+      <w:pPr>
+        <w:pStyle w:val="Heading2"/>
+      </w:pPr>
+      <w:r>
+        <w:rPr>
+          <w:noProof/>
+          <w:lang w:eastAsia="en-US"/>
+        </w:rPr>
+        <w:drawing>
+          <wp:anchor distT="0" distB="0" distL="114300" distR="114300" simplePos="0" relativeHeight="251661824" behindDoc="0" locked="0" layoutInCell="1" allowOverlap="1">
+            <wp:simplePos x="0" y="0"/>
+            <wp:positionH relativeFrom="column">
+              <wp:posOffset>2400300</wp:posOffset>
+            </wp:positionH>
+            <wp:positionV relativeFrom="paragraph">
+              <wp:posOffset>250190</wp:posOffset>
+            </wp:positionV>
+            <wp:extent cx="3489325" cy="1360805"/>
+            <wp:effectExtent l="19050" t="0" r="0" b="0"/>
+            <wp:wrapSquare wrapText="bothSides"/>
+            <wp:docPr id="19" name="Picture 9" descr="C:\Users\Ernie\Desktop\DeveloperGuideScreenshots\SolutionExplorer_PCL_08.PNG"/>
+            <wp:cNvGraphicFramePr>
+              <a:graphicFrameLocks xmlns:a="http://schemas.openxmlformats.org/drawingml/2006/main" noChangeAspect="1"/>
+            </wp:cNvGraphicFramePr>
+            <a:graphic xmlns:a="http://schemas.openxmlformats.org/drawingml/2006/main">
+              <a:graphicData uri="http://schemas.openxmlformats.org/drawingml/2006/picture">
+                <pic:pic xmlns:pic="http://schemas.openxmlformats.org/drawingml/2006/picture">
+                  <pic:nvPicPr>
+                    <pic:cNvPr id="0" name="Picture 9" descr="C:\Users\Ernie\Desktop\DeveloperGuideScreenshots\SolutionExplorer_PCL_08.PNG"/>
+                    <pic:cNvPicPr>
+                      <a:picLocks noChangeAspect="1" noChangeArrowheads="1"/>
+                    </pic:cNvPicPr>
+                  </pic:nvPicPr>
+                  <pic:blipFill>
+                    <a:blip r:embed="rId23" cstate="print"/>
+                    <a:srcRect/>
+                    <a:stretch>
+                      <a:fillRect/>
+                    </a:stretch>
+                  </pic:blipFill>
+                  <pic:spPr bwMode="auto">
+                    <a:xfrm>
+                      <a:off x="0" y="0"/>
+                      <a:ext cx="3489325" cy="1360805"/>
+                    </a:xfrm>
+                    <a:prstGeom prst="rect">
+                      <a:avLst/>
+                    </a:prstGeom>
+                    <a:noFill/>
+                    <a:ln w="9525">
+                      <a:noFill/>
+                      <a:miter lim="800000"/>
+                      <a:headEnd/>
+                      <a:tailEnd/>
+                    </a:ln>
+                  </pic:spPr>
+                </pic:pic>
+              </a:graphicData>
+            </a:graphic>
+          </wp:anchor>
+        </w:drawing>
+      </w:r>
+      <w:r>
+        <w:t>3.6 View Models</w:t>
+      </w:r>
+    </w:p>
+    <w:p>
+      <w:r>
+        <w:t>The View Models is the most important aspect of the PCL in regards to the phone applications. These classes are logical representations of all the screens that will be in all the phone applications. In other words, these are only the business logic and functionality of a page. These are everything but the UI and event handlers. The actual applications will utilize a view model and hook up the UI and handlers to the logic located in the view models.</w:t>
       </w:r>
     </w:p>
     <w:p>
       <w:pPr>
         <w:pStyle w:val="Heading1"/>
       </w:pPr>
-      <w:bookmarkStart w:id="6" w:name="_Toc359916625"/>
+      <w:r>
+        <w:rPr>
+          <w:noProof/>
+          <w:lang w:eastAsia="en-US"/>
+        </w:rPr>
+        <w:lastRenderedPageBreak/>
+        <w:drawing>
+          <wp:anchor distT="0" distB="0" distL="114300" distR="114300" simplePos="0" relativeHeight="251665920" behindDoc="0" locked="0" layoutInCell="1" allowOverlap="1">
+            <wp:simplePos x="0" y="0"/>
+            <wp:positionH relativeFrom="column">
+              <wp:posOffset>10795</wp:posOffset>
+            </wp:positionH>
+            <wp:positionV relativeFrom="paragraph">
+              <wp:posOffset>39370</wp:posOffset>
+            </wp:positionV>
+            <wp:extent cx="2398395" cy="2766695"/>
+            <wp:effectExtent l="19050" t="0" r="1905" b="0"/>
+            <wp:wrapSquare wrapText="bothSides"/>
+            <wp:docPr id="24" name="Picture 13" descr="C:\Users\Ernie\Desktop\DeveloperGuideScreenshots\SolutionExplorer_Phone_07.PNG"/>
+            <wp:cNvGraphicFramePr>
+              <a:graphicFrameLocks xmlns:a="http://schemas.openxmlformats.org/drawingml/2006/main" noChangeAspect="1"/>
+            </wp:cNvGraphicFramePr>
+            <a:graphic xmlns:a="http://schemas.openxmlformats.org/drawingml/2006/main">
+              <a:graphicData uri="http://schemas.openxmlformats.org/drawingml/2006/picture">
+                <pic:pic xmlns:pic="http://schemas.openxmlformats.org/drawingml/2006/picture">
+                  <pic:nvPicPr>
+                    <pic:cNvPr id="0" name="Picture 13" descr="C:\Users\Ernie\Desktop\DeveloperGuideScreenshots\SolutionExplorer_Phone_07.PNG"/>
+                    <pic:cNvPicPr>
+                      <a:picLocks noChangeAspect="1" noChangeArrowheads="1"/>
+                    </pic:cNvPicPr>
+                  </pic:nvPicPr>
+                  <pic:blipFill>
+                    <a:blip r:embed="rId24" cstate="print"/>
+                    <a:srcRect r="42861"/>
+                    <a:stretch>
+                      <a:fillRect/>
+                    </a:stretch>
+                  </pic:blipFill>
+                  <pic:spPr bwMode="auto">
+                    <a:xfrm>
+                      <a:off x="0" y="0"/>
+                      <a:ext cx="2398395" cy="2766695"/>
+                    </a:xfrm>
+                    <a:prstGeom prst="rect">
+                      <a:avLst/>
+                    </a:prstGeom>
+                    <a:noFill/>
+                    <a:ln w="9525">
+                      <a:noFill/>
+                      <a:miter lim="800000"/>
+                      <a:headEnd/>
+                      <a:tailEnd/>
+                    </a:ln>
+                  </pic:spPr>
+                </pic:pic>
+              </a:graphicData>
+            </a:graphic>
+          </wp:anchor>
+        </w:drawing>
+      </w:r>
       <w:r>
         <w:t>4</w:t>
       </w:r>
@@ -1460,15 +2523,437 @@
     </w:p>
     <w:p>
       <w:r>
-        <w:t>@TODO: Explain what each file does and the purpose of each on in the system.</w:t>
+        <w:t>The windows phone project is the source code of creating the phone application. The structure to the project is follows the standard structure of the windows phone applications.</w:t>
+      </w:r>
+    </w:p>
+    <w:p/>
+    <w:p>
+      <w:pPr>
+        <w:pStyle w:val="Heading2"/>
+      </w:pPr>
+    </w:p>
+    <w:p/>
+    <w:p>
+      <w:pPr>
+        <w:pStyle w:val="Heading2"/>
+      </w:pPr>
+      <w:r>
+        <w:rPr>
+          <w:noProof/>
+          <w:lang w:eastAsia="en-US"/>
+        </w:rPr>
+        <w:drawing>
+          <wp:anchor distT="0" distB="0" distL="114300" distR="114300" simplePos="0" relativeHeight="251663872" behindDoc="0" locked="0" layoutInCell="1" allowOverlap="1">
+            <wp:simplePos x="0" y="0"/>
+            <wp:positionH relativeFrom="column">
+              <wp:posOffset>854075</wp:posOffset>
+            </wp:positionH>
+            <wp:positionV relativeFrom="paragraph">
+              <wp:posOffset>187960</wp:posOffset>
+            </wp:positionV>
+            <wp:extent cx="2652395" cy="700405"/>
+            <wp:effectExtent l="19050" t="0" r="0" b="0"/>
+            <wp:wrapSquare wrapText="bothSides"/>
+            <wp:docPr id="26" name="Picture 15" descr="C:\Users\Ernie\Desktop\DeveloperGuideScreenshots\SolutionExplorer_Phone_02.PNG"/>
+            <wp:cNvGraphicFramePr>
+              <a:graphicFrameLocks xmlns:a="http://schemas.openxmlformats.org/drawingml/2006/main" noChangeAspect="1"/>
+            </wp:cNvGraphicFramePr>
+            <a:graphic xmlns:a="http://schemas.openxmlformats.org/drawingml/2006/main">
+              <a:graphicData uri="http://schemas.openxmlformats.org/drawingml/2006/picture">
+                <pic:pic xmlns:pic="http://schemas.openxmlformats.org/drawingml/2006/picture">
+                  <pic:nvPicPr>
+                    <pic:cNvPr id="0" name="Picture 15" descr="C:\Users\Ernie\Desktop\DeveloperGuideScreenshots\SolutionExplorer_Phone_02.PNG"/>
+                    <pic:cNvPicPr>
+                      <a:picLocks noChangeAspect="1" noChangeArrowheads="1"/>
+                    </pic:cNvPicPr>
+                  </pic:nvPicPr>
+                  <pic:blipFill>
+                    <a:blip r:embed="rId25" cstate="print"/>
+                    <a:srcRect/>
+                    <a:stretch>
+                      <a:fillRect/>
+                    </a:stretch>
+                  </pic:blipFill>
+                  <pic:spPr bwMode="auto">
+                    <a:xfrm>
+                      <a:off x="0" y="0"/>
+                      <a:ext cx="2652395" cy="700405"/>
+                    </a:xfrm>
+                    <a:prstGeom prst="rect">
+                      <a:avLst/>
+                    </a:prstGeom>
+                    <a:noFill/>
+                    <a:ln w="9525">
+                      <a:noFill/>
+                      <a:miter lim="800000"/>
+                      <a:headEnd/>
+                      <a:tailEnd/>
+                    </a:ln>
+                  </pic:spPr>
+                </pic:pic>
+              </a:graphicData>
+            </a:graphic>
+          </wp:anchor>
+        </w:drawing>
+      </w:r>
+      <w:r>
+        <w:t>4.1 Properties Folder</w:t>
+      </w:r>
+    </w:p>
+    <w:p>
+      <w:r>
+        <w:rPr>
+          <w:noProof/>
+          <w:lang w:eastAsia="en-US"/>
+        </w:rPr>
+        <w:drawing>
+          <wp:anchor distT="0" distB="0" distL="114300" distR="114300" simplePos="0" relativeHeight="251664896" behindDoc="0" locked="0" layoutInCell="1" allowOverlap="1">
+            <wp:simplePos x="0" y="0"/>
+            <wp:positionH relativeFrom="column">
+              <wp:posOffset>3177540</wp:posOffset>
+            </wp:positionH>
+            <wp:positionV relativeFrom="paragraph">
+              <wp:posOffset>943610</wp:posOffset>
+            </wp:positionV>
+            <wp:extent cx="2778125" cy="2410460"/>
+            <wp:effectExtent l="19050" t="0" r="3175" b="0"/>
+            <wp:wrapSquare wrapText="bothSides"/>
+            <wp:docPr id="28" name="Picture 17" descr="C:\Users\Ernie\Desktop\DeveloperGuideScreenshots\SolutionExplorer_Phone_03.PNG"/>
+            <wp:cNvGraphicFramePr>
+              <a:graphicFrameLocks xmlns:a="http://schemas.openxmlformats.org/drawingml/2006/main" noChangeAspect="1"/>
+            </wp:cNvGraphicFramePr>
+            <a:graphic xmlns:a="http://schemas.openxmlformats.org/drawingml/2006/main">
+              <a:graphicData uri="http://schemas.openxmlformats.org/drawingml/2006/picture">
+                <pic:pic xmlns:pic="http://schemas.openxmlformats.org/drawingml/2006/picture">
+                  <pic:nvPicPr>
+                    <pic:cNvPr id="0" name="Picture 17" descr="C:\Users\Ernie\Desktop\DeveloperGuideScreenshots\SolutionExplorer_Phone_03.PNG"/>
+                    <pic:cNvPicPr>
+                      <a:picLocks noChangeAspect="1" noChangeArrowheads="1"/>
+                    </pic:cNvPicPr>
+                  </pic:nvPicPr>
+                  <pic:blipFill>
+                    <a:blip r:embed="rId26" cstate="print"/>
+                    <a:srcRect r="22133"/>
+                    <a:stretch>
+                      <a:fillRect/>
+                    </a:stretch>
+                  </pic:blipFill>
+                  <pic:spPr bwMode="auto">
+                    <a:xfrm>
+                      <a:off x="0" y="0"/>
+                      <a:ext cx="2778125" cy="2410460"/>
+                    </a:xfrm>
+                    <a:prstGeom prst="rect">
+                      <a:avLst/>
+                    </a:prstGeom>
+                    <a:noFill/>
+                    <a:ln w="9525">
+                      <a:noFill/>
+                      <a:miter lim="800000"/>
+                      <a:headEnd/>
+                      <a:tailEnd/>
+                    </a:ln>
+                  </pic:spPr>
+                </pic:pic>
+              </a:graphicData>
+            </a:graphic>
+          </wp:anchor>
+        </w:drawing>
+      </w:r>
+      <w:r>
+        <w:t xml:space="preserve">The properties folder contains the configuration files involved with </w:t>
+      </w:r>
+      <w:r>
+        <w:t>how the app functions on the operating system.</w:t>
+      </w:r>
+    </w:p>
+    <w:p>
+      <w:pPr>
+        <w:pStyle w:val="Heading2"/>
+      </w:pPr>
+      <w:r>
+        <w:t>4.2 References Folder</w:t>
+      </w:r>
+    </w:p>
+    <w:p>
+      <w:r>
+        <w:t xml:space="preserve">The references folder contains all the libraries and jar files that gets used in the phone application. </w:t>
+      </w:r>
+    </w:p>
+    <w:p>
+      <w:r>
+        <w:t>Specifically the libraries are the default jar files that are be default loaded into phone applications. Also, there are some open source controls that are installed too.</w:t>
+      </w:r>
+    </w:p>
+    <w:p>
+      <w:pPr>
+        <w:spacing w:after="200" w:line="276" w:lineRule="auto"/>
+        <w:rPr>
+          <w:rFonts w:asciiTheme="majorHAnsi" w:eastAsiaTheme="majorEastAsia" w:hAnsiTheme="majorHAnsi" w:cstheme="majorBidi"/>
+          <w:b/>
+          <w:bCs w:val="0"/>
+          <w:color w:val="0F6FC6" w:themeColor="accent1"/>
+          <w:sz w:val="26"/>
+          <w:szCs w:val="26"/>
+        </w:rPr>
+      </w:pPr>
+      <w:r>
+        <w:br w:type="page"/>
+      </w:r>
+    </w:p>
+    <w:p>
+      <w:pPr>
+        <w:pStyle w:val="Heading2"/>
+      </w:pPr>
+      <w:r>
+        <w:rPr>
+          <w:noProof/>
+          <w:lang w:eastAsia="en-US"/>
+        </w:rPr>
+        <w:lastRenderedPageBreak/>
+        <w:drawing>
+          <wp:anchor distT="0" distB="0" distL="114300" distR="114300" simplePos="0" relativeHeight="251666944" behindDoc="0" locked="0" layoutInCell="1" allowOverlap="1">
+            <wp:simplePos x="0" y="0"/>
+            <wp:positionH relativeFrom="column">
+              <wp:posOffset>6985</wp:posOffset>
+            </wp:positionH>
+            <wp:positionV relativeFrom="paragraph">
+              <wp:posOffset>-31750</wp:posOffset>
+            </wp:positionV>
+            <wp:extent cx="2961640" cy="1567180"/>
+            <wp:effectExtent l="19050" t="0" r="0" b="0"/>
+            <wp:wrapSquare wrapText="bothSides"/>
+            <wp:docPr id="29" name="Picture 18" descr="C:\Users\Ernie\Desktop\DeveloperGuideScreenshots\SolutionExplorer_Phone_04.PNG"/>
+            <wp:cNvGraphicFramePr>
+              <a:graphicFrameLocks xmlns:a="http://schemas.openxmlformats.org/drawingml/2006/main" noChangeAspect="1"/>
+            </wp:cNvGraphicFramePr>
+            <a:graphic xmlns:a="http://schemas.openxmlformats.org/drawingml/2006/main">
+              <a:graphicData uri="http://schemas.openxmlformats.org/drawingml/2006/picture">
+                <pic:pic xmlns:pic="http://schemas.openxmlformats.org/drawingml/2006/picture">
+                  <pic:nvPicPr>
+                    <pic:cNvPr id="0" name="Picture 18" descr="C:\Users\Ernie\Desktop\DeveloperGuideScreenshots\SolutionExplorer_Phone_04.PNG"/>
+                    <pic:cNvPicPr>
+                      <a:picLocks noChangeAspect="1" noChangeArrowheads="1"/>
+                    </pic:cNvPicPr>
+                  </pic:nvPicPr>
+                  <pic:blipFill>
+                    <a:blip r:embed="rId27" cstate="print"/>
+                    <a:srcRect l="3186" r="12180"/>
+                    <a:stretch>
+                      <a:fillRect/>
+                    </a:stretch>
+                  </pic:blipFill>
+                  <pic:spPr bwMode="auto">
+                    <a:xfrm>
+                      <a:off x="0" y="0"/>
+                      <a:ext cx="2961640" cy="1567180"/>
+                    </a:xfrm>
+                    <a:prstGeom prst="rect">
+                      <a:avLst/>
+                    </a:prstGeom>
+                    <a:noFill/>
+                    <a:ln w="9525">
+                      <a:noFill/>
+                      <a:miter lim="800000"/>
+                      <a:headEnd/>
+                      <a:tailEnd/>
+                    </a:ln>
+                  </pic:spPr>
+                </pic:pic>
+              </a:graphicData>
+            </a:graphic>
+          </wp:anchor>
+        </w:drawing>
+      </w:r>
+      <w:r>
+        <w:t>4.3 Panorama Model Package</w:t>
+      </w:r>
+    </w:p>
+    <w:p>
+      <w:r>
+        <w:rPr>
+          <w:noProof/>
+          <w:lang w:eastAsia="en-US"/>
+        </w:rPr>
+        <w:drawing>
+          <wp:anchor distT="0" distB="0" distL="114300" distR="114300" simplePos="0" relativeHeight="251667968" behindDoc="0" locked="0" layoutInCell="1" allowOverlap="1">
+            <wp:simplePos x="0" y="0"/>
+            <wp:positionH relativeFrom="column">
+              <wp:posOffset>831215</wp:posOffset>
+            </wp:positionH>
+            <wp:positionV relativeFrom="paragraph">
+              <wp:posOffset>1290955</wp:posOffset>
+            </wp:positionV>
+            <wp:extent cx="2058035" cy="1947545"/>
+            <wp:effectExtent l="19050" t="0" r="0" b="0"/>
+            <wp:wrapSquare wrapText="bothSides"/>
+            <wp:docPr id="27" name="Picture 16" descr="C:\Users\Ernie\Desktop\DeveloperGuideScreenshots\SolutionExplorer_Phone_03.PNG"/>
+            <wp:cNvGraphicFramePr>
+              <a:graphicFrameLocks xmlns:a="http://schemas.openxmlformats.org/drawingml/2006/main" noChangeAspect="1"/>
+            </wp:cNvGraphicFramePr>
+            <a:graphic xmlns:a="http://schemas.openxmlformats.org/drawingml/2006/main">
+              <a:graphicData uri="http://schemas.openxmlformats.org/drawingml/2006/picture">
+                <pic:pic xmlns:pic="http://schemas.openxmlformats.org/drawingml/2006/picture">
+                  <pic:nvPicPr>
+                    <pic:cNvPr id="0" name="Picture 16" descr="C:\Users\Ernie\Desktop\DeveloperGuideScreenshots\SolutionExplorer_Phone_03.PNG"/>
+                    <pic:cNvPicPr>
+                      <a:picLocks noChangeAspect="1" noChangeArrowheads="1"/>
+                    </pic:cNvPicPr>
+                  </pic:nvPicPr>
+                  <pic:blipFill>
+                    <a:blip r:embed="rId26" cstate="print"/>
+                    <a:srcRect l="4481" r="24265"/>
+                    <a:stretch>
+                      <a:fillRect/>
+                    </a:stretch>
+                  </pic:blipFill>
+                  <pic:spPr bwMode="auto">
+                    <a:xfrm>
+                      <a:off x="0" y="0"/>
+                      <a:ext cx="2058035" cy="1947545"/>
+                    </a:xfrm>
+                    <a:prstGeom prst="rect">
+                      <a:avLst/>
+                    </a:prstGeom>
+                    <a:noFill/>
+                    <a:ln w="9525">
+                      <a:noFill/>
+                      <a:miter lim="800000"/>
+                      <a:headEnd/>
+                      <a:tailEnd/>
+                    </a:ln>
+                  </pic:spPr>
+                </pic:pic>
+              </a:graphicData>
+            </a:graphic>
+          </wp:anchor>
+        </w:drawing>
+      </w:r>
+      <w:r>
+        <w:t xml:space="preserve">The panorama package contains all the view objects that are the actual pages. These are the objects that get </w:t>
+      </w:r>
+      <w:r>
+        <w:t>bind</w:t>
+      </w:r>
+      <w:r>
+        <w:t xml:space="preserve"> to the view models located inside the PCL library.</w:t>
+      </w:r>
+    </w:p>
+    <w:p>
+      <w:pPr>
+        <w:pStyle w:val="Heading2"/>
+      </w:pPr>
+      <w:r>
+        <w:t>4.</w:t>
+      </w:r>
+      <w:r>
+        <w:t>4</w:t>
+      </w:r>
+      <w:r>
+        <w:t xml:space="preserve"> Resources Folder</w:t>
+      </w:r>
+    </w:p>
+    <w:p>
+      <w:r>
+        <w:t>The resources folder contains all of the extra files that the phone will need. Specifically this contains images that are displayed to the user.</w:t>
+      </w:r>
+    </w:p>
+    <w:p/>
+    <w:p>
+      <w:pPr>
+        <w:pStyle w:val="Heading2"/>
+      </w:pPr>
+      <w:r>
+        <w:rPr>
+          <w:noProof/>
+          <w:lang w:eastAsia="en-US"/>
+        </w:rPr>
+        <w:drawing>
+          <wp:anchor distT="0" distB="0" distL="114300" distR="114300" simplePos="0" relativeHeight="251668992" behindDoc="0" locked="0" layoutInCell="1" allowOverlap="1">
+            <wp:simplePos x="0" y="0"/>
+            <wp:positionH relativeFrom="column">
+              <wp:posOffset>6985</wp:posOffset>
+            </wp:positionH>
+            <wp:positionV relativeFrom="paragraph">
+              <wp:posOffset>208280</wp:posOffset>
+            </wp:positionV>
+            <wp:extent cx="2082800" cy="1590675"/>
+            <wp:effectExtent l="19050" t="0" r="0" b="0"/>
+            <wp:wrapSquare wrapText="bothSides"/>
+            <wp:docPr id="32" name="Picture 21" descr="C:\Users\Ernie\Desktop\DeveloperGuideScreenshots\SolutionExplorer_Phone_08.PNG"/>
+            <wp:cNvGraphicFramePr>
+              <a:graphicFrameLocks xmlns:a="http://schemas.openxmlformats.org/drawingml/2006/main" noChangeAspect="1"/>
+            </wp:cNvGraphicFramePr>
+            <a:graphic xmlns:a="http://schemas.openxmlformats.org/drawingml/2006/main">
+              <a:graphicData uri="http://schemas.openxmlformats.org/drawingml/2006/picture">
+                <pic:pic xmlns:pic="http://schemas.openxmlformats.org/drawingml/2006/picture">
+                  <pic:nvPicPr>
+                    <pic:cNvPr id="0" name="Picture 21" descr="C:\Users\Ernie\Desktop\DeveloperGuideScreenshots\SolutionExplorer_Phone_08.PNG"/>
+                    <pic:cNvPicPr>
+                      <a:picLocks noChangeAspect="1" noChangeArrowheads="1"/>
+                    </pic:cNvPicPr>
+                  </pic:nvPicPr>
+                  <pic:blipFill>
+                    <a:blip r:embed="rId28" cstate="print"/>
+                    <a:srcRect r="33009"/>
+                    <a:stretch>
+                      <a:fillRect/>
+                    </a:stretch>
+                  </pic:blipFill>
+                  <pic:spPr bwMode="auto">
+                    <a:xfrm>
+                      <a:off x="0" y="0"/>
+                      <a:ext cx="2082800" cy="1590675"/>
+                    </a:xfrm>
+                    <a:prstGeom prst="rect">
+                      <a:avLst/>
+                    </a:prstGeom>
+                    <a:noFill/>
+                    <a:ln w="9525">
+                      <a:noFill/>
+                      <a:miter lim="800000"/>
+                      <a:headEnd/>
+                      <a:tailEnd/>
+                    </a:ln>
+                  </pic:spPr>
+                </pic:pic>
+              </a:graphicData>
+            </a:graphic>
+          </wp:anchor>
+        </w:drawing>
+      </w:r>
+      <w:r>
+        <w:t>4.5 Pages</w:t>
+      </w:r>
+    </w:p>
+    <w:p>
+      <w:r>
+        <w:t>These are the XAML pages that implement what</w:t>
+      </w:r>
+    </w:p>
+    <w:p>
+      <w:pPr>
+        <w:spacing w:after="200" w:line="276" w:lineRule="auto"/>
+        <w:rPr>
+          <w:rFonts w:asciiTheme="majorHAnsi" w:eastAsiaTheme="majorEastAsia" w:hAnsiTheme="majorHAnsi" w:cstheme="majorBidi"/>
+          <w:b/>
+          <w:bCs w:val="0"/>
+          <w:color w:val="0B5294" w:themeColor="accent1" w:themeShade="BF"/>
+          <w:sz w:val="28"/>
+          <w:szCs w:val="28"/>
+        </w:rPr>
+      </w:pPr>
+      <w:bookmarkStart w:id="7" w:name="_Toc359916626"/>
+      <w:r>
+        <w:br w:type="page"/>
       </w:r>
     </w:p>
     <w:p>
       <w:pPr>
         <w:pStyle w:val="Heading1"/>
       </w:pPr>
-      <w:bookmarkStart w:id="7" w:name="_Toc359916626"/>
-      <w:r>
+      <w:r>
+        <w:lastRenderedPageBreak/>
         <w:t>5</w:t>
       </w:r>
       <w:r>
@@ -1478,14 +2963,517 @@
     </w:p>
     <w:p>
       <w:r>
-        <w:t>@TODO: Explain what each file does and the purpose of each on in the system.</w:t>
+        <w:rPr>
+          <w:highlight w:val="yellow"/>
+        </w:rPr>
+        <w:t>@TODO</w:t>
+      </w:r>
+    </w:p>
+    <w:p>
+      <w:r>
+        <w:rPr>
+          <w:noProof/>
+          <w:lang w:eastAsia="en-US"/>
+        </w:rPr>
+        <w:drawing>
+          <wp:inline distT="0" distB="0" distL="0" distR="0">
+            <wp:extent cx="3752850" cy="2600960"/>
+            <wp:effectExtent l="19050" t="0" r="0" b="0"/>
+            <wp:docPr id="41" name="Picture 29" descr="C:\Users\Ernie\Desktop\DeveloperGuideScreenshots\SolutionExplorer_Android_01.PNG"/>
+            <wp:cNvGraphicFramePr>
+              <a:graphicFrameLocks xmlns:a="http://schemas.openxmlformats.org/drawingml/2006/main" noChangeAspect="1"/>
+            </wp:cNvGraphicFramePr>
+            <a:graphic xmlns:a="http://schemas.openxmlformats.org/drawingml/2006/main">
+              <a:graphicData uri="http://schemas.openxmlformats.org/drawingml/2006/picture">
+                <pic:pic xmlns:pic="http://schemas.openxmlformats.org/drawingml/2006/picture">
+                  <pic:nvPicPr>
+                    <pic:cNvPr id="0" name="Picture 29" descr="C:\Users\Ernie\Desktop\DeveloperGuideScreenshots\SolutionExplorer_Android_01.PNG"/>
+                    <pic:cNvPicPr>
+                      <a:picLocks noChangeAspect="1" noChangeArrowheads="1"/>
+                    </pic:cNvPicPr>
+                  </pic:nvPicPr>
+                  <pic:blipFill>
+                    <a:blip r:embed="rId29" cstate="print"/>
+                    <a:srcRect/>
+                    <a:stretch>
+                      <a:fillRect/>
+                    </a:stretch>
+                  </pic:blipFill>
+                  <pic:spPr bwMode="auto">
+                    <a:xfrm>
+                      <a:off x="0" y="0"/>
+                      <a:ext cx="3752850" cy="2600960"/>
+                    </a:xfrm>
+                    <a:prstGeom prst="rect">
+                      <a:avLst/>
+                    </a:prstGeom>
+                    <a:noFill/>
+                    <a:ln w="9525">
+                      <a:noFill/>
+                      <a:miter lim="800000"/>
+                      <a:headEnd/>
+                      <a:tailEnd/>
+                    </a:ln>
+                  </pic:spPr>
+                </pic:pic>
+              </a:graphicData>
+            </a:graphic>
+          </wp:inline>
+        </w:drawing>
+      </w:r>
+    </w:p>
+    <w:p>
+      <w:pPr>
+        <w:pStyle w:val="Heading2"/>
+      </w:pPr>
+      <w:r>
+        <w:t>5.1 Properties</w:t>
+      </w:r>
+    </w:p>
+    <w:p>
+      <w:r>
+        <w:rPr>
+          <w:highlight w:val="yellow"/>
+        </w:rPr>
+        <w:t>@TODO</w:t>
+      </w:r>
+    </w:p>
+    <w:p>
+      <w:r>
+        <w:rPr>
+          <w:noProof/>
+          <w:lang w:eastAsia="en-US"/>
+        </w:rPr>
+        <w:drawing>
+          <wp:inline distT="0" distB="0" distL="0" distR="0">
+            <wp:extent cx="2826385" cy="546100"/>
+            <wp:effectExtent l="19050" t="0" r="0" b="0"/>
+            <wp:docPr id="49" name="Picture 35" descr="C:\Users\Ernie\Desktop\DeveloperGuideScreenshots\SolutionExplorer_Android_07.PNG"/>
+            <wp:cNvGraphicFramePr>
+              <a:graphicFrameLocks xmlns:a="http://schemas.openxmlformats.org/drawingml/2006/main" noChangeAspect="1"/>
+            </wp:cNvGraphicFramePr>
+            <a:graphic xmlns:a="http://schemas.openxmlformats.org/drawingml/2006/main">
+              <a:graphicData uri="http://schemas.openxmlformats.org/drawingml/2006/picture">
+                <pic:pic xmlns:pic="http://schemas.openxmlformats.org/drawingml/2006/picture">
+                  <pic:nvPicPr>
+                    <pic:cNvPr id="0" name="Picture 35" descr="C:\Users\Ernie\Desktop\DeveloperGuideScreenshots\SolutionExplorer_Android_07.PNG"/>
+                    <pic:cNvPicPr>
+                      <a:picLocks noChangeAspect="1" noChangeArrowheads="1"/>
+                    </pic:cNvPicPr>
+                  </pic:nvPicPr>
+                  <pic:blipFill>
+                    <a:blip r:embed="rId30" cstate="print"/>
+                    <a:srcRect/>
+                    <a:stretch>
+                      <a:fillRect/>
+                    </a:stretch>
+                  </pic:blipFill>
+                  <pic:spPr bwMode="auto">
+                    <a:xfrm>
+                      <a:off x="0" y="0"/>
+                      <a:ext cx="2826385" cy="546100"/>
+                    </a:xfrm>
+                    <a:prstGeom prst="rect">
+                      <a:avLst/>
+                    </a:prstGeom>
+                    <a:noFill/>
+                    <a:ln w="9525">
+                      <a:noFill/>
+                      <a:miter lim="800000"/>
+                      <a:headEnd/>
+                      <a:tailEnd/>
+                    </a:ln>
+                  </pic:spPr>
+                </pic:pic>
+              </a:graphicData>
+            </a:graphic>
+          </wp:inline>
+        </w:drawing>
+      </w:r>
+    </w:p>
+    <w:p>
+      <w:pPr>
+        <w:pStyle w:val="Heading2"/>
+      </w:pPr>
+      <w:r>
+        <w:t>5.2 References</w:t>
+      </w:r>
+    </w:p>
+    <w:p>
+      <w:r>
+        <w:rPr>
+          <w:highlight w:val="yellow"/>
+        </w:rPr>
+        <w:t>@TODO</w:t>
+      </w:r>
+    </w:p>
+    <w:p>
+      <w:r>
+        <w:rPr>
+          <w:noProof/>
+          <w:lang w:eastAsia="en-US"/>
+        </w:rPr>
+        <w:lastRenderedPageBreak/>
+        <w:drawing>
+          <wp:inline distT="0" distB="0" distL="0" distR="0">
+            <wp:extent cx="3491230" cy="2422525"/>
+            <wp:effectExtent l="19050" t="0" r="0" b="0"/>
+            <wp:docPr id="51" name="Picture 36" descr="C:\Users\Ernie\Desktop\DeveloperGuideScreenshots\SolutionExplorer_Android_08.PNG"/>
+            <wp:cNvGraphicFramePr>
+              <a:graphicFrameLocks xmlns:a="http://schemas.openxmlformats.org/drawingml/2006/main" noChangeAspect="1"/>
+            </wp:cNvGraphicFramePr>
+            <a:graphic xmlns:a="http://schemas.openxmlformats.org/drawingml/2006/main">
+              <a:graphicData uri="http://schemas.openxmlformats.org/drawingml/2006/picture">
+                <pic:pic xmlns:pic="http://schemas.openxmlformats.org/drawingml/2006/picture">
+                  <pic:nvPicPr>
+                    <pic:cNvPr id="0" name="Picture 36" descr="C:\Users\Ernie\Desktop\DeveloperGuideScreenshots\SolutionExplorer_Android_08.PNG"/>
+                    <pic:cNvPicPr>
+                      <a:picLocks noChangeAspect="1" noChangeArrowheads="1"/>
+                    </pic:cNvPicPr>
+                  </pic:nvPicPr>
+                  <pic:blipFill>
+                    <a:blip r:embed="rId31" cstate="print"/>
+                    <a:srcRect/>
+                    <a:stretch>
+                      <a:fillRect/>
+                    </a:stretch>
+                  </pic:blipFill>
+                  <pic:spPr bwMode="auto">
+                    <a:xfrm>
+                      <a:off x="0" y="0"/>
+                      <a:ext cx="3491230" cy="2422525"/>
+                    </a:xfrm>
+                    <a:prstGeom prst="rect">
+                      <a:avLst/>
+                    </a:prstGeom>
+                    <a:noFill/>
+                    <a:ln w="9525">
+                      <a:noFill/>
+                      <a:miter lim="800000"/>
+                      <a:headEnd/>
+                      <a:tailEnd/>
+                    </a:ln>
+                  </pic:spPr>
+                </pic:pic>
+              </a:graphicData>
+            </a:graphic>
+          </wp:inline>
+        </w:drawing>
+      </w:r>
+    </w:p>
+    <w:p>
+      <w:pPr>
+        <w:pStyle w:val="Heading2"/>
+      </w:pPr>
+      <w:r>
+        <w:t>5.3 Fragment Models Page</w:t>
+      </w:r>
+    </w:p>
+    <w:p>
+      <w:r>
+        <w:rPr>
+          <w:highlight w:val="yellow"/>
+        </w:rPr>
+        <w:t>@TODO</w:t>
+      </w:r>
+    </w:p>
+    <w:p>
+      <w:r>
+        <w:drawing>
+          <wp:inline distT="0" distB="0" distL="0" distR="0">
+            <wp:extent cx="3253740" cy="1722120"/>
+            <wp:effectExtent l="19050" t="0" r="3810" b="0"/>
+            <wp:docPr id="57" name="Picture 41" descr="C:\Users\Ernie\Desktop\DeveloperGuideScreenshots\SolutionExplorer_Android_05.PNG"/>
+            <wp:cNvGraphicFramePr>
+              <a:graphicFrameLocks xmlns:a="http://schemas.openxmlformats.org/drawingml/2006/main" noChangeAspect="1"/>
+            </wp:cNvGraphicFramePr>
+            <a:graphic xmlns:a="http://schemas.openxmlformats.org/drawingml/2006/main">
+              <a:graphicData uri="http://schemas.openxmlformats.org/drawingml/2006/picture">
+                <pic:pic xmlns:pic="http://schemas.openxmlformats.org/drawingml/2006/picture">
+                  <pic:nvPicPr>
+                    <pic:cNvPr id="0" name="Picture 41" descr="C:\Users\Ernie\Desktop\DeveloperGuideScreenshots\SolutionExplorer_Android_05.PNG"/>
+                    <pic:cNvPicPr>
+                      <a:picLocks noChangeAspect="1" noChangeArrowheads="1"/>
+                    </pic:cNvPicPr>
+                  </pic:nvPicPr>
+                  <pic:blipFill>
+                    <a:blip r:embed="rId32" cstate="print"/>
+                    <a:srcRect/>
+                    <a:stretch>
+                      <a:fillRect/>
+                    </a:stretch>
+                  </pic:blipFill>
+                  <pic:spPr bwMode="auto">
+                    <a:xfrm>
+                      <a:off x="0" y="0"/>
+                      <a:ext cx="3253740" cy="1722120"/>
+                    </a:xfrm>
+                    <a:prstGeom prst="rect">
+                      <a:avLst/>
+                    </a:prstGeom>
+                    <a:noFill/>
+                    <a:ln w="9525">
+                      <a:noFill/>
+                      <a:miter lim="800000"/>
+                      <a:headEnd/>
+                      <a:tailEnd/>
+                    </a:ln>
+                  </pic:spPr>
+                </pic:pic>
+              </a:graphicData>
+            </a:graphic>
+          </wp:inline>
+        </w:drawing>
+      </w:r>
+    </w:p>
+    <w:p>
+      <w:pPr>
+        <w:pStyle w:val="Heading2"/>
+      </w:pPr>
+      <w:r>
+        <w:t>5.4 Resources</w:t>
+      </w:r>
+    </w:p>
+    <w:p>
+      <w:r>
+        <w:rPr>
+          <w:highlight w:val="yellow"/>
+        </w:rPr>
+        <w:t>@TODO</w:t>
+      </w:r>
+    </w:p>
+    <w:p>
+      <w:pPr>
+        <w:pStyle w:val="Heading2"/>
+      </w:pPr>
+      <w:r>
+        <w:rPr>
+          <w:noProof/>
+          <w:lang w:eastAsia="en-US"/>
+        </w:rPr>
+        <w:lastRenderedPageBreak/>
+        <w:drawing>
+          <wp:inline distT="0" distB="0" distL="0" distR="0">
+            <wp:extent cx="3526790" cy="2066290"/>
+            <wp:effectExtent l="19050" t="0" r="0" b="0"/>
+            <wp:docPr id="58" name="Picture 42" descr="C:\Users\Ernie\Desktop\DeveloperGuideScreenshots\SolutionExplorer_Android_06.PNG"/>
+            <wp:cNvGraphicFramePr>
+              <a:graphicFrameLocks xmlns:a="http://schemas.openxmlformats.org/drawingml/2006/main" noChangeAspect="1"/>
+            </wp:cNvGraphicFramePr>
+            <a:graphic xmlns:a="http://schemas.openxmlformats.org/drawingml/2006/main">
+              <a:graphicData uri="http://schemas.openxmlformats.org/drawingml/2006/picture">
+                <pic:pic xmlns:pic="http://schemas.openxmlformats.org/drawingml/2006/picture">
+                  <pic:nvPicPr>
+                    <pic:cNvPr id="0" name="Picture 42" descr="C:\Users\Ernie\Desktop\DeveloperGuideScreenshots\SolutionExplorer_Android_06.PNG"/>
+                    <pic:cNvPicPr>
+                      <a:picLocks noChangeAspect="1" noChangeArrowheads="1"/>
+                    </pic:cNvPicPr>
+                  </pic:nvPicPr>
+                  <pic:blipFill>
+                    <a:blip r:embed="rId33" cstate="print"/>
+                    <a:srcRect/>
+                    <a:stretch>
+                      <a:fillRect/>
+                    </a:stretch>
+                  </pic:blipFill>
+                  <pic:spPr bwMode="auto">
+                    <a:xfrm>
+                      <a:off x="0" y="0"/>
+                      <a:ext cx="3526790" cy="2066290"/>
+                    </a:xfrm>
+                    <a:prstGeom prst="rect">
+                      <a:avLst/>
+                    </a:prstGeom>
+                    <a:noFill/>
+                    <a:ln w="9525">
+                      <a:noFill/>
+                      <a:miter lim="800000"/>
+                      <a:headEnd/>
+                      <a:tailEnd/>
+                    </a:ln>
+                  </pic:spPr>
+                </pic:pic>
+              </a:graphicData>
+            </a:graphic>
+          </wp:inline>
+        </w:drawing>
+      </w:r>
+    </w:p>
+    <w:p>
+      <w:pPr>
+        <w:pStyle w:val="Heading2"/>
+      </w:pPr>
+      <w:r>
+        <w:t>5.</w:t>
+      </w:r>
+      <w:r>
+        <w:t xml:space="preserve">5 </w:t>
+      </w:r>
+      <w:r>
+        <w:t>UI Models</w:t>
+      </w:r>
+    </w:p>
+    <w:p>
+      <w:r>
+        <w:rPr>
+          <w:highlight w:val="yellow"/>
+        </w:rPr>
+        <w:t>@TODO</w:t>
+      </w:r>
+    </w:p>
+    <w:p>
+      <w:pPr>
+        <w:pStyle w:val="Heading2"/>
+      </w:pPr>
+      <w:r>
+        <w:rPr>
+          <w:noProof/>
+          <w:lang w:eastAsia="en-US"/>
+        </w:rPr>
+        <w:drawing>
+          <wp:inline distT="0" distB="0" distL="0" distR="0">
+            <wp:extent cx="2849880" cy="700405"/>
+            <wp:effectExtent l="19050" t="0" r="7620" b="0"/>
+            <wp:docPr id="52" name="Picture 37" descr="C:\Users\Ernie\Desktop\DeveloperGuideScreenshots\SolutionExplorer_Android_09.PNG"/>
+            <wp:cNvGraphicFramePr>
+              <a:graphicFrameLocks xmlns:a="http://schemas.openxmlformats.org/drawingml/2006/main" noChangeAspect="1"/>
+            </wp:cNvGraphicFramePr>
+            <a:graphic xmlns:a="http://schemas.openxmlformats.org/drawingml/2006/main">
+              <a:graphicData uri="http://schemas.openxmlformats.org/drawingml/2006/picture">
+                <pic:pic xmlns:pic="http://schemas.openxmlformats.org/drawingml/2006/picture">
+                  <pic:nvPicPr>
+                    <pic:cNvPr id="0" name="Picture 37" descr="C:\Users\Ernie\Desktop\DeveloperGuideScreenshots\SolutionExplorer_Android_09.PNG"/>
+                    <pic:cNvPicPr>
+                      <a:picLocks noChangeAspect="1" noChangeArrowheads="1"/>
+                    </pic:cNvPicPr>
+                  </pic:nvPicPr>
+                  <pic:blipFill>
+                    <a:blip r:embed="rId34" cstate="print"/>
+                    <a:srcRect/>
+                    <a:stretch>
+                      <a:fillRect/>
+                    </a:stretch>
+                  </pic:blipFill>
+                  <pic:spPr bwMode="auto">
+                    <a:xfrm>
+                      <a:off x="0" y="0"/>
+                      <a:ext cx="2849880" cy="700405"/>
+                    </a:xfrm>
+                    <a:prstGeom prst="rect">
+                      <a:avLst/>
+                    </a:prstGeom>
+                    <a:noFill/>
+                    <a:ln w="9525">
+                      <a:noFill/>
+                      <a:miter lim="800000"/>
+                      <a:headEnd/>
+                      <a:tailEnd/>
+                    </a:ln>
+                  </pic:spPr>
+                </pic:pic>
+              </a:graphicData>
+            </a:graphic>
+          </wp:inline>
+        </w:drawing>
+      </w:r>
+    </w:p>
+    <w:p>
+      <w:pPr>
+        <w:pStyle w:val="Heading2"/>
+      </w:pPr>
+      <w:r>
+        <w:t>5.</w:t>
+      </w:r>
+      <w:r>
+        <w:t>6</w:t>
+      </w:r>
+      <w:r>
+        <w:t xml:space="preserve"> Pages</w:t>
+      </w:r>
+    </w:p>
+    <w:p>
+      <w:r>
+        <w:rPr>
+          <w:highlight w:val="yellow"/>
+        </w:rPr>
+        <w:t>@TODO</w:t>
+      </w:r>
+    </w:p>
+    <w:p>
+      <w:r>
+        <w:rPr>
+          <w:noProof/>
+          <w:lang w:eastAsia="en-US"/>
+        </w:rPr>
+        <w:drawing>
+          <wp:inline distT="0" distB="0" distL="0" distR="0">
+            <wp:extent cx="3622040" cy="1187450"/>
+            <wp:effectExtent l="19050" t="0" r="0" b="0"/>
+            <wp:docPr id="53" name="Picture 38" descr="C:\Users\Ernie\Desktop\DeveloperGuideScreenshots\SolutionExplorer_Android_11.PNG"/>
+            <wp:cNvGraphicFramePr>
+              <a:graphicFrameLocks xmlns:a="http://schemas.openxmlformats.org/drawingml/2006/main" noChangeAspect="1"/>
+            </wp:cNvGraphicFramePr>
+            <a:graphic xmlns:a="http://schemas.openxmlformats.org/drawingml/2006/main">
+              <a:graphicData uri="http://schemas.openxmlformats.org/drawingml/2006/picture">
+                <pic:pic xmlns:pic="http://schemas.openxmlformats.org/drawingml/2006/picture">
+                  <pic:nvPicPr>
+                    <pic:cNvPr id="0" name="Picture 38" descr="C:\Users\Ernie\Desktop\DeveloperGuideScreenshots\SolutionExplorer_Android_11.PNG"/>
+                    <pic:cNvPicPr>
+                      <a:picLocks noChangeAspect="1" noChangeArrowheads="1"/>
+                    </pic:cNvPicPr>
+                  </pic:nvPicPr>
+                  <pic:blipFill>
+                    <a:blip r:embed="rId35" cstate="print"/>
+                    <a:srcRect/>
+                    <a:stretch>
+                      <a:fillRect/>
+                    </a:stretch>
+                  </pic:blipFill>
+                  <pic:spPr bwMode="auto">
+                    <a:xfrm>
+                      <a:off x="0" y="0"/>
+                      <a:ext cx="3622040" cy="1187450"/>
+                    </a:xfrm>
+                    <a:prstGeom prst="rect">
+                      <a:avLst/>
+                    </a:prstGeom>
+                    <a:noFill/>
+                    <a:ln w="9525">
+                      <a:noFill/>
+                      <a:miter lim="800000"/>
+                      <a:headEnd/>
+                      <a:tailEnd/>
+                    </a:ln>
+                  </pic:spPr>
+                </pic:pic>
+              </a:graphicData>
+            </a:graphic>
+          </wp:inline>
+        </w:drawing>
+      </w:r>
+    </w:p>
+    <w:p/>
+    <w:p>
+      <w:pPr>
+        <w:spacing w:after="200" w:line="276" w:lineRule="auto"/>
+        <w:rPr>
+          <w:rFonts w:asciiTheme="majorHAnsi" w:eastAsiaTheme="majorEastAsia" w:hAnsiTheme="majorHAnsi" w:cstheme="majorBidi"/>
+          <w:b/>
+          <w:bCs w:val="0"/>
+          <w:color w:val="0B5294" w:themeColor="accent1" w:themeShade="BF"/>
+          <w:sz w:val="28"/>
+          <w:szCs w:val="28"/>
+        </w:rPr>
+      </w:pPr>
+      <w:bookmarkStart w:id="8" w:name="_Toc359916627"/>
+      <w:r>
+        <w:br w:type="page"/>
       </w:r>
     </w:p>
     <w:p>
       <w:pPr>
         <w:pStyle w:val="Heading1"/>
       </w:pPr>
-      <w:bookmarkStart w:id="8" w:name="_Toc359916627"/>
       <w:r>
         <w:lastRenderedPageBreak/>
         <w:t>6</w:t>
@@ -1497,13 +3485,1001 @@
     </w:p>
     <w:p>
       <w:r>
-        <w:t>@TODO: Explain what each file does and the purpose of each on in the system.</w:t>
+        <w:rPr>
+          <w:noProof/>
+          <w:lang w:eastAsia="en-US"/>
+        </w:rPr>
+        <w:drawing>
+          <wp:inline distT="0" distB="0" distL="0" distR="0">
+            <wp:extent cx="3930650" cy="4037330"/>
+            <wp:effectExtent l="19050" t="0" r="0" b="0"/>
+            <wp:docPr id="59" name="Picture 43" descr="C:\Users\Ernie\Desktop\DeveloperGuideScreenshots\SolutionExplorer_Web_01.PNG"/>
+            <wp:cNvGraphicFramePr>
+              <a:graphicFrameLocks xmlns:a="http://schemas.openxmlformats.org/drawingml/2006/main" noChangeAspect="1"/>
+            </wp:cNvGraphicFramePr>
+            <a:graphic xmlns:a="http://schemas.openxmlformats.org/drawingml/2006/main">
+              <a:graphicData uri="http://schemas.openxmlformats.org/drawingml/2006/picture">
+                <pic:pic xmlns:pic="http://schemas.openxmlformats.org/drawingml/2006/picture">
+                  <pic:nvPicPr>
+                    <pic:cNvPr id="0" name="Picture 43" descr="C:\Users\Ernie\Desktop\DeveloperGuideScreenshots\SolutionExplorer_Web_01.PNG"/>
+                    <pic:cNvPicPr>
+                      <a:picLocks noChangeAspect="1" noChangeArrowheads="1"/>
+                    </pic:cNvPicPr>
+                  </pic:nvPicPr>
+                  <pic:blipFill>
+                    <a:blip r:embed="rId36" cstate="print"/>
+                    <a:srcRect/>
+                    <a:stretch>
+                      <a:fillRect/>
+                    </a:stretch>
+                  </pic:blipFill>
+                  <pic:spPr bwMode="auto">
+                    <a:xfrm>
+                      <a:off x="0" y="0"/>
+                      <a:ext cx="3930650" cy="4037330"/>
+                    </a:xfrm>
+                    <a:prstGeom prst="rect">
+                      <a:avLst/>
+                    </a:prstGeom>
+                    <a:noFill/>
+                    <a:ln w="9525">
+                      <a:noFill/>
+                      <a:miter lim="800000"/>
+                      <a:headEnd/>
+                      <a:tailEnd/>
+                    </a:ln>
+                  </pic:spPr>
+                </pic:pic>
+              </a:graphicData>
+            </a:graphic>
+          </wp:inline>
+        </w:drawing>
+      </w:r>
+    </w:p>
+    <w:p>
+      <w:pPr>
+        <w:pStyle w:val="Heading2"/>
+      </w:pPr>
+      <w:r>
+        <w:t>6.1 App Code</w:t>
+      </w:r>
+    </w:p>
+    <w:p>
+      <w:r>
+        <w:rPr>
+          <w:highlight w:val="yellow"/>
+        </w:rPr>
+        <w:t>@TODO</w:t>
+      </w:r>
+    </w:p>
+    <w:p>
+      <w:r>
+        <w:rPr>
+          <w:noProof/>
+          <w:lang w:eastAsia="en-US"/>
+        </w:rPr>
+        <w:lastRenderedPageBreak/>
+        <w:drawing>
+          <wp:inline distT="0" distB="0" distL="0" distR="0">
+            <wp:extent cx="4097020" cy="3277870"/>
+            <wp:effectExtent l="19050" t="0" r="0" b="0"/>
+            <wp:docPr id="60" name="Picture 44" descr="C:\Users\Ernie\Desktop\DeveloperGuideScreenshots\SolutionExplorer_Web_02.PNG"/>
+            <wp:cNvGraphicFramePr>
+              <a:graphicFrameLocks xmlns:a="http://schemas.openxmlformats.org/drawingml/2006/main" noChangeAspect="1"/>
+            </wp:cNvGraphicFramePr>
+            <a:graphic xmlns:a="http://schemas.openxmlformats.org/drawingml/2006/main">
+              <a:graphicData uri="http://schemas.openxmlformats.org/drawingml/2006/picture">
+                <pic:pic xmlns:pic="http://schemas.openxmlformats.org/drawingml/2006/picture">
+                  <pic:nvPicPr>
+                    <pic:cNvPr id="0" name="Picture 44" descr="C:\Users\Ernie\Desktop\DeveloperGuideScreenshots\SolutionExplorer_Web_02.PNG"/>
+                    <pic:cNvPicPr>
+                      <a:picLocks noChangeAspect="1" noChangeArrowheads="1"/>
+                    </pic:cNvPicPr>
+                  </pic:nvPicPr>
+                  <pic:blipFill>
+                    <a:blip r:embed="rId37" cstate="print"/>
+                    <a:srcRect/>
+                    <a:stretch>
+                      <a:fillRect/>
+                    </a:stretch>
+                  </pic:blipFill>
+                  <pic:spPr bwMode="auto">
+                    <a:xfrm>
+                      <a:off x="0" y="0"/>
+                      <a:ext cx="4097020" cy="3277870"/>
+                    </a:xfrm>
+                    <a:prstGeom prst="rect">
+                      <a:avLst/>
+                    </a:prstGeom>
+                    <a:noFill/>
+                    <a:ln w="9525">
+                      <a:noFill/>
+                      <a:miter lim="800000"/>
+                      <a:headEnd/>
+                      <a:tailEnd/>
+                    </a:ln>
+                  </pic:spPr>
+                </pic:pic>
+              </a:graphicData>
+            </a:graphic>
+          </wp:inline>
+        </w:drawing>
+      </w:r>
+    </w:p>
+    <w:p>
+      <w:pPr>
+        <w:pStyle w:val="Heading2"/>
+      </w:pPr>
+      <w:r>
+        <w:t>6.2 Bin</w:t>
+      </w:r>
+    </w:p>
+    <w:p>
+      <w:r>
+        <w:rPr>
+          <w:noProof/>
+          <w:lang w:eastAsia="en-US"/>
+        </w:rPr>
+        <w:drawing>
+          <wp:inline distT="0" distB="0" distL="0" distR="0">
+            <wp:extent cx="3265805" cy="1591310"/>
+            <wp:effectExtent l="19050" t="0" r="0" b="0"/>
+            <wp:docPr id="61" name="Picture 45" descr="C:\Users\Ernie\Desktop\DeveloperGuideScreenshots\SolutionExplorer_Web_03.PNG"/>
+            <wp:cNvGraphicFramePr>
+              <a:graphicFrameLocks xmlns:a="http://schemas.openxmlformats.org/drawingml/2006/main" noChangeAspect="1"/>
+            </wp:cNvGraphicFramePr>
+            <a:graphic xmlns:a="http://schemas.openxmlformats.org/drawingml/2006/main">
+              <a:graphicData uri="http://schemas.openxmlformats.org/drawingml/2006/picture">
+                <pic:pic xmlns:pic="http://schemas.openxmlformats.org/drawingml/2006/picture">
+                  <pic:nvPicPr>
+                    <pic:cNvPr id="0" name="Picture 45" descr="C:\Users\Ernie\Desktop\DeveloperGuideScreenshots\SolutionExplorer_Web_03.PNG"/>
+                    <pic:cNvPicPr>
+                      <a:picLocks noChangeAspect="1" noChangeArrowheads="1"/>
+                    </pic:cNvPicPr>
+                  </pic:nvPicPr>
+                  <pic:blipFill>
+                    <a:blip r:embed="rId38" cstate="print"/>
+                    <a:srcRect/>
+                    <a:stretch>
+                      <a:fillRect/>
+                    </a:stretch>
+                  </pic:blipFill>
+                  <pic:spPr bwMode="auto">
+                    <a:xfrm>
+                      <a:off x="0" y="0"/>
+                      <a:ext cx="3265805" cy="1591310"/>
+                    </a:xfrm>
+                    <a:prstGeom prst="rect">
+                      <a:avLst/>
+                    </a:prstGeom>
+                    <a:noFill/>
+                    <a:ln w="9525">
+                      <a:noFill/>
+                      <a:miter lim="800000"/>
+                      <a:headEnd/>
+                      <a:tailEnd/>
+                    </a:ln>
+                  </pic:spPr>
+                </pic:pic>
+              </a:graphicData>
+            </a:graphic>
+          </wp:inline>
+        </w:drawing>
+      </w:r>
+    </w:p>
+    <w:p>
+      <w:pPr>
+        <w:pStyle w:val="Heading2"/>
+      </w:pPr>
+      <w:r>
+        <w:t>6.3 Includes</w:t>
+      </w:r>
+    </w:p>
+    <w:p>
+      <w:r>
+        <w:rPr>
+          <w:noProof/>
+          <w:lang w:eastAsia="en-US"/>
+        </w:rPr>
+        <w:drawing>
+          <wp:inline distT="0" distB="0" distL="0" distR="0">
+            <wp:extent cx="2968625" cy="522605"/>
+            <wp:effectExtent l="19050" t="0" r="3175" b="0"/>
+            <wp:docPr id="62" name="Picture 46" descr="C:\Users\Ernie\Desktop\DeveloperGuideScreenshots\SolutionExplorer_Web_04.PNG"/>
+            <wp:cNvGraphicFramePr>
+              <a:graphicFrameLocks xmlns:a="http://schemas.openxmlformats.org/drawingml/2006/main" noChangeAspect="1"/>
+            </wp:cNvGraphicFramePr>
+            <a:graphic xmlns:a="http://schemas.openxmlformats.org/drawingml/2006/main">
+              <a:graphicData uri="http://schemas.openxmlformats.org/drawingml/2006/picture">
+                <pic:pic xmlns:pic="http://schemas.openxmlformats.org/drawingml/2006/picture">
+                  <pic:nvPicPr>
+                    <pic:cNvPr id="0" name="Picture 46" descr="C:\Users\Ernie\Desktop\DeveloperGuideScreenshots\SolutionExplorer_Web_04.PNG"/>
+                    <pic:cNvPicPr>
+                      <a:picLocks noChangeAspect="1" noChangeArrowheads="1"/>
+                    </pic:cNvPicPr>
+                  </pic:nvPicPr>
+                  <pic:blipFill>
+                    <a:blip r:embed="rId39" cstate="print"/>
+                    <a:srcRect/>
+                    <a:stretch>
+                      <a:fillRect/>
+                    </a:stretch>
+                  </pic:blipFill>
+                  <pic:spPr bwMode="auto">
+                    <a:xfrm>
+                      <a:off x="0" y="0"/>
+                      <a:ext cx="2968625" cy="522605"/>
+                    </a:xfrm>
+                    <a:prstGeom prst="rect">
+                      <a:avLst/>
+                    </a:prstGeom>
+                    <a:noFill/>
+                    <a:ln w="9525">
+                      <a:noFill/>
+                      <a:miter lim="800000"/>
+                      <a:headEnd/>
+                      <a:tailEnd/>
+                    </a:ln>
+                  </pic:spPr>
+                </pic:pic>
+              </a:graphicData>
+            </a:graphic>
+          </wp:inline>
+        </w:drawing>
+      </w:r>
+    </w:p>
+    <w:p>
+      <w:pPr>
+        <w:pStyle w:val="Heading2"/>
+      </w:pPr>
+      <w:r>
+        <w:lastRenderedPageBreak/>
+        <w:t>6.4 Scripts</w:t>
+      </w:r>
+    </w:p>
+    <w:p>
+      <w:r>
+        <w:rPr>
+          <w:noProof/>
+          <w:lang w:eastAsia="en-US"/>
+        </w:rPr>
+        <w:drawing>
+          <wp:inline distT="0" distB="0" distL="0" distR="0">
+            <wp:extent cx="3562350" cy="1401445"/>
+            <wp:effectExtent l="19050" t="0" r="0" b="0"/>
+            <wp:docPr id="63" name="Picture 47" descr="C:\Users\Ernie\Desktop\DeveloperGuideScreenshots\SolutionExplorer_Web_05.PNG"/>
+            <wp:cNvGraphicFramePr>
+              <a:graphicFrameLocks xmlns:a="http://schemas.openxmlformats.org/drawingml/2006/main" noChangeAspect="1"/>
+            </wp:cNvGraphicFramePr>
+            <a:graphic xmlns:a="http://schemas.openxmlformats.org/drawingml/2006/main">
+              <a:graphicData uri="http://schemas.openxmlformats.org/drawingml/2006/picture">
+                <pic:pic xmlns:pic="http://schemas.openxmlformats.org/drawingml/2006/picture">
+                  <pic:nvPicPr>
+                    <pic:cNvPr id="0" name="Picture 47" descr="C:\Users\Ernie\Desktop\DeveloperGuideScreenshots\SolutionExplorer_Web_05.PNG"/>
+                    <pic:cNvPicPr>
+                      <a:picLocks noChangeAspect="1" noChangeArrowheads="1"/>
+                    </pic:cNvPicPr>
+                  </pic:nvPicPr>
+                  <pic:blipFill>
+                    <a:blip r:embed="rId40" cstate="print"/>
+                    <a:srcRect/>
+                    <a:stretch>
+                      <a:fillRect/>
+                    </a:stretch>
+                  </pic:blipFill>
+                  <pic:spPr bwMode="auto">
+                    <a:xfrm>
+                      <a:off x="0" y="0"/>
+                      <a:ext cx="3562350" cy="1401445"/>
+                    </a:xfrm>
+                    <a:prstGeom prst="rect">
+                      <a:avLst/>
+                    </a:prstGeom>
+                    <a:noFill/>
+                    <a:ln w="9525">
+                      <a:noFill/>
+                      <a:miter lim="800000"/>
+                      <a:headEnd/>
+                      <a:tailEnd/>
+                    </a:ln>
+                  </pic:spPr>
+                </pic:pic>
+              </a:graphicData>
+            </a:graphic>
+          </wp:inline>
+        </w:drawing>
+      </w:r>
+    </w:p>
+    <w:p>
+      <w:pPr>
+        <w:pStyle w:val="Heading1"/>
+      </w:pPr>
+      <w:r>
+        <w:t>6.5 Site Files</w:t>
+      </w:r>
+    </w:p>
+    <w:p>
+      <w:r>
+        <w:rPr>
+          <w:noProof/>
+          <w:lang w:eastAsia="en-US"/>
+        </w:rPr>
+        <w:drawing>
+          <wp:inline distT="0" distB="0" distL="0" distR="0">
+            <wp:extent cx="3645535" cy="379730"/>
+            <wp:effectExtent l="19050" t="0" r="0" b="0"/>
+            <wp:docPr id="64" name="Picture 48" descr="C:\Users\Ernie\Desktop\DeveloperGuideScreenshots\SolutionExplorer_Web_06.PNG"/>
+            <wp:cNvGraphicFramePr>
+              <a:graphicFrameLocks xmlns:a="http://schemas.openxmlformats.org/drawingml/2006/main" noChangeAspect="1"/>
+            </wp:cNvGraphicFramePr>
+            <a:graphic xmlns:a="http://schemas.openxmlformats.org/drawingml/2006/main">
+              <a:graphicData uri="http://schemas.openxmlformats.org/drawingml/2006/picture">
+                <pic:pic xmlns:pic="http://schemas.openxmlformats.org/drawingml/2006/picture">
+                  <pic:nvPicPr>
+                    <pic:cNvPr id="0" name="Picture 48" descr="C:\Users\Ernie\Desktop\DeveloperGuideScreenshots\SolutionExplorer_Web_06.PNG"/>
+                    <pic:cNvPicPr>
+                      <a:picLocks noChangeAspect="1" noChangeArrowheads="1"/>
+                    </pic:cNvPicPr>
+                  </pic:nvPicPr>
+                  <pic:blipFill>
+                    <a:blip r:embed="rId41" cstate="print"/>
+                    <a:srcRect/>
+                    <a:stretch>
+                      <a:fillRect/>
+                    </a:stretch>
+                  </pic:blipFill>
+                  <pic:spPr bwMode="auto">
+                    <a:xfrm>
+                      <a:off x="0" y="0"/>
+                      <a:ext cx="3645535" cy="379730"/>
+                    </a:xfrm>
+                    <a:prstGeom prst="rect">
+                      <a:avLst/>
+                    </a:prstGeom>
+                    <a:noFill/>
+                    <a:ln w="9525">
+                      <a:noFill/>
+                      <a:miter lim="800000"/>
+                      <a:headEnd/>
+                      <a:tailEnd/>
+                    </a:ln>
+                  </pic:spPr>
+                </pic:pic>
+              </a:graphicData>
+            </a:graphic>
+          </wp:inline>
+        </w:drawing>
+      </w:r>
+    </w:p>
+    <w:p>
+      <w:pPr>
+        <w:pStyle w:val="Heading1"/>
+      </w:pPr>
+      <w:r>
+        <w:t>6.6 Styles</w:t>
+      </w:r>
+    </w:p>
+    <w:p>
+      <w:r>
+        <w:rPr>
+          <w:noProof/>
+          <w:lang w:eastAsia="en-US"/>
+        </w:rPr>
+        <w:drawing>
+          <wp:inline distT="0" distB="0" distL="0" distR="0">
+            <wp:extent cx="3717290" cy="700405"/>
+            <wp:effectExtent l="19050" t="0" r="0" b="0"/>
+            <wp:docPr id="65" name="Picture 49" descr="C:\Users\Ernie\Desktop\DeveloperGuideScreenshots\SolutionExplorer_Web_07.PNG"/>
+            <wp:cNvGraphicFramePr>
+              <a:graphicFrameLocks xmlns:a="http://schemas.openxmlformats.org/drawingml/2006/main" noChangeAspect="1"/>
+            </wp:cNvGraphicFramePr>
+            <a:graphic xmlns:a="http://schemas.openxmlformats.org/drawingml/2006/main">
+              <a:graphicData uri="http://schemas.openxmlformats.org/drawingml/2006/picture">
+                <pic:pic xmlns:pic="http://schemas.openxmlformats.org/drawingml/2006/picture">
+                  <pic:nvPicPr>
+                    <pic:cNvPr id="0" name="Picture 49" descr="C:\Users\Ernie\Desktop\DeveloperGuideScreenshots\SolutionExplorer_Web_07.PNG"/>
+                    <pic:cNvPicPr>
+                      <a:picLocks noChangeAspect="1" noChangeArrowheads="1"/>
+                    </pic:cNvPicPr>
+                  </pic:nvPicPr>
+                  <pic:blipFill>
+                    <a:blip r:embed="rId42" cstate="print"/>
+                    <a:srcRect/>
+                    <a:stretch>
+                      <a:fillRect/>
+                    </a:stretch>
+                  </pic:blipFill>
+                  <pic:spPr bwMode="auto">
+                    <a:xfrm>
+                      <a:off x="0" y="0"/>
+                      <a:ext cx="3717290" cy="700405"/>
+                    </a:xfrm>
+                    <a:prstGeom prst="rect">
+                      <a:avLst/>
+                    </a:prstGeom>
+                    <a:noFill/>
+                    <a:ln w="9525">
+                      <a:noFill/>
+                      <a:miter lim="800000"/>
+                      <a:headEnd/>
+                      <a:tailEnd/>
+                    </a:ln>
+                  </pic:spPr>
+                </pic:pic>
+              </a:graphicData>
+            </a:graphic>
+          </wp:inline>
+        </w:drawing>
+      </w:r>
+    </w:p>
+    <w:p>
+      <w:pPr>
+        <w:pStyle w:val="Heading2"/>
+      </w:pPr>
+      <w:r>
+        <w:lastRenderedPageBreak/>
+        <w:t>6.7 Pages</w:t>
+      </w:r>
+    </w:p>
+    <w:p>
+      <w:r>
+        <w:rPr>
+          <w:noProof/>
+          <w:lang w:eastAsia="en-US"/>
+        </w:rPr>
+        <w:drawing>
+          <wp:inline distT="0" distB="0" distL="0" distR="0">
+            <wp:extent cx="4227830" cy="2612390"/>
+            <wp:effectExtent l="19050" t="0" r="1270" b="0"/>
+            <wp:docPr id="66" name="Picture 50" descr="C:\Users\Ernie\Desktop\DeveloperGuideScreenshots\SolutionExplorer_Web_08.PNG"/>
+            <wp:cNvGraphicFramePr>
+              <a:graphicFrameLocks xmlns:a="http://schemas.openxmlformats.org/drawingml/2006/main" noChangeAspect="1"/>
+            </wp:cNvGraphicFramePr>
+            <a:graphic xmlns:a="http://schemas.openxmlformats.org/drawingml/2006/main">
+              <a:graphicData uri="http://schemas.openxmlformats.org/drawingml/2006/picture">
+                <pic:pic xmlns:pic="http://schemas.openxmlformats.org/drawingml/2006/picture">
+                  <pic:nvPicPr>
+                    <pic:cNvPr id="0" name="Picture 50" descr="C:\Users\Ernie\Desktop\DeveloperGuideScreenshots\SolutionExplorer_Web_08.PNG"/>
+                    <pic:cNvPicPr>
+                      <a:picLocks noChangeAspect="1" noChangeArrowheads="1"/>
+                    </pic:cNvPicPr>
+                  </pic:nvPicPr>
+                  <pic:blipFill>
+                    <a:blip r:embed="rId43" cstate="print"/>
+                    <a:srcRect/>
+                    <a:stretch>
+                      <a:fillRect/>
+                    </a:stretch>
+                  </pic:blipFill>
+                  <pic:spPr bwMode="auto">
+                    <a:xfrm>
+                      <a:off x="0" y="0"/>
+                      <a:ext cx="4227830" cy="2612390"/>
+                    </a:xfrm>
+                    <a:prstGeom prst="rect">
+                      <a:avLst/>
+                    </a:prstGeom>
+                    <a:noFill/>
+                    <a:ln w="9525">
+                      <a:noFill/>
+                      <a:miter lim="800000"/>
+                      <a:headEnd/>
+                      <a:tailEnd/>
+                    </a:ln>
+                  </pic:spPr>
+                </pic:pic>
+              </a:graphicData>
+            </a:graphic>
+          </wp:inline>
+        </w:drawing>
+      </w:r>
+    </w:p>
+    <w:p>
+      <w:pPr>
+        <w:pStyle w:val="Heading1"/>
+      </w:pPr>
+      <w:r>
+        <w:t>7 Web Services</w:t>
+      </w:r>
+    </w:p>
+    <w:p>
+      <w:pPr>
+        <w:pStyle w:val="Heading1"/>
+      </w:pPr>
+      <w:r>
+        <w:rPr>
+          <w:noProof/>
+          <w:lang w:eastAsia="en-US"/>
+        </w:rPr>
+        <w:drawing>
+          <wp:inline distT="0" distB="0" distL="0" distR="0">
+            <wp:extent cx="3360420" cy="878840"/>
+            <wp:effectExtent l="19050" t="0" r="0" b="0"/>
+            <wp:docPr id="67" name="Picture 51" descr="C:\Users\Ernie\Desktop\DeveloperGuideScreenshots\SolutionExplorer_WebServices_01.PNG"/>
+            <wp:cNvGraphicFramePr>
+              <a:graphicFrameLocks xmlns:a="http://schemas.openxmlformats.org/drawingml/2006/main" noChangeAspect="1"/>
+            </wp:cNvGraphicFramePr>
+            <a:graphic xmlns:a="http://schemas.openxmlformats.org/drawingml/2006/main">
+              <a:graphicData uri="http://schemas.openxmlformats.org/drawingml/2006/picture">
+                <pic:pic xmlns:pic="http://schemas.openxmlformats.org/drawingml/2006/picture">
+                  <pic:nvPicPr>
+                    <pic:cNvPr id="0" name="Picture 51" descr="C:\Users\Ernie\Desktop\DeveloperGuideScreenshots\SolutionExplorer_WebServices_01.PNG"/>
+                    <pic:cNvPicPr>
+                      <a:picLocks noChangeAspect="1" noChangeArrowheads="1"/>
+                    </pic:cNvPicPr>
+                  </pic:nvPicPr>
+                  <pic:blipFill>
+                    <a:blip r:embed="rId44" cstate="print"/>
+                    <a:srcRect/>
+                    <a:stretch>
+                      <a:fillRect/>
+                    </a:stretch>
+                  </pic:blipFill>
+                  <pic:spPr bwMode="auto">
+                    <a:xfrm>
+                      <a:off x="0" y="0"/>
+                      <a:ext cx="3360420" cy="878840"/>
+                    </a:xfrm>
+                    <a:prstGeom prst="rect">
+                      <a:avLst/>
+                    </a:prstGeom>
+                    <a:noFill/>
+                    <a:ln w="9525">
+                      <a:noFill/>
+                      <a:miter lim="800000"/>
+                      <a:headEnd/>
+                      <a:tailEnd/>
+                    </a:ln>
+                  </pic:spPr>
+                </pic:pic>
+              </a:graphicData>
+            </a:graphic>
+          </wp:inline>
+        </w:drawing>
+      </w:r>
+    </w:p>
+    <w:p>
+      <w:pPr>
+        <w:pStyle w:val="Heading1"/>
+      </w:pPr>
+      <w:r>
+        <w:rPr>
+          <w:noProof/>
+          <w:lang w:eastAsia="en-US"/>
+        </w:rPr>
+        <w:drawing>
+          <wp:inline distT="0" distB="0" distL="0" distR="0">
+            <wp:extent cx="2647950" cy="1199515"/>
+            <wp:effectExtent l="19050" t="0" r="0" b="0"/>
+            <wp:docPr id="68" name="Picture 52" descr="C:\Users\Ernie\Desktop\DeveloperGuideScreenshots\SolutionExplorer_WebServices_02.PNG"/>
+            <wp:cNvGraphicFramePr>
+              <a:graphicFrameLocks xmlns:a="http://schemas.openxmlformats.org/drawingml/2006/main" noChangeAspect="1"/>
+            </wp:cNvGraphicFramePr>
+            <a:graphic xmlns:a="http://schemas.openxmlformats.org/drawingml/2006/main">
+              <a:graphicData uri="http://schemas.openxmlformats.org/drawingml/2006/picture">
+                <pic:pic xmlns:pic="http://schemas.openxmlformats.org/drawingml/2006/picture">
+                  <pic:nvPicPr>
+                    <pic:cNvPr id="0" name="Picture 52" descr="C:\Users\Ernie\Desktop\DeveloperGuideScreenshots\SolutionExplorer_WebServices_02.PNG"/>
+                    <pic:cNvPicPr>
+                      <a:picLocks noChangeAspect="1" noChangeArrowheads="1"/>
+                    </pic:cNvPicPr>
+                  </pic:nvPicPr>
+                  <pic:blipFill>
+                    <a:blip r:embed="rId45" cstate="print"/>
+                    <a:srcRect/>
+                    <a:stretch>
+                      <a:fillRect/>
+                    </a:stretch>
+                  </pic:blipFill>
+                  <pic:spPr bwMode="auto">
+                    <a:xfrm>
+                      <a:off x="0" y="0"/>
+                      <a:ext cx="2647950" cy="1199515"/>
+                    </a:xfrm>
+                    <a:prstGeom prst="rect">
+                      <a:avLst/>
+                    </a:prstGeom>
+                    <a:noFill/>
+                    <a:ln w="9525">
+                      <a:noFill/>
+                      <a:miter lim="800000"/>
+                      <a:headEnd/>
+                      <a:tailEnd/>
+                    </a:ln>
+                  </pic:spPr>
+                </pic:pic>
+              </a:graphicData>
+            </a:graphic>
+          </wp:inline>
+        </w:drawing>
       </w:r>
     </w:p>
     <w:p/>
+    <w:p>
+      <w:pPr>
+        <w:pStyle w:val="Heading2"/>
+      </w:pPr>
+      <w:r>
+        <w:lastRenderedPageBreak/>
+        <w:t>7.1 Alias Models</w:t>
+      </w:r>
+      <w:r>
+        <w:t xml:space="preserve"> Package</w:t>
+      </w:r>
+    </w:p>
+    <w:p>
+      <w:r>
+        <w:rPr>
+          <w:noProof/>
+          <w:lang w:eastAsia="en-US"/>
+        </w:rPr>
+        <w:drawing>
+          <wp:inline distT="0" distB="0" distL="0" distR="0">
+            <wp:extent cx="3016250" cy="3788410"/>
+            <wp:effectExtent l="19050" t="0" r="0" b="0"/>
+            <wp:docPr id="69" name="Picture 53" descr="C:\Users\Ernie\Desktop\DeveloperGuideScreenshots\SolutionExplorer_WebServices_03.PNG"/>
+            <wp:cNvGraphicFramePr>
+              <a:graphicFrameLocks xmlns:a="http://schemas.openxmlformats.org/drawingml/2006/main" noChangeAspect="1"/>
+            </wp:cNvGraphicFramePr>
+            <a:graphic xmlns:a="http://schemas.openxmlformats.org/drawingml/2006/main">
+              <a:graphicData uri="http://schemas.openxmlformats.org/drawingml/2006/picture">
+                <pic:pic xmlns:pic="http://schemas.openxmlformats.org/drawingml/2006/picture">
+                  <pic:nvPicPr>
+                    <pic:cNvPr id="0" name="Picture 53" descr="C:\Users\Ernie\Desktop\DeveloperGuideScreenshots\SolutionExplorer_WebServices_03.PNG"/>
+                    <pic:cNvPicPr>
+                      <a:picLocks noChangeAspect="1" noChangeArrowheads="1"/>
+                    </pic:cNvPicPr>
+                  </pic:nvPicPr>
+                  <pic:blipFill>
+                    <a:blip r:embed="rId46" cstate="print"/>
+                    <a:srcRect/>
+                    <a:stretch>
+                      <a:fillRect/>
+                    </a:stretch>
+                  </pic:blipFill>
+                  <pic:spPr bwMode="auto">
+                    <a:xfrm>
+                      <a:off x="0" y="0"/>
+                      <a:ext cx="3016250" cy="3788410"/>
+                    </a:xfrm>
+                    <a:prstGeom prst="rect">
+                      <a:avLst/>
+                    </a:prstGeom>
+                    <a:noFill/>
+                    <a:ln w="9525">
+                      <a:noFill/>
+                      <a:miter lim="800000"/>
+                      <a:headEnd/>
+                      <a:tailEnd/>
+                    </a:ln>
+                  </pic:spPr>
+                </pic:pic>
+              </a:graphicData>
+            </a:graphic>
+          </wp:inline>
+        </w:drawing>
+      </w:r>
+    </w:p>
+    <w:p>
+      <w:pPr>
+        <w:pStyle w:val="Heading2"/>
+      </w:pPr>
+      <w:r>
+        <w:t>7.2 Automation</w:t>
+      </w:r>
+      <w:r>
+        <w:t xml:space="preserve"> Package</w:t>
+      </w:r>
+    </w:p>
+    <w:p>
+      <w:r>
+        <w:rPr>
+          <w:noProof/>
+          <w:lang w:eastAsia="en-US"/>
+        </w:rPr>
+        <w:drawing>
+          <wp:inline distT="0" distB="0" distL="0" distR="0">
+            <wp:extent cx="2968625" cy="890905"/>
+            <wp:effectExtent l="19050" t="0" r="3175" b="0"/>
+            <wp:docPr id="70" name="Picture 54" descr="C:\Users\Ernie\Desktop\DeveloperGuideScreenshots\SolutionExplorer_WebServices_04.PNG"/>
+            <wp:cNvGraphicFramePr>
+              <a:graphicFrameLocks xmlns:a="http://schemas.openxmlformats.org/drawingml/2006/main" noChangeAspect="1"/>
+            </wp:cNvGraphicFramePr>
+            <a:graphic xmlns:a="http://schemas.openxmlformats.org/drawingml/2006/main">
+              <a:graphicData uri="http://schemas.openxmlformats.org/drawingml/2006/picture">
+                <pic:pic xmlns:pic="http://schemas.openxmlformats.org/drawingml/2006/picture">
+                  <pic:nvPicPr>
+                    <pic:cNvPr id="0" name="Picture 54" descr="C:\Users\Ernie\Desktop\DeveloperGuideScreenshots\SolutionExplorer_WebServices_04.PNG"/>
+                    <pic:cNvPicPr>
+                      <a:picLocks noChangeAspect="1" noChangeArrowheads="1"/>
+                    </pic:cNvPicPr>
+                  </pic:nvPicPr>
+                  <pic:blipFill>
+                    <a:blip r:embed="rId47" cstate="print"/>
+                    <a:srcRect/>
+                    <a:stretch>
+                      <a:fillRect/>
+                    </a:stretch>
+                  </pic:blipFill>
+                  <pic:spPr bwMode="auto">
+                    <a:xfrm>
+                      <a:off x="0" y="0"/>
+                      <a:ext cx="2968625" cy="890905"/>
+                    </a:xfrm>
+                    <a:prstGeom prst="rect">
+                      <a:avLst/>
+                    </a:prstGeom>
+                    <a:noFill/>
+                    <a:ln w="9525">
+                      <a:noFill/>
+                      <a:miter lim="800000"/>
+                      <a:headEnd/>
+                      <a:tailEnd/>
+                    </a:ln>
+                  </pic:spPr>
+                </pic:pic>
+              </a:graphicData>
+            </a:graphic>
+          </wp:inline>
+        </w:drawing>
+      </w:r>
+    </w:p>
+    <w:p>
+      <w:pPr>
+        <w:pStyle w:val="Heading2"/>
+      </w:pPr>
+      <w:r>
+        <w:t>7.3 Common Package</w:t>
+      </w:r>
+    </w:p>
+    <w:p>
+      <w:r>
+        <w:rPr>
+          <w:noProof/>
+          <w:lang w:eastAsia="en-US"/>
+        </w:rPr>
+        <w:drawing>
+          <wp:inline distT="0" distB="0" distL="0" distR="0">
+            <wp:extent cx="3241675" cy="510540"/>
+            <wp:effectExtent l="19050" t="0" r="0" b="0"/>
+            <wp:docPr id="72" name="Picture 56" descr="C:\Users\Ernie\Desktop\DeveloperGuideScreenshots\SolutionExplorer_WebServices_05.PNG"/>
+            <wp:cNvGraphicFramePr>
+              <a:graphicFrameLocks xmlns:a="http://schemas.openxmlformats.org/drawingml/2006/main" noChangeAspect="1"/>
+            </wp:cNvGraphicFramePr>
+            <a:graphic xmlns:a="http://schemas.openxmlformats.org/drawingml/2006/main">
+              <a:graphicData uri="http://schemas.openxmlformats.org/drawingml/2006/picture">
+                <pic:pic xmlns:pic="http://schemas.openxmlformats.org/drawingml/2006/picture">
+                  <pic:nvPicPr>
+                    <pic:cNvPr id="0" name="Picture 56" descr="C:\Users\Ernie\Desktop\DeveloperGuideScreenshots\SolutionExplorer_WebServices_05.PNG"/>
+                    <pic:cNvPicPr>
+                      <a:picLocks noChangeAspect="1" noChangeArrowheads="1"/>
+                    </pic:cNvPicPr>
+                  </pic:nvPicPr>
+                  <pic:blipFill>
+                    <a:blip r:embed="rId48" cstate="print"/>
+                    <a:srcRect/>
+                    <a:stretch>
+                      <a:fillRect/>
+                    </a:stretch>
+                  </pic:blipFill>
+                  <pic:spPr bwMode="auto">
+                    <a:xfrm>
+                      <a:off x="0" y="0"/>
+                      <a:ext cx="3241675" cy="510540"/>
+                    </a:xfrm>
+                    <a:prstGeom prst="rect">
+                      <a:avLst/>
+                    </a:prstGeom>
+                    <a:noFill/>
+                    <a:ln w="9525">
+                      <a:noFill/>
+                      <a:miter lim="800000"/>
+                      <a:headEnd/>
+                      <a:tailEnd/>
+                    </a:ln>
+                  </pic:spPr>
+                </pic:pic>
+              </a:graphicData>
+            </a:graphic>
+          </wp:inline>
+        </w:drawing>
+      </w:r>
+    </w:p>
+    <w:p>
+      <w:pPr>
+        <w:pStyle w:val="Heading2"/>
+      </w:pPr>
+      <w:r>
+        <w:lastRenderedPageBreak/>
+        <w:t>7.4 Controller Package</w:t>
+      </w:r>
+    </w:p>
+    <w:p>
+      <w:pPr>
+        <w:pStyle w:val="Heading2"/>
+      </w:pPr>
+      <w:r>
+        <w:rPr>
+          <w:noProof/>
+          <w:lang w:eastAsia="en-US"/>
+        </w:rPr>
+        <w:drawing>
+          <wp:inline distT="0" distB="0" distL="0" distR="0">
+            <wp:extent cx="3241675" cy="4465320"/>
+            <wp:effectExtent l="19050" t="0" r="0" b="0"/>
+            <wp:docPr id="74" name="Picture 58" descr="C:\Users\Ernie\Desktop\DeveloperGuideScreenshots\SolutionExplorer_WebServices_07.PNG"/>
+            <wp:cNvGraphicFramePr>
+              <a:graphicFrameLocks xmlns:a="http://schemas.openxmlformats.org/drawingml/2006/main" noChangeAspect="1"/>
+            </wp:cNvGraphicFramePr>
+            <a:graphic xmlns:a="http://schemas.openxmlformats.org/drawingml/2006/main">
+              <a:graphicData uri="http://schemas.openxmlformats.org/drawingml/2006/picture">
+                <pic:pic xmlns:pic="http://schemas.openxmlformats.org/drawingml/2006/picture">
+                  <pic:nvPicPr>
+                    <pic:cNvPr id="0" name="Picture 58" descr="C:\Users\Ernie\Desktop\DeveloperGuideScreenshots\SolutionExplorer_WebServices_07.PNG"/>
+                    <pic:cNvPicPr>
+                      <a:picLocks noChangeAspect="1" noChangeArrowheads="1"/>
+                    </pic:cNvPicPr>
+                  </pic:nvPicPr>
+                  <pic:blipFill>
+                    <a:blip r:embed="rId49" cstate="print"/>
+                    <a:srcRect/>
+                    <a:stretch>
+                      <a:fillRect/>
+                    </a:stretch>
+                  </pic:blipFill>
+                  <pic:spPr bwMode="auto">
+                    <a:xfrm>
+                      <a:off x="0" y="0"/>
+                      <a:ext cx="3241675" cy="4465320"/>
+                    </a:xfrm>
+                    <a:prstGeom prst="rect">
+                      <a:avLst/>
+                    </a:prstGeom>
+                    <a:noFill/>
+                    <a:ln w="9525">
+                      <a:noFill/>
+                      <a:miter lim="800000"/>
+                      <a:headEnd/>
+                      <a:tailEnd/>
+                    </a:ln>
+                  </pic:spPr>
+                </pic:pic>
+              </a:graphicData>
+            </a:graphic>
+          </wp:inline>
+        </w:drawing>
+      </w:r>
+    </w:p>
+    <w:p>
+      <w:pPr>
+        <w:pStyle w:val="Heading2"/>
+      </w:pPr>
+      <w:r>
+        <w:t>7.5 Models Package</w:t>
+      </w:r>
+    </w:p>
+    <w:p>
+      <w:r>
+        <w:rPr>
+          <w:noProof/>
+          <w:lang w:eastAsia="en-US"/>
+        </w:rPr>
+        <w:lastRenderedPageBreak/>
+        <w:drawing>
+          <wp:inline distT="0" distB="0" distL="0" distR="0">
+            <wp:extent cx="3170555" cy="4144645"/>
+            <wp:effectExtent l="19050" t="0" r="0" b="0"/>
+            <wp:docPr id="75" name="Picture 59" descr="C:\Users\Ernie\Desktop\DeveloperGuideScreenshots\SolutionExplorer_WebServices_08.PNG"/>
+            <wp:cNvGraphicFramePr>
+              <a:graphicFrameLocks xmlns:a="http://schemas.openxmlformats.org/drawingml/2006/main" noChangeAspect="1"/>
+            </wp:cNvGraphicFramePr>
+            <a:graphic xmlns:a="http://schemas.openxmlformats.org/drawingml/2006/main">
+              <a:graphicData uri="http://schemas.openxmlformats.org/drawingml/2006/picture">
+                <pic:pic xmlns:pic="http://schemas.openxmlformats.org/drawingml/2006/picture">
+                  <pic:nvPicPr>
+                    <pic:cNvPr id="0" name="Picture 59" descr="C:\Users\Ernie\Desktop\DeveloperGuideScreenshots\SolutionExplorer_WebServices_08.PNG"/>
+                    <pic:cNvPicPr>
+                      <a:picLocks noChangeAspect="1" noChangeArrowheads="1"/>
+                    </pic:cNvPicPr>
+                  </pic:nvPicPr>
+                  <pic:blipFill>
+                    <a:blip r:embed="rId50" cstate="print"/>
+                    <a:srcRect/>
+                    <a:stretch>
+                      <a:fillRect/>
+                    </a:stretch>
+                  </pic:blipFill>
+                  <pic:spPr bwMode="auto">
+                    <a:xfrm>
+                      <a:off x="0" y="0"/>
+                      <a:ext cx="3170555" cy="4144645"/>
+                    </a:xfrm>
+                    <a:prstGeom prst="rect">
+                      <a:avLst/>
+                    </a:prstGeom>
+                    <a:noFill/>
+                    <a:ln w="9525">
+                      <a:noFill/>
+                      <a:miter lim="800000"/>
+                      <a:headEnd/>
+                      <a:tailEnd/>
+                    </a:ln>
+                  </pic:spPr>
+                </pic:pic>
+              </a:graphicData>
+            </a:graphic>
+          </wp:inline>
+        </w:drawing>
+      </w:r>
+    </w:p>
+    <w:p>
+      <w:pPr>
+        <w:pStyle w:val="Heading2"/>
+      </w:pPr>
+      <w:r>
+        <w:lastRenderedPageBreak/>
+        <w:t>7.6 Libraries</w:t>
+      </w:r>
+    </w:p>
+    <w:p>
+      <w:r>
+        <w:rPr>
+          <w:noProof/>
+          <w:lang w:eastAsia="en-US"/>
+        </w:rPr>
+        <w:drawing>
+          <wp:inline distT="0" distB="0" distL="0" distR="0">
+            <wp:extent cx="3384550" cy="2755265"/>
+            <wp:effectExtent l="19050" t="0" r="6350" b="0"/>
+            <wp:docPr id="76" name="Picture 60" descr="C:\Users\Ernie\Desktop\DeveloperGuideScreenshots\SolutionExplorer_WebServices_09.PNG"/>
+            <wp:cNvGraphicFramePr>
+              <a:graphicFrameLocks xmlns:a="http://schemas.openxmlformats.org/drawingml/2006/main" noChangeAspect="1"/>
+            </wp:cNvGraphicFramePr>
+            <a:graphic xmlns:a="http://schemas.openxmlformats.org/drawingml/2006/main">
+              <a:graphicData uri="http://schemas.openxmlformats.org/drawingml/2006/picture">
+                <pic:pic xmlns:pic="http://schemas.openxmlformats.org/drawingml/2006/picture">
+                  <pic:nvPicPr>
+                    <pic:cNvPr id="0" name="Picture 60" descr="C:\Users\Ernie\Desktop\DeveloperGuideScreenshots\SolutionExplorer_WebServices_09.PNG"/>
+                    <pic:cNvPicPr>
+                      <a:picLocks noChangeAspect="1" noChangeArrowheads="1"/>
+                    </pic:cNvPicPr>
+                  </pic:nvPicPr>
+                  <pic:blipFill>
+                    <a:blip r:embed="rId51" cstate="print"/>
+                    <a:srcRect/>
+                    <a:stretch>
+                      <a:fillRect/>
+                    </a:stretch>
+                  </pic:blipFill>
+                  <pic:spPr bwMode="auto">
+                    <a:xfrm>
+                      <a:off x="0" y="0"/>
+                      <a:ext cx="3384550" cy="2755265"/>
+                    </a:xfrm>
+                    <a:prstGeom prst="rect">
+                      <a:avLst/>
+                    </a:prstGeom>
+                    <a:noFill/>
+                    <a:ln w="9525">
+                      <a:noFill/>
+                      <a:miter lim="800000"/>
+                      <a:headEnd/>
+                      <a:tailEnd/>
+                    </a:ln>
+                  </pic:spPr>
+                </pic:pic>
+              </a:graphicData>
+            </a:graphic>
+          </wp:inline>
+        </w:drawing>
+      </w:r>
+    </w:p>
+    <w:p>
+      <w:pPr>
+        <w:pStyle w:val="Heading2"/>
+      </w:pPr>
+    </w:p>
     <w:sectPr>
-      <w:headerReference w:type="default" r:id="rId12"/>
-      <w:footerReference w:type="default" r:id="rId13"/>
       <w:type w:val="continuous"/>
       <w:pgSz w:w="12240" w:h="15840"/>
       <w:pgMar w:top="1440" w:right="1440" w:bottom="1440" w:left="1440" w:header="288" w:footer="720" w:gutter="0"/>
@@ -1517,7 +4493,7 @@
 </file>
 
 <file path=word/endnotes.xml><?xml version="1.0" encoding="utf-8"?>
-<w:endnotes xmlns:wpc="http://schemas.microsoft.com/office/word/2010/wordprocessingCanvas" xmlns:mc="http://schemas.openxmlformats.org/markup-compatibility/2006" xmlns:o="urn:schemas-microsoft-com:office:office" xmlns:r="http://schemas.openxmlformats.org/officeDocument/2006/relationships" xmlns:m="http://schemas.openxmlformats.org/officeDocument/2006/math" xmlns:v="urn:schemas-microsoft-com:vml" xmlns:wp14="http://schemas.microsoft.com/office/word/2010/wordprocessingDrawing" xmlns:wp="http://schemas.openxmlformats.org/drawingml/2006/wordprocessingDrawing" xmlns:w10="urn:schemas-microsoft-com:office:word" xmlns:w="http://schemas.openxmlformats.org/wordprocessingml/2006/main" xmlns:w14="http://schemas.microsoft.com/office/word/2010/wordml" xmlns:wpg="http://schemas.microsoft.com/office/word/2010/wordprocessingGroup" xmlns:wpi="http://schemas.microsoft.com/office/word/2010/wordprocessingInk" xmlns:wne="http://schemas.microsoft.com/office/word/2006/wordml" xmlns:wps="http://schemas.microsoft.com/office/word/2010/wordprocessingShape" mc:Ignorable="w14 wp14">
+<w:endnotes xmlns:ve="http://schemas.openxmlformats.org/markup-compatibility/2006" xmlns:o="urn:schemas-microsoft-com:office:office" xmlns:r="http://schemas.openxmlformats.org/officeDocument/2006/relationships" xmlns:m="http://schemas.openxmlformats.org/officeDocument/2006/math" xmlns:v="urn:schemas-microsoft-com:vml" xmlns:wp="http://schemas.openxmlformats.org/drawingml/2006/wordprocessingDrawing" xmlns:w10="urn:schemas-microsoft-com:office:word" xmlns:w="http://schemas.openxmlformats.org/wordprocessingml/2006/main" xmlns:wne="http://schemas.microsoft.com/office/word/2006/wordml">
   <w:endnote w:type="separator" w:id="-1">
     <w:p>
       <w:r>
@@ -1536,7 +4512,7 @@
 </file>
 
 <file path=word/footer1.xml><?xml version="1.0" encoding="utf-8"?>
-<w:ftr xmlns:wpc="http://schemas.microsoft.com/office/word/2010/wordprocessingCanvas" xmlns:mc="http://schemas.openxmlformats.org/markup-compatibility/2006" xmlns:o="urn:schemas-microsoft-com:office:office" xmlns:r="http://schemas.openxmlformats.org/officeDocument/2006/relationships" xmlns:m="http://schemas.openxmlformats.org/officeDocument/2006/math" xmlns:v="urn:schemas-microsoft-com:vml" xmlns:wp14="http://schemas.microsoft.com/office/word/2010/wordprocessingDrawing" xmlns:wp="http://schemas.openxmlformats.org/drawingml/2006/wordprocessingDrawing" xmlns:w10="urn:schemas-microsoft-com:office:word" xmlns:w="http://schemas.openxmlformats.org/wordprocessingml/2006/main" xmlns:w14="http://schemas.microsoft.com/office/word/2010/wordml" xmlns:wpg="http://schemas.microsoft.com/office/word/2010/wordprocessingGroup" xmlns:wpi="http://schemas.microsoft.com/office/word/2010/wordprocessingInk" xmlns:wne="http://schemas.microsoft.com/office/word/2006/wordml" xmlns:wps="http://schemas.microsoft.com/office/word/2010/wordprocessingShape" mc:Ignorable="w14 wp14">
+<w:ftr xmlns:ve="http://schemas.openxmlformats.org/markup-compatibility/2006" xmlns:o="urn:schemas-microsoft-com:office:office" xmlns:r="http://schemas.openxmlformats.org/officeDocument/2006/relationships" xmlns:m="http://schemas.openxmlformats.org/officeDocument/2006/math" xmlns:v="urn:schemas-microsoft-com:vml" xmlns:wp="http://schemas.openxmlformats.org/drawingml/2006/wordprocessingDrawing" xmlns:w10="urn:schemas-microsoft-com:office:word" xmlns:w="http://schemas.openxmlformats.org/wordprocessingml/2006/main" xmlns:wne="http://schemas.microsoft.com/office/word/2006/wordml">
   <w:p>
     <w:pPr>
       <w:pStyle w:val="Footer"/>
@@ -1548,7 +4524,6 @@
         <w:dataBinding w:prefixMappings="xmlns:ns0='http://schemas.openxmlformats.org/package/2006/metadata/core-properties' xmlns:ns1='http://purl.org/dc/elements/1.1/'" w:xpath="/ns0:coreProperties[1]/ns1:creator[1]" w:storeItemID="{6C3C8BC8-F283-45AE-878A-BAB7291924A1}"/>
         <w:text/>
       </w:sdtPr>
-      <w:sdtEndPr/>
       <w:sdtContent>
         <w:r>
           <w:t>Andy Bottom</w:t>
@@ -1569,7 +4544,7 @@
           <v:stroke joinstyle="miter"/>
           <v:path gradientshapeok="t" o:connecttype="rect"/>
         </v:shapetype>
-        <v:shape id="Text Box 56" o:spid="_x0000_s2050" type="#_x0000_t202" style="position:absolute;margin-left:1115.2pt;margin-top:0;width:118.8pt;height:31.15pt;z-index:251661312;visibility:visible;mso-position-horizontal:right;mso-position-horizontal-relative:margin;mso-position-vertical:top;mso-position-vertical-relative:bottom-margin-area;mso-width-relative:margin;mso-height-relative:margin" o:gfxdata="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" filled="f" stroked="f" strokeweight=".5pt">
+        <v:shape id="Text Box 56" o:spid="_x0000_s2050" type="#_x0000_t202" style="position:absolute;margin-left:1194pt;margin-top:0;width:118.8pt;height:31.15pt;z-index:251661312;visibility:visible;mso-position-horizontal:right;mso-position-horizontal-relative:margin;mso-position-vertical:top;mso-position-vertical-relative:bottom-margin-area;mso-width-relative:margin;mso-height-relative:margin" o:gfxdata="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" filled="f" stroked="f" strokeweight=".5pt">
           <v:textbox style="mso-fit-shape-to-text:t">
             <w:txbxContent>
               <w:p>
@@ -1589,7 +4564,7 @@
                   <w:rPr>
                     <w:noProof/>
                   </w:rPr>
-                  <w:t>19</w:t>
+                  <w:t>21</w:t>
                 </w:r>
                 <w:r>
                   <w:rPr>
@@ -1620,7 +4595,7 @@
 </file>
 
 <file path=word/footnotes.xml><?xml version="1.0" encoding="utf-8"?>
-<w:footnotes xmlns:wpc="http://schemas.microsoft.com/office/word/2010/wordprocessingCanvas" xmlns:mc="http://schemas.openxmlformats.org/markup-compatibility/2006" xmlns:o="urn:schemas-microsoft-com:office:office" xmlns:r="http://schemas.openxmlformats.org/officeDocument/2006/relationships" xmlns:m="http://schemas.openxmlformats.org/officeDocument/2006/math" xmlns:v="urn:schemas-microsoft-com:vml" xmlns:wp14="http://schemas.microsoft.com/office/word/2010/wordprocessingDrawing" xmlns:wp="http://schemas.openxmlformats.org/drawingml/2006/wordprocessingDrawing" xmlns:w10="urn:schemas-microsoft-com:office:word" xmlns:w="http://schemas.openxmlformats.org/wordprocessingml/2006/main" xmlns:w14="http://schemas.microsoft.com/office/word/2010/wordml" xmlns:wpg="http://schemas.microsoft.com/office/word/2010/wordprocessingGroup" xmlns:wpi="http://schemas.microsoft.com/office/word/2010/wordprocessingInk" xmlns:wne="http://schemas.microsoft.com/office/word/2006/wordml" xmlns:wps="http://schemas.microsoft.com/office/word/2010/wordprocessingShape" mc:Ignorable="w14 wp14">
+<w:footnotes xmlns:ve="http://schemas.openxmlformats.org/markup-compatibility/2006" xmlns:o="urn:schemas-microsoft-com:office:office" xmlns:r="http://schemas.openxmlformats.org/officeDocument/2006/relationships" xmlns:m="http://schemas.openxmlformats.org/officeDocument/2006/math" xmlns:v="urn:schemas-microsoft-com:vml" xmlns:wp="http://schemas.openxmlformats.org/drawingml/2006/wordprocessingDrawing" xmlns:w10="urn:schemas-microsoft-com:office:word" xmlns:w="http://schemas.openxmlformats.org/wordprocessingml/2006/main" xmlns:wne="http://schemas.microsoft.com/office/word/2006/wordml">
   <w:footnote w:type="separator" w:id="-1">
     <w:p>
       <w:r>
@@ -1639,7 +4614,7 @@
 </file>
 
 <file path=word/header1.xml><?xml version="1.0" encoding="utf-8"?>
-<w:hdr xmlns:wpc="http://schemas.microsoft.com/office/word/2010/wordprocessingCanvas" xmlns:mc="http://schemas.openxmlformats.org/markup-compatibility/2006" xmlns:o="urn:schemas-microsoft-com:office:office" xmlns:r="http://schemas.openxmlformats.org/officeDocument/2006/relationships" xmlns:m="http://schemas.openxmlformats.org/officeDocument/2006/math" xmlns:v="urn:schemas-microsoft-com:vml" xmlns:wp14="http://schemas.microsoft.com/office/word/2010/wordprocessingDrawing" xmlns:wp="http://schemas.openxmlformats.org/drawingml/2006/wordprocessingDrawing" xmlns:w10="urn:schemas-microsoft-com:office:word" xmlns:w="http://schemas.openxmlformats.org/wordprocessingml/2006/main" xmlns:w14="http://schemas.microsoft.com/office/word/2010/wordml" xmlns:wpg="http://schemas.microsoft.com/office/word/2010/wordprocessingGroup" xmlns:wpi="http://schemas.microsoft.com/office/word/2010/wordprocessingInk" xmlns:wne="http://schemas.microsoft.com/office/word/2006/wordml" xmlns:wps="http://schemas.microsoft.com/office/word/2010/wordprocessingShape" mc:Ignorable="w14 wp14">
+<w:hdr xmlns:ve="http://schemas.openxmlformats.org/markup-compatibility/2006" xmlns:o="urn:schemas-microsoft-com:office:office" xmlns:r="http://schemas.openxmlformats.org/officeDocument/2006/relationships" xmlns:m="http://schemas.openxmlformats.org/officeDocument/2006/math" xmlns:v="urn:schemas-microsoft-com:vml" xmlns:wp="http://schemas.openxmlformats.org/drawingml/2006/wordprocessingDrawing" xmlns:w10="urn:schemas-microsoft-com:office:word" xmlns:w="http://schemas.openxmlformats.org/wordprocessingml/2006/main" xmlns:wne="http://schemas.microsoft.com/office/word/2006/wordml">
   <w:p>
     <w:pPr>
       <w:pStyle w:val="Header"/>
@@ -1664,11 +4639,11 @@
 </file>
 
 <file path=word/numbering.xml><?xml version="1.0" encoding="utf-8"?>
-<w:numbering xmlns:wpc="http://schemas.microsoft.com/office/word/2010/wordprocessingCanvas" xmlns:mc="http://schemas.openxmlformats.org/markup-compatibility/2006" xmlns:o="urn:schemas-microsoft-com:office:office" xmlns:r="http://schemas.openxmlformats.org/officeDocument/2006/relationships" xmlns:m="http://schemas.openxmlformats.org/officeDocument/2006/math" xmlns:v="urn:schemas-microsoft-com:vml" xmlns:wp14="http://schemas.microsoft.com/office/word/2010/wordprocessingDrawing" xmlns:wp="http://schemas.openxmlformats.org/drawingml/2006/wordprocessingDrawing" xmlns:w10="urn:schemas-microsoft-com:office:word" xmlns:w="http://schemas.openxmlformats.org/wordprocessingml/2006/main" xmlns:w14="http://schemas.microsoft.com/office/word/2010/wordml" xmlns:wpg="http://schemas.microsoft.com/office/word/2010/wordprocessingGroup" xmlns:wpi="http://schemas.microsoft.com/office/word/2010/wordprocessingInk" xmlns:wne="http://schemas.microsoft.com/office/word/2006/wordml" xmlns:wps="http://schemas.microsoft.com/office/word/2010/wordprocessingShape" mc:Ignorable="w14 wp14">
+<w:numbering xmlns:ve="http://schemas.openxmlformats.org/markup-compatibility/2006" xmlns:o="urn:schemas-microsoft-com:office:office" xmlns:r="http://schemas.openxmlformats.org/officeDocument/2006/relationships" xmlns:m="http://schemas.openxmlformats.org/officeDocument/2006/math" xmlns:v="urn:schemas-microsoft-com:vml" xmlns:wp="http://schemas.openxmlformats.org/drawingml/2006/wordprocessingDrawing" xmlns:w10="urn:schemas-microsoft-com:office:word" xmlns:w="http://schemas.openxmlformats.org/wordprocessingml/2006/main" xmlns:wne="http://schemas.microsoft.com/office/word/2006/wordml">
   <w:abstractNum w:abstractNumId="0">
     <w:nsid w:val="04BE1ACA"/>
     <w:multiLevelType w:val="hybridMultilevel"/>
-    <w:tmpl w:val="D19A8C6C"/>
+    <w:tmpl w:val="22F6863A"/>
     <w:lvl w:ilvl="0" w:tplc="04090001">
       <w:start w:val="1"/>
       <w:numFmt w:val="bullet"/>
@@ -2891,7 +5866,7 @@
 </file>
 
 <file path=word/styles.xml><?xml version="1.0" encoding="utf-8"?>
-<w:styles xmlns:mc="http://schemas.openxmlformats.org/markup-compatibility/2006" xmlns:r="http://schemas.openxmlformats.org/officeDocument/2006/relationships" xmlns:w="http://schemas.openxmlformats.org/wordprocessingml/2006/main" xmlns:w14="http://schemas.microsoft.com/office/word/2010/wordml" mc:Ignorable="w14">
+<w:styles xmlns:r="http://schemas.openxmlformats.org/officeDocument/2006/relationships" xmlns:w="http://schemas.openxmlformats.org/wordprocessingml/2006/main">
   <w:docDefaults>
     <w:rPrDefault>
       <w:rPr>
@@ -3183,6 +6158,7 @@
     <w:uiPriority w:val="99"/>
     <w:semiHidden/>
     <w:unhideWhenUsed/>
+    <w:qFormat/>
     <w:tblPr>
       <w:tblInd w:w="0" w:type="dxa"/>
       <w:tblCellMar>
@@ -5574,7 +8550,7 @@
 </file>
 
 <file path=customXml/itemProps2.xml><?xml version="1.0" encoding="utf-8"?>
-<ds:datastoreItem xmlns:ds="http://schemas.openxmlformats.org/officeDocument/2006/customXml" ds:itemID="{7CE5DB1B-49CF-4EE0-93CC-71D762413AD9}">
+<ds:datastoreItem xmlns:ds="http://schemas.openxmlformats.org/officeDocument/2006/customXml" ds:itemID="{0A2911FF-5771-4E24-A332-F43727FD76D3}">
   <ds:schemaRefs>
     <ds:schemaRef ds:uri="http://schemas.openxmlformats.org/officeDocument/2006/bibliography"/>
   </ds:schemaRefs>

</xml_diff>

<commit_message>
Updated some of the documentation and diagrams
</commit_message>
<xml_diff>
--- a/ReceiptRewards.Documentation/Developer Guide.docx
+++ b/ReceiptRewards.Documentation/Developer Guide.docx
@@ -1,6 +1,6 @@
 
 <file path=word/document.xml><?xml version="1.0" encoding="utf-8"?>
-<w:document xmlns:ve="http://schemas.openxmlformats.org/markup-compatibility/2006" xmlns:o="urn:schemas-microsoft-com:office:office" xmlns:r="http://schemas.openxmlformats.org/officeDocument/2006/relationships" xmlns:m="http://schemas.openxmlformats.org/officeDocument/2006/math" xmlns:v="urn:schemas-microsoft-com:vml" xmlns:wp="http://schemas.openxmlformats.org/drawingml/2006/wordprocessingDrawing" xmlns:w10="urn:schemas-microsoft-com:office:word" xmlns:w="http://schemas.openxmlformats.org/wordprocessingml/2006/main" xmlns:wne="http://schemas.microsoft.com/office/word/2006/wordml">
+<w:document xmlns:wpc="http://schemas.microsoft.com/office/word/2010/wordprocessingCanvas" xmlns:mc="http://schemas.openxmlformats.org/markup-compatibility/2006" xmlns:o="urn:schemas-microsoft-com:office:office" xmlns:r="http://schemas.openxmlformats.org/officeDocument/2006/relationships" xmlns:m="http://schemas.openxmlformats.org/officeDocument/2006/math" xmlns:v="urn:schemas-microsoft-com:vml" xmlns:wp14="http://schemas.microsoft.com/office/word/2010/wordprocessingDrawing" xmlns:wp="http://schemas.openxmlformats.org/drawingml/2006/wordprocessingDrawing" xmlns:w10="urn:schemas-microsoft-com:office:word" xmlns:w="http://schemas.openxmlformats.org/wordprocessingml/2006/main" xmlns:w14="http://schemas.microsoft.com/office/word/2010/wordml" xmlns:wpg="http://schemas.microsoft.com/office/word/2010/wordprocessingGroup" xmlns:wpi="http://schemas.microsoft.com/office/word/2010/wordprocessingInk" xmlns:wne="http://schemas.microsoft.com/office/word/2006/wordml" xmlns:wps="http://schemas.microsoft.com/office/word/2010/wordprocessingShape" mc:Ignorable="w14 wp14">
   <w:body>
     <w:sdt>
       <w:sdtPr>
@@ -44,7 +44,7 @@
               <w:left w:w="115" w:type="dxa"/>
               <w:right w:w="115" w:type="dxa"/>
             </w:tblCellMar>
-            <w:tblLook w:val="01E0"/>
+            <w:tblLook w:val="01E0" w:firstRow="1" w:lastRow="1" w:firstColumn="1" w:lastColumn="1" w:noHBand="0" w:noVBand="0"/>
           </w:tblPr>
           <w:tblGrid>
             <w:gridCol w:w="1908"/>
@@ -114,6 +114,7 @@
                     <w:dataBinding w:prefixMappings="xmlns:ns0='http://schemas.openxmlformats.org/package/2006/metadata/core-properties' xmlns:ns1='http://purl.org/dc/elements/1.1/'" w:xpath="/ns0:coreProperties[1]/ns1:title[1]" w:storeItemID="{6C3C8BC8-F283-45AE-878A-BAB7291924A1}"/>
                     <w:text/>
                   </w:sdtPr>
+                  <w:sdtEndPr/>
                   <w:sdtContent>
                     <w:r>
                       <w:rPr>
@@ -170,6 +171,7 @@
                       <w:calendar w:val="gregorian"/>
                     </w:date>
                   </w:sdtPr>
+                  <w:sdtEndPr/>
                   <w:sdtContent>
                     <w:r>
                       <w:rPr>
@@ -217,6 +219,7 @@
                     <w:dataBinding w:prefixMappings="xmlns:ns0='http://schemas.openxmlformats.org/package/2006/metadata/core-properties' xmlns:ns1='http://purl.org/dc/elements/1.1/'" w:xpath="/ns0:coreProperties[1]/ns1:subject[1]" w:storeItemID="{6C3C8BC8-F283-45AE-878A-BAB7291924A1}"/>
                     <w:text/>
                   </w:sdtPr>
+                  <w:sdtEndPr/>
                   <w:sdtContent>
                     <w:r>
                       <w:rPr>
@@ -238,7 +241,7 @@
               <w:noProof/>
             </w:rPr>
             <w:pict>
-              <v:rect id="Rectangle 1" o:spid="_x0000_s1026" style="position:absolute;margin-left:0;margin-top:0;width:8in;height:660.45pt;z-index:-251658752;visibility:visible;mso-width-percent:1005;mso-height-percent:950;mso-position-horizontal:center;mso-position-horizontal-relative:page;mso-position-vertical:top;mso-position-vertical-relative:margin;mso-width-percent:1005;mso-height-percent:950;mso-width-relative:margin;mso-height-relative:margin" o:gfxdata="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" fillcolor="#775f55" stroked="f">
+              <v:rect id="Rectangle 1" o:spid="_x0000_s1026" style="position:absolute;margin-left:0;margin-top:0;width:8in;height:660.45pt;z-index:-251653120;visibility:visible;mso-width-percent:1005;mso-height-percent:950;mso-position-horizontal:center;mso-position-horizontal-relative:page;mso-position-vertical:top;mso-position-vertical-relative:margin;mso-width-percent:1005;mso-height-percent:950;mso-width-relative:margin;mso-height-relative:margin" o:gfxdata="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" fillcolor="#775f55" stroked="f">
                 <w10:wrap anchorx="page" anchory="margin"/>
               </v:rect>
             </w:pict>
@@ -1034,7 +1037,7 @@
           <w:numId w:val="11"/>
         </w:numPr>
       </w:pPr>
-      <w:hyperlink r:id="rId9" w:history="1">
+      <w:hyperlink r:id="rId10" w:history="1">
         <w:r>
           <w:rPr>
             <w:rStyle w:val="Hyperlink"/>
@@ -1075,7 +1078,7 @@
       <w:tblPr>
         <w:tblStyle w:val="MediumShading2-Accent1"/>
         <w:tblW w:w="0" w:type="auto"/>
-        <w:tblLook w:val="0420"/>
+        <w:tblLook w:val="0420" w:firstRow="1" w:lastRow="0" w:firstColumn="0" w:lastColumn="0" w:noHBand="0" w:noVBand="1"/>
       </w:tblPr>
       <w:tblGrid>
         <w:gridCol w:w="1650"/>
@@ -1085,7 +1088,7 @@
       </w:tblGrid>
       <w:tr>
         <w:trPr>
-          <w:cnfStyle w:val="100000000000"/>
+          <w:cnfStyle w:val="100000000000" w:firstRow="1" w:lastRow="0" w:firstColumn="0" w:lastColumn="0" w:oddVBand="0" w:evenVBand="0" w:oddHBand="0" w:evenHBand="0" w:firstRowFirstColumn="0" w:firstRowLastColumn="0" w:lastRowFirstColumn="0" w:lastRowLastColumn="0"/>
         </w:trPr>
         <w:tc>
           <w:tcPr>
@@ -1166,7 +1169,7 @@
       </w:tr>
       <w:tr>
         <w:trPr>
-          <w:cnfStyle w:val="000000100000"/>
+          <w:cnfStyle w:val="000000100000" w:firstRow="0" w:lastRow="0" w:firstColumn="0" w:lastColumn="0" w:oddVBand="0" w:evenVBand="0" w:oddHBand="1" w:evenHBand="0" w:firstRowFirstColumn="0" w:firstRowLastColumn="0" w:lastRowFirstColumn="0" w:lastRowLastColumn="0"/>
         </w:trPr>
         <w:tc>
           <w:tcPr>
@@ -1280,7 +1283,12 @@
       </w:r>
       <w:proofErr w:type="gramEnd"/>
       <w:r>
-        <w:t xml:space="preserve"> but the following section explain tricky setup steps that were needed in order to prepare the environment and have things running smoothly.</w:t>
+        <w:t xml:space="preserve"> but the following section explain tricky setup steps that were needed in order to prepare the </w:t>
+      </w:r>
+      <w:bookmarkStart w:id="5" w:name="_GoBack"/>
+      <w:bookmarkEnd w:id="5"/>
+      <w:r>
+        <w:t>environment and have things running smoothly.</w:t>
       </w:r>
     </w:p>
     <w:p>
@@ -1332,7 +1340,7 @@
       <w:r>
         <w:t xml:space="preserve">The resource comes from </w:t>
       </w:r>
-      <w:hyperlink r:id="rId10" w:history="1">
+      <w:hyperlink r:id="rId11" w:history="1">
         <w:r>
           <w:rPr>
             <w:rStyle w:val="Hyperlink"/>
@@ -1369,7 +1377,7 @@
                     </pic:cNvPicPr>
                   </pic:nvPicPr>
                   <pic:blipFill>
-                    <a:blip r:embed="rId11" cstate="print"/>
+                    <a:blip r:embed="rId12" cstate="print"/>
                     <a:srcRect/>
                     <a:stretch>
                       <a:fillRect/>
@@ -1417,36 +1425,12 @@
         <w:pStyle w:val="Heading3"/>
       </w:pPr>
       <w:r>
-        <w:t xml:space="preserve">2.1.1.1 </w:t>
-      </w:r>
-      <w:proofErr w:type="spellStart"/>
-      <w:r>
-        <w:t>Xamarin</w:t>
-      </w:r>
-      <w:proofErr w:type="spellEnd"/>
-      <w:r>
-        <w:t xml:space="preserve"> Plug-In</w:t>
-      </w:r>
-    </w:p>
-    <w:p>
-      <w:r>
-        <w:t xml:space="preserve">The project utilizes the </w:t>
-      </w:r>
-      <w:proofErr w:type="spellStart"/>
-      <w:r>
-        <w:t>Xamarin</w:t>
-      </w:r>
-      <w:proofErr w:type="spellEnd"/>
-      <w:r>
-        <w:t xml:space="preserve"> Platform, so the </w:t>
-      </w:r>
-      <w:proofErr w:type="spellStart"/>
-      <w:r>
-        <w:t>plugins</w:t>
-      </w:r>
-      <w:proofErr w:type="spellEnd"/>
-      <w:r>
-        <w:t xml:space="preserve"> must be installed.</w:t>
+        <w:t>2.1.1.1 Xamarin Plug-In</w:t>
+      </w:r>
+    </w:p>
+    <w:p>
+      <w:r>
+        <w:t>The project utilizes the Xamarin Platform, so the plugins must be installed.</w:t>
       </w:r>
     </w:p>
     <w:p>
@@ -1454,21 +1438,7 @@
         <w:rPr>
           <w:highlight w:val="yellow"/>
         </w:rPr>
-        <w:t xml:space="preserve">@TODO: Get screenshots and directions for the </w:t>
-      </w:r>
-      <w:proofErr w:type="spellStart"/>
-      <w:r>
-        <w:rPr>
-          <w:highlight w:val="yellow"/>
-        </w:rPr>
-        <w:t>Xamarin</w:t>
-      </w:r>
-      <w:proofErr w:type="spellEnd"/>
-      <w:r>
-        <w:rPr>
-          <w:highlight w:val="yellow"/>
-        </w:rPr>
-        <w:t xml:space="preserve"> Platform.</w:t>
+        <w:t>@TODO: Get screenshots and directions for the Xamarin Platform.</w:t>
       </w:r>
     </w:p>
     <w:p>
@@ -1560,7 +1530,7 @@
                     </pic:cNvPicPr>
                   </pic:nvPicPr>
                   <pic:blipFill>
-                    <a:blip r:embed="rId12" cstate="print"/>
+                    <a:blip r:embed="rId13" cstate="print"/>
                     <a:srcRect/>
                     <a:stretch>
                       <a:fillRect/>
@@ -1613,7 +1583,7 @@
                     </pic:cNvPicPr>
                   </pic:nvPicPr>
                   <pic:blipFill>
-                    <a:blip r:embed="rId13" cstate="print"/>
+                    <a:blip r:embed="rId14" cstate="print"/>
                     <a:srcRect/>
                     <a:stretch>
                       <a:fillRect/>
@@ -1686,8 +1656,6 @@
       <w:r>
         <w:t>Emulators</w:t>
       </w:r>
-      <w:bookmarkStart w:id="5" w:name="_GoBack"/>
-      <w:bookmarkEnd w:id="5"/>
       <w:r>
         <w:t xml:space="preserve"> fail to start.</w:t>
       </w:r>
@@ -1711,6 +1679,10 @@
     </w:p>
     <w:p>
       <w:r>
+        <w:rPr>
+          <w:noProof/>
+          <w:lang w:eastAsia="en-US"/>
+        </w:rPr>
         <w:drawing>
           <wp:inline distT="0" distB="0" distL="0" distR="0">
             <wp:extent cx="2876952" cy="971686"/>
@@ -1727,7 +1699,7 @@
                     <pic:cNvPicPr/>
                   </pic:nvPicPr>
                   <pic:blipFill>
-                    <a:blip r:embed="rId14" cstate="print"/>
+                    <a:blip r:embed="rId15" cstate="print"/>
                     <a:stretch>
                       <a:fillRect/>
                     </a:stretch>
@@ -1784,7 +1756,7 @@
           <w:lang w:eastAsia="en-US"/>
         </w:rPr>
         <w:drawing>
-          <wp:anchor distT="0" distB="0" distL="114300" distR="114300" simplePos="0" relativeHeight="251662848" behindDoc="0" locked="0" layoutInCell="1" allowOverlap="1">
+          <wp:anchor distT="0" distB="0" distL="114300" distR="114300" simplePos="0" relativeHeight="251656192" behindDoc="0" locked="0" layoutInCell="1" allowOverlap="1">
             <wp:simplePos x="0" y="0"/>
             <wp:positionH relativeFrom="column">
               <wp:posOffset>1711325</wp:posOffset>
@@ -1809,7 +1781,7 @@
                     </pic:cNvPicPr>
                   </pic:nvPicPr>
                   <pic:blipFill>
-                    <a:blip r:embed="rId15" cstate="print"/>
+                    <a:blip r:embed="rId16" cstate="print"/>
                     <a:srcRect/>
                     <a:stretch>
                       <a:fillRect/>
@@ -1856,7 +1828,7 @@
           <w:lang w:eastAsia="en-US"/>
         </w:rPr>
         <w:drawing>
-          <wp:anchor distT="0" distB="0" distL="114300" distR="114300" simplePos="0" relativeHeight="251658752" behindDoc="1" locked="0" layoutInCell="1" allowOverlap="1">
+          <wp:anchor distT="0" distB="0" distL="114300" distR="114300" simplePos="0" relativeHeight="251652096" behindDoc="1" locked="0" layoutInCell="1" allowOverlap="1">
             <wp:simplePos x="0" y="0"/>
             <wp:positionH relativeFrom="column">
               <wp:posOffset>2400300</wp:posOffset>
@@ -1889,7 +1861,7 @@
                     </pic:cNvPicPr>
                   </pic:nvPicPr>
                   <pic:blipFill>
-                    <a:blip r:embed="rId16" cstate="print"/>
+                    <a:blip r:embed="rId17" cstate="print"/>
                     <a:srcRect/>
                     <a:stretch>
                       <a:fillRect/>
@@ -1964,7 +1936,7 @@
         </w:rPr>
         <w:lastRenderedPageBreak/>
         <w:drawing>
-          <wp:anchor distT="0" distB="0" distL="114300" distR="114300" simplePos="0" relativeHeight="251659776" behindDoc="0" locked="0" layoutInCell="1" allowOverlap="1">
+          <wp:anchor distT="0" distB="0" distL="114300" distR="114300" simplePos="0" relativeHeight="251653120" behindDoc="0" locked="0" layoutInCell="1" allowOverlap="1">
             <wp:simplePos x="0" y="0"/>
             <wp:positionH relativeFrom="column">
               <wp:posOffset>4474210</wp:posOffset>
@@ -1989,7 +1961,7 @@
                     </pic:cNvPicPr>
                   </pic:nvPicPr>
                   <pic:blipFill>
-                    <a:blip r:embed="rId17" cstate="print"/>
+                    <a:blip r:embed="rId18" cstate="print"/>
                     <a:srcRect r="49025"/>
                     <a:stretch>
                       <a:fillRect/>
@@ -2042,7 +2014,7 @@
           <w:lang w:eastAsia="en-US"/>
         </w:rPr>
         <w:drawing>
-          <wp:anchor distT="0" distB="0" distL="114300" distR="114300" simplePos="0" relativeHeight="251660800" behindDoc="0" locked="0" layoutInCell="1" allowOverlap="1">
+          <wp:anchor distT="0" distB="0" distL="114300" distR="114300" simplePos="0" relativeHeight="251654144" behindDoc="0" locked="0" layoutInCell="1" allowOverlap="1">
             <wp:simplePos x="0" y="0"/>
             <wp:positionH relativeFrom="column">
               <wp:posOffset>2830195</wp:posOffset>
@@ -2067,7 +2039,7 @@
                     </pic:cNvPicPr>
                   </pic:nvPicPr>
                   <pic:blipFill>
-                    <a:blip r:embed="rId18" cstate="print"/>
+                    <a:blip r:embed="rId19" cstate="print"/>
                     <a:srcRect/>
                     <a:stretch>
                       <a:fillRect/>
@@ -2197,8 +2169,8 @@
       <w:pPr>
         <w:pStyle w:val="Heading2"/>
         <w:sectPr>
-          <w:headerReference w:type="default" r:id="rId19"/>
-          <w:footerReference w:type="default" r:id="rId20"/>
+          <w:headerReference w:type="default" r:id="rId20"/>
+          <w:footerReference w:type="default" r:id="rId21"/>
           <w:type w:val="continuous"/>
           <w:pgSz w:w="12240" w:h="15840"/>
           <w:pgMar w:top="1440" w:right="1440" w:bottom="1440" w:left="1440" w:header="288" w:footer="720" w:gutter="0"/>
@@ -2246,6 +2218,10 @@
     <w:p/>
     <w:p>
       <w:r>
+        <w:rPr>
+          <w:noProof/>
+          <w:lang w:eastAsia="en-US"/>
+        </w:rPr>
         <w:drawing>
           <wp:inline distT="0" distB="0" distL="0" distR="0">
             <wp:extent cx="2743200" cy="2868208"/>
@@ -2264,7 +2240,7 @@
                     </pic:cNvPicPr>
                   </pic:nvPicPr>
                   <pic:blipFill>
-                    <a:blip r:embed="rId21" cstate="print"/>
+                    <a:blip r:embed="rId22" cstate="print"/>
                     <a:srcRect/>
                     <a:stretch>
                       <a:fillRect/>
@@ -2329,6 +2305,10 @@
         </w:sectPr>
       </w:pPr>
       <w:r>
+        <w:rPr>
+          <w:noProof/>
+          <w:lang w:eastAsia="en-US"/>
+        </w:rPr>
         <w:drawing>
           <wp:inline distT="0" distB="0" distL="0" distR="0">
             <wp:extent cx="2670810" cy="2966085"/>
@@ -2347,7 +2327,7 @@
                     </pic:cNvPicPr>
                   </pic:nvPicPr>
                   <pic:blipFill>
-                    <a:blip r:embed="rId22" cstate="print"/>
+                    <a:blip r:embed="rId23" cstate="print"/>
                     <a:srcRect/>
                     <a:stretch>
                       <a:fillRect/>
@@ -2387,7 +2367,7 @@
           <w:lang w:eastAsia="en-US"/>
         </w:rPr>
         <w:drawing>
-          <wp:anchor distT="0" distB="0" distL="114300" distR="114300" simplePos="0" relativeHeight="251661824" behindDoc="0" locked="0" layoutInCell="1" allowOverlap="1">
+          <wp:anchor distT="0" distB="0" distL="114300" distR="114300" simplePos="0" relativeHeight="251655168" behindDoc="0" locked="0" layoutInCell="1" allowOverlap="1">
             <wp:simplePos x="0" y="0"/>
             <wp:positionH relativeFrom="column">
               <wp:posOffset>2400300</wp:posOffset>
@@ -2412,7 +2392,7 @@
                     </pic:cNvPicPr>
                   </pic:nvPicPr>
                   <pic:blipFill>
-                    <a:blip r:embed="rId23" cstate="print"/>
+                    <a:blip r:embed="rId24" cstate="print"/>
                     <a:srcRect/>
                     <a:stretch>
                       <a:fillRect/>
@@ -2460,7 +2440,7 @@
         </w:rPr>
         <w:lastRenderedPageBreak/>
         <w:drawing>
-          <wp:anchor distT="0" distB="0" distL="114300" distR="114300" simplePos="0" relativeHeight="251665920" behindDoc="0" locked="0" layoutInCell="1" allowOverlap="1">
+          <wp:anchor distT="0" distB="0" distL="114300" distR="114300" simplePos="0" relativeHeight="251659264" behindDoc="0" locked="0" layoutInCell="1" allowOverlap="1">
             <wp:simplePos x="0" y="0"/>
             <wp:positionH relativeFrom="column">
               <wp:posOffset>10795</wp:posOffset>
@@ -2485,7 +2465,7 @@
                     </pic:cNvPicPr>
                   </pic:nvPicPr>
                   <pic:blipFill>
-                    <a:blip r:embed="rId24" cstate="print"/>
+                    <a:blip r:embed="rId25" cstate="print"/>
                     <a:srcRect r="42861"/>
                     <a:stretch>
                       <a:fillRect/>
@@ -2543,7 +2523,7 @@
           <w:lang w:eastAsia="en-US"/>
         </w:rPr>
         <w:drawing>
-          <wp:anchor distT="0" distB="0" distL="114300" distR="114300" simplePos="0" relativeHeight="251663872" behindDoc="0" locked="0" layoutInCell="1" allowOverlap="1">
+          <wp:anchor distT="0" distB="0" distL="114300" distR="114300" simplePos="0" relativeHeight="251657216" behindDoc="0" locked="0" layoutInCell="1" allowOverlap="1">
             <wp:simplePos x="0" y="0"/>
             <wp:positionH relativeFrom="column">
               <wp:posOffset>854075</wp:posOffset>
@@ -2568,7 +2548,7 @@
                     </pic:cNvPicPr>
                   </pic:nvPicPr>
                   <pic:blipFill>
-                    <a:blip r:embed="rId25" cstate="print"/>
+                    <a:blip r:embed="rId26" cstate="print"/>
                     <a:srcRect/>
                     <a:stretch>
                       <a:fillRect/>
@@ -2607,7 +2587,7 @@
           <w:lang w:eastAsia="en-US"/>
         </w:rPr>
         <w:drawing>
-          <wp:anchor distT="0" distB="0" distL="114300" distR="114300" simplePos="0" relativeHeight="251664896" behindDoc="0" locked="0" layoutInCell="1" allowOverlap="1">
+          <wp:anchor distT="0" distB="0" distL="114300" distR="114300" simplePos="0" relativeHeight="251658240" behindDoc="0" locked="0" layoutInCell="1" allowOverlap="1">
             <wp:simplePos x="0" y="0"/>
             <wp:positionH relativeFrom="column">
               <wp:posOffset>3177540</wp:posOffset>
@@ -2632,7 +2612,7 @@
                     </pic:cNvPicPr>
                   </pic:nvPicPr>
                   <pic:blipFill>
-                    <a:blip r:embed="rId26" cstate="print"/>
+                    <a:blip r:embed="rId27" cstate="print"/>
                     <a:srcRect r="22133"/>
                     <a:stretch>
                       <a:fillRect/>
@@ -2712,7 +2692,7 @@
         </w:rPr>
         <w:lastRenderedPageBreak/>
         <w:drawing>
-          <wp:anchor distT="0" distB="0" distL="114300" distR="114300" simplePos="0" relativeHeight="251666944" behindDoc="0" locked="0" layoutInCell="1" allowOverlap="1">
+          <wp:anchor distT="0" distB="0" distL="114300" distR="114300" simplePos="0" relativeHeight="251660288" behindDoc="0" locked="0" layoutInCell="1" allowOverlap="1">
             <wp:simplePos x="0" y="0"/>
             <wp:positionH relativeFrom="column">
               <wp:posOffset>6985</wp:posOffset>
@@ -2737,7 +2717,7 @@
                     </pic:cNvPicPr>
                   </pic:nvPicPr>
                   <pic:blipFill>
-                    <a:blip r:embed="rId27" cstate="print"/>
+                    <a:blip r:embed="rId28" cstate="print"/>
                     <a:srcRect l="3186" r="12180"/>
                     <a:stretch>
                       <a:fillRect/>
@@ -2776,7 +2756,7 @@
           <w:lang w:eastAsia="en-US"/>
         </w:rPr>
         <w:drawing>
-          <wp:anchor distT="0" distB="0" distL="114300" distR="114300" simplePos="0" relativeHeight="251667968" behindDoc="0" locked="0" layoutInCell="1" allowOverlap="1">
+          <wp:anchor distT="0" distB="0" distL="114300" distR="114300" simplePos="0" relativeHeight="251661312" behindDoc="0" locked="0" layoutInCell="1" allowOverlap="1">
             <wp:simplePos x="0" y="0"/>
             <wp:positionH relativeFrom="column">
               <wp:posOffset>831215</wp:posOffset>
@@ -2801,7 +2781,7 @@
                     </pic:cNvPicPr>
                   </pic:nvPicPr>
                   <pic:blipFill>
-                    <a:blip r:embed="rId26" cstate="print"/>
+                    <a:blip r:embed="rId27" cstate="print"/>
                     <a:srcRect l="4481" r="24265"/>
                     <a:stretch>
                       <a:fillRect/>
@@ -2869,7 +2849,7 @@
           <w:lang w:eastAsia="en-US"/>
         </w:rPr>
         <w:drawing>
-          <wp:anchor distT="0" distB="0" distL="114300" distR="114300" simplePos="0" relativeHeight="251668992" behindDoc="0" locked="0" layoutInCell="1" allowOverlap="1">
+          <wp:anchor distT="0" distB="0" distL="114300" distR="114300" simplePos="0" relativeHeight="251662336" behindDoc="0" locked="0" layoutInCell="1" allowOverlap="1">
             <wp:simplePos x="0" y="0"/>
             <wp:positionH relativeFrom="column">
               <wp:posOffset>6985</wp:posOffset>
@@ -2894,7 +2874,7 @@
                     </pic:cNvPicPr>
                   </pic:nvPicPr>
                   <pic:blipFill>
-                    <a:blip r:embed="rId28" cstate="print"/>
+                    <a:blip r:embed="rId29" cstate="print"/>
                     <a:srcRect r="33009"/>
                     <a:stretch>
                       <a:fillRect/>
@@ -2993,7 +2973,7 @@
                     </pic:cNvPicPr>
                   </pic:nvPicPr>
                   <pic:blipFill>
-                    <a:blip r:embed="rId29" cstate="print"/>
+                    <a:blip r:embed="rId30" cstate="print"/>
                     <a:srcRect/>
                     <a:stretch>
                       <a:fillRect/>
@@ -3062,7 +3042,7 @@
                     </pic:cNvPicPr>
                   </pic:nvPicPr>
                   <pic:blipFill>
-                    <a:blip r:embed="rId30" cstate="print"/>
+                    <a:blip r:embed="rId31" cstate="print"/>
                     <a:srcRect/>
                     <a:stretch>
                       <a:fillRect/>
@@ -3132,7 +3112,7 @@
                     </pic:cNvPicPr>
                   </pic:nvPicPr>
                   <pic:blipFill>
-                    <a:blip r:embed="rId31" cstate="print"/>
+                    <a:blip r:embed="rId32" cstate="print"/>
                     <a:srcRect/>
                     <a:stretch>
                       <a:fillRect/>
@@ -3179,6 +3159,10 @@
     </w:p>
     <w:p>
       <w:r>
+        <w:rPr>
+          <w:noProof/>
+          <w:lang w:eastAsia="en-US"/>
+        </w:rPr>
         <w:drawing>
           <wp:inline distT="0" distB="0" distL="0" distR="0">
             <wp:extent cx="3253740" cy="1722120"/>
@@ -3197,7 +3181,7 @@
                     </pic:cNvPicPr>
                   </pic:nvPicPr>
                   <pic:blipFill>
-                    <a:blip r:embed="rId32" cstate="print"/>
+                    <a:blip r:embed="rId33" cstate="print"/>
                     <a:srcRect/>
                     <a:stretch>
                       <a:fillRect/>
@@ -3270,7 +3254,7 @@
                     </pic:cNvPicPr>
                   </pic:nvPicPr>
                   <pic:blipFill>
-                    <a:blip r:embed="rId33" cstate="print"/>
+                    <a:blip r:embed="rId34" cstate="print"/>
                     <a:srcRect/>
                     <a:stretch>
                       <a:fillRect/>
@@ -3348,7 +3332,7 @@
                     </pic:cNvPicPr>
                   </pic:nvPicPr>
                   <pic:blipFill>
-                    <a:blip r:embed="rId34" cstate="print"/>
+                    <a:blip r:embed="rId35" cstate="print"/>
                     <a:srcRect/>
                     <a:stretch>
                       <a:fillRect/>
@@ -3423,7 +3407,7 @@
                     </pic:cNvPicPr>
                   </pic:nvPicPr>
                   <pic:blipFill>
-                    <a:blip r:embed="rId35" cstate="print"/>
+                    <a:blip r:embed="rId36" cstate="print"/>
                     <a:srcRect/>
                     <a:stretch>
                       <a:fillRect/>
@@ -3507,7 +3491,7 @@
                     </pic:cNvPicPr>
                   </pic:nvPicPr>
                   <pic:blipFill>
-                    <a:blip r:embed="rId36" cstate="print"/>
+                    <a:blip r:embed="rId37" cstate="print"/>
                     <a:srcRect/>
                     <a:stretch>
                       <a:fillRect/>
@@ -3577,7 +3561,7 @@
                     </pic:cNvPicPr>
                   </pic:nvPicPr>
                   <pic:blipFill>
-                    <a:blip r:embed="rId37" cstate="print"/>
+                    <a:blip r:embed="rId38" cstate="print"/>
                     <a:srcRect/>
                     <a:stretch>
                       <a:fillRect/>
@@ -3638,7 +3622,7 @@
                     </pic:cNvPicPr>
                   </pic:nvPicPr>
                   <pic:blipFill>
-                    <a:blip r:embed="rId38" cstate="print"/>
+                    <a:blip r:embed="rId39" cstate="print"/>
                     <a:srcRect/>
                     <a:stretch>
                       <a:fillRect/>
@@ -3699,7 +3683,7 @@
                     </pic:cNvPicPr>
                   </pic:nvPicPr>
                   <pic:blipFill>
-                    <a:blip r:embed="rId39" cstate="print"/>
+                    <a:blip r:embed="rId40" cstate="print"/>
                     <a:srcRect/>
                     <a:stretch>
                       <a:fillRect/>
@@ -3761,7 +3745,7 @@
                     </pic:cNvPicPr>
                   </pic:nvPicPr>
                   <pic:blipFill>
-                    <a:blip r:embed="rId40" cstate="print"/>
+                    <a:blip r:embed="rId41" cstate="print"/>
                     <a:srcRect/>
                     <a:stretch>
                       <a:fillRect/>
@@ -3822,7 +3806,7 @@
                     </pic:cNvPicPr>
                   </pic:nvPicPr>
                   <pic:blipFill>
-                    <a:blip r:embed="rId41" cstate="print"/>
+                    <a:blip r:embed="rId42" cstate="print"/>
                     <a:srcRect/>
                     <a:stretch>
                       <a:fillRect/>
@@ -3883,7 +3867,7 @@
                     </pic:cNvPicPr>
                   </pic:nvPicPr>
                   <pic:blipFill>
-                    <a:blip r:embed="rId42" cstate="print"/>
+                    <a:blip r:embed="rId43" cstate="print"/>
                     <a:srcRect/>
                     <a:stretch>
                       <a:fillRect/>
@@ -3945,7 +3929,7 @@
                     </pic:cNvPicPr>
                   </pic:nvPicPr>
                   <pic:blipFill>
-                    <a:blip r:embed="rId43" cstate="print"/>
+                    <a:blip r:embed="rId44" cstate="print"/>
                     <a:srcRect/>
                     <a:stretch>
                       <a:fillRect/>
@@ -4009,7 +3993,7 @@
                     </pic:cNvPicPr>
                   </pic:nvPicPr>
                   <pic:blipFill>
-                    <a:blip r:embed="rId44" cstate="print"/>
+                    <a:blip r:embed="rId45" cstate="print"/>
                     <a:srcRect/>
                     <a:stretch>
                       <a:fillRect/>
@@ -4065,7 +4049,7 @@
                     </pic:cNvPicPr>
                   </pic:nvPicPr>
                   <pic:blipFill>
-                    <a:blip r:embed="rId45" cstate="print"/>
+                    <a:blip r:embed="rId46" cstate="print"/>
                     <a:srcRect/>
                     <a:stretch>
                       <a:fillRect/>
@@ -4131,7 +4115,7 @@
                     </pic:cNvPicPr>
                   </pic:nvPicPr>
                   <pic:blipFill>
-                    <a:blip r:embed="rId46" cstate="print"/>
+                    <a:blip r:embed="rId47" cstate="print"/>
                     <a:srcRect/>
                     <a:stretch>
                       <a:fillRect/>
@@ -4195,7 +4179,7 @@
                     </pic:cNvPicPr>
                   </pic:nvPicPr>
                   <pic:blipFill>
-                    <a:blip r:embed="rId47" cstate="print"/>
+                    <a:blip r:embed="rId48" cstate="print"/>
                     <a:srcRect/>
                     <a:stretch>
                       <a:fillRect/>
@@ -4256,7 +4240,7 @@
                     </pic:cNvPicPr>
                   </pic:nvPicPr>
                   <pic:blipFill>
-                    <a:blip r:embed="rId48" cstate="print"/>
+                    <a:blip r:embed="rId49" cstate="print"/>
                     <a:srcRect/>
                     <a:stretch>
                       <a:fillRect/>
@@ -4321,7 +4305,7 @@
                     </pic:cNvPicPr>
                   </pic:nvPicPr>
                   <pic:blipFill>
-                    <a:blip r:embed="rId49" cstate="print"/>
+                    <a:blip r:embed="rId50" cstate="print"/>
                     <a:srcRect/>
                     <a:stretch>
                       <a:fillRect/>
@@ -4383,7 +4367,7 @@
                     </pic:cNvPicPr>
                   </pic:nvPicPr>
                   <pic:blipFill>
-                    <a:blip r:embed="rId50" cstate="print"/>
+                    <a:blip r:embed="rId51" cstate="print"/>
                     <a:srcRect/>
                     <a:stretch>
                       <a:fillRect/>
@@ -4445,7 +4429,7 @@
                     </pic:cNvPicPr>
                   </pic:nvPicPr>
                   <pic:blipFill>
-                    <a:blip r:embed="rId51" cstate="print"/>
+                    <a:blip r:embed="rId52" cstate="print"/>
                     <a:srcRect/>
                     <a:stretch>
                       <a:fillRect/>
@@ -4493,7 +4477,7 @@
 </file>
 
 <file path=word/endnotes.xml><?xml version="1.0" encoding="utf-8"?>
-<w:endnotes xmlns:ve="http://schemas.openxmlformats.org/markup-compatibility/2006" xmlns:o="urn:schemas-microsoft-com:office:office" xmlns:r="http://schemas.openxmlformats.org/officeDocument/2006/relationships" xmlns:m="http://schemas.openxmlformats.org/officeDocument/2006/math" xmlns:v="urn:schemas-microsoft-com:vml" xmlns:wp="http://schemas.openxmlformats.org/drawingml/2006/wordprocessingDrawing" xmlns:w10="urn:schemas-microsoft-com:office:word" xmlns:w="http://schemas.openxmlformats.org/wordprocessingml/2006/main" xmlns:wne="http://schemas.microsoft.com/office/word/2006/wordml">
+<w:endnotes xmlns:wpc="http://schemas.microsoft.com/office/word/2010/wordprocessingCanvas" xmlns:mc="http://schemas.openxmlformats.org/markup-compatibility/2006" xmlns:o="urn:schemas-microsoft-com:office:office" xmlns:r="http://schemas.openxmlformats.org/officeDocument/2006/relationships" xmlns:m="http://schemas.openxmlformats.org/officeDocument/2006/math" xmlns:v="urn:schemas-microsoft-com:vml" xmlns:wp14="http://schemas.microsoft.com/office/word/2010/wordprocessingDrawing" xmlns:wp="http://schemas.openxmlformats.org/drawingml/2006/wordprocessingDrawing" xmlns:w10="urn:schemas-microsoft-com:office:word" xmlns:w="http://schemas.openxmlformats.org/wordprocessingml/2006/main" xmlns:w14="http://schemas.microsoft.com/office/word/2010/wordml" xmlns:wpg="http://schemas.microsoft.com/office/word/2010/wordprocessingGroup" xmlns:wpi="http://schemas.microsoft.com/office/word/2010/wordprocessingInk" xmlns:wne="http://schemas.microsoft.com/office/word/2006/wordml" xmlns:wps="http://schemas.microsoft.com/office/word/2010/wordprocessingShape" mc:Ignorable="w14 wp14">
   <w:endnote w:type="separator" w:id="-1">
     <w:p>
       <w:r>
@@ -4512,7 +4496,7 @@
 </file>
 
 <file path=word/footer1.xml><?xml version="1.0" encoding="utf-8"?>
-<w:ftr xmlns:ve="http://schemas.openxmlformats.org/markup-compatibility/2006" xmlns:o="urn:schemas-microsoft-com:office:office" xmlns:r="http://schemas.openxmlformats.org/officeDocument/2006/relationships" xmlns:m="http://schemas.openxmlformats.org/officeDocument/2006/math" xmlns:v="urn:schemas-microsoft-com:vml" xmlns:wp="http://schemas.openxmlformats.org/drawingml/2006/wordprocessingDrawing" xmlns:w10="urn:schemas-microsoft-com:office:word" xmlns:w="http://schemas.openxmlformats.org/wordprocessingml/2006/main" xmlns:wne="http://schemas.microsoft.com/office/word/2006/wordml">
+<w:ftr xmlns:wpc="http://schemas.microsoft.com/office/word/2010/wordprocessingCanvas" xmlns:mc="http://schemas.openxmlformats.org/markup-compatibility/2006" xmlns:o="urn:schemas-microsoft-com:office:office" xmlns:r="http://schemas.openxmlformats.org/officeDocument/2006/relationships" xmlns:m="http://schemas.openxmlformats.org/officeDocument/2006/math" xmlns:v="urn:schemas-microsoft-com:vml" xmlns:wp14="http://schemas.microsoft.com/office/word/2010/wordprocessingDrawing" xmlns:wp="http://schemas.openxmlformats.org/drawingml/2006/wordprocessingDrawing" xmlns:w10="urn:schemas-microsoft-com:office:word" xmlns:w="http://schemas.openxmlformats.org/wordprocessingml/2006/main" xmlns:w14="http://schemas.microsoft.com/office/word/2010/wordml" xmlns:wpg="http://schemas.microsoft.com/office/word/2010/wordprocessingGroup" xmlns:wpi="http://schemas.microsoft.com/office/word/2010/wordprocessingInk" xmlns:wne="http://schemas.microsoft.com/office/word/2006/wordml" xmlns:wps="http://schemas.microsoft.com/office/word/2010/wordprocessingShape" mc:Ignorable="w14 wp14">
   <w:p>
     <w:pPr>
       <w:pStyle w:val="Footer"/>
@@ -4524,6 +4508,7 @@
         <w:dataBinding w:prefixMappings="xmlns:ns0='http://schemas.openxmlformats.org/package/2006/metadata/core-properties' xmlns:ns1='http://purl.org/dc/elements/1.1/'" w:xpath="/ns0:coreProperties[1]/ns1:creator[1]" w:storeItemID="{6C3C8BC8-F283-45AE-878A-BAB7291924A1}"/>
         <w:text/>
       </w:sdtPr>
+      <w:sdtEndPr/>
       <w:sdtContent>
         <w:r>
           <w:t>Andy Bottom</w:t>
@@ -4544,7 +4529,7 @@
           <v:stroke joinstyle="miter"/>
           <v:path gradientshapeok="t" o:connecttype="rect"/>
         </v:shapetype>
-        <v:shape id="Text Box 56" o:spid="_x0000_s2050" type="#_x0000_t202" style="position:absolute;margin-left:1194pt;margin-top:0;width:118.8pt;height:31.15pt;z-index:251661312;visibility:visible;mso-position-horizontal:right;mso-position-horizontal-relative:margin;mso-position-vertical:top;mso-position-vertical-relative:bottom-margin-area;mso-width-relative:margin;mso-height-relative:margin" o:gfxdata="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" filled="f" stroked="f" strokeweight=".5pt">
+        <v:shape id="Text Box 56" o:spid="_x0000_s2050" type="#_x0000_t202" style="position:absolute;margin-left:1261.6pt;margin-top:0;width:118.8pt;height:31.15pt;z-index:251661312;visibility:visible;mso-position-horizontal:right;mso-position-horizontal-relative:margin;mso-position-vertical:top;mso-position-vertical-relative:bottom-margin-area;mso-width-relative:margin;mso-height-relative:margin" o:gfxdata="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" filled="f" stroked="f" strokeweight=".5pt">
           <v:textbox style="mso-fit-shape-to-text:t">
             <w:txbxContent>
               <w:p>
@@ -4564,7 +4549,7 @@
                   <w:rPr>
                     <w:noProof/>
                   </w:rPr>
-                  <w:t>21</w:t>
+                  <w:t>18</w:t>
                 </w:r>
                 <w:r>
                   <w:rPr>
@@ -4595,7 +4580,7 @@
 </file>
 
 <file path=word/footnotes.xml><?xml version="1.0" encoding="utf-8"?>
-<w:footnotes xmlns:ve="http://schemas.openxmlformats.org/markup-compatibility/2006" xmlns:o="urn:schemas-microsoft-com:office:office" xmlns:r="http://schemas.openxmlformats.org/officeDocument/2006/relationships" xmlns:m="http://schemas.openxmlformats.org/officeDocument/2006/math" xmlns:v="urn:schemas-microsoft-com:vml" xmlns:wp="http://schemas.openxmlformats.org/drawingml/2006/wordprocessingDrawing" xmlns:w10="urn:schemas-microsoft-com:office:word" xmlns:w="http://schemas.openxmlformats.org/wordprocessingml/2006/main" xmlns:wne="http://schemas.microsoft.com/office/word/2006/wordml">
+<w:footnotes xmlns:wpc="http://schemas.microsoft.com/office/word/2010/wordprocessingCanvas" xmlns:mc="http://schemas.openxmlformats.org/markup-compatibility/2006" xmlns:o="urn:schemas-microsoft-com:office:office" xmlns:r="http://schemas.openxmlformats.org/officeDocument/2006/relationships" xmlns:m="http://schemas.openxmlformats.org/officeDocument/2006/math" xmlns:v="urn:schemas-microsoft-com:vml" xmlns:wp14="http://schemas.microsoft.com/office/word/2010/wordprocessingDrawing" xmlns:wp="http://schemas.openxmlformats.org/drawingml/2006/wordprocessingDrawing" xmlns:w10="urn:schemas-microsoft-com:office:word" xmlns:w="http://schemas.openxmlformats.org/wordprocessingml/2006/main" xmlns:w14="http://schemas.microsoft.com/office/word/2010/wordml" xmlns:wpg="http://schemas.microsoft.com/office/word/2010/wordprocessingGroup" xmlns:wpi="http://schemas.microsoft.com/office/word/2010/wordprocessingInk" xmlns:wne="http://schemas.microsoft.com/office/word/2006/wordml" xmlns:wps="http://schemas.microsoft.com/office/word/2010/wordprocessingShape" mc:Ignorable="w14 wp14">
   <w:footnote w:type="separator" w:id="-1">
     <w:p>
       <w:r>
@@ -4614,7 +4599,7 @@
 </file>
 
 <file path=word/header1.xml><?xml version="1.0" encoding="utf-8"?>
-<w:hdr xmlns:ve="http://schemas.openxmlformats.org/markup-compatibility/2006" xmlns:o="urn:schemas-microsoft-com:office:office" xmlns:r="http://schemas.openxmlformats.org/officeDocument/2006/relationships" xmlns:m="http://schemas.openxmlformats.org/officeDocument/2006/math" xmlns:v="urn:schemas-microsoft-com:vml" xmlns:wp="http://schemas.openxmlformats.org/drawingml/2006/wordprocessingDrawing" xmlns:w10="urn:schemas-microsoft-com:office:word" xmlns:w="http://schemas.openxmlformats.org/wordprocessingml/2006/main" xmlns:wne="http://schemas.microsoft.com/office/word/2006/wordml">
+<w:hdr xmlns:wpc="http://schemas.microsoft.com/office/word/2010/wordprocessingCanvas" xmlns:mc="http://schemas.openxmlformats.org/markup-compatibility/2006" xmlns:o="urn:schemas-microsoft-com:office:office" xmlns:r="http://schemas.openxmlformats.org/officeDocument/2006/relationships" xmlns:m="http://schemas.openxmlformats.org/officeDocument/2006/math" xmlns:v="urn:schemas-microsoft-com:vml" xmlns:wp14="http://schemas.microsoft.com/office/word/2010/wordprocessingDrawing" xmlns:wp="http://schemas.openxmlformats.org/drawingml/2006/wordprocessingDrawing" xmlns:w10="urn:schemas-microsoft-com:office:word" xmlns:w="http://schemas.openxmlformats.org/wordprocessingml/2006/main" xmlns:w14="http://schemas.microsoft.com/office/word/2010/wordml" xmlns:wpg="http://schemas.microsoft.com/office/word/2010/wordprocessingGroup" xmlns:wpi="http://schemas.microsoft.com/office/word/2010/wordprocessingInk" xmlns:wne="http://schemas.microsoft.com/office/word/2006/wordml" xmlns:wps="http://schemas.microsoft.com/office/word/2010/wordprocessingShape" mc:Ignorable="w14 wp14">
   <w:p>
     <w:pPr>
       <w:pStyle w:val="Header"/>
@@ -4639,7 +4624,7 @@
 </file>
 
 <file path=word/numbering.xml><?xml version="1.0" encoding="utf-8"?>
-<w:numbering xmlns:ve="http://schemas.openxmlformats.org/markup-compatibility/2006" xmlns:o="urn:schemas-microsoft-com:office:office" xmlns:r="http://schemas.openxmlformats.org/officeDocument/2006/relationships" xmlns:m="http://schemas.openxmlformats.org/officeDocument/2006/math" xmlns:v="urn:schemas-microsoft-com:vml" xmlns:wp="http://schemas.openxmlformats.org/drawingml/2006/wordprocessingDrawing" xmlns:w10="urn:schemas-microsoft-com:office:word" xmlns:w="http://schemas.openxmlformats.org/wordprocessingml/2006/main" xmlns:wne="http://schemas.microsoft.com/office/word/2006/wordml">
+<w:numbering xmlns:wpc="http://schemas.microsoft.com/office/word/2010/wordprocessingCanvas" xmlns:mc="http://schemas.openxmlformats.org/markup-compatibility/2006" xmlns:o="urn:schemas-microsoft-com:office:office" xmlns:r="http://schemas.openxmlformats.org/officeDocument/2006/relationships" xmlns:m="http://schemas.openxmlformats.org/officeDocument/2006/math" xmlns:v="urn:schemas-microsoft-com:vml" xmlns:wp14="http://schemas.microsoft.com/office/word/2010/wordprocessingDrawing" xmlns:wp="http://schemas.openxmlformats.org/drawingml/2006/wordprocessingDrawing" xmlns:w10="urn:schemas-microsoft-com:office:word" xmlns:w="http://schemas.openxmlformats.org/wordprocessingml/2006/main" xmlns:w14="http://schemas.microsoft.com/office/word/2010/wordml" xmlns:wpg="http://schemas.microsoft.com/office/word/2010/wordprocessingGroup" xmlns:wpi="http://schemas.microsoft.com/office/word/2010/wordprocessingInk" xmlns:wne="http://schemas.microsoft.com/office/word/2006/wordml" xmlns:wps="http://schemas.microsoft.com/office/word/2010/wordprocessingShape" mc:Ignorable="w14 wp14">
   <w:abstractNum w:abstractNumId="0">
     <w:nsid w:val="04BE1ACA"/>
     <w:multiLevelType w:val="hybridMultilevel"/>
@@ -5866,7 +5851,7 @@
 </file>
 
 <file path=word/styles.xml><?xml version="1.0" encoding="utf-8"?>
-<w:styles xmlns:r="http://schemas.openxmlformats.org/officeDocument/2006/relationships" xmlns:w="http://schemas.openxmlformats.org/wordprocessingml/2006/main">
+<w:styles xmlns:mc="http://schemas.openxmlformats.org/markup-compatibility/2006" xmlns:r="http://schemas.openxmlformats.org/officeDocument/2006/relationships" xmlns:w="http://schemas.openxmlformats.org/wordprocessingml/2006/main" xmlns:w14="http://schemas.microsoft.com/office/word/2010/wordml" mc:Ignorable="w14">
   <w:docDefaults>
     <w:rPrDefault>
       <w:rPr>
@@ -6158,7 +6143,6 @@
     <w:uiPriority w:val="99"/>
     <w:semiHidden/>
     <w:unhideWhenUsed/>
-    <w:qFormat/>
     <w:tblPr>
       <w:tblInd w:w="0" w:type="dxa"/>
       <w:tblCellMar>
@@ -8550,7 +8534,7 @@
 </file>
 
 <file path=customXml/itemProps2.xml><?xml version="1.0" encoding="utf-8"?>
-<ds:datastoreItem xmlns:ds="http://schemas.openxmlformats.org/officeDocument/2006/customXml" ds:itemID="{0A2911FF-5771-4E24-A332-F43727FD76D3}">
+<ds:datastoreItem xmlns:ds="http://schemas.openxmlformats.org/officeDocument/2006/customXml" ds:itemID="{51E039D2-C629-4FB2-8457-DD31A23054BC}">
   <ds:schemaRefs>
     <ds:schemaRef ds:uri="http://schemas.openxmlformats.org/officeDocument/2006/bibliography"/>
   </ds:schemaRefs>

</xml_diff>

<commit_message>
Added description for the Developer Guide.
</commit_message>
<xml_diff>
--- a/ReceiptRewards.Documentation/Developer Guide.docx
+++ b/ReceiptRewards.Documentation/Developer Guide.docx
@@ -1283,12 +1283,7 @@
       </w:r>
       <w:proofErr w:type="gramEnd"/>
       <w:r>
-        <w:t xml:space="preserve"> but the following section explain tricky setup steps that were needed in order to prepare the </w:t>
-      </w:r>
-      <w:bookmarkStart w:id="5" w:name="_GoBack"/>
-      <w:bookmarkEnd w:id="5"/>
-      <w:r>
-        <w:t>environment and have things running smoothly.</w:t>
+        <w:t xml:space="preserve"> but the following section explain tricky setup steps that were needed in order to prepare the environment and have things running smoothly.</w:t>
       </w:r>
     </w:p>
     <w:p>
@@ -1303,12 +1298,44 @@
       <w:r>
         <w:t xml:space="preserve">You will need to be running Visual Studios 2012 as it is designed to function properly with </w:t>
       </w:r>
+      <w:r>
+        <w:t xml:space="preserve">phone development and </w:t>
+      </w:r>
+      <w:proofErr w:type="spellStart"/>
+      <w:r>
+        <w:t>Xamarin</w:t>
+      </w:r>
+      <w:proofErr w:type="spellEnd"/>
+      <w:r>
+        <w:t xml:space="preserve"> plugins.</w:t>
+      </w:r>
+    </w:p>
+    <w:p>
+      <w:pPr>
+        <w:spacing w:after="200" w:line="276" w:lineRule="auto"/>
+        <w:rPr>
+          <w:rFonts w:asciiTheme="majorHAnsi" w:eastAsiaTheme="majorEastAsia" w:hAnsiTheme="majorHAnsi" w:cstheme="majorBidi"/>
+          <w:b/>
+          <w:bCs w:val="0"/>
+          <w:color w:val="0F6FC6" w:themeColor="accent1"/>
+        </w:rPr>
+      </w:pPr>
+      <w:r>
+        <w:rPr>
+          <w:highlight w:val="yellow"/>
+        </w:rPr>
+        <w:t>@TODO: Screenshot of Visual Studios</w:t>
+      </w:r>
+      <w:r>
+        <w:br w:type="page"/>
+      </w:r>
     </w:p>
     <w:p>
       <w:pPr>
         <w:pStyle w:val="Heading3"/>
       </w:pPr>
       <w:r>
+        <w:lastRenderedPageBreak/>
         <w:t xml:space="preserve">2.1.1.1 PCLs for Android and </w:t>
       </w:r>
       <w:proofErr w:type="spellStart"/>
@@ -1334,22 +1361,6 @@
       </w:r>
       <w:r>
         <w:t xml:space="preserve"> on the ability to put all the back-end logic into the PCL to be used by all Phone OS Platforms. Thus additional configuration must be done so that VS can recognize the PCL for all platforms.</w:t>
-      </w:r>
-    </w:p>
-    <w:p>
-      <w:r>
-        <w:t xml:space="preserve">The resource comes from </w:t>
-      </w:r>
-      <w:hyperlink r:id="rId11" w:history="1">
-        <w:r>
-          <w:rPr>
-            <w:rStyle w:val="Hyperlink"/>
-          </w:rPr>
-          <w:t>http://slodge.blogspot.com/2012/12/cross-platform-winrt-monodroid.html</w:t>
-        </w:r>
-      </w:hyperlink>
-      <w:r>
-        <w:t>.</w:t>
       </w:r>
     </w:p>
     <w:p>
@@ -1358,12 +1369,373 @@
           <w:noProof/>
           <w:lang w:eastAsia="en-US"/>
         </w:rPr>
+        <w:pict>
+          <v:shapetype id="_x0000_t202" coordsize="21600,21600" o:spt="202" path="m,l,21600r21600,l21600,xe">
+            <v:stroke joinstyle="miter"/>
+            <v:path gradientshapeok="t" o:connecttype="rect"/>
+          </v:shapetype>
+          <v:shape id="_x0000_s1029" type="#_x0000_t202" style="position:absolute;margin-left:-3.95pt;margin-top:57.15pt;width:484.75pt;height:245.55pt;z-index:251666432" filled="f" stroked="f" strokecolor="black [3213]">
+            <v:textbox style="mso-next-textbox:#_x0000_s1029">
+              <w:txbxContent>
+                <w:p>
+                  <w:pPr>
+                    <w:spacing w:after="0" w:line="240" w:lineRule="auto"/>
+                    <w:jc w:val="center"/>
+                    <w:rPr>
+                      <w:i/>
+                      <w:color w:val="009DD9" w:themeColor="accent2"/>
+                    </w:rPr>
+                  </w:pPr>
+                  <w:r>
+                    <w:rPr>
+                      <w:noProof/>
+                      <w:lang w:eastAsia="en-US"/>
+                    </w:rPr>
+                    <w:drawing>
+                      <wp:inline distT="0" distB="0" distL="0" distR="0" wp14:anchorId="7B8DEECD" wp14:editId="0F0F3BDE">
+                        <wp:extent cx="6120876" cy="2729552"/>
+                        <wp:effectExtent l="0" t="0" r="0" b="0"/>
+                        <wp:docPr id="23" name="Picture 12" descr="C:\Users\Ernie\Desktop\DeveloperGuideScreenshots\VisualStudioPCLSupport_01.PNG"/>
+                        <wp:cNvGraphicFramePr>
+                          <a:graphicFrameLocks xmlns:a="http://schemas.openxmlformats.org/drawingml/2006/main" noChangeAspect="1"/>
+                        </wp:cNvGraphicFramePr>
+                        <a:graphic xmlns:a="http://schemas.openxmlformats.org/drawingml/2006/main">
+                          <a:graphicData uri="http://schemas.openxmlformats.org/drawingml/2006/picture">
+                            <pic:pic xmlns:pic="http://schemas.openxmlformats.org/drawingml/2006/picture">
+                              <pic:nvPicPr>
+                                <pic:cNvPr id="0" name="Picture 12" descr="C:\Users\Ernie\Desktop\DeveloperGuideScreenshots\VisualStudioPCLSupport_01.PNG"/>
+                                <pic:cNvPicPr>
+                                  <a:picLocks noChangeAspect="1" noChangeArrowheads="1"/>
+                                </pic:cNvPicPr>
+                              </pic:nvPicPr>
+                              <pic:blipFill>
+                                <a:blip r:embed="rId11" cstate="print"/>
+                                <a:srcRect/>
+                                <a:stretch>
+                                  <a:fillRect/>
+                                </a:stretch>
+                              </pic:blipFill>
+                              <pic:spPr bwMode="auto">
+                                <a:xfrm>
+                                  <a:off x="0" y="0"/>
+                                  <a:ext cx="6162710" cy="2748207"/>
+                                </a:xfrm>
+                                <a:prstGeom prst="rect">
+                                  <a:avLst/>
+                                </a:prstGeom>
+                                <a:noFill/>
+                                <a:ln w="9525">
+                                  <a:noFill/>
+                                  <a:miter lim="800000"/>
+                                  <a:headEnd/>
+                                  <a:tailEnd/>
+                                </a:ln>
+                              </pic:spPr>
+                            </pic:pic>
+                          </a:graphicData>
+                        </a:graphic>
+                      </wp:inline>
+                    </w:drawing>
+                  </w:r>
+                </w:p>
+                <w:p>
+                  <w:pPr>
+                    <w:spacing w:after="0" w:line="240" w:lineRule="auto"/>
+                    <w:jc w:val="center"/>
+                    <w:rPr>
+                      <w:i/>
+                      <w:color w:val="009DD9" w:themeColor="accent2"/>
+                    </w:rPr>
+                  </w:pPr>
+                  <w:proofErr w:type="gramStart"/>
+                  <w:r>
+                    <w:rPr>
+                      <w:i/>
+                      <w:color w:val="009DD9" w:themeColor="accent2"/>
+                    </w:rPr>
+                    <w:t>figure</w:t>
+                  </w:r>
+                  <w:proofErr w:type="gramEnd"/>
+                  <w:r>
+                    <w:rPr>
+                      <w:i/>
+                      <w:color w:val="009DD9" w:themeColor="accent2"/>
+                    </w:rPr>
+                    <w:t xml:space="preserve"> 2</w:t>
+                  </w:r>
+                  <w:r>
+                    <w:rPr>
+                      <w:i/>
+                      <w:color w:val="009DD9" w:themeColor="accent2"/>
+                    </w:rPr>
+                    <w:t>.1.1.1</w:t>
+                  </w:r>
+                  <w:r>
+                    <w:rPr>
+                      <w:i/>
+                      <w:color w:val="009DD9" w:themeColor="accent2"/>
+                    </w:rPr>
+                    <w:t>-1</w:t>
+                  </w:r>
+                </w:p>
+              </w:txbxContent>
+            </v:textbox>
+            <w10:wrap type="square"/>
+          </v:shape>
+        </w:pict>
+      </w:r>
+      <w:r>
+        <w:t xml:space="preserve">To configure Visual Studios 2012 to create and use PCLs for Android and </w:t>
+      </w:r>
+      <w:proofErr w:type="spellStart"/>
+      <w:r>
+        <w:t>iOS</w:t>
+      </w:r>
+      <w:proofErr w:type="spellEnd"/>
+      <w:r>
+        <w:t xml:space="preserve">, first navigate to the following directory: </w:t>
+      </w:r>
+      <w:r>
+        <w:rPr>
+          <w:highlight w:val="yellow"/>
+        </w:rPr>
+        <w:t xml:space="preserve">@TODO: directory </w:t>
+      </w:r>
+      <w:proofErr w:type="spellStart"/>
+      <w:proofErr w:type="gramStart"/>
+      <w:r>
+        <w:rPr>
+          <w:highlight w:val="yellow"/>
+        </w:rPr>
+        <w:t>url</w:t>
+      </w:r>
+      <w:proofErr w:type="spellEnd"/>
+      <w:proofErr w:type="gramEnd"/>
+    </w:p>
+    <w:p>
+      <w:r>
+        <w:t>In the developer guide resources</w:t>
+      </w:r>
+      <w:r>
+        <w:t>, (that is provide in the code base,) you find files that will need to be added to this directory. C</w:t>
+      </w:r>
+      <w:r>
+        <w:t xml:space="preserve">opy the files </w:t>
+      </w:r>
+      <w:r>
+        <w:t>into this folder so that your directory should appear similar to figure 2.1.1.1-1</w:t>
+      </w:r>
+      <w:r>
+        <w:t>:</w:t>
+      </w:r>
+    </w:p>
+    <w:p>
+      <w:pPr>
+        <w:pStyle w:val="ListParagraph"/>
+        <w:numPr>
+          <w:ilvl w:val="0"/>
+          <w:numId w:val="11"/>
+        </w:numPr>
+        <w:sectPr>
+          <w:headerReference w:type="default" r:id="rId12"/>
+          <w:footerReference w:type="default" r:id="rId13"/>
+          <w:type w:val="continuous"/>
+          <w:pgSz w:w="12240" w:h="15840"/>
+          <w:pgMar w:top="1440" w:right="1440" w:bottom="1440" w:left="1440" w:header="288" w:footer="720" w:gutter="0"/>
+          <w:pgNumType w:start="15"/>
+          <w:cols w:space="720"/>
+          <w:titlePg/>
+          <w:docGrid w:linePitch="360"/>
+        </w:sectPr>
+      </w:pPr>
+    </w:p>
+    <w:p>
+      <w:pPr>
+        <w:pStyle w:val="ListParagraph"/>
+        <w:numPr>
+          <w:ilvl w:val="0"/>
+          <w:numId w:val="11"/>
+        </w:numPr>
+      </w:pPr>
+      <w:r>
         <w:lastRenderedPageBreak/>
+        <w:t>.NET for Windows Store apps.xml</w:t>
+      </w:r>
+    </w:p>
+    <w:p>
+      <w:pPr>
+        <w:pStyle w:val="ListParagraph"/>
+        <w:numPr>
+          <w:ilvl w:val="0"/>
+          <w:numId w:val="11"/>
+        </w:numPr>
+      </w:pPr>
+      <w:r>
+        <w:t>.NET Framework 4.5.xml</w:t>
+      </w:r>
+    </w:p>
+    <w:p>
+      <w:pPr>
+        <w:pStyle w:val="ListParagraph"/>
+        <w:numPr>
+          <w:ilvl w:val="0"/>
+          <w:numId w:val="11"/>
+        </w:numPr>
+      </w:pPr>
+      <w:r>
+        <w:t>MonoAndroid,Version=1.6_.xml</w:t>
+      </w:r>
+    </w:p>
+    <w:p>
+      <w:pPr>
+        <w:pStyle w:val="ListParagraph"/>
+        <w:numPr>
+          <w:ilvl w:val="0"/>
+          <w:numId w:val="11"/>
+        </w:numPr>
+      </w:pPr>
+      <w:r>
+        <w:lastRenderedPageBreak/>
+        <w:t>Silverlight 4.xml</w:t>
+      </w:r>
+    </w:p>
+    <w:p>
+      <w:pPr>
+        <w:pStyle w:val="ListParagraph"/>
+        <w:numPr>
+          <w:ilvl w:val="0"/>
+          <w:numId w:val="11"/>
+        </w:numPr>
+      </w:pPr>
+      <w:r>
+        <w:t>VSMonoTouch,Version=v1.0+.xml</w:t>
+      </w:r>
+    </w:p>
+    <w:p>
+      <w:pPr>
+        <w:pStyle w:val="ListParagraph"/>
+        <w:numPr>
+          <w:ilvl w:val="0"/>
+          <w:numId w:val="11"/>
+        </w:numPr>
+        <w:sectPr>
+          <w:type w:val="continuous"/>
+          <w:pgSz w:w="12240" w:h="15840"/>
+          <w:pgMar w:top="1440" w:right="1440" w:bottom="1440" w:left="1440" w:header="288" w:footer="720" w:gutter="0"/>
+          <w:pgNumType w:start="15"/>
+          <w:cols w:num="2" w:space="720"/>
+          <w:titlePg/>
+          <w:docGrid w:linePitch="360"/>
+        </w:sectPr>
+      </w:pPr>
+      <w:r>
+        <w:t>Windows Phone 7.5.xml</w:t>
+      </w:r>
+    </w:p>
+    <w:p>
+      <w:pPr>
+        <w:spacing w:after="200" w:line="276" w:lineRule="auto"/>
+      </w:pPr>
+      <w:r>
+        <w:lastRenderedPageBreak/>
+        <w:br w:type="page"/>
+      </w:r>
+      <w:proofErr w:type="gramStart"/>
+      <w:r>
+        <w:lastRenderedPageBreak/>
+        <w:t>Once these files are in the folder system, open up Visual Studios 2012.</w:t>
+      </w:r>
+      <w:proofErr w:type="gramEnd"/>
+      <w:r>
+        <w:t xml:space="preserve"> When you create a new PCL library, a dialog will appear asking for what versions you want the PCL to target. If you are successful, all the platforms including Windows Phone, Android and </w:t>
+      </w:r>
+      <w:proofErr w:type="spellStart"/>
+      <w:r>
+        <w:t>iOS</w:t>
+      </w:r>
+      <w:proofErr w:type="spellEnd"/>
+      <w:r>
+        <w:t xml:space="preserve"> should appear.</w:t>
+      </w:r>
+    </w:p>
+    <w:p>
+      <w:r>
+        <w:rPr>
+          <w:highlight w:val="yellow"/>
+        </w:rPr>
+        <w:t>@TODO: Show screenshot of PCL dialog.</w:t>
+      </w:r>
+    </w:p>
+    <w:p>
+      <w:pPr>
+        <w:pStyle w:val="Heading3"/>
+      </w:pPr>
+      <w:r>
+        <w:t xml:space="preserve">2.1.1.1 </w:t>
+      </w:r>
+      <w:proofErr w:type="spellStart"/>
+      <w:r>
+        <w:t>Xamarin</w:t>
+      </w:r>
+      <w:proofErr w:type="spellEnd"/>
+      <w:r>
+        <w:t xml:space="preserve"> Plug-In</w:t>
+      </w:r>
+    </w:p>
+    <w:p>
+      <w:r>
+        <w:t>The project utilizes the Xamarin Platform, so the plugins must be installed.</w:t>
+      </w:r>
+      <w:r>
+        <w:t xml:space="preserve"> Below is a screenshot as to how the </w:t>
+      </w:r>
+      <w:proofErr w:type="spellStart"/>
+      <w:r>
+        <w:t>Xamarin</w:t>
+      </w:r>
+      <w:proofErr w:type="spellEnd"/>
+      <w:r>
+        <w:t xml:space="preserve"> Plugin appears in Visual Studios 2012.</w:t>
+      </w:r>
+    </w:p>
+    <w:p>
+      <w:r>
+        <w:rPr>
+          <w:highlight w:val="yellow"/>
+        </w:rPr>
+        <w:t>@TODO: Get screenshots and directions for the Xamarin Platform.</w:t>
+      </w:r>
+    </w:p>
+    <w:p>
+      <w:pPr>
+        <w:pStyle w:val="Heading2"/>
+      </w:pPr>
+      <w:r>
+        <w:rPr>
+          <w:noProof/>
+          <w:lang w:eastAsia="en-US"/>
+        </w:rPr>
         <w:drawing>
-          <wp:inline distT="0" distB="0" distL="0" distR="0">
-            <wp:extent cx="5937885" cy="2647950"/>
-            <wp:effectExtent l="19050" t="0" r="5715" b="0"/>
-            <wp:docPr id="23" name="Picture 12" descr="C:\Users\Ernie\Desktop\DeveloperGuideScreenshots\VisualStudioPCLSupport_01.PNG"/>
+          <wp:anchor distT="0" distB="0" distL="114300" distR="114300" simplePos="0" relativeHeight="251667456" behindDoc="1" locked="0" layoutInCell="1" allowOverlap="1" wp14:anchorId="64A79B57" wp14:editId="0CFF4EFF">
+            <wp:simplePos x="0" y="0"/>
+            <wp:positionH relativeFrom="column">
+              <wp:posOffset>-12065</wp:posOffset>
+            </wp:positionH>
+            <wp:positionV relativeFrom="paragraph">
+              <wp:posOffset>222250</wp:posOffset>
+            </wp:positionV>
+            <wp:extent cx="2320290" cy="2074545"/>
+            <wp:effectExtent l="0" t="0" r="0" b="0"/>
+            <wp:wrapTight wrapText="bothSides">
+              <wp:wrapPolygon edited="0">
+                <wp:start x="0" y="0"/>
+                <wp:lineTo x="0" y="21421"/>
+                <wp:lineTo x="21458" y="21421"/>
+                <wp:lineTo x="21458" y="0"/>
+                <wp:lineTo x="0" y="0"/>
+              </wp:wrapPolygon>
+            </wp:wrapTight>
+            <wp:docPr id="30" name="Picture 30" descr="http://www.softcq.com/wp-content/uploads/2013/06/NetBeans-IDE-7.3.1.png"/>
             <wp:cNvGraphicFramePr>
               <a:graphicFrameLocks xmlns:a="http://schemas.openxmlformats.org/drawingml/2006/main" noChangeAspect="1"/>
             </wp:cNvGraphicFramePr>
@@ -1371,13 +1743,19 @@
               <a:graphicData uri="http://schemas.openxmlformats.org/drawingml/2006/picture">
                 <pic:pic xmlns:pic="http://schemas.openxmlformats.org/drawingml/2006/picture">
                   <pic:nvPicPr>
-                    <pic:cNvPr id="0" name="Picture 12" descr="C:\Users\Ernie\Desktop\DeveloperGuideScreenshots\VisualStudioPCLSupport_01.PNG"/>
+                    <pic:cNvPr id="0" name="Picture 3" descr="http://www.softcq.com/wp-content/uploads/2013/06/NetBeans-IDE-7.3.1.png"/>
                     <pic:cNvPicPr>
                       <a:picLocks noChangeAspect="1" noChangeArrowheads="1"/>
                     </pic:cNvPicPr>
                   </pic:nvPicPr>
                   <pic:blipFill>
-                    <a:blip r:embed="rId12" cstate="print"/>
+                    <a:blip r:embed="rId14">
+                      <a:extLst>
+                        <a:ext uri="{28A0092B-C50C-407E-A947-70E740481C1C}">
+                          <a14:useLocalDpi xmlns:a14="http://schemas.microsoft.com/office/drawing/2010/main" val="0"/>
+                        </a:ext>
+                      </a:extLst>
+                    </a:blip>
                     <a:srcRect/>
                     <a:stretch>
                       <a:fillRect/>
@@ -1386,38 +1764,59 @@
                   <pic:spPr bwMode="auto">
                     <a:xfrm>
                       <a:off x="0" y="0"/>
-                      <a:ext cx="5937885" cy="2647950"/>
+                      <a:ext cx="2320290" cy="2074545"/>
                     </a:xfrm>
                     <a:prstGeom prst="rect">
                       <a:avLst/>
                     </a:prstGeom>
                     <a:noFill/>
-                    <a:ln w="9525">
+                    <a:ln>
                       <a:noFill/>
-                      <a:miter lim="800000"/>
-                      <a:headEnd/>
-                      <a:tailEnd/>
                     </a:ln>
                   </pic:spPr>
                 </pic:pic>
               </a:graphicData>
             </a:graphic>
-          </wp:inline>
+            <wp14:sizeRelH relativeFrom="page">
+              <wp14:pctWidth>0</wp14:pctWidth>
+            </wp14:sizeRelH>
+            <wp14:sizeRelV relativeFrom="page">
+              <wp14:pctHeight>0</wp14:pctHeight>
+            </wp14:sizeRelV>
+          </wp:anchor>
         </w:drawing>
       </w:r>
-    </w:p>
-    <w:p>
-      <w:r>
-        <w:rPr>
-          <w:highlight w:val="yellow"/>
-        </w:rPr>
-        <w:t>@TODO: Make a resource folder and copy the fil</w:t>
-      </w:r>
-      <w:r>
-        <w:rPr>
-          <w:highlight w:val="yellow"/>
-        </w:rPr>
-        <w:t>es from visual studio into there and document the steps</w:t>
+      <w:r>
+        <w:t xml:space="preserve">2.2 </w:t>
+      </w:r>
+      <w:proofErr w:type="spellStart"/>
+      <w:r>
+        <w:t>Netbeans</w:t>
+      </w:r>
+      <w:proofErr w:type="spellEnd"/>
+      <w:r>
+        <w:t xml:space="preserve"> IDE</w:t>
+      </w:r>
+    </w:p>
+    <w:p>
+      <w:r>
+        <w:t xml:space="preserve">The </w:t>
+      </w:r>
+      <w:proofErr w:type="spellStart"/>
+      <w:r>
+        <w:t>Netbeans</w:t>
+      </w:r>
+      <w:proofErr w:type="spellEnd"/>
+      <w:r>
+        <w:t xml:space="preserve"> IDE is used to create the Web Services. Other Java IDEs could be used, but I use this one, thus instructions about how to set it up will be given.</w:t>
+      </w:r>
+    </w:p>
+    <w:p>
+      <w:pPr>
+        <w:spacing w:after="200" w:line="276" w:lineRule="auto"/>
+      </w:pPr>
+      <w:r>
+        <w:br w:type="page"/>
       </w:r>
     </w:p>
     <w:p>
@@ -1425,56 +1824,7 @@
         <w:pStyle w:val="Heading3"/>
       </w:pPr>
       <w:r>
-        <w:t>2.1.1.1 Xamarin Plug-In</w:t>
-      </w:r>
-    </w:p>
-    <w:p>
-      <w:r>
-        <w:t>The project utilizes the Xamarin Platform, so the plugins must be installed.</w:t>
-      </w:r>
-    </w:p>
-    <w:p>
-      <w:r>
-        <w:rPr>
-          <w:highlight w:val="yellow"/>
-        </w:rPr>
-        <w:t>@TODO: Get screenshots and directions for the Xamarin Platform.</w:t>
-      </w:r>
-    </w:p>
-    <w:p>
-      <w:pPr>
-        <w:pStyle w:val="Heading2"/>
-      </w:pPr>
-      <w:r>
-        <w:t xml:space="preserve">2.2 </w:t>
-      </w:r>
-      <w:proofErr w:type="spellStart"/>
-      <w:r>
-        <w:t>Netbeans</w:t>
-      </w:r>
-      <w:proofErr w:type="spellEnd"/>
-      <w:r>
-        <w:t xml:space="preserve"> IDE</w:t>
-      </w:r>
-    </w:p>
-    <w:p>
-      <w:r>
-        <w:t xml:space="preserve">The </w:t>
-      </w:r>
-      <w:proofErr w:type="spellStart"/>
-      <w:r>
-        <w:t>Netbeans</w:t>
-      </w:r>
-      <w:proofErr w:type="spellEnd"/>
-      <w:r>
-        <w:t xml:space="preserve"> IDE is used to create the Web Services. Other Java IDEs could be used, but I use this one, thus instructions about how to set it up will be given.</w:t>
-      </w:r>
-    </w:p>
-    <w:p>
-      <w:pPr>
-        <w:pStyle w:val="Heading3"/>
-      </w:pPr>
-      <w:r>
+        <w:lastRenderedPageBreak/>
         <w:t xml:space="preserve">2.2.1 Glassfish with </w:t>
       </w:r>
       <w:proofErr w:type="spellStart"/>
@@ -1511,9 +1861,8 @@
           <w:noProof/>
           <w:lang w:eastAsia="en-US"/>
         </w:rPr>
-        <w:lastRenderedPageBreak/>
         <w:drawing>
-          <wp:inline distT="0" distB="0" distL="0" distR="0">
+          <wp:inline distT="0" distB="0" distL="0" distR="0" wp14:anchorId="53392680" wp14:editId="5286E77F">
             <wp:extent cx="5937885" cy="2054225"/>
             <wp:effectExtent l="19050" t="0" r="5715" b="0"/>
             <wp:docPr id="22" name="Picture 11" descr="C:\Users\Ernie\Desktop\DeveloperGuideScreenshots\SQLServerSupport_01.PNG"/>
@@ -1530,7 +1879,7 @@
                     </pic:cNvPicPr>
                   </pic:nvPicPr>
                   <pic:blipFill>
-                    <a:blip r:embed="rId13" cstate="print"/>
+                    <a:blip r:embed="rId15" cstate="print"/>
                     <a:srcRect/>
                     <a:stretch>
                       <a:fillRect/>
@@ -1566,7 +1915,7 @@
           <w:lang w:eastAsia="en-US"/>
         </w:rPr>
         <w:drawing>
-          <wp:inline distT="0" distB="0" distL="0" distR="0">
+          <wp:inline distT="0" distB="0" distL="0" distR="0" wp14:anchorId="1C6BDBAA" wp14:editId="70D6CB24">
             <wp:extent cx="5937885" cy="3051810"/>
             <wp:effectExtent l="19050" t="0" r="5715" b="0"/>
             <wp:docPr id="20" name="Picture 10" descr="C:\Users\Ernie\Desktop\DeveloperGuideScreenshots\SQLServerSupport_02.PNG"/>
@@ -1583,7 +1932,7 @@
                     </pic:cNvPicPr>
                   </pic:nvPicPr>
                   <pic:blipFill>
-                    <a:blip r:embed="rId14" cstate="print"/>
+                    <a:blip r:embed="rId16" cstate="print"/>
                     <a:srcRect/>
                     <a:stretch>
                       <a:fillRect/>
@@ -1622,9 +1971,131 @@
     </w:p>
     <w:p>
       <w:pPr>
+        <w:spacing w:after="200" w:line="276" w:lineRule="auto"/>
+        <w:rPr>
+          <w:rFonts w:asciiTheme="majorHAnsi" w:eastAsiaTheme="majorEastAsia" w:hAnsiTheme="majorHAnsi" w:cstheme="majorBidi"/>
+          <w:b/>
+          <w:bCs w:val="0"/>
+          <w:color w:val="0F6FC6" w:themeColor="accent1"/>
+        </w:rPr>
+      </w:pPr>
+      <w:r>
+        <w:br w:type="page"/>
+      </w:r>
+    </w:p>
+    <w:p>
+      <w:pPr>
         <w:pStyle w:val="Heading3"/>
       </w:pPr>
       <w:r>
+        <w:rPr>
+          <w:noProof/>
+          <w:lang w:eastAsia="en-US"/>
+        </w:rPr>
+        <w:lastRenderedPageBreak/>
+        <w:pict>
+          <v:shape id="_x0000_s1027" type="#_x0000_t202" style="position:absolute;margin-left:266.2pt;margin-top:-8.4pt;width:207.65pt;height:157.4pt;z-index:251664384" filled="f" stroked="f" strokecolor="black [3213]">
+            <v:textbox style="mso-next-textbox:#_x0000_s1027">
+              <w:txbxContent>
+                <w:p>
+                  <w:pPr>
+                    <w:spacing w:after="0" w:line="240" w:lineRule="auto"/>
+                    <w:jc w:val="center"/>
+                    <w:rPr>
+                      <w:i/>
+                      <w:color w:val="009DD9" w:themeColor="accent2"/>
+                    </w:rPr>
+                  </w:pPr>
+                  <w:r>
+                    <w:rPr>
+                      <w:i/>
+                      <w:noProof/>
+                      <w:color w:val="009DD9" w:themeColor="accent2"/>
+                      <w:lang w:eastAsia="en-US"/>
+                    </w:rPr>
+                    <w:drawing>
+                      <wp:inline distT="0" distB="0" distL="0" distR="0" wp14:anchorId="6B7A8D5E" wp14:editId="578E4E60">
+                        <wp:extent cx="2457007" cy="1685925"/>
+                        <wp:effectExtent l="0" t="0" r="0" b="0"/>
+                        <wp:docPr id="9" name="Picture 9"/>
+                        <wp:cNvGraphicFramePr>
+                          <a:graphicFrameLocks xmlns:a="http://schemas.openxmlformats.org/drawingml/2006/main" noChangeAspect="1"/>
+                        </wp:cNvGraphicFramePr>
+                        <a:graphic xmlns:a="http://schemas.openxmlformats.org/drawingml/2006/main">
+                          <a:graphicData uri="http://schemas.openxmlformats.org/drawingml/2006/picture">
+                            <pic:pic xmlns:pic="http://schemas.openxmlformats.org/drawingml/2006/picture">
+                              <pic:nvPicPr>
+                                <pic:cNvPr id="0" name="Picture 1"/>
+                                <pic:cNvPicPr>
+                                  <a:picLocks noChangeAspect="1" noChangeArrowheads="1"/>
+                                </pic:cNvPicPr>
+                              </pic:nvPicPr>
+                              <pic:blipFill>
+                                <a:blip r:embed="rId17">
+                                  <a:extLst>
+                                    <a:ext uri="{28A0092B-C50C-407E-A947-70E740481C1C}">
+                                      <a14:useLocalDpi xmlns:a14="http://schemas.microsoft.com/office/drawing/2010/main" val="0"/>
+                                    </a:ext>
+                                  </a:extLst>
+                                </a:blip>
+                                <a:srcRect/>
+                                <a:stretch>
+                                  <a:fillRect/>
+                                </a:stretch>
+                              </pic:blipFill>
+                              <pic:spPr bwMode="auto">
+                                <a:xfrm>
+                                  <a:off x="0" y="0"/>
+                                  <a:ext cx="2457502" cy="1686265"/>
+                                </a:xfrm>
+                                <a:prstGeom prst="rect">
+                                  <a:avLst/>
+                                </a:prstGeom>
+                                <a:noFill/>
+                                <a:ln>
+                                  <a:noFill/>
+                                </a:ln>
+                              </pic:spPr>
+                            </pic:pic>
+                          </a:graphicData>
+                        </a:graphic>
+                      </wp:inline>
+                    </w:drawing>
+                  </w:r>
+                </w:p>
+                <w:p>
+                  <w:pPr>
+                    <w:spacing w:after="0" w:line="240" w:lineRule="auto"/>
+                    <w:jc w:val="center"/>
+                    <w:rPr>
+                      <w:i/>
+                      <w:color w:val="009DD9" w:themeColor="accent2"/>
+                    </w:rPr>
+                  </w:pPr>
+                  <w:proofErr w:type="gramStart"/>
+                  <w:r>
+                    <w:rPr>
+                      <w:i/>
+                      <w:color w:val="009DD9" w:themeColor="accent2"/>
+                    </w:rPr>
+                    <w:t>figure</w:t>
+                  </w:r>
+                  <w:proofErr w:type="gramEnd"/>
+                  <w:r>
+                    <w:rPr>
+                      <w:i/>
+                      <w:color w:val="009DD9" w:themeColor="accent2"/>
+                    </w:rPr>
+                    <w:t xml:space="preserve"> 2.3-1</w:t>
+                  </w:r>
+                </w:p>
+              </w:txbxContent>
+            </v:textbox>
+            <w10:wrap type="square"/>
+          </v:shape>
+        </w:pict>
+      </w:r>
+      <w:r>
         <w:t>2.3 Virtual Machines and Emulators</w:t>
       </w:r>
     </w:p>
@@ -1642,38 +2113,216 @@
         <w:t>r</w:t>
       </w:r>
       <w:r>
-        <w:t>or message saying “</w:t>
-      </w:r>
-      <w:r>
+        <w:t xml:space="preserve">or message, as seen in figure 2.3-1, </w:t>
+      </w:r>
+      <w:r>
+        <w:t xml:space="preserve">and the </w:t>
+      </w:r>
+      <w:r>
+        <w:t>Emulators</w:t>
+      </w:r>
+      <w:r>
+        <w:t xml:space="preserve"> fail to start.</w:t>
+      </w:r>
+    </w:p>
+    <w:p>
+      <w:r>
+        <w:t>The cause of this is that the PC is not set up to have multiple operating systems co-running on the system. This is a configuration found in the BIOS of the computer.</w:t>
+      </w:r>
+    </w:p>
+    <w:p>
+      <w:r>
+        <w:t>To fix this, restart computer. Prior to the OS starting, initialize the BIOS configuration screen of the PC. From here navigate to advanced PC settings. In this area, there are several properties. The following properties must be enabled to allow for virtual machines and emulators to be ran.</w:t>
+      </w:r>
+    </w:p>
+    <w:p>
+      <w:pPr>
+        <w:pStyle w:val="ListParagraph"/>
+        <w:numPr>
+          <w:ilvl w:val="0"/>
+          <w:numId w:val="12"/>
+        </w:numPr>
+        <w:spacing w:after="0"/>
+      </w:pPr>
+      <w:r>
+        <w:rPr>
+          <w:noProof/>
+          <w:lang w:eastAsia="en-US"/>
+        </w:rPr>
+        <w:pict>
+          <v:shape id="_x0000_s1028" type="#_x0000_t202" style="position:absolute;left:0;text-align:left;margin-left:-10.05pt;margin-top:1.15pt;width:220.2pt;height:147.3pt;z-index:251665408" filled="f" stroked="f" strokecolor="black [3213]">
+            <v:textbox style="mso-next-textbox:#_x0000_s1028">
+              <w:txbxContent>
+                <w:p>
+                  <w:pPr>
+                    <w:spacing w:after="0" w:line="240" w:lineRule="auto"/>
+                    <w:jc w:val="center"/>
+                    <w:rPr>
+                      <w:i/>
+                      <w:color w:val="009DD9" w:themeColor="accent2"/>
+                    </w:rPr>
+                  </w:pPr>
+                  <w:r>
+                    <w:rPr>
+                      <w:noProof/>
+                      <w:lang w:eastAsia="en-US"/>
+                    </w:rPr>
+                    <w:drawing>
+                      <wp:inline distT="0" distB="0" distL="0" distR="0" wp14:anchorId="0F855D62" wp14:editId="0A5C348C">
+                        <wp:extent cx="2562447" cy="1579109"/>
+                        <wp:effectExtent l="0" t="0" r="0" b="0"/>
+                        <wp:docPr id="15" name="Picture 15" descr="C:\Users\abottom\Downloads\WP_002846.jpg"/>
+                        <wp:cNvGraphicFramePr>
+                          <a:graphicFrameLocks xmlns:a="http://schemas.openxmlformats.org/drawingml/2006/main" noChangeAspect="1"/>
+                        </wp:cNvGraphicFramePr>
+                        <a:graphic xmlns:a="http://schemas.openxmlformats.org/drawingml/2006/main">
+                          <a:graphicData uri="http://schemas.openxmlformats.org/drawingml/2006/picture">
+                            <pic:pic xmlns:pic="http://schemas.openxmlformats.org/drawingml/2006/picture">
+                              <pic:nvPicPr>
+                                <pic:cNvPr id="0" name="Picture 2" descr="C:\Users\abottom\Downloads\WP_002846.jpg"/>
+                                <pic:cNvPicPr>
+                                  <a:picLocks noChangeAspect="1" noChangeArrowheads="1"/>
+                                </pic:cNvPicPr>
+                              </pic:nvPicPr>
+                              <pic:blipFill rotWithShape="1">
+                                <a:blip r:embed="rId18">
+                                  <a:extLst>
+                                    <a:ext uri="{28A0092B-C50C-407E-A947-70E740481C1C}">
+                                      <a14:useLocalDpi xmlns:a14="http://schemas.microsoft.com/office/drawing/2010/main" val="0"/>
+                                    </a:ext>
+                                  </a:extLst>
+                                </a:blip>
+                                <a:srcRect l="1434" t="2392" r="21504" b="34211"/>
+                                <a:stretch/>
+                              </pic:blipFill>
+                              <pic:spPr bwMode="auto">
+                                <a:xfrm>
+                                  <a:off x="0" y="0"/>
+                                  <a:ext cx="2571239" cy="1584527"/>
+                                </a:xfrm>
+                                <a:prstGeom prst="rect">
+                                  <a:avLst/>
+                                </a:prstGeom>
+                                <a:noFill/>
+                                <a:ln>
+                                  <a:noFill/>
+                                </a:ln>
+                                <a:extLst>
+                                  <a:ext uri="{53640926-AAD7-44D8-BBD7-CCE9431645EC}">
+                                    <a14:shadowObscured xmlns:a14="http://schemas.microsoft.com/office/drawing/2010/main"/>
+                                  </a:ext>
+                                </a:extLst>
+                              </pic:spPr>
+                            </pic:pic>
+                          </a:graphicData>
+                        </a:graphic>
+                      </wp:inline>
+                    </w:drawing>
+                  </w:r>
+                </w:p>
+                <w:p>
+                  <w:pPr>
+                    <w:spacing w:after="0" w:line="240" w:lineRule="auto"/>
+                    <w:jc w:val="center"/>
+                    <w:rPr>
+                      <w:i/>
+                      <w:color w:val="009DD9" w:themeColor="accent2"/>
+                    </w:rPr>
+                  </w:pPr>
+                  <w:proofErr w:type="gramStart"/>
+                  <w:r>
+                    <w:rPr>
+                      <w:i/>
+                      <w:color w:val="009DD9" w:themeColor="accent2"/>
+                    </w:rPr>
+                    <w:t>figure</w:t>
+                  </w:r>
+                  <w:proofErr w:type="gramEnd"/>
+                  <w:r>
+                    <w:rPr>
+                      <w:i/>
+                      <w:color w:val="009DD9" w:themeColor="accent2"/>
+                    </w:rPr>
+                    <w:t xml:space="preserve"> </w:t>
+                  </w:r>
+                  <w:r>
+                    <w:rPr>
+                      <w:i/>
+                      <w:color w:val="009DD9" w:themeColor="accent2"/>
+                    </w:rPr>
+                    <w:t>2.3-2</w:t>
+                  </w:r>
+                </w:p>
+              </w:txbxContent>
+            </v:textbox>
+            <w10:wrap type="square"/>
+          </v:shape>
+        </w:pict>
+      </w:r>
+      <w:r>
+        <w:t>Hyper Threading Technology – Enabled</w:t>
+      </w:r>
+    </w:p>
+    <w:p>
+      <w:pPr>
+        <w:pStyle w:val="ListParagraph"/>
+        <w:numPr>
+          <w:ilvl w:val="0"/>
+          <w:numId w:val="12"/>
+        </w:numPr>
+      </w:pPr>
+      <w:r>
+        <w:t>Intel ® Virtualization Technology – Enabled</w:t>
+      </w:r>
+    </w:p>
+    <w:p>
+      <w:pPr>
+        <w:pStyle w:val="ListParagraph"/>
+        <w:numPr>
+          <w:ilvl w:val="0"/>
+          <w:numId w:val="12"/>
+        </w:numPr>
+      </w:pPr>
+      <w:r>
+        <w:t>VT-d – Enabled</w:t>
+      </w:r>
+    </w:p>
+    <w:p>
+      <w:pPr>
+        <w:pStyle w:val="ListParagraph"/>
+        <w:numPr>
+          <w:ilvl w:val="0"/>
+          <w:numId w:val="12"/>
+        </w:numPr>
+      </w:pPr>
+      <w:proofErr w:type="spellStart"/>
+      <w:r>
+        <w:t>TxT</w:t>
+      </w:r>
+      <w:proofErr w:type="spellEnd"/>
+      <w:r>
+        <w:t xml:space="preserve"> - Enabled</w:t>
+      </w:r>
+    </w:p>
+    <w:p>
+      <w:r>
+        <w:t>Once these configurations are done, save the changes and restart the computer. Next time that you attempt to use a virtual machine or emulators, you will find that the error is gone and that they should be working normally.</w:t>
+      </w:r>
+    </w:p>
+    <w:p/>
+    <w:p>
+      <w:pPr>
         <w:rPr>
           <w:highlight w:val="yellow"/>
         </w:rPr>
-        <w:t>TODO: Error Message</w:t>
-      </w:r>
-      <w:r>
-        <w:t xml:space="preserve">” and the </w:t>
-      </w:r>
-      <w:r>
-        <w:t>Emulators</w:t>
-      </w:r>
-      <w:r>
-        <w:t xml:space="preserve"> fail to start.</w:t>
-      </w:r>
-    </w:p>
-    <w:p>
-      <w:r>
-        <w:rPr>
-          <w:highlight w:val="yellow"/>
-        </w:rPr>
+      </w:pPr>
+    </w:p>
+    <w:p>
+      <w:pPr>
+        <w:pStyle w:val="Heading3"/>
+      </w:pPr>
+      <w:r>
         <w:lastRenderedPageBreak/>
-        <w:t>@TODO: Steps for the computer startup settings to allow virtual machine.</w:t>
-      </w:r>
-    </w:p>
-    <w:p>
-      <w:pPr>
-        <w:pStyle w:val="Heading3"/>
-      </w:pPr>
-      <w:r>
         <w:t>2.4 Project Solutions</w:t>
       </w:r>
     </w:p>
@@ -1684,7 +2333,7 @@
           <w:lang w:eastAsia="en-US"/>
         </w:rPr>
         <w:drawing>
-          <wp:inline distT="0" distB="0" distL="0" distR="0">
+          <wp:inline distT="0" distB="0" distL="0" distR="0" wp14:anchorId="7B3C21BB" wp14:editId="4CE6F44D">
             <wp:extent cx="2876952" cy="971686"/>
             <wp:effectExtent l="19050" t="0" r="0" b="0"/>
             <wp:docPr id="2" name="Picture 0" descr="SolutionExplorer_01.PNG"/>
@@ -1699,7 +2348,7 @@
                     <pic:cNvPicPr/>
                   </pic:nvPicPr>
                   <pic:blipFill>
-                    <a:blip r:embed="rId15" cstate="print"/>
+                    <a:blip r:embed="rId19" cstate="print"/>
                     <a:stretch>
                       <a:fillRect/>
                     </a:stretch>
@@ -1756,16 +2405,16 @@
           <w:lang w:eastAsia="en-US"/>
         </w:rPr>
         <w:drawing>
-          <wp:anchor distT="0" distB="0" distL="114300" distR="114300" simplePos="0" relativeHeight="251656192" behindDoc="0" locked="0" layoutInCell="1" allowOverlap="1">
+          <wp:anchor distT="0" distB="0" distL="114300" distR="114300" simplePos="0" relativeHeight="251656192" behindDoc="0" locked="0" layoutInCell="1" allowOverlap="1" wp14:anchorId="53370111" wp14:editId="0030D3E1">
             <wp:simplePos x="0" y="0"/>
             <wp:positionH relativeFrom="column">
               <wp:posOffset>1711325</wp:posOffset>
             </wp:positionH>
             <wp:positionV relativeFrom="paragraph">
-              <wp:posOffset>708025</wp:posOffset>
+              <wp:posOffset>881380</wp:posOffset>
             </wp:positionV>
             <wp:extent cx="4252595" cy="1896745"/>
-            <wp:effectExtent l="19050" t="0" r="0" b="0"/>
+            <wp:effectExtent l="0" t="0" r="0" b="0"/>
             <wp:wrapSquare wrapText="bothSides"/>
             <wp:docPr id="13" name="Picture 6" descr="C:\Users\Ernie\Desktop\DeveloperGuideScreenshots\SolutionExplorer_PCL_05.PNG"/>
             <wp:cNvGraphicFramePr>
@@ -1781,7 +2430,7 @@
                     </pic:cNvPicPr>
                   </pic:nvPicPr>
                   <pic:blipFill>
-                    <a:blip r:embed="rId16" cstate="print"/>
+                    <a:blip r:embed="rId20" cstate="print"/>
                     <a:srcRect/>
                     <a:stretch>
                       <a:fillRect/>
@@ -1822,29 +2471,39 @@
       <w:pPr>
         <w:pStyle w:val="Heading2"/>
       </w:pPr>
+    </w:p>
+    <w:p>
+      <w:pPr>
+        <w:pStyle w:val="Heading2"/>
+      </w:pPr>
+    </w:p>
+    <w:p>
+      <w:pPr>
+        <w:pStyle w:val="Heading2"/>
+      </w:pPr>
       <w:r>
         <w:rPr>
           <w:noProof/>
           <w:lang w:eastAsia="en-US"/>
         </w:rPr>
         <w:drawing>
-          <wp:anchor distT="0" distB="0" distL="114300" distR="114300" simplePos="0" relativeHeight="251652096" behindDoc="1" locked="0" layoutInCell="1" allowOverlap="1">
+          <wp:anchor distT="0" distB="0" distL="114300" distR="114300" simplePos="0" relativeHeight="251652096" behindDoc="1" locked="0" layoutInCell="1" allowOverlap="1" wp14:anchorId="0143F8B8" wp14:editId="27A94E23">
             <wp:simplePos x="0" y="0"/>
             <wp:positionH relativeFrom="column">
               <wp:posOffset>2400300</wp:posOffset>
             </wp:positionH>
             <wp:positionV relativeFrom="paragraph">
-              <wp:posOffset>-635</wp:posOffset>
+              <wp:posOffset>433705</wp:posOffset>
             </wp:positionV>
             <wp:extent cx="3340735" cy="1222375"/>
-            <wp:effectExtent l="19050" t="0" r="0" b="0"/>
+            <wp:effectExtent l="0" t="0" r="0" b="0"/>
             <wp:wrapTight wrapText="bothSides">
               <wp:wrapPolygon edited="0">
-                <wp:start x="-123" y="0"/>
-                <wp:lineTo x="-123" y="21207"/>
-                <wp:lineTo x="21555" y="21207"/>
-                <wp:lineTo x="21555" y="0"/>
-                <wp:lineTo x="-123" y="0"/>
+                <wp:start x="0" y="0"/>
+                <wp:lineTo x="0" y="21207"/>
+                <wp:lineTo x="21432" y="21207"/>
+                <wp:lineTo x="21432" y="0"/>
+                <wp:lineTo x="0" y="0"/>
               </wp:wrapPolygon>
             </wp:wrapTight>
             <wp:docPr id="7" name="Picture 3" descr="C:\Users\Ernie\Desktop\DeveloperGuideScreenshots\SolutionExplorer_PCL_02.PNG"/>
@@ -1861,7 +2520,7 @@
                     </pic:cNvPicPr>
                   </pic:nvPicPr>
                   <pic:blipFill>
-                    <a:blip r:embed="rId17" cstate="print"/>
+                    <a:blip r:embed="rId21" cstate="print"/>
                     <a:srcRect/>
                     <a:stretch>
                       <a:fillRect/>
@@ -1936,7 +2595,7 @@
         </w:rPr>
         <w:lastRenderedPageBreak/>
         <w:drawing>
-          <wp:anchor distT="0" distB="0" distL="114300" distR="114300" simplePos="0" relativeHeight="251653120" behindDoc="0" locked="0" layoutInCell="1" allowOverlap="1">
+          <wp:anchor distT="0" distB="0" distL="114300" distR="114300" simplePos="0" relativeHeight="251653120" behindDoc="0" locked="0" layoutInCell="1" allowOverlap="1" wp14:anchorId="41DAB6B0" wp14:editId="7E9F523A">
             <wp:simplePos x="0" y="0"/>
             <wp:positionH relativeFrom="column">
               <wp:posOffset>4474210</wp:posOffset>
@@ -1961,7 +2620,7 @@
                     </pic:cNvPicPr>
                   </pic:nvPicPr>
                   <pic:blipFill>
-                    <a:blip r:embed="rId18" cstate="print"/>
+                    <a:blip r:embed="rId22" cstate="print"/>
                     <a:srcRect r="49025"/>
                     <a:stretch>
                       <a:fillRect/>
@@ -2004,26 +2663,35 @@
     <w:p/>
     <w:p/>
     <w:p/>
+    <w:p/>
     <w:p>
       <w:pPr>
         <w:pStyle w:val="Heading2"/>
       </w:pPr>
+      <w:r>
+        <w:t>3.3 Business Layer</w:t>
+      </w:r>
+      <w:r>
+        <w:t xml:space="preserve"> Package</w:t>
+      </w:r>
+    </w:p>
+    <w:p>
       <w:r>
         <w:rPr>
           <w:noProof/>
           <w:lang w:eastAsia="en-US"/>
         </w:rPr>
         <w:drawing>
-          <wp:anchor distT="0" distB="0" distL="114300" distR="114300" simplePos="0" relativeHeight="251654144" behindDoc="0" locked="0" layoutInCell="1" allowOverlap="1">
+          <wp:anchor distT="0" distB="0" distL="114300" distR="114300" simplePos="0" relativeHeight="251654144" behindDoc="0" locked="0" layoutInCell="1" allowOverlap="1" wp14:anchorId="6EB27C8E" wp14:editId="50614F84">
             <wp:simplePos x="0" y="0"/>
             <wp:positionH relativeFrom="column">
               <wp:posOffset>2830195</wp:posOffset>
             </wp:positionH>
             <wp:positionV relativeFrom="paragraph">
-              <wp:posOffset>189865</wp:posOffset>
+              <wp:posOffset>332740</wp:posOffset>
             </wp:positionV>
             <wp:extent cx="2901315" cy="887095"/>
-            <wp:effectExtent l="19050" t="0" r="0" b="0"/>
+            <wp:effectExtent l="0" t="0" r="0" b="0"/>
             <wp:wrapSquare wrapText="bothSides"/>
             <wp:docPr id="11" name="Picture 5" descr="C:\Users\Ernie\Desktop\DeveloperGuideScreenshots\SolutionExplorer_PCL_04.PNG"/>
             <wp:cNvGraphicFramePr>
@@ -2039,7 +2707,7 @@
                     </pic:cNvPicPr>
                   </pic:nvPicPr>
                   <pic:blipFill>
-                    <a:blip r:embed="rId19" cstate="print"/>
+                    <a:blip r:embed="rId23" cstate="print"/>
                     <a:srcRect/>
                     <a:stretch>
                       <a:fillRect/>
@@ -2068,14 +2736,6 @@
         </w:drawing>
       </w:r>
       <w:r>
-        <w:t>3.3 Business Layer</w:t>
-      </w:r>
-      <w:r>
-        <w:t xml:space="preserve"> Package</w:t>
-      </w:r>
-    </w:p>
-    <w:p>
-      <w:r>
         <w:t xml:space="preserve">The business layer of the PCL contains </w:t>
       </w:r>
       <w:r>
@@ -2090,7 +2750,7 @@
         <w:pStyle w:val="ListParagraph"/>
         <w:numPr>
           <w:ilvl w:val="0"/>
-          <w:numId w:val="11"/>
+          <w:numId w:val="12"/>
         </w:numPr>
       </w:pPr>
       <w:r>
@@ -2120,7 +2780,7 @@
         <w:pStyle w:val="ListParagraph"/>
         <w:numPr>
           <w:ilvl w:val="0"/>
-          <w:numId w:val="11"/>
+          <w:numId w:val="12"/>
         </w:numPr>
       </w:pPr>
       <w:r>
@@ -2138,7 +2798,7 @@
         <w:pStyle w:val="ListParagraph"/>
         <w:numPr>
           <w:ilvl w:val="0"/>
-          <w:numId w:val="11"/>
+          <w:numId w:val="12"/>
         </w:numPr>
       </w:pPr>
       <w:r>
@@ -2169,8 +2829,6 @@
       <w:pPr>
         <w:pStyle w:val="Heading2"/>
         <w:sectPr>
-          <w:headerReference w:type="default" r:id="rId20"/>
-          <w:footerReference w:type="default" r:id="rId21"/>
           <w:type w:val="continuous"/>
           <w:pgSz w:w="12240" w:h="15840"/>
           <w:pgMar w:top="1440" w:right="1440" w:bottom="1440" w:left="1440" w:header="288" w:footer="720" w:gutter="0"/>
@@ -2215,8 +2873,10 @@
         <w:t xml:space="preserve">The models contain all the objects used in the system for the C# code base. </w:t>
       </w:r>
     </w:p>
-    <w:p/>
-    <w:p>
+    <w:p>
+      <w:r>
+        <w:br/>
+      </w:r>
       <w:r>
         <w:rPr>
           <w:noProof/>
@@ -2240,7 +2900,7 @@
                     </pic:cNvPicPr>
                   </pic:nvPicPr>
                   <pic:blipFill>
-                    <a:blip r:embed="rId22" cstate="print"/>
+                    <a:blip r:embed="rId24" cstate="print"/>
                     <a:srcRect/>
                     <a:stretch>
                       <a:fillRect/>
@@ -2327,7 +2987,7 @@
                     </pic:cNvPicPr>
                   </pic:nvPicPr>
                   <pic:blipFill>
-                    <a:blip r:embed="rId23" cstate="print"/>
+                    <a:blip r:embed="rId25" cstate="print"/>
                     <a:srcRect/>
                     <a:stretch>
                       <a:fillRect/>
@@ -2355,28 +3015,34 @@
           </wp:inline>
         </w:drawing>
       </w:r>
-      <w:bookmarkStart w:id="6" w:name="_Toc359916625"/>
+      <w:bookmarkStart w:id="5" w:name="_Toc359916625"/>
     </w:p>
     <w:p>
       <w:pPr>
         <w:pStyle w:val="Heading2"/>
       </w:pPr>
+      <w:r>
+        <w:lastRenderedPageBreak/>
+        <w:t>3.6 View Models</w:t>
+      </w:r>
+    </w:p>
+    <w:p>
       <w:r>
         <w:rPr>
           <w:noProof/>
           <w:lang w:eastAsia="en-US"/>
         </w:rPr>
         <w:drawing>
-          <wp:anchor distT="0" distB="0" distL="114300" distR="114300" simplePos="0" relativeHeight="251655168" behindDoc="0" locked="0" layoutInCell="1" allowOverlap="1">
+          <wp:anchor distT="0" distB="0" distL="114300" distR="114300" simplePos="0" relativeHeight="251655168" behindDoc="0" locked="0" layoutInCell="1" allowOverlap="1" wp14:anchorId="23D691DB" wp14:editId="79A64A28">
             <wp:simplePos x="0" y="0"/>
             <wp:positionH relativeFrom="column">
-              <wp:posOffset>2400300</wp:posOffset>
+              <wp:posOffset>2374900</wp:posOffset>
             </wp:positionH>
             <wp:positionV relativeFrom="paragraph">
-              <wp:posOffset>250190</wp:posOffset>
+              <wp:posOffset>956945</wp:posOffset>
             </wp:positionV>
             <wp:extent cx="3489325" cy="1360805"/>
-            <wp:effectExtent l="19050" t="0" r="0" b="0"/>
+            <wp:effectExtent l="0" t="0" r="0" b="0"/>
             <wp:wrapSquare wrapText="bothSides"/>
             <wp:docPr id="19" name="Picture 9" descr="C:\Users\Ernie\Desktop\DeveloperGuideScreenshots\SolutionExplorer_PCL_08.PNG"/>
             <wp:cNvGraphicFramePr>
@@ -2392,7 +3058,7 @@
                     </pic:cNvPicPr>
                   </pic:nvPicPr>
                   <pic:blipFill>
-                    <a:blip r:embed="rId24" cstate="print"/>
+                    <a:blip r:embed="rId26" cstate="print"/>
                     <a:srcRect/>
                     <a:stretch>
                       <a:fillRect/>
@@ -2421,13 +3087,13 @@
         </w:drawing>
       </w:r>
       <w:r>
-        <w:t>3.6 View Models</w:t>
-      </w:r>
-    </w:p>
-    <w:p>
-      <w:r>
         <w:t>The View Models is the most important aspect of the PCL in regards to the phone applications. These classes are logical representations of all the screens that will be in all the phone applications. In other words, these are only the business logic and functionality of a page. These are everything but the UI and event handlers. The actual applications will utilize a view model and hook up the UI and handlers to the logic located in the view models.</w:t>
       </w:r>
+    </w:p>
+    <w:p>
+      <w:pPr>
+        <w:pStyle w:val="Heading1"/>
+      </w:pPr>
     </w:p>
     <w:p>
       <w:pPr>
@@ -2438,7 +3104,6 @@
           <w:noProof/>
           <w:lang w:eastAsia="en-US"/>
         </w:rPr>
-        <w:lastRenderedPageBreak/>
         <w:drawing>
           <wp:anchor distT="0" distB="0" distL="114300" distR="114300" simplePos="0" relativeHeight="251659264" behindDoc="0" locked="0" layoutInCell="1" allowOverlap="1">
             <wp:simplePos x="0" y="0"/>
@@ -2465,7 +3130,7 @@
                     </pic:cNvPicPr>
                   </pic:nvPicPr>
                   <pic:blipFill>
-                    <a:blip r:embed="rId25" cstate="print"/>
+                    <a:blip r:embed="rId27" cstate="print"/>
                     <a:srcRect r="42861"/>
                     <a:stretch>
                       <a:fillRect/>
@@ -2499,7 +3164,7 @@
       <w:r>
         <w:t xml:space="preserve"> Windows Phone</w:t>
       </w:r>
-      <w:bookmarkEnd w:id="6"/>
+      <w:bookmarkEnd w:id="5"/>
     </w:p>
     <w:p>
       <w:r>
@@ -2523,16 +3188,16 @@
           <w:lang w:eastAsia="en-US"/>
         </w:rPr>
         <w:drawing>
-          <wp:anchor distT="0" distB="0" distL="114300" distR="114300" simplePos="0" relativeHeight="251657216" behindDoc="0" locked="0" layoutInCell="1" allowOverlap="1">
+          <wp:anchor distT="0" distB="0" distL="114300" distR="114300" simplePos="0" relativeHeight="251657216" behindDoc="0" locked="0" layoutInCell="1" allowOverlap="1" wp14:anchorId="5D9511B6" wp14:editId="3AD54F6E">
             <wp:simplePos x="0" y="0"/>
             <wp:positionH relativeFrom="column">
-              <wp:posOffset>854075</wp:posOffset>
+              <wp:posOffset>3354070</wp:posOffset>
             </wp:positionH>
             <wp:positionV relativeFrom="paragraph">
-              <wp:posOffset>187960</wp:posOffset>
+              <wp:posOffset>258445</wp:posOffset>
             </wp:positionV>
-            <wp:extent cx="2652395" cy="700405"/>
-            <wp:effectExtent l="19050" t="0" r="0" b="0"/>
+            <wp:extent cx="2478405" cy="653415"/>
+            <wp:effectExtent l="0" t="0" r="0" b="0"/>
             <wp:wrapSquare wrapText="bothSides"/>
             <wp:docPr id="26" name="Picture 15" descr="C:\Users\Ernie\Desktop\DeveloperGuideScreenshots\SolutionExplorer_Phone_02.PNG"/>
             <wp:cNvGraphicFramePr>
@@ -2548,7 +3213,7 @@
                     </pic:cNvPicPr>
                   </pic:nvPicPr>
                   <pic:blipFill>
-                    <a:blip r:embed="rId26" cstate="print"/>
+                    <a:blip r:embed="rId28" cstate="print"/>
                     <a:srcRect/>
                     <a:stretch>
                       <a:fillRect/>
@@ -2557,7 +3222,7 @@
                   <pic:spPr bwMode="auto">
                     <a:xfrm>
                       <a:off x="0" y="0"/>
-                      <a:ext cx="2652395" cy="700405"/>
+                      <a:ext cx="2478405" cy="653415"/>
                     </a:xfrm>
                     <a:prstGeom prst="rect">
                       <a:avLst/>
@@ -2573,6 +3238,12 @@
                 </pic:pic>
               </a:graphicData>
             </a:graphic>
+            <wp14:sizeRelH relativeFrom="margin">
+              <wp14:pctWidth>0</wp14:pctWidth>
+            </wp14:sizeRelH>
+            <wp14:sizeRelV relativeFrom="margin">
+              <wp14:pctHeight>0</wp14:pctHeight>
+            </wp14:sizeRelV>
           </wp:anchor>
         </w:drawing>
       </w:r>
@@ -2590,13 +3261,13 @@
           <wp:anchor distT="0" distB="0" distL="114300" distR="114300" simplePos="0" relativeHeight="251658240" behindDoc="0" locked="0" layoutInCell="1" allowOverlap="1">
             <wp:simplePos x="0" y="0"/>
             <wp:positionH relativeFrom="column">
-              <wp:posOffset>3177540</wp:posOffset>
+              <wp:posOffset>3299460</wp:posOffset>
             </wp:positionH>
             <wp:positionV relativeFrom="paragraph">
-              <wp:posOffset>943610</wp:posOffset>
+              <wp:posOffset>921385</wp:posOffset>
             </wp:positionV>
-            <wp:extent cx="2778125" cy="2410460"/>
-            <wp:effectExtent l="19050" t="0" r="3175" b="0"/>
+            <wp:extent cx="2523490" cy="2189480"/>
+            <wp:effectExtent l="0" t="0" r="0" b="0"/>
             <wp:wrapSquare wrapText="bothSides"/>
             <wp:docPr id="28" name="Picture 17" descr="C:\Users\Ernie\Desktop\DeveloperGuideScreenshots\SolutionExplorer_Phone_03.PNG"/>
             <wp:cNvGraphicFramePr>
@@ -2612,7 +3283,7 @@
                     </pic:cNvPicPr>
                   </pic:nvPicPr>
                   <pic:blipFill>
-                    <a:blip r:embed="rId27" cstate="print"/>
+                    <a:blip r:embed="rId29" cstate="print"/>
                     <a:srcRect r="22133"/>
                     <a:stretch>
                       <a:fillRect/>
@@ -2621,7 +3292,7 @@
                   <pic:spPr bwMode="auto">
                     <a:xfrm>
                       <a:off x="0" y="0"/>
-                      <a:ext cx="2778125" cy="2410460"/>
+                      <a:ext cx="2523490" cy="2189480"/>
                     </a:xfrm>
                     <a:prstGeom prst="rect">
                       <a:avLst/>
@@ -2637,6 +3308,12 @@
                 </pic:pic>
               </a:graphicData>
             </a:graphic>
+            <wp14:sizeRelH relativeFrom="margin">
+              <wp14:pctWidth>0</wp14:pctWidth>
+            </wp14:sizeRelH>
+            <wp14:sizeRelV relativeFrom="margin">
+              <wp14:pctHeight>0</wp14:pctHeight>
+            </wp14:sizeRelV>
           </wp:anchor>
         </w:drawing>
       </w:r>
@@ -2663,22 +3340,6 @@
     <w:p>
       <w:r>
         <w:t>Specifically the libraries are the default jar files that are be default loaded into phone applications. Also, there are some open source controls that are installed too.</w:t>
-      </w:r>
-    </w:p>
-    <w:p>
-      <w:pPr>
-        <w:spacing w:after="200" w:line="276" w:lineRule="auto"/>
-        <w:rPr>
-          <w:rFonts w:asciiTheme="majorHAnsi" w:eastAsiaTheme="majorEastAsia" w:hAnsiTheme="majorHAnsi" w:cstheme="majorBidi"/>
-          <w:b/>
-          <w:bCs w:val="0"/>
-          <w:color w:val="0F6FC6" w:themeColor="accent1"/>
-          <w:sz w:val="26"/>
-          <w:szCs w:val="26"/>
-        </w:rPr>
-      </w:pPr>
-      <w:r>
-        <w:br w:type="page"/>
       </w:r>
     </w:p>
     <w:p>
@@ -2717,7 +3378,7 @@
                     </pic:cNvPicPr>
                   </pic:nvPicPr>
                   <pic:blipFill>
-                    <a:blip r:embed="rId28" cstate="print"/>
+                    <a:blip r:embed="rId30" cstate="print"/>
                     <a:srcRect l="3186" r="12180"/>
                     <a:stretch>
                       <a:fillRect/>
@@ -2781,7 +3442,7 @@
                     </pic:cNvPicPr>
                   </pic:nvPicPr>
                   <pic:blipFill>
-                    <a:blip r:embed="rId27" cstate="print"/>
+                    <a:blip r:embed="rId29" cstate="print"/>
                     <a:srcRect l="4481" r="24265"/>
                     <a:stretch>
                       <a:fillRect/>
@@ -2823,6 +3484,11 @@
       <w:pPr>
         <w:pStyle w:val="Heading2"/>
       </w:pPr>
+    </w:p>
+    <w:p>
+      <w:pPr>
+        <w:pStyle w:val="Heading2"/>
+      </w:pPr>
       <w:r>
         <w:t>4.</w:t>
       </w:r>
@@ -2843,22 +3509,27 @@
       <w:pPr>
         <w:pStyle w:val="Heading2"/>
       </w:pPr>
+      <w:r>
+        <w:t>4.5 Pages</w:t>
+      </w:r>
+    </w:p>
+    <w:p>
       <w:r>
         <w:rPr>
           <w:noProof/>
           <w:lang w:eastAsia="en-US"/>
         </w:rPr>
         <w:drawing>
-          <wp:anchor distT="0" distB="0" distL="114300" distR="114300" simplePos="0" relativeHeight="251662336" behindDoc="0" locked="0" layoutInCell="1" allowOverlap="1">
+          <wp:anchor distT="0" distB="0" distL="114300" distR="114300" simplePos="0" relativeHeight="251662336" behindDoc="0" locked="0" layoutInCell="1" allowOverlap="1" wp14:anchorId="4215936C" wp14:editId="50C577DE">
             <wp:simplePos x="0" y="0"/>
             <wp:positionH relativeFrom="column">
-              <wp:posOffset>6985</wp:posOffset>
+              <wp:posOffset>3870325</wp:posOffset>
             </wp:positionH>
             <wp:positionV relativeFrom="paragraph">
-              <wp:posOffset>208280</wp:posOffset>
+              <wp:posOffset>7620</wp:posOffset>
             </wp:positionV>
             <wp:extent cx="2082800" cy="1590675"/>
-            <wp:effectExtent l="19050" t="0" r="0" b="0"/>
+            <wp:effectExtent l="0" t="0" r="0" b="0"/>
             <wp:wrapSquare wrapText="bothSides"/>
             <wp:docPr id="32" name="Picture 21" descr="C:\Users\Ernie\Desktop\DeveloperGuideScreenshots\SolutionExplorer_Phone_08.PNG"/>
             <wp:cNvGraphicFramePr>
@@ -2874,7 +3545,7 @@
                     </pic:cNvPicPr>
                   </pic:nvPicPr>
                   <pic:blipFill>
-                    <a:blip r:embed="rId29" cstate="print"/>
+                    <a:blip r:embed="rId31" cstate="print"/>
                     <a:srcRect r="33009"/>
                     <a:stretch>
                       <a:fillRect/>
@@ -2903,12 +3574,18 @@
         </w:drawing>
       </w:r>
       <w:r>
-        <w:t>4.5 Pages</w:t>
-      </w:r>
-    </w:p>
-    <w:p>
-      <w:r>
-        <w:t>These are the XAML pages that implement what</w:t>
+        <w:t xml:space="preserve">These are the XAML </w:t>
+      </w:r>
+      <w:r>
+        <w:t xml:space="preserve">pages are essentially an empty wrapper that is referenced to a backend .net instance. That instance is what creates programmatically a panorama view or single page view. It then calls the views from the Panorama Model package fill </w:t>
+      </w:r>
+      <w:proofErr w:type="gramStart"/>
+      <w:r>
+        <w:t>the contain</w:t>
+      </w:r>
+      <w:proofErr w:type="gramEnd"/>
+      <w:r>
+        <w:t xml:space="preserve"> with dynamic content. The content is the actual implementation of the view models.</w:t>
       </w:r>
     </w:p>
     <w:p>
@@ -2923,42 +3600,35 @@
           <w:szCs w:val="28"/>
         </w:rPr>
       </w:pPr>
-      <w:bookmarkStart w:id="7" w:name="_Toc359916626"/>
+      <w:bookmarkStart w:id="6" w:name="_Toc359916626"/>
       <w:r>
         <w:br w:type="page"/>
       </w:r>
+      <w:bookmarkStart w:id="7" w:name="_GoBack"/>
+      <w:bookmarkEnd w:id="7"/>
     </w:p>
     <w:p>
       <w:pPr>
         <w:pStyle w:val="Heading1"/>
       </w:pPr>
-      <w:r>
-        <w:lastRenderedPageBreak/>
-        <w:t>5</w:t>
-      </w:r>
-      <w:r>
-        <w:t xml:space="preserve"> Android</w:t>
-      </w:r>
-      <w:bookmarkEnd w:id="7"/>
-    </w:p>
-    <w:p>
-      <w:r>
-        <w:rPr>
-          <w:highlight w:val="yellow"/>
-        </w:rPr>
-        <w:t>@TODO</w:t>
-      </w:r>
-    </w:p>
-    <w:p>
       <w:r>
         <w:rPr>
           <w:noProof/>
           <w:lang w:eastAsia="en-US"/>
         </w:rPr>
+        <w:lastRenderedPageBreak/>
         <w:drawing>
-          <wp:inline distT="0" distB="0" distL="0" distR="0">
-            <wp:extent cx="3752850" cy="2600960"/>
-            <wp:effectExtent l="19050" t="0" r="0" b="0"/>
+          <wp:anchor distT="0" distB="0" distL="114300" distR="114300" simplePos="0" relativeHeight="251668480" behindDoc="0" locked="0" layoutInCell="1" allowOverlap="1" wp14:anchorId="49FCE1A1" wp14:editId="0568BDBD">
+            <wp:simplePos x="0" y="0"/>
+            <wp:positionH relativeFrom="column">
+              <wp:posOffset>-635</wp:posOffset>
+            </wp:positionH>
+            <wp:positionV relativeFrom="paragraph">
+              <wp:posOffset>-43180</wp:posOffset>
+            </wp:positionV>
+            <wp:extent cx="2867025" cy="3070225"/>
+            <wp:effectExtent l="0" t="0" r="0" b="0"/>
+            <wp:wrapSquare wrapText="bothSides"/>
             <wp:docPr id="41" name="Picture 29" descr="C:\Users\Ernie\Desktop\DeveloperGuideScreenshots\SolutionExplorer_Android_01.PNG"/>
             <wp:cNvGraphicFramePr>
               <a:graphicFrameLocks xmlns:a="http://schemas.openxmlformats.org/drawingml/2006/main" noChangeAspect="1"/>
@@ -2972,8 +3642,482 @@
                       <a:picLocks noChangeAspect="1" noChangeArrowheads="1"/>
                     </pic:cNvPicPr>
                   </pic:nvPicPr>
+                  <pic:blipFill rotWithShape="1">
+                    <a:blip r:embed="rId32" cstate="print">
+                      <a:extLst>
+                        <a:ext uri="{28A0092B-C50C-407E-A947-70E740481C1C}">
+                          <a14:useLocalDpi xmlns:a14="http://schemas.microsoft.com/office/drawing/2010/main" val="0"/>
+                        </a:ext>
+                      </a:extLst>
+                    </a:blip>
+                    <a:srcRect r="35273"/>
+                    <a:stretch/>
+                  </pic:blipFill>
+                  <pic:spPr bwMode="auto">
+                    <a:xfrm>
+                      <a:off x="0" y="0"/>
+                      <a:ext cx="2867025" cy="3070225"/>
+                    </a:xfrm>
+                    <a:prstGeom prst="rect">
+                      <a:avLst/>
+                    </a:prstGeom>
+                    <a:noFill/>
+                    <a:ln>
+                      <a:noFill/>
+                    </a:ln>
+                    <a:extLst>
+                      <a:ext uri="{53640926-AAD7-44D8-BBD7-CCE9431645EC}">
+                        <a14:shadowObscured xmlns:a14="http://schemas.microsoft.com/office/drawing/2010/main"/>
+                      </a:ext>
+                    </a:extLst>
+                  </pic:spPr>
+                </pic:pic>
+              </a:graphicData>
+            </a:graphic>
+            <wp14:sizeRelH relativeFrom="page">
+              <wp14:pctWidth>0</wp14:pctWidth>
+            </wp14:sizeRelH>
+            <wp14:sizeRelV relativeFrom="page">
+              <wp14:pctHeight>0</wp14:pctHeight>
+            </wp14:sizeRelV>
+          </wp:anchor>
+        </w:drawing>
+      </w:r>
+      <w:r>
+        <w:t>5</w:t>
+      </w:r>
+      <w:r>
+        <w:t xml:space="preserve"> Android</w:t>
+      </w:r>
+      <w:bookmarkEnd w:id="6"/>
+    </w:p>
+    <w:p>
+      <w:r>
+        <w:t xml:space="preserve">The android files system also follows a very standard structure. </w:t>
+      </w:r>
+      <w:r>
+        <w:t>This file structure also follows the MVVM Cross suggested structure.</w:t>
+      </w:r>
+    </w:p>
+    <w:p>
+      <w:pPr>
+        <w:pStyle w:val="Heading2"/>
+      </w:pPr>
+      <w:r>
+        <w:t>5.1 Properties</w:t>
+      </w:r>
+    </w:p>
+    <w:p>
+      <w:r>
+        <w:t xml:space="preserve">The properties folder contains the configuration of how the app will work on the Android OS. Some of these properties may include: </w:t>
+      </w:r>
+    </w:p>
+    <w:p>
+      <w:pPr>
+        <w:pStyle w:val="ListParagraph"/>
+        <w:numPr>
+          <w:ilvl w:val="0"/>
+          <w:numId w:val="15"/>
+        </w:numPr>
+        <w:sectPr>
+          <w:type w:val="continuous"/>
+          <w:pgSz w:w="12240" w:h="15840"/>
+          <w:pgMar w:top="1440" w:right="1440" w:bottom="1440" w:left="1440" w:header="288" w:footer="720" w:gutter="0"/>
+          <w:pgNumType w:start="15"/>
+          <w:cols w:space="720"/>
+          <w:titlePg/>
+          <w:docGrid w:linePitch="360"/>
+        </w:sectPr>
+      </w:pPr>
+    </w:p>
+    <w:p>
+      <w:pPr>
+        <w:pStyle w:val="ListParagraph"/>
+        <w:numPr>
+          <w:ilvl w:val="0"/>
+          <w:numId w:val="15"/>
+        </w:numPr>
+      </w:pPr>
+      <w:r>
+        <w:lastRenderedPageBreak/>
+        <w:t>Internet Connectivity</w:t>
+      </w:r>
+    </w:p>
+    <w:p>
+      <w:pPr>
+        <w:pStyle w:val="ListParagraph"/>
+        <w:numPr>
+          <w:ilvl w:val="0"/>
+          <w:numId w:val="15"/>
+        </w:numPr>
+        <w:rPr>
+          <w:b/>
+        </w:rPr>
+      </w:pPr>
+      <w:r>
+        <w:t>App Nam</w:t>
+      </w:r>
+    </w:p>
+    <w:p>
+      <w:pPr>
+        <w:pStyle w:val="ListParagraph"/>
+        <w:numPr>
+          <w:ilvl w:val="0"/>
+          <w:numId w:val="15"/>
+        </w:numPr>
+      </w:pPr>
+      <w:r>
+        <w:rPr>
+          <w:noProof/>
+          <w:lang w:eastAsia="en-US"/>
+        </w:rPr>
+        <w:drawing>
+          <wp:anchor distT="0" distB="0" distL="114300" distR="114300" simplePos="0" relativeHeight="251669504" behindDoc="0" locked="0" layoutInCell="1" allowOverlap="1" wp14:anchorId="6446997B" wp14:editId="037ADF8D">
+            <wp:simplePos x="0" y="0"/>
+            <wp:positionH relativeFrom="column">
+              <wp:posOffset>-9525</wp:posOffset>
+            </wp:positionH>
+            <wp:positionV relativeFrom="paragraph">
+              <wp:posOffset>87630</wp:posOffset>
+            </wp:positionV>
+            <wp:extent cx="2877820" cy="723265"/>
+            <wp:effectExtent l="0" t="0" r="0" b="0"/>
+            <wp:wrapSquare wrapText="bothSides"/>
+            <wp:docPr id="49" name="Picture 35" descr="C:\Users\Ernie\Desktop\DeveloperGuideScreenshots\SolutionExplorer_Android_07.PNG"/>
+            <wp:cNvGraphicFramePr>
+              <a:graphicFrameLocks xmlns:a="http://schemas.openxmlformats.org/drawingml/2006/main" noChangeAspect="1"/>
+            </wp:cNvGraphicFramePr>
+            <a:graphic xmlns:a="http://schemas.openxmlformats.org/drawingml/2006/main">
+              <a:graphicData uri="http://schemas.openxmlformats.org/drawingml/2006/picture">
+                <pic:pic xmlns:pic="http://schemas.openxmlformats.org/drawingml/2006/picture">
+                  <pic:nvPicPr>
+                    <pic:cNvPr id="0" name="Picture 35" descr="C:\Users\Ernie\Desktop\DeveloperGuideScreenshots\SolutionExplorer_Android_07.PNG"/>
+                    <pic:cNvPicPr>
+                      <a:picLocks noChangeAspect="1" noChangeArrowheads="1"/>
+                    </pic:cNvPicPr>
+                  </pic:nvPicPr>
+                  <pic:blipFill rotWithShape="1">
+                    <a:blip r:embed="rId33" cstate="print">
+                      <a:extLst>
+                        <a:ext uri="{28A0092B-C50C-407E-A947-70E740481C1C}">
+                          <a14:useLocalDpi xmlns:a14="http://schemas.microsoft.com/office/drawing/2010/main" val="0"/>
+                        </a:ext>
+                      </a:extLst>
+                    </a:blip>
+                    <a:srcRect r="23239"/>
+                    <a:stretch/>
+                  </pic:blipFill>
+                  <pic:spPr bwMode="auto">
+                    <a:xfrm>
+                      <a:off x="0" y="0"/>
+                      <a:ext cx="2877820" cy="723265"/>
+                    </a:xfrm>
+                    <a:prstGeom prst="rect">
+                      <a:avLst/>
+                    </a:prstGeom>
+                    <a:noFill/>
+                    <a:ln>
+                      <a:noFill/>
+                    </a:ln>
+                    <a:extLst>
+                      <a:ext uri="{53640926-AAD7-44D8-BBD7-CCE9431645EC}">
+                        <a14:shadowObscured xmlns:a14="http://schemas.microsoft.com/office/drawing/2010/main"/>
+                      </a:ext>
+                    </a:extLst>
+                  </pic:spPr>
+                </pic:pic>
+              </a:graphicData>
+            </a:graphic>
+            <wp14:sizeRelH relativeFrom="page">
+              <wp14:pctWidth>0</wp14:pctWidth>
+            </wp14:sizeRelH>
+            <wp14:sizeRelV relativeFrom="page">
+              <wp14:pctHeight>0</wp14:pctHeight>
+            </wp14:sizeRelV>
+          </wp:anchor>
+        </w:drawing>
+      </w:r>
+      <w:r>
+        <w:t>Logo</w:t>
+      </w:r>
+    </w:p>
+    <w:p>
+      <w:pPr>
+        <w:pStyle w:val="ListParagraph"/>
+        <w:numPr>
+          <w:ilvl w:val="0"/>
+          <w:numId w:val="15"/>
+        </w:numPr>
+      </w:pPr>
+      <w:r>
+        <w:t xml:space="preserve">Author Information </w:t>
+      </w:r>
+    </w:p>
+    <w:p/>
+    <w:p>
+      <w:pPr>
+        <w:pStyle w:val="Heading2"/>
+      </w:pPr>
+      <w:r>
+        <w:t>5.2 References</w:t>
+      </w:r>
+    </w:p>
+    <w:p>
+      <w:r>
+        <w:rPr>
+          <w:noProof/>
+          <w:lang w:eastAsia="en-US"/>
+        </w:rPr>
+        <w:drawing>
+          <wp:anchor distT="0" distB="0" distL="114300" distR="114300" simplePos="0" relativeHeight="251670528" behindDoc="1" locked="0" layoutInCell="1" allowOverlap="1" wp14:anchorId="6C58BE8D" wp14:editId="239308EE">
+            <wp:simplePos x="0" y="0"/>
+            <wp:positionH relativeFrom="column">
+              <wp:posOffset>2542540</wp:posOffset>
+            </wp:positionH>
+            <wp:positionV relativeFrom="paragraph">
+              <wp:posOffset>40640</wp:posOffset>
+            </wp:positionV>
+            <wp:extent cx="3234055" cy="2060575"/>
+            <wp:effectExtent l="0" t="0" r="0" b="0"/>
+            <wp:wrapTight wrapText="bothSides">
+              <wp:wrapPolygon edited="0">
+                <wp:start x="1781" y="0"/>
+                <wp:lineTo x="1781" y="21367"/>
+                <wp:lineTo x="21502" y="21367"/>
+                <wp:lineTo x="21502" y="0"/>
+                <wp:lineTo x="1781" y="0"/>
+              </wp:wrapPolygon>
+            </wp:wrapTight>
+            <wp:docPr id="58" name="Picture 42" descr="C:\Users\Ernie\Desktop\DeveloperGuideScreenshots\SolutionExplorer_Android_06.PNG"/>
+            <wp:cNvGraphicFramePr>
+              <a:graphicFrameLocks xmlns:a="http://schemas.openxmlformats.org/drawingml/2006/main" noChangeAspect="1"/>
+            </wp:cNvGraphicFramePr>
+            <a:graphic xmlns:a="http://schemas.openxmlformats.org/drawingml/2006/main">
+              <a:graphicData uri="http://schemas.openxmlformats.org/drawingml/2006/picture">
+                <pic:pic xmlns:pic="http://schemas.openxmlformats.org/drawingml/2006/picture">
+                  <pic:nvPicPr>
+                    <pic:cNvPr id="0" name="Picture 42" descr="C:\Users\Ernie\Desktop\DeveloperGuideScreenshots\SolutionExplorer_Android_06.PNG"/>
+                    <pic:cNvPicPr>
+                      <a:picLocks noChangeAspect="1" noChangeArrowheads="1"/>
+                    </pic:cNvPicPr>
+                  </pic:nvPicPr>
+                  <pic:blipFill rotWithShape="1">
+                    <a:blip r:embed="rId34" cstate="print">
+                      <a:extLst>
+                        <a:ext uri="{28A0092B-C50C-407E-A947-70E740481C1C}">
+                          <a14:useLocalDpi xmlns:a14="http://schemas.microsoft.com/office/drawing/2010/main" val="0"/>
+                        </a:ext>
+                      </a:extLst>
+                    </a:blip>
+                    <a:srcRect l="-8536" r="16579"/>
+                    <a:stretch/>
+                  </pic:blipFill>
+                  <pic:spPr bwMode="auto">
+                    <a:xfrm>
+                      <a:off x="0" y="0"/>
+                      <a:ext cx="3234055" cy="2060575"/>
+                    </a:xfrm>
+                    <a:prstGeom prst="rect">
+                      <a:avLst/>
+                    </a:prstGeom>
+                    <a:noFill/>
+                    <a:ln>
+                      <a:noFill/>
+                    </a:ln>
+                    <a:extLst>
+                      <a:ext uri="{53640926-AAD7-44D8-BBD7-CCE9431645EC}">
+                        <a14:shadowObscured xmlns:a14="http://schemas.microsoft.com/office/drawing/2010/main"/>
+                      </a:ext>
+                    </a:extLst>
+                  </pic:spPr>
+                </pic:pic>
+              </a:graphicData>
+            </a:graphic>
+            <wp14:sizeRelH relativeFrom="page">
+              <wp14:pctWidth>0</wp14:pctWidth>
+            </wp14:sizeRelH>
+            <wp14:sizeRelV relativeFrom="page">
+              <wp14:pctHeight>0</wp14:pctHeight>
+            </wp14:sizeRelV>
+          </wp:anchor>
+        </w:drawing>
+      </w:r>
+      <w:r>
+        <w:t>The references files structure contains all the dependencies of the Android Application. Most of these dependencies will include:</w:t>
+      </w:r>
+    </w:p>
+    <w:p>
+      <w:pPr>
+        <w:pStyle w:val="ListParagraph"/>
+        <w:numPr>
+          <w:ilvl w:val="0"/>
+          <w:numId w:val="16"/>
+        </w:numPr>
+      </w:pPr>
+      <w:r>
+        <w:t>Android OS Libraries (</w:t>
+      </w:r>
+      <w:proofErr w:type="spellStart"/>
+      <w:r>
+        <w:t>Mono.Android</w:t>
+      </w:r>
+      <w:proofErr w:type="spellEnd"/>
+      <w:r>
+        <w:t>)</w:t>
+      </w:r>
+    </w:p>
+    <w:p>
+      <w:pPr>
+        <w:pStyle w:val="ListParagraph"/>
+        <w:numPr>
+          <w:ilvl w:val="0"/>
+          <w:numId w:val="16"/>
+        </w:numPr>
+      </w:pPr>
+      <w:r>
+        <w:t>.Net Libraries</w:t>
+      </w:r>
+    </w:p>
+    <w:p>
+      <w:pPr>
+        <w:pStyle w:val="ListParagraph"/>
+        <w:numPr>
+          <w:ilvl w:val="0"/>
+          <w:numId w:val="16"/>
+        </w:numPr>
+      </w:pPr>
+      <w:r>
+        <w:t xml:space="preserve">Android OS </w:t>
+      </w:r>
+      <w:r>
+        <w:t>Component</w:t>
+      </w:r>
+      <w:r>
+        <w:t xml:space="preserve"> Jars (for display elements)</w:t>
+      </w:r>
+    </w:p>
+    <w:p>
+      <w:pPr>
+        <w:pStyle w:val="Heading2"/>
+      </w:pPr>
+      <w:r>
+        <w:rPr>
+          <w:noProof/>
+          <w:lang w:eastAsia="en-US"/>
+        </w:rPr>
+        <w:lastRenderedPageBreak/>
+        <w:drawing>
+          <wp:anchor distT="0" distB="0" distL="114300" distR="114300" simplePos="0" relativeHeight="251671552" behindDoc="0" locked="0" layoutInCell="1" allowOverlap="1" wp14:anchorId="46727258" wp14:editId="2F996C34">
+            <wp:simplePos x="0" y="0"/>
+            <wp:positionH relativeFrom="column">
+              <wp:posOffset>3370580</wp:posOffset>
+            </wp:positionH>
+            <wp:positionV relativeFrom="paragraph">
+              <wp:posOffset>-43180</wp:posOffset>
+            </wp:positionV>
+            <wp:extent cx="2579370" cy="1449070"/>
+            <wp:effectExtent l="0" t="0" r="0" b="0"/>
+            <wp:wrapSquare wrapText="bothSides"/>
+            <wp:docPr id="57" name="Picture 41" descr="C:\Users\Ernie\Desktop\DeveloperGuideScreenshots\SolutionExplorer_Android_05.PNG"/>
+            <wp:cNvGraphicFramePr>
+              <a:graphicFrameLocks xmlns:a="http://schemas.openxmlformats.org/drawingml/2006/main" noChangeAspect="1"/>
+            </wp:cNvGraphicFramePr>
+            <a:graphic xmlns:a="http://schemas.openxmlformats.org/drawingml/2006/main">
+              <a:graphicData uri="http://schemas.openxmlformats.org/drawingml/2006/picture">
+                <pic:pic xmlns:pic="http://schemas.openxmlformats.org/drawingml/2006/picture">
+                  <pic:nvPicPr>
+                    <pic:cNvPr id="0" name="Picture 41" descr="C:\Users\Ernie\Desktop\DeveloperGuideScreenshots\SolutionExplorer_Android_05.PNG"/>
+                    <pic:cNvPicPr>
+                      <a:picLocks noChangeAspect="1" noChangeArrowheads="1"/>
+                    </pic:cNvPicPr>
+                  </pic:nvPicPr>
+                  <pic:blipFill rotWithShape="1">
+                    <a:blip r:embed="rId35" cstate="print">
+                      <a:extLst>
+                        <a:ext uri="{28A0092B-C50C-407E-A947-70E740481C1C}">
+                          <a14:useLocalDpi xmlns:a14="http://schemas.microsoft.com/office/drawing/2010/main" val="0"/>
+                        </a:ext>
+                      </a:extLst>
+                    </a:blip>
+                    <a:srcRect r="5887"/>
+                    <a:stretch/>
+                  </pic:blipFill>
+                  <pic:spPr bwMode="auto">
+                    <a:xfrm>
+                      <a:off x="0" y="0"/>
+                      <a:ext cx="2579370" cy="1449070"/>
+                    </a:xfrm>
+                    <a:prstGeom prst="rect">
+                      <a:avLst/>
+                    </a:prstGeom>
+                    <a:noFill/>
+                    <a:ln>
+                      <a:noFill/>
+                    </a:ln>
+                    <a:extLst>
+                      <a:ext uri="{53640926-AAD7-44D8-BBD7-CCE9431645EC}">
+                        <a14:shadowObscured xmlns:a14="http://schemas.microsoft.com/office/drawing/2010/main"/>
+                      </a:ext>
+                    </a:extLst>
+                  </pic:spPr>
+                </pic:pic>
+              </a:graphicData>
+            </a:graphic>
+            <wp14:sizeRelH relativeFrom="page">
+              <wp14:pctWidth>0</wp14:pctWidth>
+            </wp14:sizeRelH>
+            <wp14:sizeRelV relativeFrom="page">
+              <wp14:pctHeight>0</wp14:pctHeight>
+            </wp14:sizeRelV>
+          </wp:anchor>
+        </w:drawing>
+      </w:r>
+      <w:r>
+        <w:t xml:space="preserve">5.3 Fragment Models </w:t>
+      </w:r>
+      <w:r>
+        <w:t>Package</w:t>
+      </w:r>
+    </w:p>
+    <w:p>
+      <w:r>
+        <w:rPr>
+          <w:noProof/>
+          <w:lang w:eastAsia="en-US"/>
+        </w:rPr>
+        <w:drawing>
+          <wp:anchor distT="0" distB="0" distL="114300" distR="114300" simplePos="0" relativeHeight="251672576" behindDoc="0" locked="0" layoutInCell="1" allowOverlap="1" wp14:anchorId="3340469C" wp14:editId="43E193FB">
+            <wp:simplePos x="0" y="0"/>
+            <wp:positionH relativeFrom="column">
+              <wp:posOffset>3371850</wp:posOffset>
+            </wp:positionH>
+            <wp:positionV relativeFrom="paragraph">
+              <wp:posOffset>1688465</wp:posOffset>
+            </wp:positionV>
+            <wp:extent cx="2574925" cy="1786255"/>
+            <wp:effectExtent l="0" t="0" r="0" b="0"/>
+            <wp:wrapSquare wrapText="bothSides"/>
+            <wp:docPr id="51" name="Picture 36" descr="C:\Users\Ernie\Desktop\DeveloperGuideScreenshots\SolutionExplorer_Android_08.PNG"/>
+            <wp:cNvGraphicFramePr>
+              <a:graphicFrameLocks xmlns:a="http://schemas.openxmlformats.org/drawingml/2006/main" noChangeAspect="1"/>
+            </wp:cNvGraphicFramePr>
+            <a:graphic xmlns:a="http://schemas.openxmlformats.org/drawingml/2006/main">
+              <a:graphicData uri="http://schemas.openxmlformats.org/drawingml/2006/picture">
+                <pic:pic xmlns:pic="http://schemas.openxmlformats.org/drawingml/2006/picture">
+                  <pic:nvPicPr>
+                    <pic:cNvPr id="0" name="Picture 36" descr="C:\Users\Ernie\Desktop\DeveloperGuideScreenshots\SolutionExplorer_Android_08.PNG"/>
+                    <pic:cNvPicPr>
+                      <a:picLocks noChangeAspect="1" noChangeArrowheads="1"/>
+                    </pic:cNvPicPr>
+                  </pic:nvPicPr>
                   <pic:blipFill>
-                    <a:blip r:embed="rId30" cstate="print"/>
+                    <a:blip r:embed="rId36" cstate="print">
+                      <a:extLst>
+                        <a:ext uri="{28A0092B-C50C-407E-A947-70E740481C1C}">
+                          <a14:useLocalDpi xmlns:a14="http://schemas.microsoft.com/office/drawing/2010/main" val="0"/>
+                        </a:ext>
+                      </a:extLst>
+                    </a:blip>
                     <a:srcRect/>
                     <a:stretch>
                       <a:fillRect/>
@@ -2982,7 +4126,7 @@
                   <pic:spPr bwMode="auto">
                     <a:xfrm>
                       <a:off x="0" y="0"/>
-                      <a:ext cx="3752850" cy="2600960"/>
+                      <a:ext cx="2574925" cy="1786255"/>
                     </a:xfrm>
                     <a:prstGeom prst="rect">
                       <a:avLst/>
@@ -2998,24 +4142,56 @@
                 </pic:pic>
               </a:graphicData>
             </a:graphic>
-          </wp:inline>
+            <wp14:sizeRelH relativeFrom="page">
+              <wp14:pctWidth>0</wp14:pctWidth>
+            </wp14:sizeRelH>
+            <wp14:sizeRelV relativeFrom="page">
+              <wp14:pctHeight>0</wp14:pctHeight>
+            </wp14:sizeRelV>
+          </wp:anchor>
         </w:drawing>
       </w:r>
+      <w:r>
+        <w:t xml:space="preserve">The Fragment Models Package is the realization of the View Models (of the PCL.) These create programmatically a User Interface and event handlers, which it then hooks up to the View Model logic so that event handlers can automatically call the backend logic and update the UI when </w:t>
+      </w:r>
+      <w:r>
+        <w:t>appropriate</w:t>
+      </w:r>
+      <w:r>
+        <w:t>.</w:t>
+      </w:r>
     </w:p>
     <w:p>
       <w:pPr>
         <w:pStyle w:val="Heading2"/>
       </w:pPr>
       <w:r>
-        <w:t>5.1 Properties</w:t>
-      </w:r>
-    </w:p>
-    <w:p>
-      <w:r>
-        <w:rPr>
-          <w:highlight w:val="yellow"/>
-        </w:rPr>
-        <w:t>@TODO</w:t>
+        <w:t>5.4 Resources</w:t>
+      </w:r>
+      <w:r>
+        <w:t xml:space="preserve"> Package</w:t>
+      </w:r>
+    </w:p>
+    <w:p>
+      <w:r>
+        <w:t>The resources folder contains a simple file system. These files include Pictures, logos and graphics that are displayed out to the user. It may also contain text files and lists which are used as static text to be display to the user, and create menu systems.</w:t>
+      </w:r>
+    </w:p>
+    <w:p>
+      <w:pPr>
+        <w:pStyle w:val="Heading2"/>
+      </w:pPr>
+      <w:r>
+        <w:t>5.</w:t>
+      </w:r>
+      <w:r>
+        <w:t xml:space="preserve">5 </w:t>
+      </w:r>
+      <w:r>
+        <w:t>UI Models</w:t>
+      </w:r>
+      <w:r>
+        <w:t xml:space="preserve"> Package</w:t>
       </w:r>
     </w:p>
     <w:p>
@@ -3025,299 +4201,17 @@
           <w:lang w:eastAsia="en-US"/>
         </w:rPr>
         <w:drawing>
-          <wp:inline distT="0" distB="0" distL="0" distR="0">
-            <wp:extent cx="2826385" cy="546100"/>
-            <wp:effectExtent l="19050" t="0" r="0" b="0"/>
-            <wp:docPr id="49" name="Picture 35" descr="C:\Users\Ernie\Desktop\DeveloperGuideScreenshots\SolutionExplorer_Android_07.PNG"/>
-            <wp:cNvGraphicFramePr>
-              <a:graphicFrameLocks xmlns:a="http://schemas.openxmlformats.org/drawingml/2006/main" noChangeAspect="1"/>
-            </wp:cNvGraphicFramePr>
-            <a:graphic xmlns:a="http://schemas.openxmlformats.org/drawingml/2006/main">
-              <a:graphicData uri="http://schemas.openxmlformats.org/drawingml/2006/picture">
-                <pic:pic xmlns:pic="http://schemas.openxmlformats.org/drawingml/2006/picture">
-                  <pic:nvPicPr>
-                    <pic:cNvPr id="0" name="Picture 35" descr="C:\Users\Ernie\Desktop\DeveloperGuideScreenshots\SolutionExplorer_Android_07.PNG"/>
-                    <pic:cNvPicPr>
-                      <a:picLocks noChangeAspect="1" noChangeArrowheads="1"/>
-                    </pic:cNvPicPr>
-                  </pic:nvPicPr>
-                  <pic:blipFill>
-                    <a:blip r:embed="rId31" cstate="print"/>
-                    <a:srcRect/>
-                    <a:stretch>
-                      <a:fillRect/>
-                    </a:stretch>
-                  </pic:blipFill>
-                  <pic:spPr bwMode="auto">
-                    <a:xfrm>
-                      <a:off x="0" y="0"/>
-                      <a:ext cx="2826385" cy="546100"/>
-                    </a:xfrm>
-                    <a:prstGeom prst="rect">
-                      <a:avLst/>
-                    </a:prstGeom>
-                    <a:noFill/>
-                    <a:ln w="9525">
-                      <a:noFill/>
-                      <a:miter lim="800000"/>
-                      <a:headEnd/>
-                      <a:tailEnd/>
-                    </a:ln>
-                  </pic:spPr>
-                </pic:pic>
-              </a:graphicData>
-            </a:graphic>
-          </wp:inline>
-        </w:drawing>
-      </w:r>
-    </w:p>
-    <w:p>
-      <w:pPr>
-        <w:pStyle w:val="Heading2"/>
-      </w:pPr>
-      <w:r>
-        <w:t>5.2 References</w:t>
-      </w:r>
-    </w:p>
-    <w:p>
-      <w:r>
-        <w:rPr>
-          <w:highlight w:val="yellow"/>
-        </w:rPr>
-        <w:t>@TODO</w:t>
-      </w:r>
-    </w:p>
-    <w:p>
-      <w:r>
-        <w:rPr>
-          <w:noProof/>
-          <w:lang w:eastAsia="en-US"/>
-        </w:rPr>
-        <w:lastRenderedPageBreak/>
-        <w:drawing>
-          <wp:inline distT="0" distB="0" distL="0" distR="0">
-            <wp:extent cx="3491230" cy="2422525"/>
-            <wp:effectExtent l="19050" t="0" r="0" b="0"/>
-            <wp:docPr id="51" name="Picture 36" descr="C:\Users\Ernie\Desktop\DeveloperGuideScreenshots\SolutionExplorer_Android_08.PNG"/>
-            <wp:cNvGraphicFramePr>
-              <a:graphicFrameLocks xmlns:a="http://schemas.openxmlformats.org/drawingml/2006/main" noChangeAspect="1"/>
-            </wp:cNvGraphicFramePr>
-            <a:graphic xmlns:a="http://schemas.openxmlformats.org/drawingml/2006/main">
-              <a:graphicData uri="http://schemas.openxmlformats.org/drawingml/2006/picture">
-                <pic:pic xmlns:pic="http://schemas.openxmlformats.org/drawingml/2006/picture">
-                  <pic:nvPicPr>
-                    <pic:cNvPr id="0" name="Picture 36" descr="C:\Users\Ernie\Desktop\DeveloperGuideScreenshots\SolutionExplorer_Android_08.PNG"/>
-                    <pic:cNvPicPr>
-                      <a:picLocks noChangeAspect="1" noChangeArrowheads="1"/>
-                    </pic:cNvPicPr>
-                  </pic:nvPicPr>
-                  <pic:blipFill>
-                    <a:blip r:embed="rId32" cstate="print"/>
-                    <a:srcRect/>
-                    <a:stretch>
-                      <a:fillRect/>
-                    </a:stretch>
-                  </pic:blipFill>
-                  <pic:spPr bwMode="auto">
-                    <a:xfrm>
-                      <a:off x="0" y="0"/>
-                      <a:ext cx="3491230" cy="2422525"/>
-                    </a:xfrm>
-                    <a:prstGeom prst="rect">
-                      <a:avLst/>
-                    </a:prstGeom>
-                    <a:noFill/>
-                    <a:ln w="9525">
-                      <a:noFill/>
-                      <a:miter lim="800000"/>
-                      <a:headEnd/>
-                      <a:tailEnd/>
-                    </a:ln>
-                  </pic:spPr>
-                </pic:pic>
-              </a:graphicData>
-            </a:graphic>
-          </wp:inline>
-        </w:drawing>
-      </w:r>
-    </w:p>
-    <w:p>
-      <w:pPr>
-        <w:pStyle w:val="Heading2"/>
-      </w:pPr>
-      <w:r>
-        <w:t>5.3 Fragment Models Page</w:t>
-      </w:r>
-    </w:p>
-    <w:p>
-      <w:r>
-        <w:rPr>
-          <w:highlight w:val="yellow"/>
-        </w:rPr>
-        <w:t>@TODO</w:t>
-      </w:r>
-    </w:p>
-    <w:p>
-      <w:r>
-        <w:rPr>
-          <w:noProof/>
-          <w:lang w:eastAsia="en-US"/>
-        </w:rPr>
-        <w:drawing>
-          <wp:inline distT="0" distB="0" distL="0" distR="0">
-            <wp:extent cx="3253740" cy="1722120"/>
-            <wp:effectExtent l="19050" t="0" r="3810" b="0"/>
-            <wp:docPr id="57" name="Picture 41" descr="C:\Users\Ernie\Desktop\DeveloperGuideScreenshots\SolutionExplorer_Android_05.PNG"/>
-            <wp:cNvGraphicFramePr>
-              <a:graphicFrameLocks xmlns:a="http://schemas.openxmlformats.org/drawingml/2006/main" noChangeAspect="1"/>
-            </wp:cNvGraphicFramePr>
-            <a:graphic xmlns:a="http://schemas.openxmlformats.org/drawingml/2006/main">
-              <a:graphicData uri="http://schemas.openxmlformats.org/drawingml/2006/picture">
-                <pic:pic xmlns:pic="http://schemas.openxmlformats.org/drawingml/2006/picture">
-                  <pic:nvPicPr>
-                    <pic:cNvPr id="0" name="Picture 41" descr="C:\Users\Ernie\Desktop\DeveloperGuideScreenshots\SolutionExplorer_Android_05.PNG"/>
-                    <pic:cNvPicPr>
-                      <a:picLocks noChangeAspect="1" noChangeArrowheads="1"/>
-                    </pic:cNvPicPr>
-                  </pic:nvPicPr>
-                  <pic:blipFill>
-                    <a:blip r:embed="rId33" cstate="print"/>
-                    <a:srcRect/>
-                    <a:stretch>
-                      <a:fillRect/>
-                    </a:stretch>
-                  </pic:blipFill>
-                  <pic:spPr bwMode="auto">
-                    <a:xfrm>
-                      <a:off x="0" y="0"/>
-                      <a:ext cx="3253740" cy="1722120"/>
-                    </a:xfrm>
-                    <a:prstGeom prst="rect">
-                      <a:avLst/>
-                    </a:prstGeom>
-                    <a:noFill/>
-                    <a:ln w="9525">
-                      <a:noFill/>
-                      <a:miter lim="800000"/>
-                      <a:headEnd/>
-                      <a:tailEnd/>
-                    </a:ln>
-                  </pic:spPr>
-                </pic:pic>
-              </a:graphicData>
-            </a:graphic>
-          </wp:inline>
-        </w:drawing>
-      </w:r>
-    </w:p>
-    <w:p>
-      <w:pPr>
-        <w:pStyle w:val="Heading2"/>
-      </w:pPr>
-      <w:r>
-        <w:t>5.4 Resources</w:t>
-      </w:r>
-    </w:p>
-    <w:p>
-      <w:r>
-        <w:rPr>
-          <w:highlight w:val="yellow"/>
-        </w:rPr>
-        <w:t>@TODO</w:t>
-      </w:r>
-    </w:p>
-    <w:p>
-      <w:pPr>
-        <w:pStyle w:val="Heading2"/>
-      </w:pPr>
-      <w:r>
-        <w:rPr>
-          <w:noProof/>
-          <w:lang w:eastAsia="en-US"/>
-        </w:rPr>
-        <w:lastRenderedPageBreak/>
-        <w:drawing>
-          <wp:inline distT="0" distB="0" distL="0" distR="0">
-            <wp:extent cx="3526790" cy="2066290"/>
-            <wp:effectExtent l="19050" t="0" r="0" b="0"/>
-            <wp:docPr id="58" name="Picture 42" descr="C:\Users\Ernie\Desktop\DeveloperGuideScreenshots\SolutionExplorer_Android_06.PNG"/>
-            <wp:cNvGraphicFramePr>
-              <a:graphicFrameLocks xmlns:a="http://schemas.openxmlformats.org/drawingml/2006/main" noChangeAspect="1"/>
-            </wp:cNvGraphicFramePr>
-            <a:graphic xmlns:a="http://schemas.openxmlformats.org/drawingml/2006/main">
-              <a:graphicData uri="http://schemas.openxmlformats.org/drawingml/2006/picture">
-                <pic:pic xmlns:pic="http://schemas.openxmlformats.org/drawingml/2006/picture">
-                  <pic:nvPicPr>
-                    <pic:cNvPr id="0" name="Picture 42" descr="C:\Users\Ernie\Desktop\DeveloperGuideScreenshots\SolutionExplorer_Android_06.PNG"/>
-                    <pic:cNvPicPr>
-                      <a:picLocks noChangeAspect="1" noChangeArrowheads="1"/>
-                    </pic:cNvPicPr>
-                  </pic:nvPicPr>
-                  <pic:blipFill>
-                    <a:blip r:embed="rId34" cstate="print"/>
-                    <a:srcRect/>
-                    <a:stretch>
-                      <a:fillRect/>
-                    </a:stretch>
-                  </pic:blipFill>
-                  <pic:spPr bwMode="auto">
-                    <a:xfrm>
-                      <a:off x="0" y="0"/>
-                      <a:ext cx="3526790" cy="2066290"/>
-                    </a:xfrm>
-                    <a:prstGeom prst="rect">
-                      <a:avLst/>
-                    </a:prstGeom>
-                    <a:noFill/>
-                    <a:ln w="9525">
-                      <a:noFill/>
-                      <a:miter lim="800000"/>
-                      <a:headEnd/>
-                      <a:tailEnd/>
-                    </a:ln>
-                  </pic:spPr>
-                </pic:pic>
-              </a:graphicData>
-            </a:graphic>
-          </wp:inline>
-        </w:drawing>
-      </w:r>
-    </w:p>
-    <w:p>
-      <w:pPr>
-        <w:pStyle w:val="Heading2"/>
-      </w:pPr>
-      <w:r>
-        <w:t>5.</w:t>
-      </w:r>
-      <w:r>
-        <w:t xml:space="preserve">5 </w:t>
-      </w:r>
-      <w:r>
-        <w:t>UI Models</w:t>
-      </w:r>
-    </w:p>
-    <w:p>
-      <w:r>
-        <w:rPr>
-          <w:highlight w:val="yellow"/>
-        </w:rPr>
-        <w:t>@TODO</w:t>
-      </w:r>
-    </w:p>
-    <w:p>
-      <w:pPr>
-        <w:pStyle w:val="Heading2"/>
-      </w:pPr>
-      <w:r>
-        <w:rPr>
-          <w:noProof/>
-          <w:lang w:eastAsia="en-US"/>
-        </w:rPr>
-        <w:drawing>
-          <wp:inline distT="0" distB="0" distL="0" distR="0">
+          <wp:anchor distT="0" distB="0" distL="114300" distR="114300" simplePos="0" relativeHeight="251673600" behindDoc="0" locked="0" layoutInCell="1" allowOverlap="1" wp14:anchorId="43BB6785" wp14:editId="077F20CD">
+            <wp:simplePos x="0" y="0"/>
+            <wp:positionH relativeFrom="column">
+              <wp:posOffset>-12700</wp:posOffset>
+            </wp:positionH>
+            <wp:positionV relativeFrom="paragraph">
+              <wp:posOffset>628650</wp:posOffset>
+            </wp:positionV>
             <wp:extent cx="2849880" cy="700405"/>
-            <wp:effectExtent l="19050" t="0" r="7620" b="0"/>
+            <wp:effectExtent l="0" t="0" r="0" b="0"/>
+            <wp:wrapSquare wrapText="bothSides"/>
             <wp:docPr id="52" name="Picture 37" descr="C:\Users\Ernie\Desktop\DeveloperGuideScreenshots\SolutionExplorer_Android_09.PNG"/>
             <wp:cNvGraphicFramePr>
               <a:graphicFrameLocks xmlns:a="http://schemas.openxmlformats.org/drawingml/2006/main" noChangeAspect="1"/>
@@ -3332,7 +4226,13 @@
                     </pic:cNvPicPr>
                   </pic:nvPicPr>
                   <pic:blipFill>
-                    <a:blip r:embed="rId35" cstate="print"/>
+                    <a:blip r:embed="rId37" cstate="print">
+                      <a:extLst>
+                        <a:ext uri="{28A0092B-C50C-407E-A947-70E740481C1C}">
+                          <a14:useLocalDpi xmlns:a14="http://schemas.microsoft.com/office/drawing/2010/main" val="0"/>
+                        </a:ext>
+                      </a:extLst>
+                    </a:blip>
                     <a:srcRect/>
                     <a:stretch>
                       <a:fillRect/>
@@ -3357,15 +4257,29 @@
                 </pic:pic>
               </a:graphicData>
             </a:graphic>
-          </wp:inline>
+            <wp14:sizeRelH relativeFrom="page">
+              <wp14:pctWidth>0</wp14:pctWidth>
+            </wp14:sizeRelH>
+            <wp14:sizeRelV relativeFrom="page">
+              <wp14:pctHeight>0</wp14:pctHeight>
+            </wp14:sizeRelV>
+          </wp:anchor>
         </w:drawing>
       </w:r>
-    </w:p>
+      <w:r>
+        <w:t xml:space="preserve">UI Models is a package which contains static methods which are used to generate a User Interface object. The reason to put these components in here is to get reusability for elements that are recreated throughout the application. The structures in here are the Drawer and the Tab system. UI components in this package typically larger amount of complicated code and logic which also </w:t>
+      </w:r>
+      <w:r>
+        <w:t>makes it advantageous to separate out.</w:t>
+      </w:r>
+    </w:p>
+    <w:p/>
     <w:p>
       <w:pPr>
         <w:pStyle w:val="Heading2"/>
       </w:pPr>
       <w:r>
+        <w:lastRenderedPageBreak/>
         <w:t>5.</w:t>
       </w:r>
       <w:r>
@@ -3390,7 +4304,7 @@
           <w:lang w:eastAsia="en-US"/>
         </w:rPr>
         <w:drawing>
-          <wp:inline distT="0" distB="0" distL="0" distR="0">
+          <wp:inline distT="0" distB="0" distL="0" distR="0" wp14:anchorId="62648745" wp14:editId="45A64964">
             <wp:extent cx="3622040" cy="1187450"/>
             <wp:effectExtent l="19050" t="0" r="0" b="0"/>
             <wp:docPr id="53" name="Picture 38" descr="C:\Users\Ernie\Desktop\DeveloperGuideScreenshots\SolutionExplorer_Android_11.PNG"/>
@@ -3407,7 +4321,7 @@
                     </pic:cNvPicPr>
                   </pic:nvPicPr>
                   <pic:blipFill>
-                    <a:blip r:embed="rId36" cstate="print"/>
+                    <a:blip r:embed="rId38" cstate="print"/>
                     <a:srcRect/>
                     <a:stretch>
                       <a:fillRect/>
@@ -3459,24 +4373,23 @@
         <w:pStyle w:val="Heading1"/>
       </w:pPr>
       <w:r>
-        <w:lastRenderedPageBreak/>
-        <w:t>6</w:t>
-      </w:r>
-      <w:r>
-        <w:t xml:space="preserve"> Web Admin CMS</w:t>
-      </w:r>
-      <w:bookmarkEnd w:id="8"/>
-    </w:p>
-    <w:p>
-      <w:r>
         <w:rPr>
           <w:noProof/>
           <w:lang w:eastAsia="en-US"/>
         </w:rPr>
+        <w:lastRenderedPageBreak/>
         <w:drawing>
-          <wp:inline distT="0" distB="0" distL="0" distR="0">
-            <wp:extent cx="3930650" cy="4037330"/>
-            <wp:effectExtent l="19050" t="0" r="0" b="0"/>
+          <wp:anchor distT="0" distB="0" distL="114300" distR="114300" simplePos="0" relativeHeight="251674624" behindDoc="0" locked="0" layoutInCell="1" allowOverlap="1" wp14:anchorId="29086A03" wp14:editId="42D7BD3F">
+            <wp:simplePos x="0" y="0"/>
+            <wp:positionH relativeFrom="column">
+              <wp:posOffset>3136900</wp:posOffset>
+            </wp:positionH>
+            <wp:positionV relativeFrom="paragraph">
+              <wp:posOffset>-124460</wp:posOffset>
+            </wp:positionV>
+            <wp:extent cx="2790825" cy="4028440"/>
+            <wp:effectExtent l="0" t="0" r="0" b="0"/>
+            <wp:wrapSquare wrapText="bothSides"/>
             <wp:docPr id="59" name="Picture 43" descr="C:\Users\Ernie\Desktop\DeveloperGuideScreenshots\SolutionExplorer_Web_01.PNG"/>
             <wp:cNvGraphicFramePr>
               <a:graphicFrameLocks xmlns:a="http://schemas.openxmlformats.org/drawingml/2006/main" noChangeAspect="1"/>
@@ -3490,8 +4403,239 @@
                       <a:picLocks noChangeAspect="1" noChangeArrowheads="1"/>
                     </pic:cNvPicPr>
                   </pic:nvPicPr>
+                  <pic:blipFill rotWithShape="1">
+                    <a:blip r:embed="rId39" cstate="print">
+                      <a:extLst>
+                        <a:ext uri="{28A0092B-C50C-407E-A947-70E740481C1C}">
+                          <a14:useLocalDpi xmlns:a14="http://schemas.microsoft.com/office/drawing/2010/main" val="0"/>
+                        </a:ext>
+                      </a:extLst>
+                    </a:blip>
+                    <a:srcRect r="28835"/>
+                    <a:stretch/>
+                  </pic:blipFill>
+                  <pic:spPr bwMode="auto">
+                    <a:xfrm>
+                      <a:off x="0" y="0"/>
+                      <a:ext cx="2790825" cy="4028440"/>
+                    </a:xfrm>
+                    <a:prstGeom prst="rect">
+                      <a:avLst/>
+                    </a:prstGeom>
+                    <a:noFill/>
+                    <a:ln>
+                      <a:noFill/>
+                    </a:ln>
+                    <a:extLst>
+                      <a:ext uri="{53640926-AAD7-44D8-BBD7-CCE9431645EC}">
+                        <a14:shadowObscured xmlns:a14="http://schemas.microsoft.com/office/drawing/2010/main"/>
+                      </a:ext>
+                    </a:extLst>
+                  </pic:spPr>
+                </pic:pic>
+              </a:graphicData>
+            </a:graphic>
+            <wp14:sizeRelH relativeFrom="page">
+              <wp14:pctWidth>0</wp14:pctWidth>
+            </wp14:sizeRelH>
+            <wp14:sizeRelV relativeFrom="page">
+              <wp14:pctHeight>0</wp14:pctHeight>
+            </wp14:sizeRelV>
+          </wp:anchor>
+        </w:drawing>
+      </w:r>
+      <w:r>
+        <w:t>6</w:t>
+      </w:r>
+      <w:r>
+        <w:t xml:space="preserve"> Web Admin CMS</w:t>
+      </w:r>
+      <w:bookmarkEnd w:id="8"/>
+    </w:p>
+    <w:p>
+      <w:r>
+        <w:t xml:space="preserve">This System contains the code base which creates the Web Admin CMS application. This application is used to manage all the data in the database. Since this is a typical .Net Web Application, it follows a very similar file structure utilizing folders such as </w:t>
+      </w:r>
+      <w:proofErr w:type="spellStart"/>
+      <w:r>
+        <w:t>App_Code</w:t>
+      </w:r>
+      <w:proofErr w:type="spellEnd"/>
+      <w:r>
+        <w:t>. The structure also contains standard website organization such as a Styles and Scripts folder.</w:t>
+      </w:r>
+    </w:p>
+    <w:p/>
+    <w:p>
+      <w:pPr>
+        <w:pStyle w:val="Heading2"/>
+      </w:pPr>
+    </w:p>
+    <w:p>
+      <w:pPr>
+        <w:pStyle w:val="Heading2"/>
+      </w:pPr>
+    </w:p>
+    <w:p>
+      <w:pPr>
+        <w:pStyle w:val="Heading2"/>
+      </w:pPr>
+      <w:r>
+        <w:rPr>
+          <w:noProof/>
+          <w:lang w:eastAsia="en-US"/>
+        </w:rPr>
+        <w:drawing>
+          <wp:anchor distT="0" distB="0" distL="114300" distR="114300" simplePos="0" relativeHeight="251675648" behindDoc="0" locked="0" layoutInCell="1" allowOverlap="1" wp14:anchorId="04B6A7AA" wp14:editId="6E4ACF8A">
+            <wp:simplePos x="0" y="0"/>
+            <wp:positionH relativeFrom="column">
+              <wp:posOffset>3136900</wp:posOffset>
+            </wp:positionH>
+            <wp:positionV relativeFrom="paragraph">
+              <wp:posOffset>175260</wp:posOffset>
+            </wp:positionV>
+            <wp:extent cx="2789555" cy="3279140"/>
+            <wp:effectExtent l="0" t="0" r="0" b="0"/>
+            <wp:wrapSquare wrapText="bothSides"/>
+            <wp:docPr id="60" name="Picture 44" descr="C:\Users\Ernie\Desktop\DeveloperGuideScreenshots\SolutionExplorer_Web_02.PNG"/>
+            <wp:cNvGraphicFramePr>
+              <a:graphicFrameLocks xmlns:a="http://schemas.openxmlformats.org/drawingml/2006/main" noChangeAspect="1"/>
+            </wp:cNvGraphicFramePr>
+            <a:graphic xmlns:a="http://schemas.openxmlformats.org/drawingml/2006/main">
+              <a:graphicData uri="http://schemas.openxmlformats.org/drawingml/2006/picture">
+                <pic:pic xmlns:pic="http://schemas.openxmlformats.org/drawingml/2006/picture">
+                  <pic:nvPicPr>
+                    <pic:cNvPr id="0" name="Picture 44" descr="C:\Users\Ernie\Desktop\DeveloperGuideScreenshots\SolutionExplorer_Web_02.PNG"/>
+                    <pic:cNvPicPr>
+                      <a:picLocks noChangeAspect="1" noChangeArrowheads="1"/>
+                    </pic:cNvPicPr>
+                  </pic:nvPicPr>
+                  <pic:blipFill rotWithShape="1">
+                    <a:blip r:embed="rId40" cstate="print">
+                      <a:extLst>
+                        <a:ext uri="{28A0092B-C50C-407E-A947-70E740481C1C}">
+                          <a14:useLocalDpi xmlns:a14="http://schemas.microsoft.com/office/drawing/2010/main" val="0"/>
+                        </a:ext>
+                      </a:extLst>
+                    </a:blip>
+                    <a:srcRect l="2308" r="29618"/>
+                    <a:stretch/>
+                  </pic:blipFill>
+                  <pic:spPr bwMode="auto">
+                    <a:xfrm>
+                      <a:off x="0" y="0"/>
+                      <a:ext cx="2789555" cy="3279140"/>
+                    </a:xfrm>
+                    <a:prstGeom prst="rect">
+                      <a:avLst/>
+                    </a:prstGeom>
+                    <a:noFill/>
+                    <a:ln>
+                      <a:noFill/>
+                    </a:ln>
+                    <a:extLst>
+                      <a:ext uri="{53640926-AAD7-44D8-BBD7-CCE9431645EC}">
+                        <a14:shadowObscured xmlns:a14="http://schemas.microsoft.com/office/drawing/2010/main"/>
+                      </a:ext>
+                    </a:extLst>
+                  </pic:spPr>
+                </pic:pic>
+              </a:graphicData>
+            </a:graphic>
+            <wp14:sizeRelH relativeFrom="page">
+              <wp14:pctWidth>0</wp14:pctWidth>
+            </wp14:sizeRelH>
+            <wp14:sizeRelV relativeFrom="page">
+              <wp14:pctHeight>0</wp14:pctHeight>
+            </wp14:sizeRelV>
+          </wp:anchor>
+        </w:drawing>
+      </w:r>
+      <w:r>
+        <w:t>6.1 App Code</w:t>
+      </w:r>
+    </w:p>
+    <w:p>
+      <w:r>
+        <w:t xml:space="preserve">The </w:t>
+      </w:r>
+      <w:proofErr w:type="spellStart"/>
+      <w:r>
+        <w:t>App_Code</w:t>
+      </w:r>
+      <w:proofErr w:type="spellEnd"/>
+      <w:r>
+        <w:t xml:space="preserve"> package contains all the C# static classes which contain logic that is utilized by the </w:t>
+      </w:r>
+      <w:proofErr w:type="spellStart"/>
+      <w:r>
+        <w:t>code_behind</w:t>
+      </w:r>
+      <w:proofErr w:type="spellEnd"/>
+      <w:r>
+        <w:t xml:space="preserve"> files. These Implantations are broken down by the models and contain the logic for restful services. They also include logic to generate the breadcrumbs for their given page.</w:t>
+      </w:r>
+    </w:p>
+    <w:p/>
+    <w:p>
+      <w:pPr>
+        <w:spacing w:after="200" w:line="276" w:lineRule="auto"/>
+        <w:rPr>
+          <w:rFonts w:asciiTheme="majorHAnsi" w:eastAsiaTheme="majorEastAsia" w:hAnsiTheme="majorHAnsi" w:cstheme="majorBidi"/>
+          <w:b/>
+          <w:bCs w:val="0"/>
+          <w:color w:val="0F6FC6" w:themeColor="accent1"/>
+          <w:sz w:val="26"/>
+          <w:szCs w:val="26"/>
+        </w:rPr>
+      </w:pPr>
+      <w:r>
+        <w:br w:type="page"/>
+      </w:r>
+    </w:p>
+    <w:p>
+      <w:pPr>
+        <w:pStyle w:val="Heading2"/>
+      </w:pPr>
+      <w:r>
+        <w:rPr>
+          <w:noProof/>
+          <w:lang w:eastAsia="en-US"/>
+        </w:rPr>
+        <w:lastRenderedPageBreak/>
+        <w:drawing>
+          <wp:anchor distT="0" distB="0" distL="114300" distR="114300" simplePos="0" relativeHeight="251676672" behindDoc="0" locked="0" layoutInCell="1" allowOverlap="1" wp14:anchorId="095FC34F" wp14:editId="39D4769B">
+            <wp:simplePos x="0" y="0"/>
+            <wp:positionH relativeFrom="column">
+              <wp:posOffset>15240</wp:posOffset>
+            </wp:positionH>
+            <wp:positionV relativeFrom="paragraph">
+              <wp:posOffset>3175</wp:posOffset>
+            </wp:positionV>
+            <wp:extent cx="3089910" cy="1505585"/>
+            <wp:effectExtent l="0" t="0" r="0" b="0"/>
+            <wp:wrapSquare wrapText="bothSides"/>
+            <wp:docPr id="61" name="Picture 45" descr="C:\Users\Ernie\Desktop\DeveloperGuideScreenshots\SolutionExplorer_Web_03.PNG"/>
+            <wp:cNvGraphicFramePr>
+              <a:graphicFrameLocks xmlns:a="http://schemas.openxmlformats.org/drawingml/2006/main" noChangeAspect="1"/>
+            </wp:cNvGraphicFramePr>
+            <a:graphic xmlns:a="http://schemas.openxmlformats.org/drawingml/2006/main">
+              <a:graphicData uri="http://schemas.openxmlformats.org/drawingml/2006/picture">
+                <pic:pic xmlns:pic="http://schemas.openxmlformats.org/drawingml/2006/picture">
+                  <pic:nvPicPr>
+                    <pic:cNvPr id="0" name="Picture 45" descr="C:\Users\Ernie\Desktop\DeveloperGuideScreenshots\SolutionExplorer_Web_03.PNG"/>
+                    <pic:cNvPicPr>
+                      <a:picLocks noChangeAspect="1" noChangeArrowheads="1"/>
+                    </pic:cNvPicPr>
+                  </pic:nvPicPr>
                   <pic:blipFill>
-                    <a:blip r:embed="rId37" cstate="print"/>
+                    <a:blip r:embed="rId41" cstate="print">
+                      <a:extLst>
+                        <a:ext uri="{28A0092B-C50C-407E-A947-70E740481C1C}">
+                          <a14:useLocalDpi xmlns:a14="http://schemas.microsoft.com/office/drawing/2010/main" val="0"/>
+                        </a:ext>
+                      </a:extLst>
+                    </a:blip>
                     <a:srcRect/>
                     <a:stretch>
                       <a:fillRect/>
@@ -3500,7 +4644,7 @@
                   <pic:spPr bwMode="auto">
                     <a:xfrm>
                       <a:off x="0" y="0"/>
-                      <a:ext cx="3930650" cy="4037330"/>
+                      <a:ext cx="3089910" cy="1505585"/>
                     </a:xfrm>
                     <a:prstGeom prst="rect">
                       <a:avLst/>
@@ -3516,24 +4660,38 @@
                 </pic:pic>
               </a:graphicData>
             </a:graphic>
-          </wp:inline>
+            <wp14:sizeRelH relativeFrom="page">
+              <wp14:pctWidth>0</wp14:pctWidth>
+            </wp14:sizeRelH>
+            <wp14:sizeRelV relativeFrom="page">
+              <wp14:pctHeight>0</wp14:pctHeight>
+            </wp14:sizeRelV>
+          </wp:anchor>
         </w:drawing>
       </w:r>
+      <w:r>
+        <w:t>6.2 Bin</w:t>
+      </w:r>
+    </w:p>
+    <w:p>
+      <w:r>
+        <w:t xml:space="preserve">The bin folder contains all the jars and </w:t>
+      </w:r>
+      <w:proofErr w:type="spellStart"/>
+      <w:r>
+        <w:t>dll</w:t>
+      </w:r>
+      <w:proofErr w:type="spellEnd"/>
+      <w:r>
+        <w:t xml:space="preserve"> files which are the libraries that are used in the application. Some of these dependencies include .Net Controls.</w:t>
+      </w:r>
     </w:p>
     <w:p>
       <w:pPr>
         <w:pStyle w:val="Heading2"/>
       </w:pPr>
       <w:r>
-        <w:t>6.1 App Code</w:t>
-      </w:r>
-    </w:p>
-    <w:p>
-      <w:r>
-        <w:rPr>
-          <w:highlight w:val="yellow"/>
-        </w:rPr>
-        <w:t>@TODO</w:t>
+        <w:t>6.3 Includes</w:t>
       </w:r>
     </w:p>
     <w:p>
@@ -3542,12 +4700,19 @@
           <w:noProof/>
           <w:lang w:eastAsia="en-US"/>
         </w:rPr>
-        <w:lastRenderedPageBreak/>
         <w:drawing>
-          <wp:inline distT="0" distB="0" distL="0" distR="0">
-            <wp:extent cx="4097020" cy="3277870"/>
-            <wp:effectExtent l="19050" t="0" r="0" b="0"/>
-            <wp:docPr id="60" name="Picture 44" descr="C:\Users\Ernie\Desktop\DeveloperGuideScreenshots\SolutionExplorer_Web_02.PNG"/>
+          <wp:anchor distT="0" distB="0" distL="114300" distR="114300" simplePos="0" relativeHeight="251677696" behindDoc="0" locked="0" layoutInCell="1" allowOverlap="1" wp14:anchorId="4AD9904A" wp14:editId="178135DC">
+            <wp:simplePos x="0" y="0"/>
+            <wp:positionH relativeFrom="column">
+              <wp:posOffset>3168015</wp:posOffset>
+            </wp:positionH>
+            <wp:positionV relativeFrom="paragraph">
+              <wp:posOffset>19685</wp:posOffset>
+            </wp:positionV>
+            <wp:extent cx="2781300" cy="520065"/>
+            <wp:effectExtent l="0" t="0" r="0" b="0"/>
+            <wp:wrapSquare wrapText="bothSides"/>
+            <wp:docPr id="62" name="Picture 46" descr="C:\Users\Ernie\Desktop\DeveloperGuideScreenshots\SolutionExplorer_Web_04.PNG"/>
             <wp:cNvGraphicFramePr>
               <a:graphicFrameLocks xmlns:a="http://schemas.openxmlformats.org/drawingml/2006/main" noChangeAspect="1"/>
             </wp:cNvGraphicFramePr>
@@ -3555,13 +4720,138 @@
               <a:graphicData uri="http://schemas.openxmlformats.org/drawingml/2006/picture">
                 <pic:pic xmlns:pic="http://schemas.openxmlformats.org/drawingml/2006/picture">
                   <pic:nvPicPr>
-                    <pic:cNvPr id="0" name="Picture 44" descr="C:\Users\Ernie\Desktop\DeveloperGuideScreenshots\SolutionExplorer_Web_02.PNG"/>
+                    <pic:cNvPr id="0" name="Picture 46" descr="C:\Users\Ernie\Desktop\DeveloperGuideScreenshots\SolutionExplorer_Web_04.PNG"/>
+                    <pic:cNvPicPr>
+                      <a:picLocks noChangeAspect="1" noChangeArrowheads="1"/>
+                    </pic:cNvPicPr>
+                  </pic:nvPicPr>
+                  <pic:blipFill rotWithShape="1">
+                    <a:blip r:embed="rId42" cstate="print">
+                      <a:extLst>
+                        <a:ext uri="{28A0092B-C50C-407E-A947-70E740481C1C}">
+                          <a14:useLocalDpi xmlns:a14="http://schemas.microsoft.com/office/drawing/2010/main" val="0"/>
+                        </a:ext>
+                      </a:extLst>
+                    </a:blip>
+                    <a:srcRect l="5868"/>
+                    <a:stretch/>
+                  </pic:blipFill>
+                  <pic:spPr bwMode="auto">
+                    <a:xfrm>
+                      <a:off x="0" y="0"/>
+                      <a:ext cx="2781300" cy="520065"/>
+                    </a:xfrm>
+                    <a:prstGeom prst="rect">
+                      <a:avLst/>
+                    </a:prstGeom>
+                    <a:noFill/>
+                    <a:ln>
+                      <a:noFill/>
+                    </a:ln>
+                    <a:extLst>
+                      <a:ext uri="{53640926-AAD7-44D8-BBD7-CCE9431645EC}">
+                        <a14:shadowObscured xmlns:a14="http://schemas.microsoft.com/office/drawing/2010/main"/>
+                      </a:ext>
+                    </a:extLst>
+                  </pic:spPr>
+                </pic:pic>
+              </a:graphicData>
+            </a:graphic>
+            <wp14:sizeRelH relativeFrom="page">
+              <wp14:pctWidth>0</wp14:pctWidth>
+            </wp14:sizeRelH>
+            <wp14:sizeRelV relativeFrom="page">
+              <wp14:pctHeight>0</wp14:pctHeight>
+            </wp14:sizeRelV>
+          </wp:anchor>
+        </w:drawing>
+      </w:r>
+      <w:r>
+        <w:t xml:space="preserve">The </w:t>
+      </w:r>
+      <w:r>
+        <w:t>I</w:t>
+      </w:r>
+      <w:r>
+        <w:t xml:space="preserve">ncludes folder contains HTML / </w:t>
+      </w:r>
+      <w:r>
+        <w:t>JavaScript</w:t>
+      </w:r>
+      <w:r>
+        <w:t xml:space="preserve"> that it used on </w:t>
+      </w:r>
+      <w:r>
+        <w:t>every page</w:t>
+      </w:r>
+      <w:r>
+        <w:t xml:space="preserve">. The Banner file is the logic for the actual generation of </w:t>
+      </w:r>
+      <w:r>
+        <w:t>the banner</w:t>
+      </w:r>
+      <w:r>
+        <w:t xml:space="preserve"> and breadcrumbs. The Header contains the logic and includes for </w:t>
+      </w:r>
+      <w:proofErr w:type="spellStart"/>
+      <w:r>
+        <w:t>al</w:t>
+      </w:r>
+      <w:proofErr w:type="spellEnd"/>
+      <w:r>
+        <w:t xml:space="preserve"> the pages. This package </w:t>
+      </w:r>
+      <w:r>
+        <w:t>demonstrates an emphasis of code reusability.</w:t>
+      </w:r>
+    </w:p>
+    <w:p>
+      <w:pPr>
+        <w:pStyle w:val="Heading2"/>
+      </w:pPr>
+      <w:r>
+        <w:t>6.4 Scripts</w:t>
+      </w:r>
+    </w:p>
+    <w:p>
+      <w:r>
+        <w:rPr>
+          <w:noProof/>
+          <w:lang w:eastAsia="en-US"/>
+        </w:rPr>
+        <w:drawing>
+          <wp:anchor distT="0" distB="0" distL="114300" distR="114300" simplePos="0" relativeHeight="251678720" behindDoc="0" locked="0" layoutInCell="1" allowOverlap="1" wp14:anchorId="5451C237" wp14:editId="5F949F4E">
+            <wp:simplePos x="0" y="0"/>
+            <wp:positionH relativeFrom="column">
+              <wp:posOffset>15240</wp:posOffset>
+            </wp:positionH>
+            <wp:positionV relativeFrom="paragraph">
+              <wp:posOffset>608330</wp:posOffset>
+            </wp:positionV>
+            <wp:extent cx="3342005" cy="1314450"/>
+            <wp:effectExtent l="0" t="0" r="0" b="0"/>
+            <wp:wrapSquare wrapText="bothSides"/>
+            <wp:docPr id="63" name="Picture 47" descr="C:\Users\Ernie\Desktop\DeveloperGuideScreenshots\SolutionExplorer_Web_05.PNG"/>
+            <wp:cNvGraphicFramePr>
+              <a:graphicFrameLocks xmlns:a="http://schemas.openxmlformats.org/drawingml/2006/main" noChangeAspect="1"/>
+            </wp:cNvGraphicFramePr>
+            <a:graphic xmlns:a="http://schemas.openxmlformats.org/drawingml/2006/main">
+              <a:graphicData uri="http://schemas.openxmlformats.org/drawingml/2006/picture">
+                <pic:pic xmlns:pic="http://schemas.openxmlformats.org/drawingml/2006/picture">
+                  <pic:nvPicPr>
+                    <pic:cNvPr id="0" name="Picture 47" descr="C:\Users\Ernie\Desktop\DeveloperGuideScreenshots\SolutionExplorer_Web_05.PNG"/>
                     <pic:cNvPicPr>
                       <a:picLocks noChangeAspect="1" noChangeArrowheads="1"/>
                     </pic:cNvPicPr>
                   </pic:nvPicPr>
                   <pic:blipFill>
-                    <a:blip r:embed="rId38" cstate="print"/>
+                    <a:blip r:embed="rId43" cstate="print">
+                      <a:extLst>
+                        <a:ext uri="{28A0092B-C50C-407E-A947-70E740481C1C}">
+                          <a14:useLocalDpi xmlns:a14="http://schemas.microsoft.com/office/drawing/2010/main" val="0"/>
+                        </a:ext>
+                      </a:extLst>
+                    </a:blip>
                     <a:srcRect/>
                     <a:stretch>
                       <a:fillRect/>
@@ -3570,7 +4860,7 @@
                   <pic:spPr bwMode="auto">
                     <a:xfrm>
                       <a:off x="0" y="0"/>
-                      <a:ext cx="4097020" cy="3277870"/>
+                      <a:ext cx="3342005" cy="1314450"/>
                     </a:xfrm>
                     <a:prstGeom prst="rect">
                       <a:avLst/>
@@ -3586,16 +4876,25 @@
                 </pic:pic>
               </a:graphicData>
             </a:graphic>
-          </wp:inline>
+            <wp14:sizeRelH relativeFrom="page">
+              <wp14:pctWidth>0</wp14:pctWidth>
+            </wp14:sizeRelH>
+            <wp14:sizeRelV relativeFrom="page">
+              <wp14:pctHeight>0</wp14:pctHeight>
+            </wp14:sizeRelV>
+          </wp:anchor>
         </w:drawing>
       </w:r>
-    </w:p>
-    <w:p>
-      <w:pPr>
-        <w:pStyle w:val="Heading2"/>
-      </w:pPr>
-      <w:r>
-        <w:t>6.2 Bin</w:t>
+      <w:r>
+        <w:t>The script folder contains all the JavaScript libraries that are used in the application. As you can see the only libraries that are used are jQuery libs. The custom-script.js contains custom written JavaScript for the Admin Site that is reused throughout the pages. An example of the code in here is the logic to collapse and expand the buttons on pages.</w:t>
+      </w:r>
+    </w:p>
+    <w:p>
+      <w:pPr>
+        <w:pStyle w:val="Heading1"/>
+      </w:pPr>
+      <w:r>
+        <w:t>6.5 Site Files</w:t>
       </w:r>
     </w:p>
     <w:p>
@@ -3605,193 +4904,17 @@
           <w:lang w:eastAsia="en-US"/>
         </w:rPr>
         <w:drawing>
-          <wp:inline distT="0" distB="0" distL="0" distR="0">
-            <wp:extent cx="3265805" cy="1591310"/>
-            <wp:effectExtent l="19050" t="0" r="0" b="0"/>
-            <wp:docPr id="61" name="Picture 45" descr="C:\Users\Ernie\Desktop\DeveloperGuideScreenshots\SolutionExplorer_Web_03.PNG"/>
-            <wp:cNvGraphicFramePr>
-              <a:graphicFrameLocks xmlns:a="http://schemas.openxmlformats.org/drawingml/2006/main" noChangeAspect="1"/>
-            </wp:cNvGraphicFramePr>
-            <a:graphic xmlns:a="http://schemas.openxmlformats.org/drawingml/2006/main">
-              <a:graphicData uri="http://schemas.openxmlformats.org/drawingml/2006/picture">
-                <pic:pic xmlns:pic="http://schemas.openxmlformats.org/drawingml/2006/picture">
-                  <pic:nvPicPr>
-                    <pic:cNvPr id="0" name="Picture 45" descr="C:\Users\Ernie\Desktop\DeveloperGuideScreenshots\SolutionExplorer_Web_03.PNG"/>
-                    <pic:cNvPicPr>
-                      <a:picLocks noChangeAspect="1" noChangeArrowheads="1"/>
-                    </pic:cNvPicPr>
-                  </pic:nvPicPr>
-                  <pic:blipFill>
-                    <a:blip r:embed="rId39" cstate="print"/>
-                    <a:srcRect/>
-                    <a:stretch>
-                      <a:fillRect/>
-                    </a:stretch>
-                  </pic:blipFill>
-                  <pic:spPr bwMode="auto">
-                    <a:xfrm>
-                      <a:off x="0" y="0"/>
-                      <a:ext cx="3265805" cy="1591310"/>
-                    </a:xfrm>
-                    <a:prstGeom prst="rect">
-                      <a:avLst/>
-                    </a:prstGeom>
-                    <a:noFill/>
-                    <a:ln w="9525">
-                      <a:noFill/>
-                      <a:miter lim="800000"/>
-                      <a:headEnd/>
-                      <a:tailEnd/>
-                    </a:ln>
-                  </pic:spPr>
-                </pic:pic>
-              </a:graphicData>
-            </a:graphic>
-          </wp:inline>
-        </w:drawing>
-      </w:r>
-    </w:p>
-    <w:p>
-      <w:pPr>
-        <w:pStyle w:val="Heading2"/>
-      </w:pPr>
-      <w:r>
-        <w:t>6.3 Includes</w:t>
-      </w:r>
-    </w:p>
-    <w:p>
-      <w:r>
-        <w:rPr>
-          <w:noProof/>
-          <w:lang w:eastAsia="en-US"/>
-        </w:rPr>
-        <w:drawing>
-          <wp:inline distT="0" distB="0" distL="0" distR="0">
-            <wp:extent cx="2968625" cy="522605"/>
-            <wp:effectExtent l="19050" t="0" r="3175" b="0"/>
-            <wp:docPr id="62" name="Picture 46" descr="C:\Users\Ernie\Desktop\DeveloperGuideScreenshots\SolutionExplorer_Web_04.PNG"/>
-            <wp:cNvGraphicFramePr>
-              <a:graphicFrameLocks xmlns:a="http://schemas.openxmlformats.org/drawingml/2006/main" noChangeAspect="1"/>
-            </wp:cNvGraphicFramePr>
-            <a:graphic xmlns:a="http://schemas.openxmlformats.org/drawingml/2006/main">
-              <a:graphicData uri="http://schemas.openxmlformats.org/drawingml/2006/picture">
-                <pic:pic xmlns:pic="http://schemas.openxmlformats.org/drawingml/2006/picture">
-                  <pic:nvPicPr>
-                    <pic:cNvPr id="0" name="Picture 46" descr="C:\Users\Ernie\Desktop\DeveloperGuideScreenshots\SolutionExplorer_Web_04.PNG"/>
-                    <pic:cNvPicPr>
-                      <a:picLocks noChangeAspect="1" noChangeArrowheads="1"/>
-                    </pic:cNvPicPr>
-                  </pic:nvPicPr>
-                  <pic:blipFill>
-                    <a:blip r:embed="rId40" cstate="print"/>
-                    <a:srcRect/>
-                    <a:stretch>
-                      <a:fillRect/>
-                    </a:stretch>
-                  </pic:blipFill>
-                  <pic:spPr bwMode="auto">
-                    <a:xfrm>
-                      <a:off x="0" y="0"/>
-                      <a:ext cx="2968625" cy="522605"/>
-                    </a:xfrm>
-                    <a:prstGeom prst="rect">
-                      <a:avLst/>
-                    </a:prstGeom>
-                    <a:noFill/>
-                    <a:ln w="9525">
-                      <a:noFill/>
-                      <a:miter lim="800000"/>
-                      <a:headEnd/>
-                      <a:tailEnd/>
-                    </a:ln>
-                  </pic:spPr>
-                </pic:pic>
-              </a:graphicData>
-            </a:graphic>
-          </wp:inline>
-        </w:drawing>
-      </w:r>
-    </w:p>
-    <w:p>
-      <w:pPr>
-        <w:pStyle w:val="Heading2"/>
-      </w:pPr>
-      <w:r>
-        <w:lastRenderedPageBreak/>
-        <w:t>6.4 Scripts</w:t>
-      </w:r>
-    </w:p>
-    <w:p>
-      <w:r>
-        <w:rPr>
-          <w:noProof/>
-          <w:lang w:eastAsia="en-US"/>
-        </w:rPr>
-        <w:drawing>
-          <wp:inline distT="0" distB="0" distL="0" distR="0">
-            <wp:extent cx="3562350" cy="1401445"/>
-            <wp:effectExtent l="19050" t="0" r="0" b="0"/>
-            <wp:docPr id="63" name="Picture 47" descr="C:\Users\Ernie\Desktop\DeveloperGuideScreenshots\SolutionExplorer_Web_05.PNG"/>
-            <wp:cNvGraphicFramePr>
-              <a:graphicFrameLocks xmlns:a="http://schemas.openxmlformats.org/drawingml/2006/main" noChangeAspect="1"/>
-            </wp:cNvGraphicFramePr>
-            <a:graphic xmlns:a="http://schemas.openxmlformats.org/drawingml/2006/main">
-              <a:graphicData uri="http://schemas.openxmlformats.org/drawingml/2006/picture">
-                <pic:pic xmlns:pic="http://schemas.openxmlformats.org/drawingml/2006/picture">
-                  <pic:nvPicPr>
-                    <pic:cNvPr id="0" name="Picture 47" descr="C:\Users\Ernie\Desktop\DeveloperGuideScreenshots\SolutionExplorer_Web_05.PNG"/>
-                    <pic:cNvPicPr>
-                      <a:picLocks noChangeAspect="1" noChangeArrowheads="1"/>
-                    </pic:cNvPicPr>
-                  </pic:nvPicPr>
-                  <pic:blipFill>
-                    <a:blip r:embed="rId41" cstate="print"/>
-                    <a:srcRect/>
-                    <a:stretch>
-                      <a:fillRect/>
-                    </a:stretch>
-                  </pic:blipFill>
-                  <pic:spPr bwMode="auto">
-                    <a:xfrm>
-                      <a:off x="0" y="0"/>
-                      <a:ext cx="3562350" cy="1401445"/>
-                    </a:xfrm>
-                    <a:prstGeom prst="rect">
-                      <a:avLst/>
-                    </a:prstGeom>
-                    <a:noFill/>
-                    <a:ln w="9525">
-                      <a:noFill/>
-                      <a:miter lim="800000"/>
-                      <a:headEnd/>
-                      <a:tailEnd/>
-                    </a:ln>
-                  </pic:spPr>
-                </pic:pic>
-              </a:graphicData>
-            </a:graphic>
-          </wp:inline>
-        </w:drawing>
-      </w:r>
-    </w:p>
-    <w:p>
-      <w:pPr>
-        <w:pStyle w:val="Heading1"/>
-      </w:pPr>
-      <w:r>
-        <w:t>6.5 Site Files</w:t>
-      </w:r>
-    </w:p>
-    <w:p>
-      <w:r>
-        <w:rPr>
-          <w:noProof/>
-          <w:lang w:eastAsia="en-US"/>
-        </w:rPr>
-        <w:drawing>
-          <wp:inline distT="0" distB="0" distL="0" distR="0">
-            <wp:extent cx="3645535" cy="379730"/>
-            <wp:effectExtent l="19050" t="0" r="0" b="0"/>
+          <wp:anchor distT="0" distB="0" distL="114300" distR="114300" simplePos="0" relativeHeight="251679744" behindDoc="0" locked="0" layoutInCell="1" allowOverlap="1" wp14:anchorId="2316C543" wp14:editId="3B9A6F1C">
+            <wp:simplePos x="0" y="0"/>
+            <wp:positionH relativeFrom="column">
+              <wp:posOffset>3225165</wp:posOffset>
+            </wp:positionH>
+            <wp:positionV relativeFrom="paragraph">
+              <wp:posOffset>53340</wp:posOffset>
+            </wp:positionV>
+            <wp:extent cx="2743200" cy="377825"/>
+            <wp:effectExtent l="0" t="0" r="0" b="0"/>
+            <wp:wrapSquare wrapText="bothSides"/>
             <wp:docPr id="64" name="Picture 48" descr="C:\Users\Ernie\Desktop\DeveloperGuideScreenshots\SolutionExplorer_Web_06.PNG"/>
             <wp:cNvGraphicFramePr>
               <a:graphicFrameLocks xmlns:a="http://schemas.openxmlformats.org/drawingml/2006/main" noChangeAspect="1"/>
@@ -3805,41 +4928,73 @@
                       <a:picLocks noChangeAspect="1" noChangeArrowheads="1"/>
                     </pic:cNvPicPr>
                   </pic:nvPicPr>
-                  <pic:blipFill>
-                    <a:blip r:embed="rId42" cstate="print"/>
-                    <a:srcRect/>
-                    <a:stretch>
-                      <a:fillRect/>
-                    </a:stretch>
+                  <pic:blipFill rotWithShape="1">
+                    <a:blip r:embed="rId44" cstate="print">
+                      <a:extLst>
+                        <a:ext uri="{28A0092B-C50C-407E-A947-70E740481C1C}">
+                          <a14:useLocalDpi xmlns:a14="http://schemas.microsoft.com/office/drawing/2010/main" val="0"/>
+                        </a:ext>
+                      </a:extLst>
+                    </a:blip>
+                    <a:srcRect r="24482" b="-130"/>
+                    <a:stretch/>
                   </pic:blipFill>
                   <pic:spPr bwMode="auto">
                     <a:xfrm>
                       <a:off x="0" y="0"/>
-                      <a:ext cx="3645535" cy="379730"/>
+                      <a:ext cx="2743200" cy="377825"/>
                     </a:xfrm>
                     <a:prstGeom prst="rect">
                       <a:avLst/>
                     </a:prstGeom>
                     <a:noFill/>
-                    <a:ln w="9525">
+                    <a:ln>
                       <a:noFill/>
-                      <a:miter lim="800000"/>
-                      <a:headEnd/>
-                      <a:tailEnd/>
                     </a:ln>
+                    <a:extLst>
+                      <a:ext uri="{53640926-AAD7-44D8-BBD7-CCE9431645EC}">
+                        <a14:shadowObscured xmlns:a14="http://schemas.microsoft.com/office/drawing/2010/main"/>
+                      </a:ext>
+                    </a:extLst>
                   </pic:spPr>
                 </pic:pic>
               </a:graphicData>
             </a:graphic>
-          </wp:inline>
+            <wp14:sizeRelH relativeFrom="page">
+              <wp14:pctWidth>0</wp14:pctWidth>
+            </wp14:sizeRelH>
+            <wp14:sizeRelV relativeFrom="page">
+              <wp14:pctHeight>0</wp14:pctHeight>
+            </wp14:sizeRelV>
+          </wp:anchor>
         </w:drawing>
       </w:r>
+      <w:r>
+        <w:t xml:space="preserve">The site files folder contains files that are used in the website. Types of files would include images, </w:t>
+      </w:r>
+      <w:proofErr w:type="spellStart"/>
+      <w:r>
+        <w:t>pdfs</w:t>
+      </w:r>
+      <w:proofErr w:type="spellEnd"/>
+      <w:r>
+        <w:t xml:space="preserve">, </w:t>
+      </w:r>
+      <w:proofErr w:type="spellStart"/>
+      <w:r>
+        <w:t>txts</w:t>
+      </w:r>
+      <w:proofErr w:type="spellEnd"/>
+      <w:r>
+        <w:t>, etc. As you can see, the application is pretty streamlined with only the banner graphic being the only image used in the website.</w:t>
+      </w:r>
     </w:p>
     <w:p>
       <w:pPr>
         <w:pStyle w:val="Heading1"/>
       </w:pPr>
       <w:r>
+        <w:lastRenderedPageBreak/>
         <w:t>6.6 Styles</w:t>
       </w:r>
     </w:p>
@@ -3850,7 +5005,7 @@
           <w:lang w:eastAsia="en-US"/>
         </w:rPr>
         <w:drawing>
-          <wp:inline distT="0" distB="0" distL="0" distR="0">
+          <wp:inline distT="0" distB="0" distL="0" distR="0" wp14:anchorId="51529174" wp14:editId="67A2DE53">
             <wp:extent cx="3717290" cy="700405"/>
             <wp:effectExtent l="19050" t="0" r="0" b="0"/>
             <wp:docPr id="65" name="Picture 49" descr="C:\Users\Ernie\Desktop\DeveloperGuideScreenshots\SolutionExplorer_Web_07.PNG"/>
@@ -3867,7 +5022,7 @@
                     </pic:cNvPicPr>
                   </pic:nvPicPr>
                   <pic:blipFill>
-                    <a:blip r:embed="rId43" cstate="print"/>
+                    <a:blip r:embed="rId45" cstate="print"/>
                     <a:srcRect/>
                     <a:stretch>
                       <a:fillRect/>
@@ -3901,7 +5056,6 @@
         <w:pStyle w:val="Heading2"/>
       </w:pPr>
       <w:r>
-        <w:lastRenderedPageBreak/>
         <w:t>6.7 Pages</w:t>
       </w:r>
     </w:p>
@@ -3912,7 +5066,7 @@
           <w:lang w:eastAsia="en-US"/>
         </w:rPr>
         <w:drawing>
-          <wp:inline distT="0" distB="0" distL="0" distR="0">
+          <wp:inline distT="0" distB="0" distL="0" distR="0" wp14:anchorId="6E381082" wp14:editId="77DE3CD1">
             <wp:extent cx="4227830" cy="2612390"/>
             <wp:effectExtent l="19050" t="0" r="1270" b="0"/>
             <wp:docPr id="66" name="Picture 50" descr="C:\Users\Ernie\Desktop\DeveloperGuideScreenshots\SolutionExplorer_Web_08.PNG"/>
@@ -3929,7 +5083,7 @@
                     </pic:cNvPicPr>
                   </pic:nvPicPr>
                   <pic:blipFill>
-                    <a:blip r:embed="rId44" cstate="print"/>
+                    <a:blip r:embed="rId46" cstate="print"/>
                     <a:srcRect/>
                     <a:stretch>
                       <a:fillRect/>
@@ -3963,6 +5117,7 @@
         <w:pStyle w:val="Heading1"/>
       </w:pPr>
       <w:r>
+        <w:lastRenderedPageBreak/>
         <w:t>7 Web Services</w:t>
       </w:r>
     </w:p>
@@ -3976,7 +5131,7 @@
           <w:lang w:eastAsia="en-US"/>
         </w:rPr>
         <w:drawing>
-          <wp:inline distT="0" distB="0" distL="0" distR="0">
+          <wp:inline distT="0" distB="0" distL="0" distR="0" wp14:anchorId="23D005DA" wp14:editId="7E7D53A2">
             <wp:extent cx="3360420" cy="878840"/>
             <wp:effectExtent l="19050" t="0" r="0" b="0"/>
             <wp:docPr id="67" name="Picture 51" descr="C:\Users\Ernie\Desktop\DeveloperGuideScreenshots\SolutionExplorer_WebServices_01.PNG"/>
@@ -3993,7 +5148,7 @@
                     </pic:cNvPicPr>
                   </pic:nvPicPr>
                   <pic:blipFill>
-                    <a:blip r:embed="rId45" cstate="print"/>
+                    <a:blip r:embed="rId47" cstate="print"/>
                     <a:srcRect/>
                     <a:stretch>
                       <a:fillRect/>
@@ -4032,7 +5187,7 @@
           <w:lang w:eastAsia="en-US"/>
         </w:rPr>
         <w:drawing>
-          <wp:inline distT="0" distB="0" distL="0" distR="0">
+          <wp:inline distT="0" distB="0" distL="0" distR="0" wp14:anchorId="28FE6D15" wp14:editId="43AB8270">
             <wp:extent cx="2647950" cy="1199515"/>
             <wp:effectExtent l="19050" t="0" r="0" b="0"/>
             <wp:docPr id="68" name="Picture 52" descr="C:\Users\Ernie\Desktop\DeveloperGuideScreenshots\SolutionExplorer_WebServices_02.PNG"/>
@@ -4049,7 +5204,7 @@
                     </pic:cNvPicPr>
                   </pic:nvPicPr>
                   <pic:blipFill>
-                    <a:blip r:embed="rId46" cstate="print"/>
+                    <a:blip r:embed="rId48" cstate="print"/>
                     <a:srcRect/>
                     <a:stretch>
                       <a:fillRect/>
@@ -4098,7 +5253,7 @@
           <w:lang w:eastAsia="en-US"/>
         </w:rPr>
         <w:drawing>
-          <wp:inline distT="0" distB="0" distL="0" distR="0">
+          <wp:inline distT="0" distB="0" distL="0" distR="0" wp14:anchorId="25B7EB4A" wp14:editId="1BCA3F3D">
             <wp:extent cx="3016250" cy="3788410"/>
             <wp:effectExtent l="19050" t="0" r="0" b="0"/>
             <wp:docPr id="69" name="Picture 53" descr="C:\Users\Ernie\Desktop\DeveloperGuideScreenshots\SolutionExplorer_WebServices_03.PNG"/>
@@ -4115,7 +5270,7 @@
                     </pic:cNvPicPr>
                   </pic:nvPicPr>
                   <pic:blipFill>
-                    <a:blip r:embed="rId47" cstate="print"/>
+                    <a:blip r:embed="rId49" cstate="print"/>
                     <a:srcRect/>
                     <a:stretch>
                       <a:fillRect/>
@@ -4162,7 +5317,7 @@
           <w:lang w:eastAsia="en-US"/>
         </w:rPr>
         <w:drawing>
-          <wp:inline distT="0" distB="0" distL="0" distR="0">
+          <wp:inline distT="0" distB="0" distL="0" distR="0" wp14:anchorId="38E8DA55" wp14:editId="580CBA2E">
             <wp:extent cx="2968625" cy="890905"/>
             <wp:effectExtent l="19050" t="0" r="3175" b="0"/>
             <wp:docPr id="70" name="Picture 54" descr="C:\Users\Ernie\Desktop\DeveloperGuideScreenshots\SolutionExplorer_WebServices_04.PNG"/>
@@ -4179,7 +5334,7 @@
                     </pic:cNvPicPr>
                   </pic:nvPicPr>
                   <pic:blipFill>
-                    <a:blip r:embed="rId48" cstate="print"/>
+                    <a:blip r:embed="rId50" cstate="print"/>
                     <a:srcRect/>
                     <a:stretch>
                       <a:fillRect/>
@@ -4223,7 +5378,7 @@
           <w:lang w:eastAsia="en-US"/>
         </w:rPr>
         <w:drawing>
-          <wp:inline distT="0" distB="0" distL="0" distR="0">
+          <wp:inline distT="0" distB="0" distL="0" distR="0" wp14:anchorId="7B4F659A" wp14:editId="2FF9BE8E">
             <wp:extent cx="3241675" cy="510540"/>
             <wp:effectExtent l="19050" t="0" r="0" b="0"/>
             <wp:docPr id="72" name="Picture 56" descr="C:\Users\Ernie\Desktop\DeveloperGuideScreenshots\SolutionExplorer_WebServices_05.PNG"/>
@@ -4240,7 +5395,7 @@
                     </pic:cNvPicPr>
                   </pic:nvPicPr>
                   <pic:blipFill>
-                    <a:blip r:embed="rId49" cstate="print"/>
+                    <a:blip r:embed="rId51" cstate="print"/>
                     <a:srcRect/>
                     <a:stretch>
                       <a:fillRect/>
@@ -4288,7 +5443,7 @@
           <w:lang w:eastAsia="en-US"/>
         </w:rPr>
         <w:drawing>
-          <wp:inline distT="0" distB="0" distL="0" distR="0">
+          <wp:inline distT="0" distB="0" distL="0" distR="0" wp14:anchorId="1B101FEF" wp14:editId="54A5DF33">
             <wp:extent cx="3241675" cy="4465320"/>
             <wp:effectExtent l="19050" t="0" r="0" b="0"/>
             <wp:docPr id="74" name="Picture 58" descr="C:\Users\Ernie\Desktop\DeveloperGuideScreenshots\SolutionExplorer_WebServices_07.PNG"/>
@@ -4305,7 +5460,7 @@
                     </pic:cNvPicPr>
                   </pic:nvPicPr>
                   <pic:blipFill>
-                    <a:blip r:embed="rId50" cstate="print"/>
+                    <a:blip r:embed="rId52" cstate="print"/>
                     <a:srcRect/>
                     <a:stretch>
                       <a:fillRect/>
@@ -4350,7 +5505,7 @@
         </w:rPr>
         <w:lastRenderedPageBreak/>
         <w:drawing>
-          <wp:inline distT="0" distB="0" distL="0" distR="0">
+          <wp:inline distT="0" distB="0" distL="0" distR="0" wp14:anchorId="7A709D63" wp14:editId="4D52D474">
             <wp:extent cx="3170555" cy="4144645"/>
             <wp:effectExtent l="19050" t="0" r="0" b="0"/>
             <wp:docPr id="75" name="Picture 59" descr="C:\Users\Ernie\Desktop\DeveloperGuideScreenshots\SolutionExplorer_WebServices_08.PNG"/>
@@ -4367,7 +5522,7 @@
                     </pic:cNvPicPr>
                   </pic:nvPicPr>
                   <pic:blipFill>
-                    <a:blip r:embed="rId51" cstate="print"/>
+                    <a:blip r:embed="rId53" cstate="print"/>
                     <a:srcRect/>
                     <a:stretch>
                       <a:fillRect/>
@@ -4412,7 +5567,7 @@
           <w:lang w:eastAsia="en-US"/>
         </w:rPr>
         <w:drawing>
-          <wp:inline distT="0" distB="0" distL="0" distR="0">
+          <wp:inline distT="0" distB="0" distL="0" distR="0" wp14:anchorId="7DAD38C8" wp14:editId="79685E44">
             <wp:extent cx="3384550" cy="2755265"/>
             <wp:effectExtent l="19050" t="0" r="6350" b="0"/>
             <wp:docPr id="76" name="Picture 60" descr="C:\Users\Ernie\Desktop\DeveloperGuideScreenshots\SolutionExplorer_WebServices_09.PNG"/>
@@ -4429,7 +5584,7 @@
                     </pic:cNvPicPr>
                   </pic:nvPicPr>
                   <pic:blipFill>
-                    <a:blip r:embed="rId52" cstate="print"/>
+                    <a:blip r:embed="rId54" cstate="print"/>
                     <a:srcRect/>
                     <a:stretch>
                       <a:fillRect/>
@@ -4529,7 +5684,7 @@
           <v:stroke joinstyle="miter"/>
           <v:path gradientshapeok="t" o:connecttype="rect"/>
         </v:shapetype>
-        <v:shape id="Text Box 56" o:spid="_x0000_s2050" type="#_x0000_t202" style="position:absolute;margin-left:1261.6pt;margin-top:0;width:118.8pt;height:31.15pt;z-index:251661312;visibility:visible;mso-position-horizontal:right;mso-position-horizontal-relative:margin;mso-position-vertical:top;mso-position-vertical-relative:bottom-margin-area;mso-width-relative:margin;mso-height-relative:margin" o:gfxdata="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" filled="f" stroked="f" strokeweight=".5pt">
+        <v:shape id="Text Box 56" o:spid="_x0000_s2050" type="#_x0000_t202" style="position:absolute;margin-left:1329.2pt;margin-top:0;width:118.8pt;height:31.15pt;z-index:251661312;visibility:visible;mso-position-horizontal:right;mso-position-horizontal-relative:margin;mso-position-vertical:top;mso-position-vertical-relative:bottom-margin-area;mso-width-relative:margin;mso-height-relative:margin" o:gfxdata="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" filled="f" stroked="f" strokeweight=".5pt">
           <v:textbox style="mso-fit-shape-to-text:t">
             <w:txbxContent>
               <w:p>
@@ -4549,7 +5704,7 @@
                   <w:rPr>
                     <w:noProof/>
                   </w:rPr>
-                  <w:t>18</w:t>
+                  <w:t>16</w:t>
                 </w:r>
                 <w:r>
                   <w:rPr>
@@ -4628,8 +5783,8 @@
   <w:abstractNum w:abstractNumId="0">
     <w:nsid w:val="04BE1ACA"/>
     <w:multiLevelType w:val="hybridMultilevel"/>
-    <w:tmpl w:val="22F6863A"/>
-    <w:lvl w:ilvl="0" w:tplc="04090001">
+    <w:tmpl w:val="59CAEDA4"/>
+    <w:lvl w:ilvl="0" w:tplc="C9DC7112">
       <w:start w:val="1"/>
       <w:numFmt w:val="bullet"/>
       <w:lvlText w:val=""/>
@@ -4739,6 +5894,120 @@
     </w:lvl>
   </w:abstractNum>
   <w:abstractNum w:abstractNumId="1">
+    <w:nsid w:val="09273D62"/>
+    <w:multiLevelType w:val="hybridMultilevel"/>
+    <w:tmpl w:val="5BE6E520"/>
+    <w:lvl w:ilvl="0" w:tplc="DAB850E8">
+      <w:start w:val="1"/>
+      <w:numFmt w:val="bullet"/>
+      <w:suff w:val="space"/>
+      <w:lvlText w:val=""/>
+      <w:lvlJc w:val="left"/>
+      <w:pPr>
+        <w:ind w:left="360" w:hanging="360"/>
+      </w:pPr>
+      <w:rPr>
+        <w:rFonts w:ascii="Symbol" w:hAnsi="Symbol" w:hint="default"/>
+      </w:rPr>
+    </w:lvl>
+    <w:lvl w:ilvl="1" w:tplc="04090003">
+      <w:start w:val="1"/>
+      <w:numFmt w:val="bullet"/>
+      <w:lvlText w:val="o"/>
+      <w:lvlJc w:val="left"/>
+      <w:pPr>
+        <w:ind w:left="1080" w:hanging="360"/>
+      </w:pPr>
+      <w:rPr>
+        <w:rFonts w:ascii="Courier New" w:hAnsi="Courier New" w:cs="Courier New" w:hint="default"/>
+      </w:rPr>
+    </w:lvl>
+    <w:lvl w:ilvl="2" w:tplc="04090005" w:tentative="1">
+      <w:start w:val="1"/>
+      <w:numFmt w:val="bullet"/>
+      <w:lvlText w:val=""/>
+      <w:lvlJc w:val="left"/>
+      <w:pPr>
+        <w:ind w:left="1800" w:hanging="360"/>
+      </w:pPr>
+      <w:rPr>
+        <w:rFonts w:ascii="Wingdings" w:hAnsi="Wingdings" w:hint="default"/>
+      </w:rPr>
+    </w:lvl>
+    <w:lvl w:ilvl="3" w:tplc="04090001" w:tentative="1">
+      <w:start w:val="1"/>
+      <w:numFmt w:val="bullet"/>
+      <w:lvlText w:val=""/>
+      <w:lvlJc w:val="left"/>
+      <w:pPr>
+        <w:ind w:left="2520" w:hanging="360"/>
+      </w:pPr>
+      <w:rPr>
+        <w:rFonts w:ascii="Symbol" w:hAnsi="Symbol" w:hint="default"/>
+      </w:rPr>
+    </w:lvl>
+    <w:lvl w:ilvl="4" w:tplc="04090003" w:tentative="1">
+      <w:start w:val="1"/>
+      <w:numFmt w:val="bullet"/>
+      <w:lvlText w:val="o"/>
+      <w:lvlJc w:val="left"/>
+      <w:pPr>
+        <w:ind w:left="3240" w:hanging="360"/>
+      </w:pPr>
+      <w:rPr>
+        <w:rFonts w:ascii="Courier New" w:hAnsi="Courier New" w:cs="Courier New" w:hint="default"/>
+      </w:rPr>
+    </w:lvl>
+    <w:lvl w:ilvl="5" w:tplc="04090005" w:tentative="1">
+      <w:start w:val="1"/>
+      <w:numFmt w:val="bullet"/>
+      <w:lvlText w:val=""/>
+      <w:lvlJc w:val="left"/>
+      <w:pPr>
+        <w:ind w:left="3960" w:hanging="360"/>
+      </w:pPr>
+      <w:rPr>
+        <w:rFonts w:ascii="Wingdings" w:hAnsi="Wingdings" w:hint="default"/>
+      </w:rPr>
+    </w:lvl>
+    <w:lvl w:ilvl="6" w:tplc="04090001" w:tentative="1">
+      <w:start w:val="1"/>
+      <w:numFmt w:val="bullet"/>
+      <w:lvlText w:val=""/>
+      <w:lvlJc w:val="left"/>
+      <w:pPr>
+        <w:ind w:left="4680" w:hanging="360"/>
+      </w:pPr>
+      <w:rPr>
+        <w:rFonts w:ascii="Symbol" w:hAnsi="Symbol" w:hint="default"/>
+      </w:rPr>
+    </w:lvl>
+    <w:lvl w:ilvl="7" w:tplc="04090003" w:tentative="1">
+      <w:start w:val="1"/>
+      <w:numFmt w:val="bullet"/>
+      <w:lvlText w:val="o"/>
+      <w:lvlJc w:val="left"/>
+      <w:pPr>
+        <w:ind w:left="5400" w:hanging="360"/>
+      </w:pPr>
+      <w:rPr>
+        <w:rFonts w:ascii="Courier New" w:hAnsi="Courier New" w:cs="Courier New" w:hint="default"/>
+      </w:rPr>
+    </w:lvl>
+    <w:lvl w:ilvl="8" w:tplc="04090005" w:tentative="1">
+      <w:start w:val="1"/>
+      <w:numFmt w:val="bullet"/>
+      <w:lvlText w:val=""/>
+      <w:lvlJc w:val="left"/>
+      <w:pPr>
+        <w:ind w:left="6120" w:hanging="360"/>
+      </w:pPr>
+      <w:rPr>
+        <w:rFonts w:ascii="Wingdings" w:hAnsi="Wingdings" w:hint="default"/>
+      </w:rPr>
+    </w:lvl>
+  </w:abstractNum>
+  <w:abstractNum w:abstractNumId="2">
     <w:nsid w:val="16FA3C2A"/>
     <w:multiLevelType w:val="hybridMultilevel"/>
     <w:tmpl w:val="97D2C4D8"/>
@@ -4851,7 +6120,120 @@
       </w:rPr>
     </w:lvl>
   </w:abstractNum>
-  <w:abstractNum w:abstractNumId="2">
+  <w:abstractNum w:abstractNumId="3">
+    <w:nsid w:val="180D4E4F"/>
+    <w:multiLevelType w:val="hybridMultilevel"/>
+    <w:tmpl w:val="ED902C12"/>
+    <w:lvl w:ilvl="0" w:tplc="F9B2EB2E">
+      <w:start w:val="1"/>
+      <w:numFmt w:val="bullet"/>
+      <w:lvlText w:val=""/>
+      <w:lvlJc w:val="left"/>
+      <w:pPr>
+        <w:ind w:left="360" w:hanging="360"/>
+      </w:pPr>
+      <w:rPr>
+        <w:rFonts w:ascii="Symbol" w:hAnsi="Symbol" w:hint="default"/>
+      </w:rPr>
+    </w:lvl>
+    <w:lvl w:ilvl="1" w:tplc="04090003" w:tentative="1">
+      <w:start w:val="1"/>
+      <w:numFmt w:val="bullet"/>
+      <w:lvlText w:val="o"/>
+      <w:lvlJc w:val="left"/>
+      <w:pPr>
+        <w:ind w:left="1440" w:hanging="360"/>
+      </w:pPr>
+      <w:rPr>
+        <w:rFonts w:ascii="Courier New" w:hAnsi="Courier New" w:cs="Courier New" w:hint="default"/>
+      </w:rPr>
+    </w:lvl>
+    <w:lvl w:ilvl="2" w:tplc="04090005" w:tentative="1">
+      <w:start w:val="1"/>
+      <w:numFmt w:val="bullet"/>
+      <w:lvlText w:val=""/>
+      <w:lvlJc w:val="left"/>
+      <w:pPr>
+        <w:ind w:left="2160" w:hanging="360"/>
+      </w:pPr>
+      <w:rPr>
+        <w:rFonts w:ascii="Wingdings" w:hAnsi="Wingdings" w:hint="default"/>
+      </w:rPr>
+    </w:lvl>
+    <w:lvl w:ilvl="3" w:tplc="04090001" w:tentative="1">
+      <w:start w:val="1"/>
+      <w:numFmt w:val="bullet"/>
+      <w:lvlText w:val=""/>
+      <w:lvlJc w:val="left"/>
+      <w:pPr>
+        <w:ind w:left="2880" w:hanging="360"/>
+      </w:pPr>
+      <w:rPr>
+        <w:rFonts w:ascii="Symbol" w:hAnsi="Symbol" w:hint="default"/>
+      </w:rPr>
+    </w:lvl>
+    <w:lvl w:ilvl="4" w:tplc="04090003" w:tentative="1">
+      <w:start w:val="1"/>
+      <w:numFmt w:val="bullet"/>
+      <w:lvlText w:val="o"/>
+      <w:lvlJc w:val="left"/>
+      <w:pPr>
+        <w:ind w:left="3600" w:hanging="360"/>
+      </w:pPr>
+      <w:rPr>
+        <w:rFonts w:ascii="Courier New" w:hAnsi="Courier New" w:cs="Courier New" w:hint="default"/>
+      </w:rPr>
+    </w:lvl>
+    <w:lvl w:ilvl="5" w:tplc="04090005" w:tentative="1">
+      <w:start w:val="1"/>
+      <w:numFmt w:val="bullet"/>
+      <w:lvlText w:val=""/>
+      <w:lvlJc w:val="left"/>
+      <w:pPr>
+        <w:ind w:left="4320" w:hanging="360"/>
+      </w:pPr>
+      <w:rPr>
+        <w:rFonts w:ascii="Wingdings" w:hAnsi="Wingdings" w:hint="default"/>
+      </w:rPr>
+    </w:lvl>
+    <w:lvl w:ilvl="6" w:tplc="04090001" w:tentative="1">
+      <w:start w:val="1"/>
+      <w:numFmt w:val="bullet"/>
+      <w:lvlText w:val=""/>
+      <w:lvlJc w:val="left"/>
+      <w:pPr>
+        <w:ind w:left="5040" w:hanging="360"/>
+      </w:pPr>
+      <w:rPr>
+        <w:rFonts w:ascii="Symbol" w:hAnsi="Symbol" w:hint="default"/>
+      </w:rPr>
+    </w:lvl>
+    <w:lvl w:ilvl="7" w:tplc="04090003" w:tentative="1">
+      <w:start w:val="1"/>
+      <w:numFmt w:val="bullet"/>
+      <w:lvlText w:val="o"/>
+      <w:lvlJc w:val="left"/>
+      <w:pPr>
+        <w:ind w:left="5760" w:hanging="360"/>
+      </w:pPr>
+      <w:rPr>
+        <w:rFonts w:ascii="Courier New" w:hAnsi="Courier New" w:cs="Courier New" w:hint="default"/>
+      </w:rPr>
+    </w:lvl>
+    <w:lvl w:ilvl="8" w:tplc="04090005" w:tentative="1">
+      <w:start w:val="1"/>
+      <w:numFmt w:val="bullet"/>
+      <w:lvlText w:val=""/>
+      <w:lvlJc w:val="left"/>
+      <w:pPr>
+        <w:ind w:left="6480" w:hanging="360"/>
+      </w:pPr>
+      <w:rPr>
+        <w:rFonts w:ascii="Wingdings" w:hAnsi="Wingdings" w:hint="default"/>
+      </w:rPr>
+    </w:lvl>
+  </w:abstractNum>
+  <w:abstractNum w:abstractNumId="4">
     <w:nsid w:val="1C7E36FF"/>
     <w:multiLevelType w:val="hybridMultilevel"/>
     <w:tmpl w:val="2A2421D6"/>
@@ -4964,7 +6346,7 @@
       </w:rPr>
     </w:lvl>
   </w:abstractNum>
-  <w:abstractNum w:abstractNumId="3">
+  <w:abstractNum w:abstractNumId="5">
     <w:nsid w:val="1F3A3905"/>
     <w:multiLevelType w:val="hybridMultilevel"/>
     <w:tmpl w:val="76E4822A"/>
@@ -5077,7 +6459,7 @@
       </w:rPr>
     </w:lvl>
   </w:abstractNum>
-  <w:abstractNum w:abstractNumId="4">
+  <w:abstractNum w:abstractNumId="6">
     <w:nsid w:val="2B174F8B"/>
     <w:multiLevelType w:val="hybridMultilevel"/>
     <w:tmpl w:val="8256B5B6"/>
@@ -5163,7 +6545,7 @@
       </w:pPr>
     </w:lvl>
   </w:abstractNum>
-  <w:abstractNum w:abstractNumId="5">
+  <w:abstractNum w:abstractNumId="7">
     <w:nsid w:val="390C507F"/>
     <w:multiLevelType w:val="hybridMultilevel"/>
     <w:tmpl w:val="D71252BE"/>
@@ -5276,7 +6658,234 @@
       </w:rPr>
     </w:lvl>
   </w:abstractNum>
-  <w:abstractNum w:abstractNumId="6">
+  <w:abstractNum w:abstractNumId="8">
+    <w:nsid w:val="3BAF7522"/>
+    <w:multiLevelType w:val="hybridMultilevel"/>
+    <w:tmpl w:val="C0FC262A"/>
+    <w:lvl w:ilvl="0" w:tplc="F9B2EB2E">
+      <w:start w:val="1"/>
+      <w:numFmt w:val="bullet"/>
+      <w:lvlText w:val=""/>
+      <w:lvlJc w:val="left"/>
+      <w:pPr>
+        <w:ind w:left="360" w:hanging="360"/>
+      </w:pPr>
+      <w:rPr>
+        <w:rFonts w:ascii="Symbol" w:hAnsi="Symbol" w:hint="default"/>
+      </w:rPr>
+    </w:lvl>
+    <w:lvl w:ilvl="1" w:tplc="04090003">
+      <w:start w:val="1"/>
+      <w:numFmt w:val="bullet"/>
+      <w:lvlText w:val="o"/>
+      <w:lvlJc w:val="left"/>
+      <w:pPr>
+        <w:ind w:left="1080" w:hanging="360"/>
+      </w:pPr>
+      <w:rPr>
+        <w:rFonts w:ascii="Courier New" w:hAnsi="Courier New" w:cs="Courier New" w:hint="default"/>
+      </w:rPr>
+    </w:lvl>
+    <w:lvl w:ilvl="2" w:tplc="04090005" w:tentative="1">
+      <w:start w:val="1"/>
+      <w:numFmt w:val="bullet"/>
+      <w:lvlText w:val=""/>
+      <w:lvlJc w:val="left"/>
+      <w:pPr>
+        <w:ind w:left="1800" w:hanging="360"/>
+      </w:pPr>
+      <w:rPr>
+        <w:rFonts w:ascii="Wingdings" w:hAnsi="Wingdings" w:hint="default"/>
+      </w:rPr>
+    </w:lvl>
+    <w:lvl w:ilvl="3" w:tplc="04090001" w:tentative="1">
+      <w:start w:val="1"/>
+      <w:numFmt w:val="bullet"/>
+      <w:lvlText w:val=""/>
+      <w:lvlJc w:val="left"/>
+      <w:pPr>
+        <w:ind w:left="2520" w:hanging="360"/>
+      </w:pPr>
+      <w:rPr>
+        <w:rFonts w:ascii="Symbol" w:hAnsi="Symbol" w:hint="default"/>
+      </w:rPr>
+    </w:lvl>
+    <w:lvl w:ilvl="4" w:tplc="04090003" w:tentative="1">
+      <w:start w:val="1"/>
+      <w:numFmt w:val="bullet"/>
+      <w:lvlText w:val="o"/>
+      <w:lvlJc w:val="left"/>
+      <w:pPr>
+        <w:ind w:left="3240" w:hanging="360"/>
+      </w:pPr>
+      <w:rPr>
+        <w:rFonts w:ascii="Courier New" w:hAnsi="Courier New" w:cs="Courier New" w:hint="default"/>
+      </w:rPr>
+    </w:lvl>
+    <w:lvl w:ilvl="5" w:tplc="04090005" w:tentative="1">
+      <w:start w:val="1"/>
+      <w:numFmt w:val="bullet"/>
+      <w:lvlText w:val=""/>
+      <w:lvlJc w:val="left"/>
+      <w:pPr>
+        <w:ind w:left="3960" w:hanging="360"/>
+      </w:pPr>
+      <w:rPr>
+        <w:rFonts w:ascii="Wingdings" w:hAnsi="Wingdings" w:hint="default"/>
+      </w:rPr>
+    </w:lvl>
+    <w:lvl w:ilvl="6" w:tplc="04090001" w:tentative="1">
+      <w:start w:val="1"/>
+      <w:numFmt w:val="bullet"/>
+      <w:lvlText w:val=""/>
+      <w:lvlJc w:val="left"/>
+      <w:pPr>
+        <w:ind w:left="4680" w:hanging="360"/>
+      </w:pPr>
+      <w:rPr>
+        <w:rFonts w:ascii="Symbol" w:hAnsi="Symbol" w:hint="default"/>
+      </w:rPr>
+    </w:lvl>
+    <w:lvl w:ilvl="7" w:tplc="04090003" w:tentative="1">
+      <w:start w:val="1"/>
+      <w:numFmt w:val="bullet"/>
+      <w:lvlText w:val="o"/>
+      <w:lvlJc w:val="left"/>
+      <w:pPr>
+        <w:ind w:left="5400" w:hanging="360"/>
+      </w:pPr>
+      <w:rPr>
+        <w:rFonts w:ascii="Courier New" w:hAnsi="Courier New" w:cs="Courier New" w:hint="default"/>
+      </w:rPr>
+    </w:lvl>
+    <w:lvl w:ilvl="8" w:tplc="04090005" w:tentative="1">
+      <w:start w:val="1"/>
+      <w:numFmt w:val="bullet"/>
+      <w:lvlText w:val=""/>
+      <w:lvlJc w:val="left"/>
+      <w:pPr>
+        <w:ind w:left="6120" w:hanging="360"/>
+      </w:pPr>
+      <w:rPr>
+        <w:rFonts w:ascii="Wingdings" w:hAnsi="Wingdings" w:hint="default"/>
+      </w:rPr>
+    </w:lvl>
+  </w:abstractNum>
+  <w:abstractNum w:abstractNumId="9">
+    <w:nsid w:val="49C42628"/>
+    <w:multiLevelType w:val="hybridMultilevel"/>
+    <w:tmpl w:val="094627F6"/>
+    <w:lvl w:ilvl="0" w:tplc="DAB850E8">
+      <w:start w:val="1"/>
+      <w:numFmt w:val="bullet"/>
+      <w:suff w:val="space"/>
+      <w:lvlText w:val=""/>
+      <w:lvlJc w:val="left"/>
+      <w:pPr>
+        <w:ind w:left="360" w:hanging="360"/>
+      </w:pPr>
+      <w:rPr>
+        <w:rFonts w:ascii="Symbol" w:hAnsi="Symbol" w:hint="default"/>
+      </w:rPr>
+    </w:lvl>
+    <w:lvl w:ilvl="1" w:tplc="04090003" w:tentative="1">
+      <w:start w:val="1"/>
+      <w:numFmt w:val="bullet"/>
+      <w:lvlText w:val="o"/>
+      <w:lvlJc w:val="left"/>
+      <w:pPr>
+        <w:ind w:left="1440" w:hanging="360"/>
+      </w:pPr>
+      <w:rPr>
+        <w:rFonts w:ascii="Courier New" w:hAnsi="Courier New" w:cs="Courier New" w:hint="default"/>
+      </w:rPr>
+    </w:lvl>
+    <w:lvl w:ilvl="2" w:tplc="04090005" w:tentative="1">
+      <w:start w:val="1"/>
+      <w:numFmt w:val="bullet"/>
+      <w:lvlText w:val=""/>
+      <w:lvlJc w:val="left"/>
+      <w:pPr>
+        <w:ind w:left="2160" w:hanging="360"/>
+      </w:pPr>
+      <w:rPr>
+        <w:rFonts w:ascii="Wingdings" w:hAnsi="Wingdings" w:hint="default"/>
+      </w:rPr>
+    </w:lvl>
+    <w:lvl w:ilvl="3" w:tplc="04090001" w:tentative="1">
+      <w:start w:val="1"/>
+      <w:numFmt w:val="bullet"/>
+      <w:lvlText w:val=""/>
+      <w:lvlJc w:val="left"/>
+      <w:pPr>
+        <w:ind w:left="2880" w:hanging="360"/>
+      </w:pPr>
+      <w:rPr>
+        <w:rFonts w:ascii="Symbol" w:hAnsi="Symbol" w:hint="default"/>
+      </w:rPr>
+    </w:lvl>
+    <w:lvl w:ilvl="4" w:tplc="04090003" w:tentative="1">
+      <w:start w:val="1"/>
+      <w:numFmt w:val="bullet"/>
+      <w:lvlText w:val="o"/>
+      <w:lvlJc w:val="left"/>
+      <w:pPr>
+        <w:ind w:left="3600" w:hanging="360"/>
+      </w:pPr>
+      <w:rPr>
+        <w:rFonts w:ascii="Courier New" w:hAnsi="Courier New" w:cs="Courier New" w:hint="default"/>
+      </w:rPr>
+    </w:lvl>
+    <w:lvl w:ilvl="5" w:tplc="04090005" w:tentative="1">
+      <w:start w:val="1"/>
+      <w:numFmt w:val="bullet"/>
+      <w:lvlText w:val=""/>
+      <w:lvlJc w:val="left"/>
+      <w:pPr>
+        <w:ind w:left="4320" w:hanging="360"/>
+      </w:pPr>
+      <w:rPr>
+        <w:rFonts w:ascii="Wingdings" w:hAnsi="Wingdings" w:hint="default"/>
+      </w:rPr>
+    </w:lvl>
+    <w:lvl w:ilvl="6" w:tplc="04090001" w:tentative="1">
+      <w:start w:val="1"/>
+      <w:numFmt w:val="bullet"/>
+      <w:lvlText w:val=""/>
+      <w:lvlJc w:val="left"/>
+      <w:pPr>
+        <w:ind w:left="5040" w:hanging="360"/>
+      </w:pPr>
+      <w:rPr>
+        <w:rFonts w:ascii="Symbol" w:hAnsi="Symbol" w:hint="default"/>
+      </w:rPr>
+    </w:lvl>
+    <w:lvl w:ilvl="7" w:tplc="04090003" w:tentative="1">
+      <w:start w:val="1"/>
+      <w:numFmt w:val="bullet"/>
+      <w:lvlText w:val="o"/>
+      <w:lvlJc w:val="left"/>
+      <w:pPr>
+        <w:ind w:left="5760" w:hanging="360"/>
+      </w:pPr>
+      <w:rPr>
+        <w:rFonts w:ascii="Courier New" w:hAnsi="Courier New" w:cs="Courier New" w:hint="default"/>
+      </w:rPr>
+    </w:lvl>
+    <w:lvl w:ilvl="8" w:tplc="04090005" w:tentative="1">
+      <w:start w:val="1"/>
+      <w:numFmt w:val="bullet"/>
+      <w:lvlText w:val=""/>
+      <w:lvlJc w:val="left"/>
+      <w:pPr>
+        <w:ind w:left="6480" w:hanging="360"/>
+      </w:pPr>
+      <w:rPr>
+        <w:rFonts w:ascii="Wingdings" w:hAnsi="Wingdings" w:hint="default"/>
+      </w:rPr>
+    </w:lvl>
+  </w:abstractNum>
+  <w:abstractNum w:abstractNumId="10">
     <w:nsid w:val="58D52370"/>
     <w:multiLevelType w:val="hybridMultilevel"/>
     <w:tmpl w:val="9C0E5118"/>
@@ -5389,7 +6998,121 @@
       </w:rPr>
     </w:lvl>
   </w:abstractNum>
-  <w:abstractNum w:abstractNumId="7">
+  <w:abstractNum w:abstractNumId="11">
+    <w:nsid w:val="60E73E7D"/>
+    <w:multiLevelType w:val="hybridMultilevel"/>
+    <w:tmpl w:val="09D0E87E"/>
+    <w:lvl w:ilvl="0" w:tplc="DAB850E8">
+      <w:start w:val="1"/>
+      <w:numFmt w:val="bullet"/>
+      <w:suff w:val="space"/>
+      <w:lvlText w:val=""/>
+      <w:lvlJc w:val="left"/>
+      <w:pPr>
+        <w:ind w:left="720" w:hanging="360"/>
+      </w:pPr>
+      <w:rPr>
+        <w:rFonts w:ascii="Symbol" w:hAnsi="Symbol" w:hint="default"/>
+      </w:rPr>
+    </w:lvl>
+    <w:lvl w:ilvl="1" w:tplc="04090003" w:tentative="1">
+      <w:start w:val="1"/>
+      <w:numFmt w:val="bullet"/>
+      <w:lvlText w:val="o"/>
+      <w:lvlJc w:val="left"/>
+      <w:pPr>
+        <w:ind w:left="1800" w:hanging="360"/>
+      </w:pPr>
+      <w:rPr>
+        <w:rFonts w:ascii="Courier New" w:hAnsi="Courier New" w:cs="Courier New" w:hint="default"/>
+      </w:rPr>
+    </w:lvl>
+    <w:lvl w:ilvl="2" w:tplc="04090005" w:tentative="1">
+      <w:start w:val="1"/>
+      <w:numFmt w:val="bullet"/>
+      <w:lvlText w:val=""/>
+      <w:lvlJc w:val="left"/>
+      <w:pPr>
+        <w:ind w:left="2520" w:hanging="360"/>
+      </w:pPr>
+      <w:rPr>
+        <w:rFonts w:ascii="Wingdings" w:hAnsi="Wingdings" w:hint="default"/>
+      </w:rPr>
+    </w:lvl>
+    <w:lvl w:ilvl="3" w:tplc="04090001" w:tentative="1">
+      <w:start w:val="1"/>
+      <w:numFmt w:val="bullet"/>
+      <w:lvlText w:val=""/>
+      <w:lvlJc w:val="left"/>
+      <w:pPr>
+        <w:ind w:left="3240" w:hanging="360"/>
+      </w:pPr>
+      <w:rPr>
+        <w:rFonts w:ascii="Symbol" w:hAnsi="Symbol" w:hint="default"/>
+      </w:rPr>
+    </w:lvl>
+    <w:lvl w:ilvl="4" w:tplc="04090003" w:tentative="1">
+      <w:start w:val="1"/>
+      <w:numFmt w:val="bullet"/>
+      <w:lvlText w:val="o"/>
+      <w:lvlJc w:val="left"/>
+      <w:pPr>
+        <w:ind w:left="3960" w:hanging="360"/>
+      </w:pPr>
+      <w:rPr>
+        <w:rFonts w:ascii="Courier New" w:hAnsi="Courier New" w:cs="Courier New" w:hint="default"/>
+      </w:rPr>
+    </w:lvl>
+    <w:lvl w:ilvl="5" w:tplc="04090005" w:tentative="1">
+      <w:start w:val="1"/>
+      <w:numFmt w:val="bullet"/>
+      <w:lvlText w:val=""/>
+      <w:lvlJc w:val="left"/>
+      <w:pPr>
+        <w:ind w:left="4680" w:hanging="360"/>
+      </w:pPr>
+      <w:rPr>
+        <w:rFonts w:ascii="Wingdings" w:hAnsi="Wingdings" w:hint="default"/>
+      </w:rPr>
+    </w:lvl>
+    <w:lvl w:ilvl="6" w:tplc="04090001" w:tentative="1">
+      <w:start w:val="1"/>
+      <w:numFmt w:val="bullet"/>
+      <w:lvlText w:val=""/>
+      <w:lvlJc w:val="left"/>
+      <w:pPr>
+        <w:ind w:left="5400" w:hanging="360"/>
+      </w:pPr>
+      <w:rPr>
+        <w:rFonts w:ascii="Symbol" w:hAnsi="Symbol" w:hint="default"/>
+      </w:rPr>
+    </w:lvl>
+    <w:lvl w:ilvl="7" w:tplc="04090003" w:tentative="1">
+      <w:start w:val="1"/>
+      <w:numFmt w:val="bullet"/>
+      <w:lvlText w:val="o"/>
+      <w:lvlJc w:val="left"/>
+      <w:pPr>
+        <w:ind w:left="6120" w:hanging="360"/>
+      </w:pPr>
+      <w:rPr>
+        <w:rFonts w:ascii="Courier New" w:hAnsi="Courier New" w:cs="Courier New" w:hint="default"/>
+      </w:rPr>
+    </w:lvl>
+    <w:lvl w:ilvl="8" w:tplc="04090005" w:tentative="1">
+      <w:start w:val="1"/>
+      <w:numFmt w:val="bullet"/>
+      <w:lvlText w:val=""/>
+      <w:lvlJc w:val="left"/>
+      <w:pPr>
+        <w:ind w:left="6840" w:hanging="360"/>
+      </w:pPr>
+      <w:rPr>
+        <w:rFonts w:ascii="Wingdings" w:hAnsi="Wingdings" w:hint="default"/>
+      </w:rPr>
+    </w:lvl>
+  </w:abstractNum>
+  <w:abstractNum w:abstractNumId="12">
     <w:nsid w:val="65E2510E"/>
     <w:multiLevelType w:val="hybridMultilevel"/>
     <w:tmpl w:val="80BC43DA"/>
@@ -5502,7 +7225,7 @@
       </w:rPr>
     </w:lvl>
   </w:abstractNum>
-  <w:abstractNum w:abstractNumId="8">
+  <w:abstractNum w:abstractNumId="13">
     <w:nsid w:val="778F7DB9"/>
     <w:multiLevelType w:val="hybridMultilevel"/>
     <w:tmpl w:val="00E218A2"/>
@@ -5615,7 +7338,7 @@
       </w:rPr>
     </w:lvl>
   </w:abstractNum>
-  <w:abstractNum w:abstractNumId="9">
+  <w:abstractNum w:abstractNumId="14">
     <w:nsid w:val="78FA5E84"/>
     <w:multiLevelType w:val="hybridMultilevel"/>
     <w:tmpl w:val="8226500E"/>
@@ -5701,7 +7424,7 @@
       </w:pPr>
     </w:lvl>
   </w:abstractNum>
-  <w:abstractNum w:abstractNumId="10">
+  <w:abstractNum w:abstractNumId="15">
     <w:nsid w:val="79C43785"/>
     <w:multiLevelType w:val="hybridMultilevel"/>
     <w:tmpl w:val="71D46E94"/>
@@ -5815,37 +7538,52 @@
     </w:lvl>
   </w:abstractNum>
   <w:num w:numId="1">
+    <w:abstractNumId w:val="6"/>
+  </w:num>
+  <w:num w:numId="2">
+    <w:abstractNumId w:val="14"/>
+  </w:num>
+  <w:num w:numId="3">
+    <w:abstractNumId w:val="2"/>
+  </w:num>
+  <w:num w:numId="4">
     <w:abstractNumId w:val="4"/>
   </w:num>
-  <w:num w:numId="2">
-    <w:abstractNumId w:val="9"/>
-  </w:num>
-  <w:num w:numId="3">
-    <w:abstractNumId w:val="1"/>
-  </w:num>
-  <w:num w:numId="4">
-    <w:abstractNumId w:val="2"/>
-  </w:num>
   <w:num w:numId="5">
-    <w:abstractNumId w:val="8"/>
+    <w:abstractNumId w:val="13"/>
   </w:num>
   <w:num w:numId="6">
+    <w:abstractNumId w:val="12"/>
+  </w:num>
+  <w:num w:numId="7">
+    <w:abstractNumId w:val="10"/>
+  </w:num>
+  <w:num w:numId="8">
+    <w:abstractNumId w:val="15"/>
+  </w:num>
+  <w:num w:numId="9">
     <w:abstractNumId w:val="7"/>
   </w:num>
-  <w:num w:numId="7">
-    <w:abstractNumId w:val="6"/>
-  </w:num>
-  <w:num w:numId="8">
-    <w:abstractNumId w:val="10"/>
-  </w:num>
-  <w:num w:numId="9">
+  <w:num w:numId="10">
     <w:abstractNumId w:val="5"/>
-  </w:num>
-  <w:num w:numId="10">
-    <w:abstractNumId w:val="3"/>
   </w:num>
   <w:num w:numId="11">
     <w:abstractNumId w:val="0"/>
+  </w:num>
+  <w:num w:numId="12">
+    <w:abstractNumId w:val="1"/>
+  </w:num>
+  <w:num w:numId="13">
+    <w:abstractNumId w:val="9"/>
+  </w:num>
+  <w:num w:numId="14">
+    <w:abstractNumId w:val="11"/>
+  </w:num>
+  <w:num w:numId="15">
+    <w:abstractNumId w:val="8"/>
+  </w:num>
+  <w:num w:numId="16">
+    <w:abstractNumId w:val="3"/>
   </w:num>
 </w:numbering>
 </file>
@@ -6135,7 +7873,6 @@
   <w:style w:type="character" w:default="1" w:styleId="DefaultParagraphFont">
     <w:name w:val="Default Paragraph Font"/>
     <w:uiPriority w:val="1"/>
-    <w:semiHidden/>
     <w:unhideWhenUsed/>
   </w:style>
   <w:style w:type="table" w:default="1" w:styleId="TableNormal">
@@ -8534,7 +10271,7 @@
 </file>
 
 <file path=customXml/itemProps2.xml><?xml version="1.0" encoding="utf-8"?>
-<ds:datastoreItem xmlns:ds="http://schemas.openxmlformats.org/officeDocument/2006/customXml" ds:itemID="{51E039D2-C629-4FB2-8457-DD31A23054BC}">
+<ds:datastoreItem xmlns:ds="http://schemas.openxmlformats.org/officeDocument/2006/customXml" ds:itemID="{8C831F6B-2010-43DC-8F54-52A659FA1F9A}">
   <ds:schemaRefs>
     <ds:schemaRef ds:uri="http://schemas.openxmlformats.org/officeDocument/2006/bibliography"/>
   </ds:schemaRefs>

</xml_diff>

<commit_message>
Updated and am very close to the completion of the Developer Guide.
</commit_message>
<xml_diff>
--- a/ReceiptRewards.Documentation/Developer Guide.docx
+++ b/ReceiptRewards.Documentation/Developer Guide.docx
@@ -1719,19 +1719,19 @@
           <wp:anchor distT="0" distB="0" distL="114300" distR="114300" simplePos="0" relativeHeight="251667456" behindDoc="1" locked="0" layoutInCell="1" allowOverlap="1" wp14:anchorId="64A79B57" wp14:editId="0CFF4EFF">
             <wp:simplePos x="0" y="0"/>
             <wp:positionH relativeFrom="column">
-              <wp:posOffset>-12065</wp:posOffset>
+              <wp:posOffset>-13970</wp:posOffset>
             </wp:positionH>
             <wp:positionV relativeFrom="paragraph">
-              <wp:posOffset>222250</wp:posOffset>
+              <wp:posOffset>68580</wp:posOffset>
             </wp:positionV>
-            <wp:extent cx="2320290" cy="2074545"/>
+            <wp:extent cx="2142490" cy="1915160"/>
             <wp:effectExtent l="0" t="0" r="0" b="0"/>
             <wp:wrapTight wrapText="bothSides">
               <wp:wrapPolygon edited="0">
                 <wp:start x="0" y="0"/>
-                <wp:lineTo x="0" y="21421"/>
-                <wp:lineTo x="21458" y="21421"/>
-                <wp:lineTo x="21458" y="0"/>
+                <wp:lineTo x="0" y="21485"/>
+                <wp:lineTo x="21318" y="21485"/>
+                <wp:lineTo x="21318" y="0"/>
                 <wp:lineTo x="0" y="0"/>
               </wp:wrapPolygon>
             </wp:wrapTight>
@@ -1764,7 +1764,7 @@
                   <pic:spPr bwMode="auto">
                     <a:xfrm>
                       <a:off x="0" y="0"/>
-                      <a:ext cx="2320290" cy="2074545"/>
+                      <a:ext cx="2142490" cy="1915160"/>
                     </a:xfrm>
                     <a:prstGeom prst="rect">
                       <a:avLst/>
@@ -1787,33 +1787,33 @@
         </w:drawing>
       </w:r>
       <w:r>
-        <w:t xml:space="preserve">2.2 </w:t>
-      </w:r>
-      <w:proofErr w:type="spellStart"/>
-      <w:r>
-        <w:t>Netbeans</w:t>
-      </w:r>
-      <w:proofErr w:type="spellEnd"/>
-      <w:r>
-        <w:t xml:space="preserve"> IDE</w:t>
-      </w:r>
-    </w:p>
-    <w:p>
-      <w:r>
-        <w:t xml:space="preserve">The </w:t>
-      </w:r>
-      <w:proofErr w:type="spellStart"/>
-      <w:r>
-        <w:t>Netbeans</w:t>
-      </w:r>
-      <w:proofErr w:type="spellEnd"/>
-      <w:r>
-        <w:t xml:space="preserve"> IDE is used to create the Web Services. Other Java IDEs could be used, but I use this one, thus instructions about how to set it up will be given.</w:t>
+        <w:t>2.2 Netbeans IDE</w:t>
+      </w:r>
+    </w:p>
+    <w:p>
+      <w:r>
+        <w:t>The Netbeans IDE is used to create the Web Services. Other Java IDEs could be used, but I use this one, thus instructions about how to set it up will be given.</w:t>
       </w:r>
     </w:p>
     <w:p>
       <w:pPr>
         <w:spacing w:after="200" w:line="276" w:lineRule="auto"/>
+      </w:pPr>
+    </w:p>
+    <w:p>
+      <w:pPr>
+        <w:pStyle w:val="Heading3"/>
+      </w:pPr>
+    </w:p>
+    <w:p>
+      <w:pPr>
+        <w:spacing w:after="200" w:line="276" w:lineRule="auto"/>
+        <w:rPr>
+          <w:rFonts w:asciiTheme="majorHAnsi" w:eastAsiaTheme="majorEastAsia" w:hAnsiTheme="majorHAnsi" w:cstheme="majorBidi"/>
+          <w:b/>
+          <w:bCs w:val="0"/>
+          <w:color w:val="0F6FC6" w:themeColor="accent1"/>
+        </w:rPr>
       </w:pPr>
       <w:r>
         <w:br w:type="page"/>
@@ -1837,6 +1837,128 @@
       </w:r>
     </w:p>
     <w:p>
+      <w:pPr>
+        <w:rPr>
+          <w:noProof/>
+          <w:lang w:eastAsia="en-US"/>
+        </w:rPr>
+      </w:pPr>
+      <w:r>
+        <w:rPr>
+          <w:noProof/>
+          <w:lang w:eastAsia="en-US"/>
+        </w:rPr>
+        <w:pict>
+          <v:shape id="_x0000_s1034" type="#_x0000_t202" style="position:absolute;margin-left:-10.45pt;margin-top:88.3pt;width:484.75pt;height:187.75pt;z-index:251681792" filled="f" stroked="f" strokecolor="black [3213]">
+            <v:textbox style="mso-next-textbox:#_x0000_s1034">
+              <w:txbxContent>
+                <w:p>
+                  <w:pPr>
+                    <w:spacing w:after="0" w:line="240" w:lineRule="auto"/>
+                    <w:jc w:val="center"/>
+                    <w:rPr>
+                      <w:i/>
+                      <w:color w:val="009DD9" w:themeColor="accent2"/>
+                    </w:rPr>
+                  </w:pPr>
+                  <w:r>
+                    <w:rPr>
+                      <w:noProof/>
+                      <w:lang w:eastAsia="en-US"/>
+                    </w:rPr>
+                    <w:drawing>
+                      <wp:inline distT="0" distB="0" distL="0" distR="0" wp14:anchorId="0A320DE0" wp14:editId="3D4AEF04">
+                        <wp:extent cx="5937885" cy="2054225"/>
+                        <wp:effectExtent l="19050" t="0" r="5715" b="0"/>
+                        <wp:docPr id="22" name="Picture 11" descr="C:\Users\Ernie\Desktop\DeveloperGuideScreenshots\SQLServerSupport_01.PNG"/>
+                        <wp:cNvGraphicFramePr>
+                          <a:graphicFrameLocks xmlns:a="http://schemas.openxmlformats.org/drawingml/2006/main" noChangeAspect="1"/>
+                        </wp:cNvGraphicFramePr>
+                        <a:graphic xmlns:a="http://schemas.openxmlformats.org/drawingml/2006/main">
+                          <a:graphicData uri="http://schemas.openxmlformats.org/drawingml/2006/picture">
+                            <pic:pic xmlns:pic="http://schemas.openxmlformats.org/drawingml/2006/picture">
+                              <pic:nvPicPr>
+                                <pic:cNvPr id="0" name="Picture 11" descr="C:\Users\Ernie\Desktop\DeveloperGuideScreenshots\SQLServerSupport_01.PNG"/>
+                                <pic:cNvPicPr>
+                                  <a:picLocks noChangeAspect="1" noChangeArrowheads="1"/>
+                                </pic:cNvPicPr>
+                              </pic:nvPicPr>
+                              <pic:blipFill>
+                                <a:blip r:embed="rId15" cstate="print"/>
+                                <a:srcRect/>
+                                <a:stretch>
+                                  <a:fillRect/>
+                                </a:stretch>
+                              </pic:blipFill>
+                              <pic:spPr bwMode="auto">
+                                <a:xfrm>
+                                  <a:off x="0" y="0"/>
+                                  <a:ext cx="5937885" cy="2054225"/>
+                                </a:xfrm>
+                                <a:prstGeom prst="rect">
+                                  <a:avLst/>
+                                </a:prstGeom>
+                                <a:noFill/>
+                                <a:ln w="9525">
+                                  <a:noFill/>
+                                  <a:miter lim="800000"/>
+                                  <a:headEnd/>
+                                  <a:tailEnd/>
+                                </a:ln>
+                              </pic:spPr>
+                            </pic:pic>
+                          </a:graphicData>
+                        </a:graphic>
+                      </wp:inline>
+                    </w:drawing>
+                  </w:r>
+                </w:p>
+                <w:p>
+                  <w:pPr>
+                    <w:spacing w:after="0" w:line="240" w:lineRule="auto"/>
+                    <w:jc w:val="center"/>
+                    <w:rPr>
+                      <w:i/>
+                      <w:color w:val="009DD9" w:themeColor="accent2"/>
+                    </w:rPr>
+                  </w:pPr>
+                  <w:proofErr w:type="gramStart"/>
+                  <w:r>
+                    <w:rPr>
+                      <w:i/>
+                      <w:color w:val="009DD9" w:themeColor="accent2"/>
+                    </w:rPr>
+                    <w:t>figure</w:t>
+                  </w:r>
+                  <w:proofErr w:type="gramEnd"/>
+                  <w:r>
+                    <w:rPr>
+                      <w:i/>
+                      <w:color w:val="009DD9" w:themeColor="accent2"/>
+                    </w:rPr>
+                    <w:t xml:space="preserve"> 2</w:t>
+                  </w:r>
+                  <w:r>
+                    <w:rPr>
+                      <w:i/>
+                      <w:color w:val="009DD9" w:themeColor="accent2"/>
+                    </w:rPr>
+                    <w:t>.2.1</w:t>
+                  </w:r>
+                  <w:r>
+                    <w:rPr>
+                      <w:i/>
+                      <w:color w:val="009DD9" w:themeColor="accent2"/>
+                    </w:rPr>
+                    <w:t>-1</w:t>
+                  </w:r>
+                </w:p>
+              </w:txbxContent>
+            </v:textbox>
+            <w10:wrap type="square"/>
+          </v:shape>
+        </w:pict>
+      </w:r>
       <w:r>
         <w:t xml:space="preserve">Since the Database is on a </w:t>
       </w:r>
@@ -1861,114 +1983,221 @@
           <w:noProof/>
           <w:lang w:eastAsia="en-US"/>
         </w:rPr>
-        <w:drawing>
-          <wp:inline distT="0" distB="0" distL="0" distR="0" wp14:anchorId="53392680" wp14:editId="5286E77F">
-            <wp:extent cx="5937885" cy="2054225"/>
-            <wp:effectExtent l="19050" t="0" r="5715" b="0"/>
-            <wp:docPr id="22" name="Picture 11" descr="C:\Users\Ernie\Desktop\DeveloperGuideScreenshots\SQLServerSupport_01.PNG"/>
-            <wp:cNvGraphicFramePr>
-              <a:graphicFrameLocks xmlns:a="http://schemas.openxmlformats.org/drawingml/2006/main" noChangeAspect="1"/>
-            </wp:cNvGraphicFramePr>
-            <a:graphic xmlns:a="http://schemas.openxmlformats.org/drawingml/2006/main">
-              <a:graphicData uri="http://schemas.openxmlformats.org/drawingml/2006/picture">
-                <pic:pic xmlns:pic="http://schemas.openxmlformats.org/drawingml/2006/picture">
-                  <pic:nvPicPr>
-                    <pic:cNvPr id="0" name="Picture 11" descr="C:\Users\Ernie\Desktop\DeveloperGuideScreenshots\SQLServerSupport_01.PNG"/>
-                    <pic:cNvPicPr>
-                      <a:picLocks noChangeAspect="1" noChangeArrowheads="1"/>
-                    </pic:cNvPicPr>
-                  </pic:nvPicPr>
-                  <pic:blipFill>
-                    <a:blip r:embed="rId15" cstate="print"/>
-                    <a:srcRect/>
-                    <a:stretch>
-                      <a:fillRect/>
-                    </a:stretch>
-                  </pic:blipFill>
-                  <pic:spPr bwMode="auto">
-                    <a:xfrm>
-                      <a:off x="0" y="0"/>
-                      <a:ext cx="5937885" cy="2054225"/>
-                    </a:xfrm>
-                    <a:prstGeom prst="rect">
-                      <a:avLst/>
-                    </a:prstGeom>
-                    <a:noFill/>
-                    <a:ln w="9525">
-                      <a:noFill/>
-                      <a:miter lim="800000"/>
-                      <a:headEnd/>
-                      <a:tailEnd/>
-                    </a:ln>
-                  </pic:spPr>
-                </pic:pic>
-              </a:graphicData>
-            </a:graphic>
-          </wp:inline>
-        </w:drawing>
-      </w:r>
-    </w:p>
-    <w:p>
-      <w:r>
+        <w:t xml:space="preserve"> To configure this, follow the following steps.</w:t>
+      </w:r>
+    </w:p>
+    <w:p>
+      <w:pPr>
         <w:rPr>
           <w:noProof/>
           <w:lang w:eastAsia="en-US"/>
         </w:rPr>
-        <w:drawing>
-          <wp:inline distT="0" distB="0" distL="0" distR="0" wp14:anchorId="1C6BDBAA" wp14:editId="70D6CB24">
-            <wp:extent cx="5937885" cy="3051810"/>
-            <wp:effectExtent l="19050" t="0" r="5715" b="0"/>
-            <wp:docPr id="20" name="Picture 10" descr="C:\Users\Ernie\Desktop\DeveloperGuideScreenshots\SQLServerSupport_02.PNG"/>
-            <wp:cNvGraphicFramePr>
-              <a:graphicFrameLocks xmlns:a="http://schemas.openxmlformats.org/drawingml/2006/main" noChangeAspect="1"/>
-            </wp:cNvGraphicFramePr>
-            <a:graphic xmlns:a="http://schemas.openxmlformats.org/drawingml/2006/main">
-              <a:graphicData uri="http://schemas.openxmlformats.org/drawingml/2006/picture">
-                <pic:pic xmlns:pic="http://schemas.openxmlformats.org/drawingml/2006/picture">
-                  <pic:nvPicPr>
-                    <pic:cNvPr id="0" name="Picture 10" descr="C:\Users\Ernie\Desktop\DeveloperGuideScreenshots\SQLServerSupport_02.PNG"/>
-                    <pic:cNvPicPr>
-                      <a:picLocks noChangeAspect="1" noChangeArrowheads="1"/>
-                    </pic:cNvPicPr>
-                  </pic:nvPicPr>
-                  <pic:blipFill>
-                    <a:blip r:embed="rId16" cstate="print"/>
-                    <a:srcRect/>
-                    <a:stretch>
-                      <a:fillRect/>
-                    </a:stretch>
-                  </pic:blipFill>
-                  <pic:spPr bwMode="auto">
-                    <a:xfrm>
-                      <a:off x="0" y="0"/>
-                      <a:ext cx="5937885" cy="3051810"/>
-                    </a:xfrm>
-                    <a:prstGeom prst="rect">
-                      <a:avLst/>
-                    </a:prstGeom>
-                    <a:noFill/>
-                    <a:ln w="9525">
-                      <a:noFill/>
-                      <a:miter lim="800000"/>
-                      <a:headEnd/>
-                      <a:tailEnd/>
-                    </a:ln>
-                  </pic:spPr>
-                </pic:pic>
-              </a:graphicData>
-            </a:graphic>
-          </wp:inline>
-        </w:drawing>
-      </w:r>
-    </w:p>
-    <w:p>
-      <w:r>
+      </w:pPr>
+    </w:p>
+    <w:p>
+      <w:pPr>
         <w:rPr>
-          <w:highlight w:val="yellow"/>
+          <w:noProof/>
+          <w:lang w:eastAsia="en-US"/>
         </w:rPr>
-        <w:t>@TODO: Put jar in resource file and then document the steps and screenshots</w:t>
-      </w:r>
-    </w:p>
+      </w:pPr>
+      <w:r>
+        <w:rPr>
+          <w:noProof/>
+          <w:lang w:eastAsia="en-US"/>
+        </w:rPr>
+        <w:t xml:space="preserve">First, find the location of the glassfish folder. Then, navigate to the relative URI, glassfish/domains/domainX/lib/ (where x is the domain number, default is 1). </w:t>
+      </w:r>
+      <w:r>
+        <w:rPr>
+          <w:noProof/>
+          <w:lang w:eastAsia="en-US"/>
+        </w:rPr>
+        <w:t xml:space="preserve">Once located in the libs folder, put the file sqljdbc4.jar into this folder, (the file can be found in the </w:t>
+      </w:r>
+      <w:r>
+        <w:rPr>
+          <w:noProof/>
+          <w:lang w:eastAsia="en-US"/>
+        </w:rPr>
+        <w:t>D</w:t>
+      </w:r>
+      <w:r>
+        <w:t>eveloper</w:t>
+      </w:r>
+      <w:r>
+        <w:t xml:space="preserve"> </w:t>
+      </w:r>
+      <w:r>
+        <w:t>G</w:t>
+      </w:r>
+      <w:r>
+        <w:t xml:space="preserve">uide </w:t>
+      </w:r>
+      <w:r>
+        <w:t>R</w:t>
+      </w:r>
+      <w:r>
+        <w:t>esources</w:t>
+      </w:r>
+      <w:r>
+        <w:rPr>
+          <w:noProof/>
+          <w:lang w:eastAsia="en-US"/>
+        </w:rPr>
+        <w:t xml:space="preserve"> Help Package.)</w:t>
+      </w:r>
+      <w:r>
+        <w:rPr>
+          <w:noProof/>
+          <w:lang w:eastAsia="en-US"/>
+        </w:rPr>
+        <w:t xml:space="preserve"> The strucutre should be similar as seen in figure 2.2.1-1.</w:t>
+      </w:r>
+      <w:r>
+        <w:rPr>
+          <w:noProof/>
+          <w:lang w:eastAsia="en-US"/>
+        </w:rPr>
+        <w:t xml:space="preserve"> </w:t>
+      </w:r>
+    </w:p>
+    <w:p>
+      <w:pPr>
+        <w:spacing w:after="200" w:line="276" w:lineRule="auto"/>
+      </w:pPr>
+      <w:r>
+        <w:br w:type="page"/>
+      </w:r>
+    </w:p>
+    <w:p>
+      <w:r>
+        <w:rPr>
+          <w:noProof/>
+          <w:lang w:eastAsia="en-US"/>
+        </w:rPr>
+        <w:lastRenderedPageBreak/>
+        <w:pict>
+          <v:shape id="_x0000_s1032" type="#_x0000_t202" style="position:absolute;margin-left:-8.35pt;margin-top:146.15pt;width:486.95pt;height:215.35pt;z-index:251680768" filled="f" stroked="f" strokecolor="black [3213]">
+            <v:textbox style="mso-next-textbox:#_x0000_s1032">
+              <w:txbxContent>
+                <w:p>
+                  <w:pPr>
+                    <w:spacing w:after="0" w:line="240" w:lineRule="auto"/>
+                    <w:jc w:val="center"/>
+                    <w:rPr>
+                      <w:i/>
+                      <w:color w:val="009DD9" w:themeColor="accent2"/>
+                    </w:rPr>
+                  </w:pPr>
+                  <w:r>
+                    <w:rPr>
+                      <w:noProof/>
+                      <w:lang w:eastAsia="en-US"/>
+                    </w:rPr>
+                    <w:drawing>
+                      <wp:inline distT="0" distB="0" distL="0" distR="0" wp14:anchorId="16942D4B" wp14:editId="4D9A52F0">
+                        <wp:extent cx="6005445" cy="2505693"/>
+                        <wp:effectExtent l="0" t="0" r="0" b="0"/>
+                        <wp:docPr id="20" name="Picture 10" descr="C:\Users\Ernie\Desktop\DeveloperGuideScreenshots\SQLServerSupport_02.PNG"/>
+                        <wp:cNvGraphicFramePr>
+                          <a:graphicFrameLocks xmlns:a="http://schemas.openxmlformats.org/drawingml/2006/main" noChangeAspect="1"/>
+                        </wp:cNvGraphicFramePr>
+                        <a:graphic xmlns:a="http://schemas.openxmlformats.org/drawingml/2006/main">
+                          <a:graphicData uri="http://schemas.openxmlformats.org/drawingml/2006/picture">
+                            <pic:pic xmlns:pic="http://schemas.openxmlformats.org/drawingml/2006/picture">
+                              <pic:nvPicPr>
+                                <pic:cNvPr id="0" name="Picture 10" descr="C:\Users\Ernie\Desktop\DeveloperGuideScreenshots\SQLServerSupport_02.PNG"/>
+                                <pic:cNvPicPr>
+                                  <a:picLocks noChangeAspect="1" noChangeArrowheads="1"/>
+                                </pic:cNvPicPr>
+                              </pic:nvPicPr>
+                              <pic:blipFill rotWithShape="1">
+                                <a:blip r:embed="rId16" cstate="print"/>
+                                <a:srcRect l="1071" t="16148" r="1071" b="4408"/>
+                                <a:stretch/>
+                              </pic:blipFill>
+                              <pic:spPr bwMode="auto">
+                                <a:xfrm>
+                                  <a:off x="0" y="0"/>
+                                  <a:ext cx="6010086" cy="2507629"/>
+                                </a:xfrm>
+                                <a:prstGeom prst="rect">
+                                  <a:avLst/>
+                                </a:prstGeom>
+                                <a:noFill/>
+                                <a:ln>
+                                  <a:noFill/>
+                                </a:ln>
+                                <a:extLst>
+                                  <a:ext uri="{53640926-AAD7-44D8-BBD7-CCE9431645EC}">
+                                    <a14:shadowObscured xmlns:a14="http://schemas.microsoft.com/office/drawing/2010/main"/>
+                                  </a:ext>
+                                </a:extLst>
+                              </pic:spPr>
+                            </pic:pic>
+                          </a:graphicData>
+                        </a:graphic>
+                      </wp:inline>
+                    </w:drawing>
+                  </w:r>
+                </w:p>
+                <w:p>
+                  <w:pPr>
+                    <w:spacing w:after="0" w:line="240" w:lineRule="auto"/>
+                    <w:jc w:val="center"/>
+                    <w:rPr>
+                      <w:i/>
+                      <w:color w:val="009DD9" w:themeColor="accent2"/>
+                    </w:rPr>
+                  </w:pPr>
+                  <w:proofErr w:type="gramStart"/>
+                  <w:r>
+                    <w:rPr>
+                      <w:i/>
+                      <w:color w:val="009DD9" w:themeColor="accent2"/>
+                    </w:rPr>
+                    <w:t>figure</w:t>
+                  </w:r>
+                  <w:proofErr w:type="gramEnd"/>
+                  <w:r>
+                    <w:rPr>
+                      <w:i/>
+                      <w:color w:val="009DD9" w:themeColor="accent2"/>
+                    </w:rPr>
+                    <w:t xml:space="preserve"> 2</w:t>
+                  </w:r>
+                  <w:r>
+                    <w:rPr>
+                      <w:i/>
+                      <w:color w:val="009DD9" w:themeColor="accent2"/>
+                    </w:rPr>
+                    <w:t>.2.1-2</w:t>
+                  </w:r>
+                </w:p>
+              </w:txbxContent>
+            </v:textbox>
+            <w10:wrap type="square"/>
+          </v:shape>
+        </w:pict>
+      </w:r>
+      <w:r>
+        <w:t xml:space="preserve">This </w:t>
+      </w:r>
+      <w:r>
+        <w:t xml:space="preserve">will then fix allow for the server to have the </w:t>
+      </w:r>
+      <w:proofErr w:type="spellStart"/>
+      <w:r>
+        <w:t>jdbc</w:t>
+      </w:r>
+      <w:proofErr w:type="spellEnd"/>
+      <w:r>
+        <w:t xml:space="preserve"> connection loaded so that the web services can utilize the jar for the connection. To verify that the jar was properly loaded, navigate to the admin console windows of the glassfish server. Next, navigate to the JDBC Resources sections. In here will be the list of connection resource. If you create a new one, you will see several dropdown boxes. In the Driver field, find the option that says Microsoft SQL Server. If this field is present, then the JDBC Driver was successfully loaded.</w:t>
+      </w:r>
+    </w:p>
+    <w:p/>
+    <w:p/>
     <w:p>
       <w:pPr>
         <w:spacing w:after="200" w:line="276" w:lineRule="auto"/>
@@ -3604,8 +3833,6 @@
       <w:r>
         <w:br w:type="page"/>
       </w:r>
-      <w:bookmarkStart w:id="7" w:name="_GoBack"/>
-      <w:bookmarkEnd w:id="7"/>
     </w:p>
     <w:p>
       <w:pPr>
@@ -4363,7 +4590,7 @@
           <w:szCs w:val="28"/>
         </w:rPr>
       </w:pPr>
-      <w:bookmarkStart w:id="8" w:name="_Toc359916627"/>
+      <w:bookmarkStart w:id="7" w:name="_Toc359916627"/>
       <w:r>
         <w:br w:type="page"/>
       </w:r>
@@ -4450,7 +4677,7 @@
       <w:r>
         <w:t xml:space="preserve"> Web Admin CMS</w:t>
       </w:r>
-      <w:bookmarkEnd w:id="8"/>
+      <w:bookmarkEnd w:id="7"/>
     </w:p>
     <w:p>
       <w:r>
@@ -4991,23 +5218,26 @@
     </w:p>
     <w:p>
       <w:pPr>
-        <w:pStyle w:val="Heading1"/>
-      </w:pPr>
-      <w:r>
-        <w:lastRenderedPageBreak/>
-        <w:t>6.6 Styles</w:t>
-      </w:r>
-    </w:p>
-    <w:p>
+        <w:pStyle w:val="Heading2"/>
+      </w:pPr>
       <w:r>
         <w:rPr>
           <w:noProof/>
           <w:lang w:eastAsia="en-US"/>
         </w:rPr>
+        <w:lastRenderedPageBreak/>
         <w:drawing>
-          <wp:inline distT="0" distB="0" distL="0" distR="0" wp14:anchorId="51529174" wp14:editId="67A2DE53">
-            <wp:extent cx="3717290" cy="700405"/>
-            <wp:effectExtent l="19050" t="0" r="0" b="0"/>
+          <wp:anchor distT="0" distB="0" distL="114300" distR="114300" simplePos="0" relativeHeight="251682816" behindDoc="0" locked="0" layoutInCell="1" allowOverlap="1" wp14:anchorId="2DCCB347" wp14:editId="2106744D">
+            <wp:simplePos x="0" y="0"/>
+            <wp:positionH relativeFrom="column">
+              <wp:posOffset>3264535</wp:posOffset>
+            </wp:positionH>
+            <wp:positionV relativeFrom="paragraph">
+              <wp:posOffset>158115</wp:posOffset>
+            </wp:positionV>
+            <wp:extent cx="2695575" cy="699770"/>
+            <wp:effectExtent l="0" t="0" r="0" b="0"/>
+            <wp:wrapSquare wrapText="bothSides"/>
             <wp:docPr id="65" name="Picture 49" descr="C:\Users\Ernie\Desktop\DeveloperGuideScreenshots\SolutionExplorer_Web_07.PNG"/>
             <wp:cNvGraphicFramePr>
               <a:graphicFrameLocks xmlns:a="http://schemas.openxmlformats.org/drawingml/2006/main" noChangeAspect="1"/>
@@ -5021,34 +5251,54 @@
                       <a:picLocks noChangeAspect="1" noChangeArrowheads="1"/>
                     </pic:cNvPicPr>
                   </pic:nvPicPr>
-                  <pic:blipFill>
-                    <a:blip r:embed="rId45" cstate="print"/>
-                    <a:srcRect/>
-                    <a:stretch>
-                      <a:fillRect/>
-                    </a:stretch>
+                  <pic:blipFill rotWithShape="1">
+                    <a:blip r:embed="rId45" cstate="print">
+                      <a:extLst>
+                        <a:ext uri="{28A0092B-C50C-407E-A947-70E740481C1C}">
+                          <a14:useLocalDpi xmlns:a14="http://schemas.microsoft.com/office/drawing/2010/main" val="0"/>
+                        </a:ext>
+                      </a:extLst>
+                    </a:blip>
+                    <a:srcRect r="27476"/>
+                    <a:stretch/>
                   </pic:blipFill>
                   <pic:spPr bwMode="auto">
                     <a:xfrm>
                       <a:off x="0" y="0"/>
-                      <a:ext cx="3717290" cy="700405"/>
+                      <a:ext cx="2695575" cy="699770"/>
                     </a:xfrm>
                     <a:prstGeom prst="rect">
                       <a:avLst/>
                     </a:prstGeom>
                     <a:noFill/>
-                    <a:ln w="9525">
+                    <a:ln>
                       <a:noFill/>
-                      <a:miter lim="800000"/>
-                      <a:headEnd/>
-                      <a:tailEnd/>
                     </a:ln>
+                    <a:extLst>
+                      <a:ext uri="{53640926-AAD7-44D8-BBD7-CCE9431645EC}">
+                        <a14:shadowObscured xmlns:a14="http://schemas.microsoft.com/office/drawing/2010/main"/>
+                      </a:ext>
+                    </a:extLst>
                   </pic:spPr>
                 </pic:pic>
               </a:graphicData>
             </a:graphic>
-          </wp:inline>
+            <wp14:sizeRelH relativeFrom="page">
+              <wp14:pctWidth>0</wp14:pctWidth>
+            </wp14:sizeRelH>
+            <wp14:sizeRelV relativeFrom="page">
+              <wp14:pctHeight>0</wp14:pctHeight>
+            </wp14:sizeRelV>
+          </wp:anchor>
         </w:drawing>
+      </w:r>
+      <w:r>
+        <w:t>6.6 Styles</w:t>
+      </w:r>
+    </w:p>
+    <w:p>
+      <w:r>
+        <w:t>The style directory is the folder in which all the CSS Styling files will be placed. This provides easy organization.</w:t>
       </w:r>
     </w:p>
     <w:p>
@@ -5066,9 +5316,17 @@
           <w:lang w:eastAsia="en-US"/>
         </w:rPr>
         <w:drawing>
-          <wp:inline distT="0" distB="0" distL="0" distR="0" wp14:anchorId="6E381082" wp14:editId="77DE3CD1">
-            <wp:extent cx="4227830" cy="2612390"/>
-            <wp:effectExtent l="19050" t="0" r="1270" b="0"/>
+          <wp:anchor distT="0" distB="0" distL="114300" distR="114300" simplePos="0" relativeHeight="251683840" behindDoc="0" locked="0" layoutInCell="1" allowOverlap="1" wp14:anchorId="35958203" wp14:editId="43A97865">
+            <wp:simplePos x="0" y="0"/>
+            <wp:positionH relativeFrom="column">
+              <wp:posOffset>0</wp:posOffset>
+            </wp:positionH>
+            <wp:positionV relativeFrom="paragraph">
+              <wp:posOffset>297815</wp:posOffset>
+            </wp:positionV>
+            <wp:extent cx="2647950" cy="2611755"/>
+            <wp:effectExtent l="0" t="0" r="0" b="0"/>
+            <wp:wrapSquare wrapText="bothSides"/>
             <wp:docPr id="66" name="Picture 50" descr="C:\Users\Ernie\Desktop\DeveloperGuideScreenshots\SolutionExplorer_Web_08.PNG"/>
             <wp:cNvGraphicFramePr>
               <a:graphicFrameLocks xmlns:a="http://schemas.openxmlformats.org/drawingml/2006/main" noChangeAspect="1"/>
@@ -5082,43 +5340,76 @@
                       <a:picLocks noChangeAspect="1" noChangeArrowheads="1"/>
                     </pic:cNvPicPr>
                   </pic:nvPicPr>
-                  <pic:blipFill>
-                    <a:blip r:embed="rId46" cstate="print"/>
-                    <a:srcRect/>
-                    <a:stretch>
-                      <a:fillRect/>
-                    </a:stretch>
+                  <pic:blipFill rotWithShape="1">
+                    <a:blip r:embed="rId46" cstate="print">
+                      <a:extLst>
+                        <a:ext uri="{28A0092B-C50C-407E-A947-70E740481C1C}">
+                          <a14:useLocalDpi xmlns:a14="http://schemas.microsoft.com/office/drawing/2010/main" val="0"/>
+                        </a:ext>
+                      </a:extLst>
+                    </a:blip>
+                    <a:srcRect r="37360"/>
+                    <a:stretch/>
                   </pic:blipFill>
                   <pic:spPr bwMode="auto">
                     <a:xfrm>
                       <a:off x="0" y="0"/>
-                      <a:ext cx="4227830" cy="2612390"/>
+                      <a:ext cx="2647950" cy="2611755"/>
                     </a:xfrm>
                     <a:prstGeom prst="rect">
                       <a:avLst/>
                     </a:prstGeom>
                     <a:noFill/>
-                    <a:ln w="9525">
+                    <a:ln>
                       <a:noFill/>
-                      <a:miter lim="800000"/>
-                      <a:headEnd/>
-                      <a:tailEnd/>
                     </a:ln>
+                    <a:extLst>
+                      <a:ext uri="{53640926-AAD7-44D8-BBD7-CCE9431645EC}">
+                        <a14:shadowObscured xmlns:a14="http://schemas.microsoft.com/office/drawing/2010/main"/>
+                      </a:ext>
+                    </a:extLst>
                   </pic:spPr>
                 </pic:pic>
               </a:graphicData>
             </a:graphic>
-          </wp:inline>
+            <wp14:sizeRelH relativeFrom="page">
+              <wp14:pctWidth>0</wp14:pctWidth>
+            </wp14:sizeRelH>
+            <wp14:sizeRelV relativeFrom="page">
+              <wp14:pctHeight>0</wp14:pctHeight>
+            </wp14:sizeRelV>
+          </wp:anchor>
         </w:drawing>
       </w:r>
-    </w:p>
-    <w:p>
-      <w:pPr>
-        <w:pStyle w:val="Heading1"/>
-      </w:pPr>
-      <w:r>
-        <w:lastRenderedPageBreak/>
-        <w:t>7 Web Services</w:t>
+      <w:r>
+        <w:t xml:space="preserve">All the pages are located in the Root directory for the admin site. As you can see, there is no sub-navigation or nesting of the pages into subdirectories because the pages were </w:t>
+      </w:r>
+      <w:r>
+        <w:t>self-evident</w:t>
+      </w:r>
+      <w:r>
+        <w:t xml:space="preserve"> and work in a very linear fashion.</w:t>
+      </w:r>
+    </w:p>
+    <w:p>
+      <w:r>
+        <w:t xml:space="preserve">All the web pages are ASPX files, which is a special extension for the .Net Framework. Every page has an associated “code-behind” file, which contains C# code that contains the logic of event handlers. The .Net framework automatically binds the ASP controls with these functions. </w:t>
+      </w:r>
+    </w:p>
+    <w:p>
+      <w:pPr>
+        <w:spacing w:after="200" w:line="276" w:lineRule="auto"/>
+        <w:rPr>
+          <w:rFonts w:asciiTheme="majorHAnsi" w:eastAsiaTheme="majorEastAsia" w:hAnsiTheme="majorHAnsi" w:cstheme="majorBidi"/>
+          <w:b/>
+          <w:bCs w:val="0"/>
+          <w:color w:val="0B5294" w:themeColor="accent1" w:themeShade="BF"/>
+          <w:sz w:val="28"/>
+          <w:szCs w:val="28"/>
+        </w:rPr>
+      </w:pPr>
+      <w:r>
+        <w:br w:type="page"/>
       </w:r>
     </w:p>
     <w:p>
@@ -5130,10 +5421,19 @@
           <w:noProof/>
           <w:lang w:eastAsia="en-US"/>
         </w:rPr>
+        <w:lastRenderedPageBreak/>
         <w:drawing>
-          <wp:inline distT="0" distB="0" distL="0" distR="0" wp14:anchorId="23D005DA" wp14:editId="7E7D53A2">
+          <wp:anchor distT="0" distB="0" distL="114300" distR="114300" simplePos="0" relativeHeight="251684864" behindDoc="0" locked="0" layoutInCell="1" allowOverlap="1" wp14:anchorId="76B207DA" wp14:editId="26E41C8D">
+            <wp:simplePos x="0" y="0"/>
+            <wp:positionH relativeFrom="column">
+              <wp:posOffset>2578100</wp:posOffset>
+            </wp:positionH>
+            <wp:positionV relativeFrom="paragraph">
+              <wp:posOffset>-30480</wp:posOffset>
+            </wp:positionV>
             <wp:extent cx="3360420" cy="878840"/>
-            <wp:effectExtent l="19050" t="0" r="0" b="0"/>
+            <wp:effectExtent l="0" t="0" r="0" b="0"/>
+            <wp:wrapSquare wrapText="bothSides"/>
             <wp:docPr id="67" name="Picture 51" descr="C:\Users\Ernie\Desktop\DeveloperGuideScreenshots\SolutionExplorer_WebServices_01.PNG"/>
             <wp:cNvGraphicFramePr>
               <a:graphicFrameLocks xmlns:a="http://schemas.openxmlformats.org/drawingml/2006/main" noChangeAspect="1"/>
@@ -5148,7 +5448,13 @@
                     </pic:cNvPicPr>
                   </pic:nvPicPr>
                   <pic:blipFill>
-                    <a:blip r:embed="rId47" cstate="print"/>
+                    <a:blip r:embed="rId47" cstate="print">
+                      <a:extLst>
+                        <a:ext uri="{28A0092B-C50C-407E-A947-70E740481C1C}">
+                          <a14:useLocalDpi xmlns:a14="http://schemas.microsoft.com/office/drawing/2010/main" val="0"/>
+                        </a:ext>
+                      </a:extLst>
+                    </a:blip>
                     <a:srcRect/>
                     <a:stretch>
                       <a:fillRect/>
@@ -5173,23 +5479,37 @@
                 </pic:pic>
               </a:graphicData>
             </a:graphic>
-          </wp:inline>
+            <wp14:sizeRelH relativeFrom="page">
+              <wp14:pctWidth>0</wp14:pctWidth>
+            </wp14:sizeRelH>
+            <wp14:sizeRelV relativeFrom="page">
+              <wp14:pctHeight>0</wp14:pctHeight>
+            </wp14:sizeRelV>
+          </wp:anchor>
         </w:drawing>
       </w:r>
-    </w:p>
-    <w:p>
-      <w:pPr>
-        <w:pStyle w:val="Heading1"/>
-      </w:pPr>
+      <w:r>
+        <w:t>7 Web Services</w:t>
+      </w:r>
+    </w:p>
+    <w:p>
       <w:r>
         <w:rPr>
           <w:noProof/>
           <w:lang w:eastAsia="en-US"/>
         </w:rPr>
         <w:drawing>
-          <wp:inline distT="0" distB="0" distL="0" distR="0" wp14:anchorId="28FE6D15" wp14:editId="43AB8270">
+          <wp:anchor distT="0" distB="0" distL="114300" distR="114300" simplePos="0" relativeHeight="251685888" behindDoc="0" locked="0" layoutInCell="1" allowOverlap="1" wp14:anchorId="339DAC89" wp14:editId="42F0C82E">
+            <wp:simplePos x="0" y="0"/>
+            <wp:positionH relativeFrom="column">
+              <wp:posOffset>3288665</wp:posOffset>
+            </wp:positionH>
+            <wp:positionV relativeFrom="paragraph">
+              <wp:posOffset>666750</wp:posOffset>
+            </wp:positionV>
             <wp:extent cx="2647950" cy="1199515"/>
-            <wp:effectExtent l="19050" t="0" r="0" b="0"/>
+            <wp:effectExtent l="0" t="0" r="0" b="0"/>
+            <wp:wrapSquare wrapText="bothSides"/>
             <wp:docPr id="68" name="Picture 52" descr="C:\Users\Ernie\Desktop\DeveloperGuideScreenshots\SolutionExplorer_WebServices_02.PNG"/>
             <wp:cNvGraphicFramePr>
               <a:graphicFrameLocks xmlns:a="http://schemas.openxmlformats.org/drawingml/2006/main" noChangeAspect="1"/>
@@ -5204,7 +5524,13 @@
                     </pic:cNvPicPr>
                   </pic:nvPicPr>
                   <pic:blipFill>
-                    <a:blip r:embed="rId48" cstate="print"/>
+                    <a:blip r:embed="rId48" cstate="print">
+                      <a:extLst>
+                        <a:ext uri="{28A0092B-C50C-407E-A947-70E740481C1C}">
+                          <a14:useLocalDpi xmlns:a14="http://schemas.microsoft.com/office/drawing/2010/main" val="0"/>
+                        </a:ext>
+                      </a:extLst>
+                    </a:blip>
                     <a:srcRect/>
                     <a:stretch>
                       <a:fillRect/>
@@ -5229,33 +5555,56 @@
                 </pic:pic>
               </a:graphicData>
             </a:graphic>
-          </wp:inline>
+            <wp14:sizeRelH relativeFrom="page">
+              <wp14:pctWidth>0</wp14:pctWidth>
+            </wp14:sizeRelH>
+            <wp14:sizeRelV relativeFrom="page">
+              <wp14:pctHeight>0</wp14:pctHeight>
+            </wp14:sizeRelV>
+          </wp:anchor>
         </w:drawing>
       </w:r>
-    </w:p>
-    <w:p/>
+      <w:r>
+        <w:t>The web services</w:t>
+      </w:r>
+      <w:r>
+        <w:t xml:space="preserve"> are a Java Project that you will need Netbeans to manage. </w:t>
+      </w:r>
+    </w:p>
+    <w:p>
+      <w:r>
+        <w:t xml:space="preserve"> The structure for the web services are all primarily in the </w:t>
+      </w:r>
+      <w:proofErr w:type="spellStart"/>
+      <w:r>
+        <w:t>src</w:t>
+      </w:r>
+      <w:proofErr w:type="spellEnd"/>
+      <w:r>
+        <w:t xml:space="preserve"> folder. The source is broken down into packages of which will be discussed more in-depth next.</w:t>
+      </w:r>
+    </w:p>
     <w:p>
       <w:pPr>
         <w:pStyle w:val="Heading2"/>
       </w:pPr>
-      <w:r>
-        <w:lastRenderedPageBreak/>
-        <w:t>7.1 Alias Models</w:t>
-      </w:r>
-      <w:r>
-        <w:t xml:space="preserve"> Package</w:t>
-      </w:r>
-    </w:p>
-    <w:p>
       <w:r>
         <w:rPr>
           <w:noProof/>
           <w:lang w:eastAsia="en-US"/>
         </w:rPr>
         <w:drawing>
-          <wp:inline distT="0" distB="0" distL="0" distR="0" wp14:anchorId="25B7EB4A" wp14:editId="1BCA3F3D">
-            <wp:extent cx="3016250" cy="3788410"/>
-            <wp:effectExtent l="19050" t="0" r="0" b="0"/>
+          <wp:anchor distT="0" distB="0" distL="114300" distR="114300" simplePos="0" relativeHeight="251686912" behindDoc="0" locked="0" layoutInCell="1" allowOverlap="1" wp14:anchorId="48459C28" wp14:editId="31847B61">
+            <wp:simplePos x="0" y="0"/>
+            <wp:positionH relativeFrom="column">
+              <wp:posOffset>0</wp:posOffset>
+            </wp:positionH>
+            <wp:positionV relativeFrom="paragraph">
+              <wp:posOffset>277495</wp:posOffset>
+            </wp:positionV>
+            <wp:extent cx="1637665" cy="3787775"/>
+            <wp:effectExtent l="0" t="0" r="0" b="0"/>
+            <wp:wrapSquare wrapText="bothSides"/>
             <wp:docPr id="69" name="Picture 53" descr="C:\Users\Ernie\Desktop\DeveloperGuideScreenshots\SolutionExplorer_WebServices_03.PNG"/>
             <wp:cNvGraphicFramePr>
               <a:graphicFrameLocks xmlns:a="http://schemas.openxmlformats.org/drawingml/2006/main" noChangeAspect="1"/>
@@ -5269,57 +5618,101 @@
                       <a:picLocks noChangeAspect="1" noChangeArrowheads="1"/>
                     </pic:cNvPicPr>
                   </pic:nvPicPr>
-                  <pic:blipFill>
-                    <a:blip r:embed="rId49" cstate="print"/>
-                    <a:srcRect/>
-                    <a:stretch>
-                      <a:fillRect/>
-                    </a:stretch>
+                  <pic:blipFill rotWithShape="1">
+                    <a:blip r:embed="rId49" cstate="print">
+                      <a:extLst>
+                        <a:ext uri="{28A0092B-C50C-407E-A947-70E740481C1C}">
+                          <a14:useLocalDpi xmlns:a14="http://schemas.microsoft.com/office/drawing/2010/main" val="0"/>
+                        </a:ext>
+                      </a:extLst>
+                    </a:blip>
+                    <a:srcRect r="45701"/>
+                    <a:stretch/>
                   </pic:blipFill>
                   <pic:spPr bwMode="auto">
                     <a:xfrm>
                       <a:off x="0" y="0"/>
-                      <a:ext cx="3016250" cy="3788410"/>
+                      <a:ext cx="1637665" cy="3787775"/>
                     </a:xfrm>
                     <a:prstGeom prst="rect">
                       <a:avLst/>
                     </a:prstGeom>
                     <a:noFill/>
-                    <a:ln w="9525">
+                    <a:ln>
                       <a:noFill/>
-                      <a:miter lim="800000"/>
-                      <a:headEnd/>
-                      <a:tailEnd/>
                     </a:ln>
+                    <a:extLst>
+                      <a:ext uri="{53640926-AAD7-44D8-BBD7-CCE9431645EC}">
+                        <a14:shadowObscured xmlns:a14="http://schemas.microsoft.com/office/drawing/2010/main"/>
+                      </a:ext>
+                    </a:extLst>
                   </pic:spPr>
                 </pic:pic>
               </a:graphicData>
             </a:graphic>
-          </wp:inline>
+            <wp14:sizeRelH relativeFrom="page">
+              <wp14:pctWidth>0</wp14:pctWidth>
+            </wp14:sizeRelH>
+            <wp14:sizeRelV relativeFrom="page">
+              <wp14:pctHeight>0</wp14:pctHeight>
+            </wp14:sizeRelV>
+          </wp:anchor>
         </w:drawing>
       </w:r>
+      <w:r>
+        <w:t>7.1 Alias Models</w:t>
+      </w:r>
+      <w:r>
+        <w:t xml:space="preserve"> Package</w:t>
+      </w:r>
+    </w:p>
+    <w:p>
+      <w:r>
+        <w:t xml:space="preserve">The Alias Models package contains the list of </w:t>
+      </w:r>
+      <w:r>
+        <w:t xml:space="preserve">objects that are alias versions of the models. </w:t>
+      </w:r>
+    </w:p>
+    <w:p/>
+    <w:p>
+      <w:pPr>
+        <w:spacing w:after="200" w:line="276" w:lineRule="auto"/>
+        <w:rPr>
+          <w:rFonts w:asciiTheme="majorHAnsi" w:eastAsiaTheme="majorEastAsia" w:hAnsiTheme="majorHAnsi" w:cstheme="majorBidi"/>
+          <w:b/>
+          <w:bCs w:val="0"/>
+          <w:color w:val="0F6FC6" w:themeColor="accent1"/>
+          <w:sz w:val="26"/>
+          <w:szCs w:val="26"/>
+        </w:rPr>
+      </w:pPr>
+      <w:r>
+        <w:br w:type="page"/>
+      </w:r>
     </w:p>
     <w:p>
       <w:pPr>
         <w:pStyle w:val="Heading2"/>
       </w:pPr>
-      <w:r>
-        <w:t>7.2 Automation</w:t>
-      </w:r>
-      <w:r>
-        <w:t xml:space="preserve"> Package</w:t>
-      </w:r>
-    </w:p>
-    <w:p>
       <w:r>
         <w:rPr>
           <w:noProof/>
           <w:lang w:eastAsia="en-US"/>
         </w:rPr>
+        <w:lastRenderedPageBreak/>
         <w:drawing>
-          <wp:inline distT="0" distB="0" distL="0" distR="0" wp14:anchorId="38E8DA55" wp14:editId="580CBA2E">
-            <wp:extent cx="2968625" cy="890905"/>
-            <wp:effectExtent l="19050" t="0" r="3175" b="0"/>
+          <wp:anchor distT="0" distB="0" distL="114300" distR="114300" simplePos="0" relativeHeight="251687936" behindDoc="0" locked="0" layoutInCell="1" allowOverlap="1" wp14:anchorId="57169EA6" wp14:editId="19D13AAC">
+            <wp:simplePos x="0" y="0"/>
+            <wp:positionH relativeFrom="column">
+              <wp:posOffset>3630295</wp:posOffset>
+            </wp:positionH>
+            <wp:positionV relativeFrom="paragraph">
+              <wp:posOffset>133350</wp:posOffset>
+            </wp:positionV>
+            <wp:extent cx="2319655" cy="887095"/>
+            <wp:effectExtent l="0" t="0" r="0" b="0"/>
+            <wp:wrapSquare wrapText="bothSides"/>
             <wp:docPr id="70" name="Picture 54" descr="C:\Users\Ernie\Desktop\DeveloperGuideScreenshots\SolutionExplorer_WebServices_04.PNG"/>
             <wp:cNvGraphicFramePr>
               <a:graphicFrameLocks xmlns:a="http://schemas.openxmlformats.org/drawingml/2006/main" noChangeAspect="1"/>
@@ -5333,54 +5726,80 @@
                       <a:picLocks noChangeAspect="1" noChangeArrowheads="1"/>
                     </pic:cNvPicPr>
                   </pic:nvPicPr>
-                  <pic:blipFill>
-                    <a:blip r:embed="rId50" cstate="print"/>
-                    <a:srcRect/>
-                    <a:stretch>
-                      <a:fillRect/>
-                    </a:stretch>
+                  <pic:blipFill rotWithShape="1">
+                    <a:blip r:embed="rId50" cstate="print">
+                      <a:extLst>
+                        <a:ext uri="{28A0092B-C50C-407E-A947-70E740481C1C}">
+                          <a14:useLocalDpi xmlns:a14="http://schemas.microsoft.com/office/drawing/2010/main" val="0"/>
+                        </a:ext>
+                      </a:extLst>
+                    </a:blip>
+                    <a:srcRect r="21511"/>
+                    <a:stretch/>
                   </pic:blipFill>
                   <pic:spPr bwMode="auto">
                     <a:xfrm>
                       <a:off x="0" y="0"/>
-                      <a:ext cx="2968625" cy="890905"/>
+                      <a:ext cx="2319655" cy="887095"/>
                     </a:xfrm>
                     <a:prstGeom prst="rect">
                       <a:avLst/>
                     </a:prstGeom>
                     <a:noFill/>
-                    <a:ln w="9525">
+                    <a:ln>
                       <a:noFill/>
-                      <a:miter lim="800000"/>
-                      <a:headEnd/>
-                      <a:tailEnd/>
                     </a:ln>
+                    <a:extLst>
+                      <a:ext uri="{53640926-AAD7-44D8-BBD7-CCE9431645EC}">
+                        <a14:shadowObscured xmlns:a14="http://schemas.microsoft.com/office/drawing/2010/main"/>
+                      </a:ext>
+                    </a:extLst>
                   </pic:spPr>
                 </pic:pic>
               </a:graphicData>
             </a:graphic>
-          </wp:inline>
+            <wp14:sizeRelH relativeFrom="page">
+              <wp14:pctWidth>0</wp14:pctWidth>
+            </wp14:sizeRelH>
+            <wp14:sizeRelV relativeFrom="page">
+              <wp14:pctHeight>0</wp14:pctHeight>
+            </wp14:sizeRelV>
+          </wp:anchor>
         </w:drawing>
       </w:r>
+      <w:r>
+        <w:t>7.2 Automation</w:t>
+      </w:r>
+      <w:r>
+        <w:t xml:space="preserve"> Package</w:t>
+      </w:r>
+    </w:p>
+    <w:p>
+      <w:r>
+        <w:t>The automation package contains the classes that are involved with performing the Web Driver Automation logic. The methods are kicked off by a web service.</w:t>
+      </w:r>
     </w:p>
     <w:p>
       <w:pPr>
         <w:pStyle w:val="Heading2"/>
       </w:pPr>
-      <w:r>
-        <w:t>7.3 Common Package</w:t>
-      </w:r>
-    </w:p>
-    <w:p>
       <w:r>
         <w:rPr>
           <w:noProof/>
           <w:lang w:eastAsia="en-US"/>
         </w:rPr>
         <w:drawing>
-          <wp:inline distT="0" distB="0" distL="0" distR="0" wp14:anchorId="7B4F659A" wp14:editId="2FF9BE8E">
-            <wp:extent cx="3241675" cy="510540"/>
-            <wp:effectExtent l="19050" t="0" r="0" b="0"/>
+          <wp:anchor distT="0" distB="0" distL="114300" distR="114300" simplePos="0" relativeHeight="251688960" behindDoc="0" locked="0" layoutInCell="1" allowOverlap="1" wp14:anchorId="1EF02926" wp14:editId="7E675D29">
+            <wp:simplePos x="0" y="0"/>
+            <wp:positionH relativeFrom="column">
+              <wp:posOffset>3751580</wp:posOffset>
+            </wp:positionH>
+            <wp:positionV relativeFrom="paragraph">
+              <wp:posOffset>329565</wp:posOffset>
+            </wp:positionV>
+            <wp:extent cx="1964690" cy="504825"/>
+            <wp:effectExtent l="0" t="0" r="0" b="0"/>
+            <wp:wrapSquare wrapText="bothSides"/>
             <wp:docPr id="72" name="Picture 56" descr="C:\Users\Ernie\Desktop\DeveloperGuideScreenshots\SolutionExplorer_WebServices_05.PNG"/>
             <wp:cNvGraphicFramePr>
               <a:graphicFrameLocks xmlns:a="http://schemas.openxmlformats.org/drawingml/2006/main" noChangeAspect="1"/>
@@ -5394,43 +5813,70 @@
                       <a:picLocks noChangeAspect="1" noChangeArrowheads="1"/>
                     </pic:cNvPicPr>
                   </pic:nvPicPr>
-                  <pic:blipFill>
-                    <a:blip r:embed="rId51" cstate="print"/>
-                    <a:srcRect/>
-                    <a:stretch>
-                      <a:fillRect/>
-                    </a:stretch>
+                  <pic:blipFill rotWithShape="1">
+                    <a:blip r:embed="rId51" cstate="print">
+                      <a:extLst>
+                        <a:ext uri="{28A0092B-C50C-407E-A947-70E740481C1C}">
+                          <a14:useLocalDpi xmlns:a14="http://schemas.microsoft.com/office/drawing/2010/main" val="0"/>
+                        </a:ext>
+                      </a:extLst>
+                    </a:blip>
+                    <a:srcRect r="38705"/>
+                    <a:stretch/>
                   </pic:blipFill>
                   <pic:spPr bwMode="auto">
                     <a:xfrm>
                       <a:off x="0" y="0"/>
-                      <a:ext cx="3241675" cy="510540"/>
+                      <a:ext cx="1964690" cy="504825"/>
                     </a:xfrm>
                     <a:prstGeom prst="rect">
                       <a:avLst/>
                     </a:prstGeom>
                     <a:noFill/>
-                    <a:ln w="9525">
+                    <a:ln>
                       <a:noFill/>
-                      <a:miter lim="800000"/>
-                      <a:headEnd/>
-                      <a:tailEnd/>
                     </a:ln>
+                    <a:extLst>
+                      <a:ext uri="{53640926-AAD7-44D8-BBD7-CCE9431645EC}">
+                        <a14:shadowObscured xmlns:a14="http://schemas.microsoft.com/office/drawing/2010/main"/>
+                      </a:ext>
+                    </a:extLst>
                   </pic:spPr>
                 </pic:pic>
               </a:graphicData>
             </a:graphic>
-          </wp:inline>
+            <wp14:sizeRelH relativeFrom="page">
+              <wp14:pctWidth>0</wp14:pctWidth>
+            </wp14:sizeRelH>
+            <wp14:sizeRelV relativeFrom="page">
+              <wp14:pctHeight>0</wp14:pctHeight>
+            </wp14:sizeRelV>
+          </wp:anchor>
         </w:drawing>
       </w:r>
-    </w:p>
-    <w:p>
-      <w:pPr>
-        <w:pStyle w:val="Heading2"/>
-      </w:pPr>
-      <w:r>
-        <w:lastRenderedPageBreak/>
-        <w:t>7.4 Controller Package</w:t>
+      <w:r>
+        <w:t>7.3 Common Package</w:t>
+      </w:r>
+    </w:p>
+    <w:p>
+      <w:r>
+        <w:t xml:space="preserve">The common package contains static methods that are used throughout the application. You can think of them as helper files. The </w:t>
+      </w:r>
+      <w:proofErr w:type="spellStart"/>
+      <w:r>
+        <w:t>AliasHelper</w:t>
+      </w:r>
+      <w:proofErr w:type="spellEnd"/>
+      <w:r>
+        <w:t xml:space="preserve"> contains all the logic to convert models to and from their alias model counterparts. The </w:t>
+      </w:r>
+      <w:proofErr w:type="spellStart"/>
+      <w:r>
+        <w:t>DBConnection</w:t>
+      </w:r>
+      <w:proofErr w:type="spellEnd"/>
+      <w:r>
+        <w:t xml:space="preserve"> is used with all the data access methods. It creates the connection to the database.</w:t>
       </w:r>
     </w:p>
     <w:p>
@@ -5443,9 +5889,17 @@
           <w:lang w:eastAsia="en-US"/>
         </w:rPr>
         <w:drawing>
-          <wp:inline distT="0" distB="0" distL="0" distR="0" wp14:anchorId="1B101FEF" wp14:editId="54A5DF33">
-            <wp:extent cx="3241675" cy="4465320"/>
-            <wp:effectExtent l="19050" t="0" r="0" b="0"/>
+          <wp:anchor distT="0" distB="0" distL="114300" distR="114300" simplePos="0" relativeHeight="251689984" behindDoc="0" locked="0" layoutInCell="1" allowOverlap="1" wp14:anchorId="27049E44" wp14:editId="77385F61">
+            <wp:simplePos x="0" y="0"/>
+            <wp:positionH relativeFrom="column">
+              <wp:posOffset>0</wp:posOffset>
+            </wp:positionH>
+            <wp:positionV relativeFrom="paragraph">
+              <wp:posOffset>30480</wp:posOffset>
+            </wp:positionV>
+            <wp:extent cx="2266315" cy="3384550"/>
+            <wp:effectExtent l="0" t="0" r="0" b="0"/>
+            <wp:wrapSquare wrapText="bothSides"/>
             <wp:docPr id="74" name="Picture 58" descr="C:\Users\Ernie\Desktop\DeveloperGuideScreenshots\SolutionExplorer_WebServices_07.PNG"/>
             <wp:cNvGraphicFramePr>
               <a:graphicFrameLocks xmlns:a="http://schemas.openxmlformats.org/drawingml/2006/main" noChangeAspect="1"/>
@@ -5459,45 +5913,106 @@
                       <a:picLocks noChangeAspect="1" noChangeArrowheads="1"/>
                     </pic:cNvPicPr>
                   </pic:nvPicPr>
-                  <pic:blipFill>
-                    <a:blip r:embed="rId52" cstate="print"/>
-                    <a:srcRect/>
-                    <a:stretch>
-                      <a:fillRect/>
-                    </a:stretch>
+                  <pic:blipFill rotWithShape="1">
+                    <a:blip r:embed="rId52" cstate="print">
+                      <a:extLst>
+                        <a:ext uri="{28A0092B-C50C-407E-A947-70E740481C1C}">
+                          <a14:useLocalDpi xmlns:a14="http://schemas.microsoft.com/office/drawing/2010/main" val="0"/>
+                        </a:ext>
+                      </a:extLst>
+                    </a:blip>
+                    <a:srcRect r="7747"/>
+                    <a:stretch/>
                   </pic:blipFill>
                   <pic:spPr bwMode="auto">
                     <a:xfrm>
                       <a:off x="0" y="0"/>
-                      <a:ext cx="3241675" cy="4465320"/>
+                      <a:ext cx="2266315" cy="3384550"/>
                     </a:xfrm>
                     <a:prstGeom prst="rect">
                       <a:avLst/>
                     </a:prstGeom>
                     <a:noFill/>
-                    <a:ln w="9525">
+                    <a:ln>
                       <a:noFill/>
-                      <a:miter lim="800000"/>
-                      <a:headEnd/>
-                      <a:tailEnd/>
                     </a:ln>
+                    <a:extLst>
+                      <a:ext uri="{53640926-AAD7-44D8-BBD7-CCE9431645EC}">
+                        <a14:shadowObscured xmlns:a14="http://schemas.microsoft.com/office/drawing/2010/main"/>
+                      </a:ext>
+                    </a:extLst>
                   </pic:spPr>
                 </pic:pic>
               </a:graphicData>
             </a:graphic>
-          </wp:inline>
+            <wp14:sizeRelH relativeFrom="page">
+              <wp14:pctWidth>0</wp14:pctWidth>
+            </wp14:sizeRelH>
+            <wp14:sizeRelV relativeFrom="page">
+              <wp14:pctHeight>0</wp14:pctHeight>
+            </wp14:sizeRelV>
+          </wp:anchor>
         </w:drawing>
       </w:r>
+      <w:r>
+        <w:t>7.4 Controller Package</w:t>
+      </w:r>
+    </w:p>
+    <w:p>
+      <w:r>
+        <w:t xml:space="preserve">The </w:t>
+      </w:r>
+      <w:r>
+        <w:t>Controller</w:t>
+      </w:r>
+      <w:r>
+        <w:t xml:space="preserve"> Packages contains </w:t>
+      </w:r>
+      <w:proofErr w:type="gramStart"/>
+      <w:r>
+        <w:t>classes that maps</w:t>
+      </w:r>
+      <w:proofErr w:type="gramEnd"/>
+      <w:r>
+        <w:t xml:space="preserve"> the </w:t>
+      </w:r>
+      <w:r>
+        <w:t>web services</w:t>
+      </w:r>
+      <w:r>
+        <w:t xml:space="preserve"> to a specific URL. These methods are divided to </w:t>
+      </w:r>
+      <w:r>
+        <w:t>contain</w:t>
+      </w:r>
+      <w:r>
+        <w:t xml:space="preserve"> all the CRUD actions for a particular model object. The methods contain the definitions for what </w:t>
+      </w:r>
+      <w:r>
+        <w:t>the requests and responses of the Web Services.</w:t>
+      </w:r>
+    </w:p>
+    <w:p/>
+    <w:p>
+      <w:pPr>
+        <w:spacing w:after="200" w:line="276" w:lineRule="auto"/>
+        <w:rPr>
+          <w:rFonts w:asciiTheme="majorHAnsi" w:eastAsiaTheme="majorEastAsia" w:hAnsiTheme="majorHAnsi" w:cstheme="majorBidi"/>
+          <w:b/>
+          <w:bCs w:val="0"/>
+          <w:color w:val="0F6FC6" w:themeColor="accent1"/>
+          <w:sz w:val="26"/>
+          <w:szCs w:val="26"/>
+        </w:rPr>
+      </w:pPr>
+      <w:r>
+        <w:br w:type="page"/>
+      </w:r>
     </w:p>
     <w:p>
       <w:pPr>
         <w:pStyle w:val="Heading2"/>
       </w:pPr>
-      <w:r>
-        <w:t>7.5 Models Package</w:t>
-      </w:r>
-    </w:p>
-    <w:p>
       <w:r>
         <w:rPr>
           <w:noProof/>
@@ -5505,9 +6020,17 @@
         </w:rPr>
         <w:lastRenderedPageBreak/>
         <w:drawing>
-          <wp:inline distT="0" distB="0" distL="0" distR="0" wp14:anchorId="7A709D63" wp14:editId="4D52D474">
-            <wp:extent cx="3170555" cy="4144645"/>
-            <wp:effectExtent l="19050" t="0" r="0" b="0"/>
+          <wp:anchor distT="0" distB="0" distL="114300" distR="114300" simplePos="0" relativeHeight="251691008" behindDoc="0" locked="0" layoutInCell="1" allowOverlap="1" wp14:anchorId="0EB1D528" wp14:editId="574B0E96">
+            <wp:simplePos x="0" y="0"/>
+            <wp:positionH relativeFrom="column">
+              <wp:posOffset>13335</wp:posOffset>
+            </wp:positionH>
+            <wp:positionV relativeFrom="paragraph">
+              <wp:posOffset>24765</wp:posOffset>
+            </wp:positionV>
+            <wp:extent cx="2729230" cy="4138930"/>
+            <wp:effectExtent l="0" t="0" r="0" b="0"/>
+            <wp:wrapSquare wrapText="bothSides"/>
             <wp:docPr id="75" name="Picture 59" descr="C:\Users\Ernie\Desktop\DeveloperGuideScreenshots\SolutionExplorer_WebServices_08.PNG"/>
             <wp:cNvGraphicFramePr>
               <a:graphicFrameLocks xmlns:a="http://schemas.openxmlformats.org/drawingml/2006/main" noChangeAspect="1"/>
@@ -5521,43 +6044,84 @@
                       <a:picLocks noChangeAspect="1" noChangeArrowheads="1"/>
                     </pic:cNvPicPr>
                   </pic:nvPicPr>
-                  <pic:blipFill>
-                    <a:blip r:embed="rId53" cstate="print"/>
-                    <a:srcRect/>
-                    <a:stretch>
-                      <a:fillRect/>
-                    </a:stretch>
+                  <pic:blipFill rotWithShape="1">
+                    <a:blip r:embed="rId53" cstate="print">
+                      <a:extLst>
+                        <a:ext uri="{28A0092B-C50C-407E-A947-70E740481C1C}">
+                          <a14:useLocalDpi xmlns:a14="http://schemas.microsoft.com/office/drawing/2010/main" val="0"/>
+                        </a:ext>
+                      </a:extLst>
+                    </a:blip>
+                    <a:srcRect r="13793"/>
+                    <a:stretch/>
                   </pic:blipFill>
                   <pic:spPr bwMode="auto">
                     <a:xfrm>
                       <a:off x="0" y="0"/>
-                      <a:ext cx="3170555" cy="4144645"/>
+                      <a:ext cx="2729230" cy="4138930"/>
                     </a:xfrm>
                     <a:prstGeom prst="rect">
                       <a:avLst/>
                     </a:prstGeom>
                     <a:noFill/>
-                    <a:ln w="9525">
+                    <a:ln>
                       <a:noFill/>
-                      <a:miter lim="800000"/>
-                      <a:headEnd/>
-                      <a:tailEnd/>
                     </a:ln>
+                    <a:extLst>
+                      <a:ext uri="{53640926-AAD7-44D8-BBD7-CCE9431645EC}">
+                        <a14:shadowObscured xmlns:a14="http://schemas.microsoft.com/office/drawing/2010/main"/>
+                      </a:ext>
+                    </a:extLst>
                   </pic:spPr>
                 </pic:pic>
               </a:graphicData>
             </a:graphic>
-          </wp:inline>
+            <wp14:sizeRelH relativeFrom="page">
+              <wp14:pctWidth>0</wp14:pctWidth>
+            </wp14:sizeRelH>
+            <wp14:sizeRelV relativeFrom="page">
+              <wp14:pctHeight>0</wp14:pctHeight>
+            </wp14:sizeRelV>
+          </wp:anchor>
         </w:drawing>
       </w:r>
-    </w:p>
+      <w:r>
+        <w:t>7.5 Models Package</w:t>
+      </w:r>
+    </w:p>
+    <w:p>
+      <w:r>
+        <w:t xml:space="preserve">The Models Package contains the Models for </w:t>
+      </w:r>
+      <w:r>
+        <w:t>this layer. Each object is a representation of the Object Orientated design that the database and the system follows.</w:t>
+      </w:r>
+    </w:p>
+    <w:p/>
+    <w:p/>
     <w:p>
       <w:pPr>
         <w:pStyle w:val="Heading2"/>
       </w:pPr>
       <w:r>
-        <w:lastRenderedPageBreak/>
         <w:t>7.6 Libraries</w:t>
+      </w:r>
+    </w:p>
+    <w:p>
+      <w:r>
+        <w:t xml:space="preserve">The libraries section contains a list of all the </w:t>
+      </w:r>
+      <w:r>
+        <w:t>external</w:t>
+      </w:r>
+      <w:r>
+        <w:t xml:space="preserve"> libraries and dependencies that are used in the web </w:t>
+      </w:r>
+      <w:r>
+        <w:t>services</w:t>
+      </w:r>
+      <w:r>
+        <w:t xml:space="preserve"> layer. As seen below, there is a strong dependency to the spring framework.</w:t>
       </w:r>
     </w:p>
     <w:p>
@@ -5567,9 +6131,17 @@
           <w:lang w:eastAsia="en-US"/>
         </w:rPr>
         <w:drawing>
-          <wp:inline distT="0" distB="0" distL="0" distR="0" wp14:anchorId="7DAD38C8" wp14:editId="79685E44">
-            <wp:extent cx="3384550" cy="2755265"/>
-            <wp:effectExtent l="19050" t="0" r="6350" b="0"/>
+          <wp:anchor distT="0" distB="0" distL="114300" distR="114300" simplePos="0" relativeHeight="251692032" behindDoc="0" locked="0" layoutInCell="1" allowOverlap="1" wp14:anchorId="6696D373" wp14:editId="433AD68B">
+            <wp:simplePos x="0" y="0"/>
+            <wp:positionH relativeFrom="column">
+              <wp:posOffset>-252095</wp:posOffset>
+            </wp:positionH>
+            <wp:positionV relativeFrom="paragraph">
+              <wp:posOffset>276860</wp:posOffset>
+            </wp:positionV>
+            <wp:extent cx="3319780" cy="2751455"/>
+            <wp:effectExtent l="0" t="0" r="0" b="0"/>
+            <wp:wrapSquare wrapText="bothSides"/>
             <wp:docPr id="76" name="Picture 60" descr="C:\Users\Ernie\Desktop\DeveloperGuideScreenshots\SolutionExplorer_WebServices_09.PNG"/>
             <wp:cNvGraphicFramePr>
               <a:graphicFrameLocks xmlns:a="http://schemas.openxmlformats.org/drawingml/2006/main" noChangeAspect="1"/>
@@ -5583,33 +6155,45 @@
                       <a:picLocks noChangeAspect="1" noChangeArrowheads="1"/>
                     </pic:cNvPicPr>
                   </pic:nvPicPr>
-                  <pic:blipFill>
-                    <a:blip r:embed="rId54" cstate="print"/>
-                    <a:srcRect/>
-                    <a:stretch>
-                      <a:fillRect/>
-                    </a:stretch>
+                  <pic:blipFill rotWithShape="1">
+                    <a:blip r:embed="rId54" cstate="print">
+                      <a:extLst>
+                        <a:ext uri="{28A0092B-C50C-407E-A947-70E740481C1C}">
+                          <a14:useLocalDpi xmlns:a14="http://schemas.microsoft.com/office/drawing/2010/main" val="0"/>
+                        </a:ext>
+                      </a:extLst>
+                    </a:blip>
+                    <a:srcRect l="1786"/>
+                    <a:stretch/>
                   </pic:blipFill>
                   <pic:spPr bwMode="auto">
                     <a:xfrm>
                       <a:off x="0" y="0"/>
-                      <a:ext cx="3384550" cy="2755265"/>
+                      <a:ext cx="3319780" cy="2751455"/>
                     </a:xfrm>
                     <a:prstGeom prst="rect">
                       <a:avLst/>
                     </a:prstGeom>
                     <a:noFill/>
-                    <a:ln w="9525">
+                    <a:ln>
                       <a:noFill/>
-                      <a:miter lim="800000"/>
-                      <a:headEnd/>
-                      <a:tailEnd/>
                     </a:ln>
+                    <a:extLst>
+                      <a:ext uri="{53640926-AAD7-44D8-BBD7-CCE9431645EC}">
+                        <a14:shadowObscured xmlns:a14="http://schemas.microsoft.com/office/drawing/2010/main"/>
+                      </a:ext>
+                    </a:extLst>
                   </pic:spPr>
                 </pic:pic>
               </a:graphicData>
             </a:graphic>
-          </wp:inline>
+            <wp14:sizeRelH relativeFrom="page">
+              <wp14:pctWidth>0</wp14:pctWidth>
+            </wp14:sizeRelH>
+            <wp14:sizeRelV relativeFrom="page">
+              <wp14:pctHeight>0</wp14:pctHeight>
+            </wp14:sizeRelV>
+          </wp:anchor>
         </w:drawing>
       </w:r>
     </w:p>
@@ -5617,6 +6201,8 @@
       <w:pPr>
         <w:pStyle w:val="Heading2"/>
       </w:pPr>
+      <w:bookmarkStart w:id="8" w:name="_GoBack"/>
+      <w:bookmarkEnd w:id="8"/>
     </w:p>
     <w:sectPr>
       <w:type w:val="continuous"/>
@@ -5684,7 +6270,7 @@
           <v:stroke joinstyle="miter"/>
           <v:path gradientshapeok="t" o:connecttype="rect"/>
         </v:shapetype>
-        <v:shape id="Text Box 56" o:spid="_x0000_s2050" type="#_x0000_t202" style="position:absolute;margin-left:1329.2pt;margin-top:0;width:118.8pt;height:31.15pt;z-index:251661312;visibility:visible;mso-position-horizontal:right;mso-position-horizontal-relative:margin;mso-position-vertical:top;mso-position-vertical-relative:bottom-margin-area;mso-width-relative:margin;mso-height-relative:margin" o:gfxdata="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" filled="f" stroked="f" strokeweight=".5pt">
+        <v:shape id="Text Box 56" o:spid="_x0000_s2050" type="#_x0000_t202" style="position:absolute;margin-left:1396.8pt;margin-top:0;width:118.8pt;height:31.15pt;z-index:251661312;visibility:visible;mso-position-horizontal:right;mso-position-horizontal-relative:margin;mso-position-vertical:top;mso-position-vertical-relative:bottom-margin-area;mso-width-relative:margin;mso-height-relative:margin" o:gfxdata="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" filled="f" stroked="f" strokeweight=".5pt">
           <v:textbox style="mso-fit-shape-to-text:t">
             <w:txbxContent>
               <w:p>
@@ -5704,7 +6290,7 @@
                   <w:rPr>
                     <w:noProof/>
                   </w:rPr>
-                  <w:t>16</w:t>
+                  <w:t>17</w:t>
                 </w:r>
                 <w:r>
                   <w:rPr>
@@ -7873,6 +8459,7 @@
   <w:style w:type="character" w:default="1" w:styleId="DefaultParagraphFont">
     <w:name w:val="Default Paragraph Font"/>
     <w:uiPriority w:val="1"/>
+    <w:semiHidden/>
     <w:unhideWhenUsed/>
   </w:style>
   <w:style w:type="table" w:default="1" w:styleId="TableNormal">
@@ -10271,7 +10858,7 @@
 </file>
 
 <file path=customXml/itemProps2.xml><?xml version="1.0" encoding="utf-8"?>
-<ds:datastoreItem xmlns:ds="http://schemas.openxmlformats.org/officeDocument/2006/customXml" ds:itemID="{8C831F6B-2010-43DC-8F54-52A659FA1F9A}">
+<ds:datastoreItem xmlns:ds="http://schemas.openxmlformats.org/officeDocument/2006/customXml" ds:itemID="{204664BB-4E79-4456-A5BE-0818B9DB2E6A}">
   <ds:schemaRefs>
     <ds:schemaRef ds:uri="http://schemas.openxmlformats.org/officeDocument/2006/bibliography"/>
   </ds:schemaRefs>

</xml_diff>

<commit_message>
Updated Screenshots and formatting.
</commit_message>
<xml_diff>
--- a/ReceiptRewards.Documentation/Developer Guide.docx
+++ b/ReceiptRewards.Documentation/Developer Guide.docx
@@ -159,6 +159,7 @@
                 <w:dataBinding w:prefixMappings="xmlns:ns0='http://schemas.openxmlformats.org/package/2006/metadata/core-properties' xmlns:ns1='http://purl.org/dc/elements/1.1/'" w:xpath="/ns0:coreProperties[1]/ns1:title[1]" w:storeItemID="{6C3C8BC8-F283-45AE-878A-BAB7291924A1}"/>
                 <w:text/>
               </w:sdtPr>
+              <w:sdtEndPr/>
               <w:sdtContent>
                 <w:r>
                   <w:rPr>
@@ -279,6 +280,7 @@
                 <w:dataBinding w:prefixMappings="xmlns:ns0='http://schemas.openxmlformats.org/package/2006/metadata/core-properties' xmlns:ns1='http://purl.org/dc/elements/1.1/'" w:xpath="/ns0:coreProperties[1]/ns1:subject[1]" w:storeItemID="{6C3C8BC8-F283-45AE-878A-BAB7291924A1}"/>
                 <w:text/>
               </w:sdtPr>
+              <w:sdtEndPr/>
               <w:sdtContent>
                 <w:r>
                   <w:rPr>
@@ -386,6 +388,7 @@
       <w:sdtPr>
         <w:rPr>
           <w:rFonts w:asciiTheme="minorHAnsi" w:eastAsiaTheme="minorHAnsi" w:hAnsiTheme="minorHAnsi" w:cstheme="minorBidi"/>
+          <w:b w:val="0"/>
           <w:bCs/>
           <w:color w:val="auto"/>
           <w:sz w:val="22"/>
@@ -400,7 +403,6 @@
       </w:sdtPr>
       <w:sdtEndPr>
         <w:rPr>
-          <w:b w:val="0"/>
           <w:noProof/>
           <w:color w:val="000000"/>
           <w:lang w:eastAsia="ja-JP"/>
@@ -973,7 +975,7 @@
                 <w:noProof/>
                 <w:webHidden/>
               </w:rPr>
-              <w:t>7</w:t>
+              <w:t>8</w:t>
             </w:r>
             <w:r>
               <w:rPr>
@@ -1043,7 +1045,7 @@
                 <w:noProof/>
                 <w:webHidden/>
               </w:rPr>
-              <w:t>7</w:t>
+              <w:t>9</w:t>
             </w:r>
             <w:r>
               <w:rPr>
@@ -1113,7 +1115,7 @@
                 <w:noProof/>
                 <w:webHidden/>
               </w:rPr>
-              <w:t>8</w:t>
+              <w:t>9</w:t>
             </w:r>
             <w:r>
               <w:rPr>
@@ -1183,7 +1185,7 @@
                 <w:noProof/>
                 <w:webHidden/>
               </w:rPr>
-              <w:t>10</w:t>
+              <w:t>11</w:t>
             </w:r>
             <w:r>
               <w:rPr>
@@ -1253,7 +1255,7 @@
                 <w:noProof/>
                 <w:webHidden/>
               </w:rPr>
-              <w:t>11</w:t>
+              <w:t>12</w:t>
             </w:r>
             <w:r>
               <w:rPr>
@@ -1323,7 +1325,7 @@
                 <w:noProof/>
                 <w:webHidden/>
               </w:rPr>
-              <w:t>12</w:t>
+              <w:t>13</w:t>
             </w:r>
             <w:r>
               <w:rPr>
@@ -1393,7 +1395,7 @@
                 <w:noProof/>
                 <w:webHidden/>
               </w:rPr>
-              <w:t>12</w:t>
+              <w:t>13</w:t>
             </w:r>
             <w:r>
               <w:rPr>
@@ -1463,7 +1465,7 @@
                 <w:noProof/>
                 <w:webHidden/>
               </w:rPr>
-              <w:t>13</w:t>
+              <w:t>14</w:t>
             </w:r>
             <w:r>
               <w:rPr>
@@ -1533,7 +1535,7 @@
                 <w:noProof/>
                 <w:webHidden/>
               </w:rPr>
-              <w:t>13</w:t>
+              <w:t>14</w:t>
             </w:r>
             <w:r>
               <w:rPr>
@@ -4133,6 +4135,74 @@
     </w:p>
     <w:p>
       <w:r>
+        <w:rPr>
+          <w:noProof/>
+          <w:lang w:eastAsia="en-US"/>
+        </w:rPr>
+        <w:drawing>
+          <wp:anchor distT="0" distB="0" distL="114300" distR="114300" simplePos="0" relativeHeight="251702272" behindDoc="0" locked="0" layoutInCell="1" allowOverlap="1" wp14:anchorId="3EBAF062" wp14:editId="24A4BAB7">
+            <wp:simplePos x="0" y="0"/>
+            <wp:positionH relativeFrom="column">
+              <wp:posOffset>3317240</wp:posOffset>
+            </wp:positionH>
+            <wp:positionV relativeFrom="paragraph">
+              <wp:posOffset>575945</wp:posOffset>
+            </wp:positionV>
+            <wp:extent cx="2752090" cy="3562985"/>
+            <wp:effectExtent l="0" t="0" r="0" b="0"/>
+            <wp:wrapSquare wrapText="bothSides"/>
+            <wp:docPr id="33" name="Picture 33" descr="P:\CSC650\Documentation 02\DeveloperGuideScreenshots\VS_01.PNG"/>
+            <wp:cNvGraphicFramePr>
+              <a:graphicFrameLocks xmlns:a="http://schemas.openxmlformats.org/drawingml/2006/main" noChangeAspect="1"/>
+            </wp:cNvGraphicFramePr>
+            <a:graphic xmlns:a="http://schemas.openxmlformats.org/drawingml/2006/main">
+              <a:graphicData uri="http://schemas.openxmlformats.org/drawingml/2006/picture">
+                <pic:pic xmlns:pic="http://schemas.openxmlformats.org/drawingml/2006/picture">
+                  <pic:nvPicPr>
+                    <pic:cNvPr id="0" name="Picture 6" descr="P:\CSC650\Documentation 02\DeveloperGuideScreenshots\VS_01.PNG"/>
+                    <pic:cNvPicPr>
+                      <a:picLocks noChangeAspect="1" noChangeArrowheads="1"/>
+                    </pic:cNvPicPr>
+                  </pic:nvPicPr>
+                  <pic:blipFill>
+                    <a:blip r:embed="rId13">
+                      <a:extLst>
+                        <a:ext uri="{28A0092B-C50C-407E-A947-70E740481C1C}">
+                          <a14:useLocalDpi xmlns:a14="http://schemas.microsoft.com/office/drawing/2010/main" val="0"/>
+                        </a:ext>
+                      </a:extLst>
+                    </a:blip>
+                    <a:srcRect/>
+                    <a:stretch>
+                      <a:fillRect/>
+                    </a:stretch>
+                  </pic:blipFill>
+                  <pic:spPr bwMode="auto">
+                    <a:xfrm>
+                      <a:off x="0" y="0"/>
+                      <a:ext cx="2752090" cy="3562985"/>
+                    </a:xfrm>
+                    <a:prstGeom prst="rect">
+                      <a:avLst/>
+                    </a:prstGeom>
+                    <a:noFill/>
+                    <a:ln>
+                      <a:noFill/>
+                    </a:ln>
+                  </pic:spPr>
+                </pic:pic>
+              </a:graphicData>
+            </a:graphic>
+            <wp14:sizeRelH relativeFrom="page">
+              <wp14:pctWidth>0</wp14:pctWidth>
+            </wp14:sizeRelH>
+            <wp14:sizeRelV relativeFrom="page">
+              <wp14:pctHeight>0</wp14:pctHeight>
+            </wp14:sizeRelV>
+          </wp:anchor>
+        </w:drawing>
+      </w:r>
+      <w:r>
         <w:t xml:space="preserve">All software dependencies can be found in the </w:t>
       </w:r>
       <w:r>
@@ -4151,7 +4221,19 @@
         <w:t>,</w:t>
       </w:r>
       <w:r>
-        <w:t xml:space="preserve"> but the following section explain tricky setup steps that were needed in order to prepare the environment and have things running smoothly.</w:t>
+        <w:t xml:space="preserve"> but the following section explain</w:t>
+      </w:r>
+      <w:r>
+        <w:t>s</w:t>
+      </w:r>
+      <w:r>
+        <w:t xml:space="preserve"> </w:t>
+      </w:r>
+      <w:r>
+        <w:t xml:space="preserve">the </w:t>
+      </w:r>
+      <w:r>
+        <w:t>tricky setup steps that were needed in order to prepare the environment and have things running smoothly.</w:t>
       </w:r>
     </w:p>
     <w:p>
@@ -4159,6 +4241,11 @@
         <w:pStyle w:val="Heading2"/>
       </w:pPr>
       <w:bookmarkStart w:id="5" w:name="_Toc364863372"/>
+    </w:p>
+    <w:p>
+      <w:pPr>
+        <w:pStyle w:val="Heading2"/>
+      </w:pPr>
       <w:r>
         <w:t>2.1</w:t>
       </w:r>
@@ -4195,9 +4282,142 @@
       </w:pPr>
       <w:r>
         <w:rPr>
-          <w:highlight w:val="yellow"/>
+          <w:noProof/>
+          <w:lang w:eastAsia="en-US"/>
         </w:rPr>
-        <w:t>@TODO: Screenshot of Visual Studios</w:t>
+        <w:drawing>
+          <wp:anchor distT="0" distB="0" distL="114300" distR="114300" simplePos="0" relativeHeight="251700224" behindDoc="0" locked="0" layoutInCell="1" allowOverlap="1" wp14:anchorId="23C86770" wp14:editId="5A34F4E0">
+            <wp:simplePos x="0" y="0"/>
+            <wp:positionH relativeFrom="column">
+              <wp:posOffset>-116840</wp:posOffset>
+            </wp:positionH>
+            <wp:positionV relativeFrom="paragraph">
+              <wp:posOffset>1343660</wp:posOffset>
+            </wp:positionV>
+            <wp:extent cx="6195695" cy="2256155"/>
+            <wp:effectExtent l="0" t="0" r="0" b="0"/>
+            <wp:wrapSquare wrapText="bothSides"/>
+            <wp:docPr id="25" name="Picture 25" descr="P:\CSC650\Documentation 02\DeveloperGuideScreenshots\VS_02.PNG"/>
+            <wp:cNvGraphicFramePr>
+              <a:graphicFrameLocks xmlns:a="http://schemas.openxmlformats.org/drawingml/2006/main" noChangeAspect="1"/>
+            </wp:cNvGraphicFramePr>
+            <a:graphic xmlns:a="http://schemas.openxmlformats.org/drawingml/2006/main">
+              <a:graphicData uri="http://schemas.openxmlformats.org/drawingml/2006/picture">
+                <pic:pic xmlns:pic="http://schemas.openxmlformats.org/drawingml/2006/picture">
+                  <pic:nvPicPr>
+                    <pic:cNvPr id="0" name="Picture 5" descr="P:\CSC650\Documentation 02\DeveloperGuideScreenshots\VS_02.PNG"/>
+                    <pic:cNvPicPr>
+                      <a:picLocks noChangeAspect="1" noChangeArrowheads="1"/>
+                    </pic:cNvPicPr>
+                  </pic:nvPicPr>
+                  <pic:blipFill>
+                    <a:blip r:embed="rId14">
+                      <a:extLst>
+                        <a:ext uri="{28A0092B-C50C-407E-A947-70E740481C1C}">
+                          <a14:useLocalDpi xmlns:a14="http://schemas.microsoft.com/office/drawing/2010/main" val="0"/>
+                        </a:ext>
+                      </a:extLst>
+                    </a:blip>
+                    <a:srcRect/>
+                    <a:stretch>
+                      <a:fillRect/>
+                    </a:stretch>
+                  </pic:blipFill>
+                  <pic:spPr bwMode="auto">
+                    <a:xfrm>
+                      <a:off x="0" y="0"/>
+                      <a:ext cx="6195695" cy="2256155"/>
+                    </a:xfrm>
+                    <a:prstGeom prst="rect">
+                      <a:avLst/>
+                    </a:prstGeom>
+                    <a:noFill/>
+                    <a:ln>
+                      <a:noFill/>
+                    </a:ln>
+                  </pic:spPr>
+                </pic:pic>
+              </a:graphicData>
+            </a:graphic>
+            <wp14:sizeRelH relativeFrom="page">
+              <wp14:pctWidth>0</wp14:pctWidth>
+            </wp14:sizeRelH>
+            <wp14:sizeRelV relativeFrom="page">
+              <wp14:pctHeight>0</wp14:pctHeight>
+            </wp14:sizeRelV>
+          </wp:anchor>
+        </w:drawing>
+      </w:r>
+      <w:r>
+        <w:rPr>
+          <w:noProof/>
+          <w:lang w:eastAsia="en-US"/>
+        </w:rPr>
+        <w:drawing>
+          <wp:anchor distT="0" distB="0" distL="114300" distR="114300" simplePos="0" relativeHeight="251703296" behindDoc="0" locked="0" layoutInCell="1" allowOverlap="1" wp14:anchorId="34B4E7B3" wp14:editId="1B298B0E">
+            <wp:simplePos x="0" y="0"/>
+            <wp:positionH relativeFrom="column">
+              <wp:posOffset>3514725</wp:posOffset>
+            </wp:positionH>
+            <wp:positionV relativeFrom="paragraph">
+              <wp:posOffset>482600</wp:posOffset>
+            </wp:positionV>
+            <wp:extent cx="1271905" cy="609600"/>
+            <wp:effectExtent l="0" t="0" r="0" b="0"/>
+            <wp:wrapSquare wrapText="bothSides"/>
+            <wp:docPr id="31" name="Picture 31" descr="P:\CSC650\Documentation 02\DeveloperGuideScreenshots\VS_01.PNG"/>
+            <wp:cNvGraphicFramePr>
+              <a:graphicFrameLocks xmlns:a="http://schemas.openxmlformats.org/drawingml/2006/main" noChangeAspect="1"/>
+            </wp:cNvGraphicFramePr>
+            <a:graphic xmlns:a="http://schemas.openxmlformats.org/drawingml/2006/main">
+              <a:graphicData uri="http://schemas.openxmlformats.org/drawingml/2006/picture">
+                <pic:pic xmlns:pic="http://schemas.openxmlformats.org/drawingml/2006/picture">
+                  <pic:nvPicPr>
+                    <pic:cNvPr id="0" name="Picture 6" descr="P:\CSC650\Documentation 02\DeveloperGuideScreenshots\VS_01.PNG"/>
+                    <pic:cNvPicPr>
+                      <a:picLocks noChangeAspect="1" noChangeArrowheads="1"/>
+                    </pic:cNvPicPr>
+                  </pic:nvPicPr>
+                  <pic:blipFill rotWithShape="1">
+                    <a:blip r:embed="rId13">
+                      <a:extLst>
+                        <a:ext uri="{28A0092B-C50C-407E-A947-70E740481C1C}">
+                          <a14:useLocalDpi xmlns:a14="http://schemas.microsoft.com/office/drawing/2010/main" val="0"/>
+                        </a:ext>
+                      </a:extLst>
+                    </a:blip>
+                    <a:srcRect l="62807" t="79951" r="8772" b="4600"/>
+                    <a:stretch/>
+                  </pic:blipFill>
+                  <pic:spPr bwMode="auto">
+                    <a:xfrm>
+                      <a:off x="0" y="0"/>
+                      <a:ext cx="1271905" cy="609600"/>
+                    </a:xfrm>
+                    <a:prstGeom prst="rect">
+                      <a:avLst/>
+                    </a:prstGeom>
+                    <a:noFill/>
+                    <a:ln>
+                      <a:noFill/>
+                    </a:ln>
+                    <a:extLst>
+                      <a:ext uri="{53640926-AAD7-44D8-BBD7-CCE9431645EC}">
+                        <a14:shadowObscured xmlns:a14="http://schemas.microsoft.com/office/drawing/2010/main"/>
+                      </a:ext>
+                    </a:extLst>
+                  </pic:spPr>
+                </pic:pic>
+              </a:graphicData>
+            </a:graphic>
+            <wp14:sizeRelH relativeFrom="page">
+              <wp14:pctWidth>0</wp14:pctWidth>
+            </wp14:sizeRelH>
+            <wp14:sizeRelV relativeFrom="page">
+              <wp14:pctHeight>0</wp14:pctHeight>
+            </wp14:sizeRelV>
+          </wp:anchor>
+        </w:drawing>
       </w:r>
       <w:r>
         <w:br w:type="page"/>
@@ -4252,7 +4472,40 @@
             <v:stroke joinstyle="miter"/>
             <v:path gradientshapeok="t" o:connecttype="rect"/>
           </v:shapetype>
-          <v:shape id="_x0000_s1029" type="#_x0000_t202" style="position:absolute;margin-left:-3.95pt;margin-top:57.15pt;width:484.75pt;height:245.55pt;z-index:251666432" filled="f" stroked="f" strokecolor="black [3213]">
+          <v:shape id="_x0000_s1036" type="#_x0000_t202" style="position:absolute;margin-left:-1.85pt;margin-top:41.9pt;width:463.7pt;height:41.85pt;z-index:251704320" fillcolor="#f2f2f2 [3052]" strokecolor="#518 [3215]" strokeweight="1pt">
+            <v:stroke dashstyle="dash"/>
+            <v:textbox>
+              <w:txbxContent>
+                <w:p>
+                  <w:r>
+                    <w:t>C:\Program Files (x86)\Reference Assemblies\Microsoft\Framework\.</w:t>
+                  </w:r>
+                  <w:proofErr w:type="spellStart"/>
+                  <w:r>
+                    <w:t>NETPortable</w:t>
+                  </w:r>
+                  <w:proofErr w:type="spellEnd"/>
+                  <w:r>
+                    <w:t>\ v4.0\Profile\Profile104\</w:t>
+                  </w:r>
+                  <w:proofErr w:type="spellStart"/>
+                  <w:r>
+                    <w:t>SupportedFrameworks</w:t>
+                  </w:r>
+                  <w:proofErr w:type="spellEnd"/>
+                </w:p>
+              </w:txbxContent>
+            </v:textbox>
+          </v:shape>
+        </w:pict>
+      </w:r>
+      <w:r>
+        <w:rPr>
+          <w:noProof/>
+          <w:lang w:eastAsia="en-US"/>
+        </w:rPr>
+        <w:pict>
+          <v:shape id="_x0000_s1029" type="#_x0000_t202" style="position:absolute;margin-left:-15.5pt;margin-top:87.15pt;width:484.75pt;height:245.55pt;z-index:251666432" filled="f" stroked="f" strokecolor="black [3213]">
             <v:textbox style="mso-next-textbox:#_x0000_s1029">
               <w:txbxContent>
                 <w:p>
@@ -4270,7 +4523,7 @@
                       <w:lang w:eastAsia="en-US"/>
                     </w:rPr>
                     <w:drawing>
-                      <wp:inline distT="0" distB="0" distL="0" distR="0" wp14:anchorId="07F0375E" wp14:editId="2588B8A3">
+                      <wp:inline distT="0" distB="0" distL="0" distR="0" wp14:anchorId="5200D4C2" wp14:editId="04EEF81D">
                         <wp:extent cx="6120876" cy="2729552"/>
                         <wp:effectExtent l="0" t="0" r="0" b="0"/>
                         <wp:docPr id="23" name="Picture 12" descr="C:\Users\Ernie\Desktop\DeveloperGuideScreenshots\VisualStudioPCLSupport_01.PNG"/>
@@ -4287,7 +4540,7 @@
                                 </pic:cNvPicPr>
                               </pic:nvPicPr>
                               <pic:blipFill>
-                                <a:blip r:embed="rId13" cstate="print"/>
+                                <a:blip r:embed="rId15" cstate="print"/>
                                 <a:srcRect/>
                                 <a:stretch>
                                   <a:fillRect/>
@@ -4360,21 +4613,8 @@
         <w:t xml:space="preserve">, first navigate to the following directory: </w:t>
       </w:r>
       <w:r>
-        <w:rPr>
-          <w:highlight w:val="yellow"/>
-        </w:rPr>
-        <w:t xml:space="preserve">@TODO: directory </w:t>
-      </w:r>
-      <w:proofErr w:type="spellStart"/>
-      <w:proofErr w:type="gramStart"/>
-      <w:r>
-        <w:rPr>
-          <w:highlight w:val="yellow"/>
-        </w:rPr>
-        <w:t>url</w:t>
-      </w:r>
-      <w:proofErr w:type="spellEnd"/>
-      <w:proofErr w:type="gramEnd"/>
+        <w:br/>
+      </w:r>
     </w:p>
     <w:p>
       <w:r>
@@ -4401,8 +4641,8 @@
           <w:numId w:val="11"/>
         </w:numPr>
         <w:sectPr>
-          <w:headerReference w:type="default" r:id="rId14"/>
-          <w:footerReference w:type="default" r:id="rId15"/>
+          <w:headerReference w:type="default" r:id="rId16"/>
+          <w:footerReference w:type="default" r:id="rId17"/>
           <w:type w:val="continuous"/>
           <w:pgSz w:w="12240" w:h="15840"/>
           <w:pgMar w:top="1440" w:right="1440" w:bottom="1440" w:left="1440" w:header="288" w:footer="720" w:gutter="0"/>
@@ -4503,115 +4743,385 @@
         <w:lastRenderedPageBreak/>
         <w:br w:type="page"/>
       </w:r>
-      <w:proofErr w:type="gramStart"/>
-      <w:r>
+    </w:p>
+    <w:p>
+      <w:pPr>
+        <w:spacing w:after="200" w:line="276" w:lineRule="auto"/>
+      </w:pPr>
+      <w:r>
+        <w:rPr>
+          <w:noProof/>
+          <w:lang w:eastAsia="en-US"/>
+        </w:rPr>
         <w:lastRenderedPageBreak/>
-        <w:t>Once these files are in the folder system, open up Visual Studios 2012.</w:t>
-      </w:r>
-      <w:proofErr w:type="gramEnd"/>
-      <w:r>
-        <w:t xml:space="preserve"> When you create a new PCL library, a dialog will appear asking for what versions you want the PCL to target. If you are successful, all the platforms including Windows Phone, Android and </w:t>
-      </w:r>
-      <w:proofErr w:type="spellStart"/>
-      <w:r>
-        <w:t>iOS</w:t>
-      </w:r>
-      <w:proofErr w:type="spellEnd"/>
-      <w:r>
-        <w:t xml:space="preserve"> should appear.</w:t>
-      </w:r>
-    </w:p>
-    <w:p>
-      <w:r>
-        <w:rPr>
-          <w:highlight w:val="yellow"/>
-        </w:rPr>
-        <w:t>@TODO: Show screenshot of PCL dialog.</w:t>
-      </w:r>
-    </w:p>
-    <w:p>
-      <w:pPr>
-        <w:pStyle w:val="Heading3"/>
-      </w:pPr>
-      <w:bookmarkStart w:id="7" w:name="_Toc364863374"/>
-      <w:r>
-        <w:t>2.1.</w:t>
-      </w:r>
-      <w:r>
-        <w:t>2</w:t>
-      </w:r>
-      <w:r>
-        <w:t xml:space="preserve"> </w:t>
-      </w:r>
-      <w:proofErr w:type="spellStart"/>
-      <w:r>
-        <w:t>Xamarin</w:t>
-      </w:r>
-      <w:proofErr w:type="spellEnd"/>
-      <w:r>
-        <w:t xml:space="preserve"> Plug-In</w:t>
-      </w:r>
-      <w:bookmarkEnd w:id="7"/>
-    </w:p>
-    <w:p>
-      <w:r>
-        <w:t xml:space="preserve">The project utilizes the </w:t>
-      </w:r>
-      <w:proofErr w:type="spellStart"/>
-      <w:r>
-        <w:t>Xamarin</w:t>
-      </w:r>
-      <w:proofErr w:type="spellEnd"/>
-      <w:r>
-        <w:t xml:space="preserve"> Platform, so the plugins must be installed.</w:t>
-      </w:r>
-      <w:r>
-        <w:t xml:space="preserve"> Below is a screenshot as to how the </w:t>
-      </w:r>
-      <w:proofErr w:type="spellStart"/>
-      <w:r>
-        <w:t>Xamarin</w:t>
-      </w:r>
-      <w:proofErr w:type="spellEnd"/>
-      <w:r>
-        <w:t xml:space="preserve"> Plugin appears in Visual Studios 2012.</w:t>
-      </w:r>
-    </w:p>
-    <w:p>
-      <w:r>
-        <w:rPr>
-          <w:highlight w:val="yellow"/>
-        </w:rPr>
-        <w:t xml:space="preserve">@TODO: Get screenshots and directions for the </w:t>
-      </w:r>
-      <w:proofErr w:type="spellStart"/>
-      <w:r>
-        <w:rPr>
-          <w:highlight w:val="yellow"/>
-        </w:rPr>
-        <w:t>Xamarin</w:t>
-      </w:r>
-      <w:proofErr w:type="spellEnd"/>
-      <w:r>
-        <w:rPr>
-          <w:highlight w:val="yellow"/>
-        </w:rPr>
-        <w:t xml:space="preserve"> Platform.</w:t>
-      </w:r>
-    </w:p>
-    <w:p/>
-    <w:p>
-      <w:pPr>
-        <w:pStyle w:val="Heading2"/>
-      </w:pPr>
-      <w:bookmarkStart w:id="8" w:name="_Toc364863375"/>
+        <w:drawing>
+          <wp:anchor distT="0" distB="0" distL="114300" distR="114300" simplePos="0" relativeHeight="251697152" behindDoc="0" locked="0" layoutInCell="1" allowOverlap="1" wp14:anchorId="73521B7D" wp14:editId="2FF57329">
+            <wp:simplePos x="0" y="0"/>
+            <wp:positionH relativeFrom="column">
+              <wp:posOffset>2028825</wp:posOffset>
+            </wp:positionH>
+            <wp:positionV relativeFrom="paragraph">
+              <wp:posOffset>4112895</wp:posOffset>
+            </wp:positionV>
+            <wp:extent cx="3740785" cy="3645535"/>
+            <wp:effectExtent l="0" t="0" r="0" b="0"/>
+            <wp:wrapSquare wrapText="bothSides"/>
+            <wp:docPr id="12" name="Picture 12" descr="P:\CSC650\Documentation 02\DeveloperGuideScreenshots\VS_PCL_02.PNG"/>
+            <wp:cNvGraphicFramePr>
+              <a:graphicFrameLocks xmlns:a="http://schemas.openxmlformats.org/drawingml/2006/main" noChangeAspect="1"/>
+            </wp:cNvGraphicFramePr>
+            <a:graphic xmlns:a="http://schemas.openxmlformats.org/drawingml/2006/main">
+              <a:graphicData uri="http://schemas.openxmlformats.org/drawingml/2006/picture">
+                <pic:pic xmlns:pic="http://schemas.openxmlformats.org/drawingml/2006/picture">
+                  <pic:nvPicPr>
+                    <pic:cNvPr id="0" name="Picture 2" descr="P:\CSC650\Documentation 02\DeveloperGuideScreenshots\VS_PCL_02.PNG"/>
+                    <pic:cNvPicPr>
+                      <a:picLocks noChangeAspect="1" noChangeArrowheads="1"/>
+                    </pic:cNvPicPr>
+                  </pic:nvPicPr>
+                  <pic:blipFill>
+                    <a:blip r:embed="rId18">
+                      <a:extLst>
+                        <a:ext uri="{28A0092B-C50C-407E-A947-70E740481C1C}">
+                          <a14:useLocalDpi xmlns:a14="http://schemas.microsoft.com/office/drawing/2010/main" val="0"/>
+                        </a:ext>
+                      </a:extLst>
+                    </a:blip>
+                    <a:srcRect/>
+                    <a:stretch>
+                      <a:fillRect/>
+                    </a:stretch>
+                  </pic:blipFill>
+                  <pic:spPr bwMode="auto">
+                    <a:xfrm>
+                      <a:off x="0" y="0"/>
+                      <a:ext cx="3740785" cy="3645535"/>
+                    </a:xfrm>
+                    <a:prstGeom prst="rect">
+                      <a:avLst/>
+                    </a:prstGeom>
+                    <a:noFill/>
+                    <a:ln>
+                      <a:noFill/>
+                    </a:ln>
+                  </pic:spPr>
+                </pic:pic>
+              </a:graphicData>
+            </a:graphic>
+            <wp14:sizeRelH relativeFrom="page">
+              <wp14:pctWidth>0</wp14:pctWidth>
+            </wp14:sizeRelH>
+            <wp14:sizeRelV relativeFrom="page">
+              <wp14:pctHeight>0</wp14:pctHeight>
+            </wp14:sizeRelV>
+          </wp:anchor>
+        </w:drawing>
+      </w:r>
       <w:r>
         <w:rPr>
           <w:noProof/>
           <w:lang w:eastAsia="en-US"/>
         </w:rPr>
         <w:drawing>
-          <wp:anchor distT="0" distB="0" distL="114300" distR="114300" simplePos="0" relativeHeight="251667456" behindDoc="1" locked="0" layoutInCell="1" allowOverlap="1" wp14:anchorId="7038366E" wp14:editId="378D0F60">
+          <wp:anchor distT="0" distB="0" distL="114300" distR="114300" simplePos="0" relativeHeight="251696128" behindDoc="0" locked="0" layoutInCell="1" allowOverlap="1" wp14:anchorId="706CC1B4" wp14:editId="17500164">
+            <wp:simplePos x="0" y="0"/>
+            <wp:positionH relativeFrom="column">
+              <wp:posOffset>236220</wp:posOffset>
+            </wp:positionH>
+            <wp:positionV relativeFrom="paragraph">
+              <wp:posOffset>164465</wp:posOffset>
+            </wp:positionV>
+            <wp:extent cx="5527675" cy="3811905"/>
+            <wp:effectExtent l="0" t="0" r="0" b="0"/>
+            <wp:wrapSquare wrapText="bothSides"/>
+            <wp:docPr id="4" name="Picture 4" descr="P:\CSC650\Documentation 02\DeveloperGuideScreenshots\VS_PCL_01.PNG"/>
+            <wp:cNvGraphicFramePr>
+              <a:graphicFrameLocks xmlns:a="http://schemas.openxmlformats.org/drawingml/2006/main" noChangeAspect="1"/>
+            </wp:cNvGraphicFramePr>
+            <a:graphic xmlns:a="http://schemas.openxmlformats.org/drawingml/2006/main">
+              <a:graphicData uri="http://schemas.openxmlformats.org/drawingml/2006/picture">
+                <pic:pic xmlns:pic="http://schemas.openxmlformats.org/drawingml/2006/picture">
+                  <pic:nvPicPr>
+                    <pic:cNvPr id="0" name="Picture 1" descr="P:\CSC650\Documentation 02\DeveloperGuideScreenshots\VS_PCL_01.PNG"/>
+                    <pic:cNvPicPr>
+                      <a:picLocks noChangeAspect="1" noChangeArrowheads="1"/>
+                    </pic:cNvPicPr>
+                  </pic:nvPicPr>
+                  <pic:blipFill>
+                    <a:blip r:embed="rId19">
+                      <a:extLst>
+                        <a:ext uri="{28A0092B-C50C-407E-A947-70E740481C1C}">
+                          <a14:useLocalDpi xmlns:a14="http://schemas.microsoft.com/office/drawing/2010/main" val="0"/>
+                        </a:ext>
+                      </a:extLst>
+                    </a:blip>
+                    <a:srcRect/>
+                    <a:stretch>
+                      <a:fillRect/>
+                    </a:stretch>
+                  </pic:blipFill>
+                  <pic:spPr bwMode="auto">
+                    <a:xfrm>
+                      <a:off x="0" y="0"/>
+                      <a:ext cx="5527675" cy="3811905"/>
+                    </a:xfrm>
+                    <a:prstGeom prst="rect">
+                      <a:avLst/>
+                    </a:prstGeom>
+                    <a:noFill/>
+                    <a:ln>
+                      <a:noFill/>
+                    </a:ln>
+                  </pic:spPr>
+                </pic:pic>
+              </a:graphicData>
+            </a:graphic>
+            <wp14:sizeRelH relativeFrom="page">
+              <wp14:pctWidth>0</wp14:pctWidth>
+            </wp14:sizeRelH>
+            <wp14:sizeRelV relativeFrom="page">
+              <wp14:pctHeight>0</wp14:pctHeight>
+            </wp14:sizeRelV>
+          </wp:anchor>
+        </w:drawing>
+      </w:r>
+    </w:p>
+    <w:p/>
+    <w:p>
+      <w:r>
+        <w:t xml:space="preserve">Once these files are in the folder system, open up Visual Studios 2012. When you create a new PCL library, a dialog will appear asking for what versions you want the PCL to target. If you are successful, all the platforms including Windows Phone, Android and </w:t>
+      </w:r>
+      <w:proofErr w:type="spellStart"/>
+      <w:r>
+        <w:t>iOS</w:t>
+      </w:r>
+      <w:proofErr w:type="spellEnd"/>
+      <w:r>
+        <w:t xml:space="preserve"> should appear.</w:t>
+      </w:r>
+      <w:bookmarkStart w:id="7" w:name="_Toc364863374"/>
+      <w:r>
+        <w:br w:type="page"/>
+      </w:r>
+    </w:p>
+    <w:p>
+      <w:pPr>
+        <w:pStyle w:val="Heading3"/>
+      </w:pPr>
+      <w:r>
+        <w:lastRenderedPageBreak/>
+        <w:t>2.1.</w:t>
+      </w:r>
+      <w:r>
+        <w:t>2</w:t>
+      </w:r>
+      <w:r>
+        <w:t xml:space="preserve"> </w:t>
+      </w:r>
+      <w:proofErr w:type="spellStart"/>
+      <w:r>
+        <w:t>Xamarin</w:t>
+      </w:r>
+      <w:proofErr w:type="spellEnd"/>
+      <w:r>
+        <w:t xml:space="preserve"> Plug-In</w:t>
+      </w:r>
+      <w:bookmarkEnd w:id="7"/>
+    </w:p>
+    <w:p>
+      <w:r>
+        <w:rPr>
+          <w:noProof/>
+          <w:lang w:eastAsia="en-US"/>
+        </w:rPr>
+        <w:drawing>
+          <wp:anchor distT="0" distB="0" distL="114300" distR="114300" simplePos="0" relativeHeight="251699200" behindDoc="0" locked="0" layoutInCell="1" allowOverlap="1" wp14:anchorId="00B7ABFD" wp14:editId="214DB98A">
+            <wp:simplePos x="0" y="0"/>
+            <wp:positionH relativeFrom="column">
+              <wp:posOffset>2035175</wp:posOffset>
+            </wp:positionH>
+            <wp:positionV relativeFrom="paragraph">
+              <wp:posOffset>51435</wp:posOffset>
+            </wp:positionV>
+            <wp:extent cx="4286885" cy="2873375"/>
+            <wp:effectExtent l="0" t="0" r="0" b="0"/>
+            <wp:wrapSquare wrapText="bothSides"/>
+            <wp:docPr id="14" name="Picture 14" descr="P:\CSC650\Documentation 02\DeveloperGuideScreenshots\VS_Xamarin_02.PNG"/>
+            <wp:cNvGraphicFramePr>
+              <a:graphicFrameLocks xmlns:a="http://schemas.openxmlformats.org/drawingml/2006/main" noChangeAspect="1"/>
+            </wp:cNvGraphicFramePr>
+            <a:graphic xmlns:a="http://schemas.openxmlformats.org/drawingml/2006/main">
+              <a:graphicData uri="http://schemas.openxmlformats.org/drawingml/2006/picture">
+                <pic:pic xmlns:pic="http://schemas.openxmlformats.org/drawingml/2006/picture">
+                  <pic:nvPicPr>
+                    <pic:cNvPr id="0" name="Picture 3" descr="P:\CSC650\Documentation 02\DeveloperGuideScreenshots\VS_Xamarin_02.PNG"/>
+                    <pic:cNvPicPr>
+                      <a:picLocks noChangeAspect="1" noChangeArrowheads="1"/>
+                    </pic:cNvPicPr>
+                  </pic:nvPicPr>
+                  <pic:blipFill>
+                    <a:blip r:embed="rId20">
+                      <a:extLst>
+                        <a:ext uri="{28A0092B-C50C-407E-A947-70E740481C1C}">
+                          <a14:useLocalDpi xmlns:a14="http://schemas.microsoft.com/office/drawing/2010/main" val="0"/>
+                        </a:ext>
+                      </a:extLst>
+                    </a:blip>
+                    <a:srcRect/>
+                    <a:stretch>
+                      <a:fillRect/>
+                    </a:stretch>
+                  </pic:blipFill>
+                  <pic:spPr bwMode="auto">
+                    <a:xfrm>
+                      <a:off x="0" y="0"/>
+                      <a:ext cx="4286885" cy="2873375"/>
+                    </a:xfrm>
+                    <a:prstGeom prst="rect">
+                      <a:avLst/>
+                    </a:prstGeom>
+                    <a:noFill/>
+                    <a:ln>
+                      <a:noFill/>
+                    </a:ln>
+                  </pic:spPr>
+                </pic:pic>
+              </a:graphicData>
+            </a:graphic>
+            <wp14:sizeRelH relativeFrom="page">
+              <wp14:pctWidth>0</wp14:pctWidth>
+            </wp14:sizeRelH>
+            <wp14:sizeRelV relativeFrom="page">
+              <wp14:pctHeight>0</wp14:pctHeight>
+            </wp14:sizeRelV>
+          </wp:anchor>
+        </w:drawing>
+      </w:r>
+    </w:p>
+    <w:p>
+      <w:r>
+        <w:t xml:space="preserve">The project utilizes the </w:t>
+      </w:r>
+      <w:proofErr w:type="spellStart"/>
+      <w:r>
+        <w:t>Xamarin</w:t>
+      </w:r>
+      <w:proofErr w:type="spellEnd"/>
+      <w:r>
+        <w:t xml:space="preserve"> Platform, so the plugins must be installed.</w:t>
+      </w:r>
+      <w:r>
+        <w:t xml:space="preserve"> Below is a screenshot as to how the </w:t>
+      </w:r>
+      <w:proofErr w:type="spellStart"/>
+      <w:r>
+        <w:t>Xamarin</w:t>
+      </w:r>
+      <w:proofErr w:type="spellEnd"/>
+      <w:r>
+        <w:t xml:space="preserve"> Plugin appears in Visual Studios 2012.</w:t>
+      </w:r>
+    </w:p>
+    <w:p/>
+    <w:p>
+      <w:r>
+        <w:rPr>
+          <w:noProof/>
+          <w:lang w:eastAsia="en-US"/>
+        </w:rPr>
+        <w:drawing>
+          <wp:anchor distT="0" distB="0" distL="114300" distR="114300" simplePos="0" relativeHeight="251698176" behindDoc="0" locked="0" layoutInCell="1" allowOverlap="1" wp14:anchorId="08F642CB" wp14:editId="6A6D14B9">
+            <wp:simplePos x="0" y="0"/>
+            <wp:positionH relativeFrom="column">
+              <wp:posOffset>330200</wp:posOffset>
+            </wp:positionH>
+            <wp:positionV relativeFrom="paragraph">
+              <wp:posOffset>514350</wp:posOffset>
+            </wp:positionV>
+            <wp:extent cx="5284470" cy="3905250"/>
+            <wp:effectExtent l="0" t="0" r="0" b="0"/>
+            <wp:wrapSquare wrapText="bothSides"/>
+            <wp:docPr id="16" name="Picture 16" descr="P:\CSC650\Documentation 02\DeveloperGuideScreenshots\VS_Xamarin_01.PNG"/>
+            <wp:cNvGraphicFramePr>
+              <a:graphicFrameLocks xmlns:a="http://schemas.openxmlformats.org/drawingml/2006/main" noChangeAspect="1"/>
+            </wp:cNvGraphicFramePr>
+            <a:graphic xmlns:a="http://schemas.openxmlformats.org/drawingml/2006/main">
+              <a:graphicData uri="http://schemas.openxmlformats.org/drawingml/2006/picture">
+                <pic:pic xmlns:pic="http://schemas.openxmlformats.org/drawingml/2006/picture">
+                  <pic:nvPicPr>
+                    <pic:cNvPr id="0" name="Picture 4" descr="P:\CSC650\Documentation 02\DeveloperGuideScreenshots\VS_Xamarin_01.PNG"/>
+                    <pic:cNvPicPr>
+                      <a:picLocks noChangeAspect="1" noChangeArrowheads="1"/>
+                    </pic:cNvPicPr>
+                  </pic:nvPicPr>
+                  <pic:blipFill>
+                    <a:blip r:embed="rId21">
+                      <a:extLst>
+                        <a:ext uri="{28A0092B-C50C-407E-A947-70E740481C1C}">
+                          <a14:useLocalDpi xmlns:a14="http://schemas.microsoft.com/office/drawing/2010/main" val="0"/>
+                        </a:ext>
+                      </a:extLst>
+                    </a:blip>
+                    <a:srcRect/>
+                    <a:stretch>
+                      <a:fillRect/>
+                    </a:stretch>
+                  </pic:blipFill>
+                  <pic:spPr bwMode="auto">
+                    <a:xfrm>
+                      <a:off x="0" y="0"/>
+                      <a:ext cx="5284470" cy="3905250"/>
+                    </a:xfrm>
+                    <a:prstGeom prst="rect">
+                      <a:avLst/>
+                    </a:prstGeom>
+                    <a:noFill/>
+                    <a:ln>
+                      <a:noFill/>
+                    </a:ln>
+                  </pic:spPr>
+                </pic:pic>
+              </a:graphicData>
+            </a:graphic>
+            <wp14:sizeRelH relativeFrom="page">
+              <wp14:pctWidth>0</wp14:pctWidth>
+            </wp14:sizeRelH>
+            <wp14:sizeRelV relativeFrom="page">
+              <wp14:pctHeight>0</wp14:pctHeight>
+            </wp14:sizeRelV>
+          </wp:anchor>
+        </w:drawing>
+      </w:r>
+    </w:p>
+    <w:p>
+      <w:pPr>
+        <w:spacing w:after="200" w:line="276" w:lineRule="auto"/>
+        <w:rPr>
+          <w:rFonts w:asciiTheme="majorHAnsi" w:eastAsiaTheme="majorEastAsia" w:hAnsiTheme="majorHAnsi" w:cstheme="majorBidi"/>
+          <w:b/>
+          <w:bCs w:val="0"/>
+          <w:color w:val="163300" w:themeColor="accent1"/>
+          <w:sz w:val="26"/>
+          <w:szCs w:val="26"/>
+        </w:rPr>
+      </w:pPr>
+      <w:bookmarkStart w:id="8" w:name="_Toc364863375"/>
+      <w:r>
+        <w:br w:type="page"/>
+      </w:r>
+    </w:p>
+    <w:p>
+      <w:pPr>
+        <w:pStyle w:val="Heading2"/>
+      </w:pPr>
+      <w:r>
+        <w:rPr>
+          <w:noProof/>
+          <w:lang w:eastAsia="en-US"/>
+        </w:rPr>
+        <w:lastRenderedPageBreak/>
+        <w:drawing>
+          <wp:anchor distT="0" distB="0" distL="114300" distR="114300" simplePos="0" relativeHeight="251667456" behindDoc="1" locked="0" layoutInCell="1" allowOverlap="1" wp14:anchorId="75C0F923" wp14:editId="07229E31">
             <wp:simplePos x="0" y="0"/>
             <wp:positionH relativeFrom="column">
               <wp:posOffset>-13970</wp:posOffset>
@@ -4644,7 +5154,7 @@
                     </pic:cNvPicPr>
                   </pic:nvPicPr>
                   <pic:blipFill>
-                    <a:blip r:embed="rId16">
+                    <a:blip r:embed="rId22">
                       <a:extLst>
                         <a:ext uri="{28A0092B-C50C-407E-A947-70E740481C1C}">
                           <a14:useLocalDpi xmlns:a14="http://schemas.microsoft.com/office/drawing/2010/main" val="0"/>
@@ -4712,37 +5222,25 @@
         <w:spacing w:after="200" w:line="276" w:lineRule="auto"/>
       </w:pPr>
     </w:p>
+    <w:p>
+      <w:pPr>
+        <w:spacing w:after="200" w:line="276" w:lineRule="auto"/>
+      </w:pPr>
+    </w:p>
     <w:p/>
     <w:p>
       <w:pPr>
-        <w:spacing w:after="200" w:line="276" w:lineRule="auto"/>
-        <w:rPr>
-          <w:rFonts w:asciiTheme="majorHAnsi" w:eastAsiaTheme="majorEastAsia" w:hAnsiTheme="majorHAnsi" w:cstheme="majorBidi"/>
-          <w:b/>
-          <w:bCs w:val="0"/>
-          <w:color w:val="163300" w:themeColor="accent1"/>
-        </w:rPr>
-      </w:pPr>
-      <w:r>
-        <w:br w:type="page"/>
-      </w:r>
-    </w:p>
-    <w:p>
-      <w:pPr>
         <w:pStyle w:val="Heading3"/>
       </w:pPr>
       <w:bookmarkStart w:id="9" w:name="_Toc364863376"/>
       <w:r>
-        <w:lastRenderedPageBreak/>
-        <w:t xml:space="preserve">2.2.1 Glassfish with </w:t>
-      </w:r>
-      <w:proofErr w:type="spellStart"/>
-      <w:r>
-        <w:t>Sql</w:t>
-      </w:r>
-      <w:proofErr w:type="spellEnd"/>
-      <w:r>
-        <w:t xml:space="preserve"> Server Support</w:t>
+        <w:t>2.2.1 Glassfish with S</w:t>
+      </w:r>
+      <w:r>
+        <w:t xml:space="preserve">QL </w:t>
+      </w:r>
+      <w:r>
+        <w:t>Server Support</w:t>
       </w:r>
       <w:bookmarkEnd w:id="9"/>
     </w:p>
@@ -4759,7 +5257,7 @@
           <w:lang w:eastAsia="en-US"/>
         </w:rPr>
         <w:pict>
-          <v:shape id="_x0000_s1034" type="#_x0000_t202" style="position:absolute;margin-left:-10.45pt;margin-top:88.3pt;width:484.75pt;height:187.75pt;z-index:251681792" filled="f" stroked="f" strokecolor="black [3213]">
+          <v:shape id="_x0000_s1034" type="#_x0000_t202" style="position:absolute;margin-left:-10.45pt;margin-top:71.1pt;width:484.75pt;height:187.75pt;z-index:251681792" filled="f" stroked="f" strokecolor="black [3213]">
             <v:textbox style="mso-next-textbox:#_x0000_s1034">
               <w:txbxContent>
                 <w:p>
@@ -4777,7 +5275,7 @@
                       <w:lang w:eastAsia="en-US"/>
                     </w:rPr>
                     <w:drawing>
-                      <wp:inline distT="0" distB="0" distL="0" distR="0" wp14:anchorId="48AF4CE7" wp14:editId="08261449">
+                      <wp:inline distT="0" distB="0" distL="0" distR="0" wp14:anchorId="395B0346" wp14:editId="73995AA2">
                         <wp:extent cx="5937885" cy="2054225"/>
                         <wp:effectExtent l="19050" t="0" r="5715" b="0"/>
                         <wp:docPr id="22" name="Picture 11" descr="C:\Users\Ernie\Desktop\DeveloperGuideScreenshots\SQLServerSupport_01.PNG"/>
@@ -4794,7 +5292,7 @@
                                 </pic:cNvPicPr>
                               </pic:nvPicPr>
                               <pic:blipFill>
-                                <a:blip r:embed="rId17" cstate="print"/>
+                                <a:blip r:embed="rId23" cstate="print"/>
                                 <a:srcRect/>
                                 <a:stretch>
                                   <a:fillRect/>
@@ -4889,14 +5387,6 @@
           <w:lang w:eastAsia="en-US"/>
         </w:rPr>
       </w:pPr>
-    </w:p>
-    <w:p>
-      <w:pPr>
-        <w:rPr>
-          <w:noProof/>
-          <w:lang w:eastAsia="en-US"/>
-        </w:rPr>
-      </w:pPr>
       <w:r>
         <w:rPr>
           <w:noProof/>
@@ -4999,7 +5489,7 @@
                                 </pic:cNvPicPr>
                               </pic:nvPicPr>
                               <pic:blipFill rotWithShape="1">
-                                <a:blip r:embed="rId18" cstate="print"/>
+                                <a:blip r:embed="rId24" cstate="print"/>
                                 <a:srcRect l="1071" t="16148" r="1071" b="4408"/>
                                 <a:stretch/>
                               </pic:blipFill>
@@ -5140,7 +5630,7 @@
                                 </pic:cNvPicPr>
                               </pic:nvPicPr>
                               <pic:blipFill>
-                                <a:blip r:embed="rId19">
+                                <a:blip r:embed="rId25">
                                   <a:extLst>
                                     <a:ext uri="{28A0092B-C50C-407E-A947-70E740481C1C}">
                                       <a14:useLocalDpi xmlns:a14="http://schemas.microsoft.com/office/drawing/2010/main" val="0"/>
@@ -5295,7 +5785,7 @@
                                 </pic:cNvPicPr>
                               </pic:nvPicPr>
                               <pic:blipFill rotWithShape="1">
-                                <a:blip r:embed="rId20">
+                                <a:blip r:embed="rId26">
                                   <a:extLst>
                                     <a:ext uri="{28A0092B-C50C-407E-A947-70E740481C1C}">
                                       <a14:useLocalDpi xmlns:a14="http://schemas.microsoft.com/office/drawing/2010/main" val="0"/>
@@ -5463,7 +5953,7 @@
                     <pic:cNvPicPr/>
                   </pic:nvPicPr>
                   <pic:blipFill>
-                    <a:blip r:embed="rId21" cstate="print"/>
+                    <a:blip r:embed="rId27" cstate="print"/>
                     <a:stretch>
                       <a:fillRect/>
                     </a:stretch>
@@ -5546,7 +6036,7 @@
                     </pic:cNvPicPr>
                   </pic:nvPicPr>
                   <pic:blipFill>
-                    <a:blip r:embed="rId22" cstate="print"/>
+                    <a:blip r:embed="rId28" cstate="print"/>
                     <a:srcRect/>
                     <a:stretch>
                       <a:fillRect/>
@@ -5637,7 +6127,7 @@
                     </pic:cNvPicPr>
                   </pic:nvPicPr>
                   <pic:blipFill>
-                    <a:blip r:embed="rId23" cstate="print"/>
+                    <a:blip r:embed="rId29" cstate="print"/>
                     <a:srcRect/>
                     <a:stretch>
                       <a:fillRect/>
@@ -5739,7 +6229,7 @@
                     </pic:cNvPicPr>
                   </pic:nvPicPr>
                   <pic:blipFill>
-                    <a:blip r:embed="rId24" cstate="print"/>
+                    <a:blip r:embed="rId30" cstate="print"/>
                     <a:srcRect r="49025"/>
                     <a:stretch>
                       <a:fillRect/>
@@ -5829,7 +6319,7 @@
                     </pic:cNvPicPr>
                   </pic:nvPicPr>
                   <pic:blipFill>
-                    <a:blip r:embed="rId25" cstate="print"/>
+                    <a:blip r:embed="rId31" cstate="print"/>
                     <a:srcRect/>
                     <a:stretch>
                       <a:fillRect/>
@@ -6024,7 +6514,7 @@
                     </pic:cNvPicPr>
                   </pic:nvPicPr>
                   <pic:blipFill>
-                    <a:blip r:embed="rId26" cstate="print"/>
+                    <a:blip r:embed="rId32" cstate="print"/>
                     <a:srcRect/>
                     <a:stretch>
                       <a:fillRect/>
@@ -6113,7 +6603,7 @@
                     </pic:cNvPicPr>
                   </pic:nvPicPr>
                   <pic:blipFill>
-                    <a:blip r:embed="rId27" cstate="print"/>
+                    <a:blip r:embed="rId33" cstate="print"/>
                     <a:srcRect/>
                     <a:stretch>
                       <a:fillRect/>
@@ -6185,7 +6675,7 @@
                     </pic:cNvPicPr>
                   </pic:nvPicPr>
                   <pic:blipFill>
-                    <a:blip r:embed="rId28" cstate="print"/>
+                    <a:blip r:embed="rId34" cstate="print"/>
                     <a:srcRect/>
                     <a:stretch>
                       <a:fillRect/>
@@ -6254,7 +6744,7 @@
                     </pic:cNvPicPr>
                   </pic:nvPicPr>
                   <pic:blipFill>
-                    <a:blip r:embed="rId29" cstate="print"/>
+                    <a:blip r:embed="rId35" cstate="print"/>
                     <a:srcRect r="42861"/>
                     <a:stretch>
                       <a:fillRect/>
@@ -6335,7 +6825,7 @@
                     </pic:cNvPicPr>
                   </pic:nvPicPr>
                   <pic:blipFill>
-                    <a:blip r:embed="rId30" cstate="print"/>
+                    <a:blip r:embed="rId36" cstate="print"/>
                     <a:srcRect/>
                     <a:stretch>
                       <a:fillRect/>
@@ -6406,7 +6896,7 @@
                     </pic:cNvPicPr>
                   </pic:nvPicPr>
                   <pic:blipFill>
-                    <a:blip r:embed="rId31" cstate="print"/>
+                    <a:blip r:embed="rId37" cstate="print"/>
                     <a:srcRect r="22133"/>
                     <a:stretch>
                       <a:fillRect/>
@@ -6504,7 +6994,7 @@
                     </pic:cNvPicPr>
                   </pic:nvPicPr>
                   <pic:blipFill>
-                    <a:blip r:embed="rId32" cstate="print"/>
+                    <a:blip r:embed="rId38" cstate="print"/>
                     <a:srcRect l="3186" r="12180"/>
                     <a:stretch>
                       <a:fillRect/>
@@ -6580,7 +7070,7 @@
                     </pic:cNvPicPr>
                   </pic:nvPicPr>
                   <pic:blipFill>
-                    <a:blip r:embed="rId31" cstate="print"/>
+                    <a:blip r:embed="rId37" cstate="print"/>
                     <a:srcRect l="4481" r="24265"/>
                     <a:stretch>
                       <a:fillRect/>
@@ -6679,7 +7169,7 @@
                     </pic:cNvPicPr>
                   </pic:nvPicPr>
                   <pic:blipFill>
-                    <a:blip r:embed="rId33" cstate="print"/>
+                    <a:blip r:embed="rId39" cstate="print"/>
                     <a:srcRect r="33009"/>
                     <a:stretch>
                       <a:fillRect/>
@@ -6775,7 +7265,7 @@
                     </pic:cNvPicPr>
                   </pic:nvPicPr>
                   <pic:blipFill rotWithShape="1">
-                    <a:blip r:embed="rId34" cstate="print">
+                    <a:blip r:embed="rId40" cstate="print">
                       <a:extLst>
                         <a:ext uri="{28A0092B-C50C-407E-A947-70E740481C1C}">
                           <a14:useLocalDpi xmlns:a14="http://schemas.microsoft.com/office/drawing/2010/main" val="0"/>
@@ -6908,7 +7398,7 @@
                     </pic:cNvPicPr>
                   </pic:nvPicPr>
                   <pic:blipFill rotWithShape="1">
-                    <a:blip r:embed="rId35" cstate="print">
+                    <a:blip r:embed="rId41" cstate="print">
                       <a:extLst>
                         <a:ext uri="{28A0092B-C50C-407E-A947-70E740481C1C}">
                           <a14:useLocalDpi xmlns:a14="http://schemas.microsoft.com/office/drawing/2010/main" val="0"/>
@@ -7041,7 +7531,7 @@
                     </pic:cNvPicPr>
                   </pic:nvPicPr>
                   <pic:blipFill rotWithShape="1">
-                    <a:blip r:embed="rId36" cstate="print">
+                    <a:blip r:embed="rId42" cstate="print">
                       <a:extLst>
                         <a:ext uri="{28A0092B-C50C-407E-A947-70E740481C1C}">
                           <a14:useLocalDpi xmlns:a14="http://schemas.microsoft.com/office/drawing/2010/main" val="0"/>
@@ -7172,7 +7662,7 @@
                     </pic:cNvPicPr>
                   </pic:nvPicPr>
                   <pic:blipFill rotWithShape="1">
-                    <a:blip r:embed="rId37" cstate="print">
+                    <a:blip r:embed="rId43" cstate="print">
                       <a:extLst>
                         <a:ext uri="{28A0092B-C50C-407E-A947-70E740481C1C}">
                           <a14:useLocalDpi xmlns:a14="http://schemas.microsoft.com/office/drawing/2010/main" val="0"/>
@@ -7268,7 +7758,7 @@
                     </pic:cNvPicPr>
                   </pic:nvPicPr>
                   <pic:blipFill>
-                    <a:blip r:embed="rId38" cstate="print">
+                    <a:blip r:embed="rId44" cstate="print">
                       <a:extLst>
                         <a:ext uri="{28A0092B-C50C-407E-A947-70E740481C1C}">
                           <a14:useLocalDpi xmlns:a14="http://schemas.microsoft.com/office/drawing/2010/main" val="0"/>
@@ -7377,7 +7867,7 @@
                     </pic:cNvPicPr>
                   </pic:nvPicPr>
                   <pic:blipFill>
-                    <a:blip r:embed="rId39" cstate="print">
+                    <a:blip r:embed="rId45" cstate="print">
                       <a:extLst>
                         <a:ext uri="{28A0092B-C50C-407E-A947-70E740481C1C}">
                           <a14:useLocalDpi xmlns:a14="http://schemas.microsoft.com/office/drawing/2010/main" val="0"/>
@@ -7481,7 +7971,7 @@
                     </pic:cNvPicPr>
                   </pic:nvPicPr>
                   <pic:blipFill>
-                    <a:blip r:embed="rId40" cstate="print"/>
+                    <a:blip r:embed="rId46" cstate="print"/>
                     <a:srcRect/>
                     <a:stretch>
                       <a:fillRect/>
@@ -7564,7 +8054,7 @@
                     </pic:cNvPicPr>
                   </pic:nvPicPr>
                   <pic:blipFill rotWithShape="1">
-                    <a:blip r:embed="rId41" cstate="print">
+                    <a:blip r:embed="rId47" cstate="print">
                       <a:extLst>
                         <a:ext uri="{28A0092B-C50C-407E-A947-70E740481C1C}">
                           <a14:useLocalDpi xmlns:a14="http://schemas.microsoft.com/office/drawing/2010/main" val="0"/>
@@ -7660,7 +8150,7 @@
                     </pic:cNvPicPr>
                   </pic:nvPicPr>
                   <pic:blipFill rotWithShape="1">
-                    <a:blip r:embed="rId42" cstate="print">
+                    <a:blip r:embed="rId48" cstate="print">
                       <a:extLst>
                         <a:ext uri="{28A0092B-C50C-407E-A947-70E740481C1C}">
                           <a14:useLocalDpi xmlns:a14="http://schemas.microsoft.com/office/drawing/2010/main" val="0"/>
@@ -7786,7 +8276,7 @@
                     </pic:cNvPicPr>
                   </pic:nvPicPr>
                   <pic:blipFill>
-                    <a:blip r:embed="rId43" cstate="print">
+                    <a:blip r:embed="rId49" cstate="print">
                       <a:extLst>
                         <a:ext uri="{28A0092B-C50C-407E-A947-70E740481C1C}">
                           <a14:useLocalDpi xmlns:a14="http://schemas.microsoft.com/office/drawing/2010/main" val="0"/>
@@ -7886,7 +8376,7 @@
                     </pic:cNvPicPr>
                   </pic:nvPicPr>
                   <pic:blipFill rotWithShape="1">
-                    <a:blip r:embed="rId44" cstate="print">
+                    <a:blip r:embed="rId50" cstate="print">
                       <a:extLst>
                         <a:ext uri="{28A0092B-C50C-407E-A947-70E740481C1C}">
                           <a14:useLocalDpi xmlns:a14="http://schemas.microsoft.com/office/drawing/2010/main" val="0"/>
@@ -8007,7 +8497,7 @@
                     </pic:cNvPicPr>
                   </pic:nvPicPr>
                   <pic:blipFill>
-                    <a:blip r:embed="rId45" cstate="print">
+                    <a:blip r:embed="rId51" cstate="print">
                       <a:extLst>
                         <a:ext uri="{28A0092B-C50C-407E-A947-70E740481C1C}">
                           <a14:useLocalDpi xmlns:a14="http://schemas.microsoft.com/office/drawing/2010/main" val="0"/>
@@ -8101,7 +8591,7 @@
                     </pic:cNvPicPr>
                   </pic:nvPicPr>
                   <pic:blipFill rotWithShape="1">
-                    <a:blip r:embed="rId46" cstate="print">
+                    <a:blip r:embed="rId52" cstate="print">
                       <a:extLst>
                         <a:ext uri="{28A0092B-C50C-407E-A947-70E740481C1C}">
                           <a14:useLocalDpi xmlns:a14="http://schemas.microsoft.com/office/drawing/2010/main" val="0"/>
@@ -8165,19 +8655,15 @@
       <w:pPr>
         <w:pStyle w:val="Heading2"/>
       </w:pPr>
-    </w:p>
-    <w:p>
-      <w:pPr>
-        <w:pStyle w:val="Heading2"/>
-      </w:pPr>
       <w:bookmarkStart w:id="38" w:name="_Toc364863405"/>
       <w:r>
         <w:rPr>
           <w:noProof/>
           <w:lang w:eastAsia="en-US"/>
         </w:rPr>
+        <w:lastRenderedPageBreak/>
         <w:drawing>
-          <wp:anchor distT="0" distB="0" distL="114300" distR="114300" simplePos="0" relativeHeight="251682816" behindDoc="0" locked="0" layoutInCell="1" allowOverlap="1" wp14:anchorId="7FDFD99F" wp14:editId="49ACA345">
+          <wp:anchor distT="0" distB="0" distL="114300" distR="114300" simplePos="0" relativeHeight="251682816" behindDoc="0" locked="0" layoutInCell="1" allowOverlap="1" wp14:anchorId="6E9F3D65" wp14:editId="6E033483">
             <wp:simplePos x="0" y="0"/>
             <wp:positionH relativeFrom="column">
               <wp:posOffset>3264535</wp:posOffset>
@@ -8202,7 +8688,7 @@
                     </pic:cNvPicPr>
                   </pic:nvPicPr>
                   <pic:blipFill rotWithShape="1">
-                    <a:blip r:embed="rId47" cstate="print">
+                    <a:blip r:embed="rId53" cstate="print">
                       <a:extLst>
                         <a:ext uri="{28A0092B-C50C-407E-A947-70E740481C1C}">
                           <a14:useLocalDpi xmlns:a14="http://schemas.microsoft.com/office/drawing/2010/main" val="0"/>
@@ -8304,7 +8790,7 @@
                     </pic:cNvPicPr>
                   </pic:nvPicPr>
                   <pic:blipFill rotWithShape="1">
-                    <a:blip r:embed="rId48" cstate="print">
+                    <a:blip r:embed="rId54" cstate="print">
                       <a:extLst>
                         <a:ext uri="{28A0092B-C50C-407E-A947-70E740481C1C}">
                           <a14:useLocalDpi xmlns:a14="http://schemas.microsoft.com/office/drawing/2010/main" val="0"/>
@@ -8412,7 +8898,7 @@
                     </pic:cNvPicPr>
                   </pic:nvPicPr>
                   <pic:blipFill>
-                    <a:blip r:embed="rId49" cstate="print">
+                    <a:blip r:embed="rId55" cstate="print">
                       <a:extLst>
                         <a:ext uri="{28A0092B-C50C-407E-A947-70E740481C1C}">
                           <a14:useLocalDpi xmlns:a14="http://schemas.microsoft.com/office/drawing/2010/main" val="0"/>
@@ -8489,7 +8975,7 @@
                     </pic:cNvPicPr>
                   </pic:nvPicPr>
                   <pic:blipFill>
-                    <a:blip r:embed="rId50" cstate="print">
+                    <a:blip r:embed="rId56" cstate="print">
                       <a:extLst>
                         <a:ext uri="{28A0092B-C50C-407E-A947-70E740481C1C}">
                           <a14:useLocalDpi xmlns:a14="http://schemas.microsoft.com/office/drawing/2010/main" val="0"/>
@@ -8598,7 +9084,7 @@
                     </pic:cNvPicPr>
                   </pic:nvPicPr>
                   <pic:blipFill rotWithShape="1">
-                    <a:blip r:embed="rId51" cstate="print">
+                    <a:blip r:embed="rId57" cstate="print">
                       <a:extLst>
                         <a:ext uri="{28A0092B-C50C-407E-A947-70E740481C1C}">
                           <a14:useLocalDpi xmlns:a14="http://schemas.microsoft.com/office/drawing/2010/main" val="0"/>
@@ -8708,7 +9194,7 @@
                     </pic:cNvPicPr>
                   </pic:nvPicPr>
                   <pic:blipFill rotWithShape="1">
-                    <a:blip r:embed="rId52" cstate="print">
+                    <a:blip r:embed="rId58" cstate="print">
                       <a:extLst>
                         <a:ext uri="{28A0092B-C50C-407E-A947-70E740481C1C}">
                           <a14:useLocalDpi xmlns:a14="http://schemas.microsoft.com/office/drawing/2010/main" val="0"/>
@@ -8797,7 +9283,7 @@
                     </pic:cNvPicPr>
                   </pic:nvPicPr>
                   <pic:blipFill rotWithShape="1">
-                    <a:blip r:embed="rId53" cstate="print">
+                    <a:blip r:embed="rId59" cstate="print">
                       <a:extLst>
                         <a:ext uri="{28A0092B-C50C-407E-A947-70E740481C1C}">
                           <a14:useLocalDpi xmlns:a14="http://schemas.microsoft.com/office/drawing/2010/main" val="0"/>
@@ -8899,7 +9385,7 @@
                     </pic:cNvPicPr>
                   </pic:nvPicPr>
                   <pic:blipFill rotWithShape="1">
-                    <a:blip r:embed="rId54" cstate="print">
+                    <a:blip r:embed="rId60" cstate="print">
                       <a:extLst>
                         <a:ext uri="{28A0092B-C50C-407E-A947-70E740481C1C}">
                           <a14:useLocalDpi xmlns:a14="http://schemas.microsoft.com/office/drawing/2010/main" val="0"/>
@@ -8952,13 +9438,10 @@
         <w:t>Controller</w:t>
       </w:r>
       <w:r>
-        <w:t xml:space="preserve"> Packages contains </w:t>
-      </w:r>
-      <w:proofErr w:type="gramStart"/>
-      <w:r>
-        <w:t>classes that maps</w:t>
-      </w:r>
-      <w:proofErr w:type="gramEnd"/>
+        <w:t xml:space="preserve"> Packages contains classes that map</w:t>
+      </w:r>
+      <w:bookmarkStart w:id="45" w:name="_GoBack"/>
+      <w:bookmarkEnd w:id="45"/>
       <w:r>
         <w:t xml:space="preserve"> the </w:t>
       </w:r>
@@ -8996,6 +9479,9 @@
       </w:r>
     </w:p>
     <w:p>
+      <w:pPr>
+        <w:pStyle w:val="Heading2"/>
+      </w:pPr>
       <w:r>
         <w:rPr>
           <w:noProof/>
@@ -9003,7 +9489,7 @@
         </w:rPr>
         <w:lastRenderedPageBreak/>
         <w:drawing>
-          <wp:anchor distT="0" distB="0" distL="114300" distR="114300" simplePos="0" relativeHeight="251691008" behindDoc="0" locked="0" layoutInCell="1" allowOverlap="1" wp14:anchorId="3A104AA3" wp14:editId="1E0C3292">
+          <wp:anchor distT="0" distB="0" distL="114300" distR="114300" simplePos="0" relativeHeight="251691008" behindDoc="0" locked="0" layoutInCell="1" allowOverlap="1" wp14:anchorId="71628343" wp14:editId="6B529AF2">
             <wp:simplePos x="0" y="0"/>
             <wp:positionH relativeFrom="column">
               <wp:posOffset>13335</wp:posOffset>
@@ -9028,7 +9514,7 @@
                     </pic:cNvPicPr>
                   </pic:nvPicPr>
                   <pic:blipFill rotWithShape="1">
-                    <a:blip r:embed="rId55" cstate="print">
+                    <a:blip r:embed="rId61" cstate="print">
                       <a:extLst>
                         <a:ext uri="{28A0092B-C50C-407E-A947-70E740481C1C}">
                           <a14:useLocalDpi xmlns:a14="http://schemas.microsoft.com/office/drawing/2010/main" val="0"/>
@@ -9068,16 +9554,11 @@
           </wp:anchor>
         </w:drawing>
       </w:r>
-    </w:p>
-    <w:p>
-      <w:pPr>
-        <w:pStyle w:val="Heading2"/>
-      </w:pPr>
-      <w:bookmarkStart w:id="45" w:name="_Toc364863412"/>
+      <w:bookmarkStart w:id="46" w:name="_Toc364863412"/>
       <w:r>
         <w:t>7.5 Models Package</w:t>
       </w:r>
-      <w:bookmarkEnd w:id="45"/>
+      <w:bookmarkEnd w:id="46"/>
     </w:p>
     <w:p>
       <w:r>
@@ -9105,7 +9586,7 @@
               <wp:posOffset>-319405</wp:posOffset>
             </wp:positionH>
             <wp:positionV relativeFrom="paragraph">
-              <wp:posOffset>403225</wp:posOffset>
+              <wp:posOffset>402590</wp:posOffset>
             </wp:positionV>
             <wp:extent cx="3319780" cy="2751455"/>
             <wp:effectExtent l="0" t="0" r="0" b="0"/>
@@ -9124,7 +9605,7 @@
                     </pic:cNvPicPr>
                   </pic:nvPicPr>
                   <pic:blipFill rotWithShape="1">
-                    <a:blip r:embed="rId56" cstate="print">
+                    <a:blip r:embed="rId62" cstate="print">
                       <a:extLst>
                         <a:ext uri="{28A0092B-C50C-407E-A947-70E740481C1C}">
                           <a14:useLocalDpi xmlns:a14="http://schemas.microsoft.com/office/drawing/2010/main" val="0"/>
@@ -9174,11 +9655,11 @@
       <w:pPr>
         <w:pStyle w:val="Heading2"/>
       </w:pPr>
-      <w:bookmarkStart w:id="46" w:name="_Toc364863413"/>
+      <w:bookmarkStart w:id="47" w:name="_Toc364863413"/>
       <w:r>
         <w:t>7.6 Libraries</w:t>
       </w:r>
-      <w:bookmarkEnd w:id="46"/>
+      <w:bookmarkEnd w:id="47"/>
     </w:p>
     <w:p>
       <w:r>
@@ -9386,6 +9867,7 @@
         <w:dataBinding w:prefixMappings="xmlns:ns0='http://purl.org/dc/elements/1.1/' xmlns:ns1='http://schemas.openxmlformats.org/package/2006/metadata/core-properties' " w:xpath="/ns1:coreProperties[1]/ns0:title[1]" w:storeItemID="{6C3C8BC8-F283-45AE-878A-BAB7291924A1}"/>
         <w:text/>
       </w:sdtPr>
+      <w:sdtEndPr/>
       <w:sdtContent>
         <w:r>
           <w:t>Developer Guide</w:t>
@@ -9402,7 +9884,7 @@
           <v:stroke joinstyle="miter"/>
           <v:path gradientshapeok="t" o:connecttype="rect"/>
         </v:shapetype>
-        <v:shape id="Text Box 56" o:spid="_x0000_s2056" type="#_x0000_t202" style="position:absolute;margin-left:1092.8pt;margin-top:0;width:118.8pt;height:31.15pt;z-index:251668480;visibility:visible;mso-position-horizontal:right;mso-position-horizontal-relative:margin;mso-position-vertical:top;mso-position-vertical-relative:bottom-margin-area;mso-width-relative:margin;mso-height-relative:margin" o:gfxdata="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" filled="f" stroked="f" strokeweight=".5pt">
+        <v:shape id="Text Box 56" o:spid="_x0000_s2056" type="#_x0000_t202" style="position:absolute;margin-left:1160.4pt;margin-top:0;width:118.8pt;height:31.15pt;z-index:251668480;visibility:visible;mso-position-horizontal:right;mso-position-horizontal-relative:margin;mso-position-vertical:top;mso-position-vertical-relative:bottom-margin-area;mso-width-relative:margin;mso-height-relative:margin" o:gfxdata="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" filled="f" stroked="f" strokeweight=".5pt">
           <v:textbox style="mso-next-textbox:#Text Box 56;mso-fit-shape-to-text:t">
             <w:txbxContent>
               <w:p>
@@ -9423,7 +9905,7 @@
                   <w:rPr>
                     <w:noProof/>
                   </w:rPr>
-                  <w:t>2</w:t>
+                  <w:t>24</w:t>
                 </w:r>
                 <w:r>
                   <w:fldChar w:fldCharType="end"/>
@@ -14198,7 +14680,7 @@
 </file>
 
 <file path=customXml/itemProps2.xml><?xml version="1.0" encoding="utf-8"?>
-<ds:datastoreItem xmlns:ds="http://schemas.openxmlformats.org/officeDocument/2006/customXml" ds:itemID="{66B18169-0127-444A-A807-2AD393E6BBEB}">
+<ds:datastoreItem xmlns:ds="http://schemas.openxmlformats.org/officeDocument/2006/customXml" ds:itemID="{22FBF00A-8AF2-4049-A415-3D0EBD50C0CC}">
   <ds:schemaRefs>
     <ds:schemaRef ds:uri="http://schemas.openxmlformats.org/officeDocument/2006/bibliography"/>
   </ds:schemaRefs>

</xml_diff>

<commit_message>
Going through and cleaning up all the TODOs in the documentation.
</commit_message>
<xml_diff>
--- a/ReceiptRewards.Documentation/Developer Guide.docx
+++ b/ReceiptRewards.Documentation/Developer Guide.docx
@@ -233,7 +233,7 @@
                 <w:sz w:val="36"/>
                 <w:szCs w:val="36"/>
               </w:rPr>
-              <w:t>8/21/2013</w:t>
+              <w:t>8/23/2013</w:t>
             </w:r>
             <w:r>
               <w:rPr>
@@ -1242,20 +1242,16 @@
                 <w:noProof/>
                 <w:webHidden/>
               </w:rPr>
-            </w:r>
-            <w:r>
-              <w:rPr>
-                <w:noProof/>
-                <w:webHidden/>
-              </w:rPr>
               <w:fldChar w:fldCharType="separate"/>
             </w:r>
             <w:r>
               <w:rPr>
-                <w:noProof/>
-                <w:webHidden/>
-              </w:rPr>
-              <w:t>12</w:t>
+                <w:b/>
+                <w:bCs w:val="0"/>
+                <w:noProof/>
+                <w:webHidden/>
+              </w:rPr>
+              <w:t>Error! Bookmark not defined.</w:t>
             </w:r>
             <w:r>
               <w:rPr>
@@ -1325,7 +1321,7 @@
                 <w:noProof/>
                 <w:webHidden/>
               </w:rPr>
-              <w:t>13</w:t>
+              <w:t>12</w:t>
             </w:r>
             <w:r>
               <w:rPr>
@@ -1395,7 +1391,7 @@
                 <w:noProof/>
                 <w:webHidden/>
               </w:rPr>
-              <w:t>13</w:t>
+              <w:t>12</w:t>
             </w:r>
             <w:r>
               <w:rPr>
@@ -1465,7 +1461,7 @@
                 <w:noProof/>
                 <w:webHidden/>
               </w:rPr>
-              <w:t>14</w:t>
+              <w:t>13</w:t>
             </w:r>
             <w:r>
               <w:rPr>
@@ -1535,7 +1531,7 @@
                 <w:noProof/>
                 <w:webHidden/>
               </w:rPr>
-              <w:t>14</w:t>
+              <w:t>13</w:t>
             </w:r>
             <w:r>
               <w:rPr>
@@ -3758,100 +3754,16 @@
       <w:bookmarkEnd w:id="0"/>
     </w:p>
     <w:p>
-      <w:r>
+      <w:pPr>
         <w:rPr>
-          <w:highlight w:val="yellow"/>
-        </w:rPr>
-        <w:t>@TODO: Rephrase Good explanation</w:t>
-      </w:r>
-    </w:p>
-    <w:p>
-      <w:pPr>
-        <w:rPr>
-          <w:i/>
-          <w:sz w:val="18"/>
-          <w:highlight w:val="yellow"/>
           <w:lang w:eastAsia="en-US"/>
         </w:rPr>
       </w:pPr>
       <w:r>
         <w:rPr>
-          <w:i/>
-          <w:sz w:val="18"/>
-          <w:highlight w:val="yellow"/>
-        </w:rPr>
-        <w:t>“</w:t>
-      </w:r>
-      <w:r>
-        <w:rPr>
-          <w:i/>
-          <w:sz w:val="18"/>
-          <w:highlight w:val="yellow"/>
           <w:lang w:eastAsia="en-US"/>
         </w:rPr>
-        <w:t>A developer’s guide is a walkthrough of how to use the API - it’s like how a teacher would explain the API to their students, but it’s penned down in digital ink (and there’s no talking back!). Some of those students will be new to the API, some will be new to web development entirely, and some will be old pros - the guide should work for all of them.</w:t>
-      </w:r>
-    </w:p>
-    <w:p>
-      <w:pPr>
-        <w:rPr>
-          <w:rFonts w:eastAsia="Times New Roman" w:cs="Times New Roman"/>
-          <w:i/>
-          <w:sz w:val="18"/>
-          <w:highlight w:val="yellow"/>
-          <w:lang w:eastAsia="en-US"/>
-        </w:rPr>
-      </w:pPr>
-      <w:r>
-        <w:rPr>
-          <w:rFonts w:eastAsia="Times New Roman" w:cs="Times New Roman"/>
-          <w:i/>
-          <w:sz w:val="18"/>
-          <w:highlight w:val="yellow"/>
-          <w:lang w:eastAsia="en-US"/>
-        </w:rPr>
-        <w:t>At the minimum, a guide should demonstrate how to get started using the API, bringing the developer from zero knowledge to a working piece of code. If they can get to that minimal working piece of code, then they will feel much more motivated to continue exploring the API using just the reference.</w:t>
-      </w:r>
-    </w:p>
-    <w:p>
-      <w:pPr>
-        <w:rPr>
-          <w:rFonts w:eastAsia="Times New Roman" w:cs="Times New Roman"/>
-          <w:i/>
-          <w:sz w:val="18"/>
-          <w:lang w:eastAsia="en-US"/>
-        </w:rPr>
-      </w:pPr>
-      <w:r>
-        <w:rPr>
-          <w:rFonts w:eastAsia="Times New Roman" w:cs="Times New Roman"/>
-          <w:i/>
-          <w:sz w:val="18"/>
-          <w:highlight w:val="yellow"/>
-          <w:lang w:eastAsia="en-US"/>
-        </w:rPr>
-        <w:t>If possible, a guide can walk through </w:t>
-      </w:r>
-      <w:r>
-        <w:rPr>
-          <w:rFonts w:eastAsia="Times New Roman" w:cs="Times New Roman"/>
-          <w:i/>
-          <w:iCs/>
-          <w:sz w:val="18"/>
-          <w:highlight w:val="yellow"/>
-          <w:lang w:eastAsia="en-US"/>
-        </w:rPr>
-        <w:t>all</w:t>
-      </w:r>
-      <w:r>
-        <w:rPr>
-          <w:rFonts w:eastAsia="Times New Roman" w:cs="Times New Roman"/>
-          <w:i/>
-          <w:sz w:val="18"/>
-          <w:highlight w:val="yellow"/>
-          <w:lang w:eastAsia="en-US"/>
-        </w:rPr>
-        <w:t> of the aspects of using the API, for the developers that learn the best through the instructional format.”</w:t>
+        <w:t>The purpose of this document is to provide a guide for developers as how to get started with the project. In addition, it aims to give a detailed explanation of the structure and organization of the project structure and files.</w:t>
       </w:r>
     </w:p>
     <w:p>
@@ -3913,18 +3825,6 @@
           <w:t>http://developer-support-handbook.appspot.com/documentation.html</w:t>
         </w:r>
       </w:hyperlink>
-    </w:p>
-    <w:p>
-      <w:pPr>
-        <w:pStyle w:val="ListParagraph"/>
-        <w:numPr>
-          <w:ilvl w:val="1"/>
-          <w:numId w:val="11"/>
-        </w:numPr>
-      </w:pPr>
-      <w:r>
-        <w:t>Good Explanation of what is supposed to be accomplished in this type of document</w:t>
-      </w:r>
     </w:p>
     <w:p>
       <w:pPr>
@@ -4108,19 +4008,88 @@
           </w:p>
         </w:tc>
       </w:tr>
+      <w:tr>
+        <w:tc>
+          <w:tcPr>
+            <w:tcW w:w="1650" w:type="dxa"/>
+          </w:tcPr>
+          <w:p>
+            <w:pPr>
+              <w:spacing w:line="240" w:lineRule="auto"/>
+            </w:pPr>
+            <w:r>
+              <w:t>Andy Bottom</w:t>
+            </w:r>
+          </w:p>
+        </w:tc>
+        <w:tc>
+          <w:tcPr>
+            <w:tcW w:w="1347" w:type="dxa"/>
+          </w:tcPr>
+          <w:p>
+            <w:pPr>
+              <w:spacing w:line="240" w:lineRule="auto"/>
+            </w:pPr>
+            <w:r>
+              <w:t>08/20/2013</w:t>
+            </w:r>
+          </w:p>
+        </w:tc>
+        <w:tc>
+          <w:tcPr>
+            <w:tcW w:w="5458" w:type="dxa"/>
+          </w:tcPr>
+          <w:p>
+            <w:pPr>
+              <w:spacing w:line="240" w:lineRule="auto"/>
+            </w:pPr>
+            <w:r>
+              <w:t>Completed the developer guide and all the content.</w:t>
+            </w:r>
+          </w:p>
+        </w:tc>
+        <w:tc>
+          <w:tcPr>
+            <w:tcW w:w="1121" w:type="dxa"/>
+          </w:tcPr>
+          <w:p>
+            <w:pPr>
+              <w:spacing w:line="240" w:lineRule="auto"/>
+            </w:pPr>
+            <w:r>
+              <w:t>1.0</w:t>
+            </w:r>
+          </w:p>
+        </w:tc>
+      </w:tr>
     </w:tbl>
-    <w:p>
-      <w:r>
+    <w:p/>
+    <w:p>
+      <w:pPr>
+        <w:spacing w:after="200" w:line="276" w:lineRule="auto"/>
+        <w:rPr>
+          <w:rFonts w:ascii="Lucida Sans" w:eastAsiaTheme="majorEastAsia" w:hAnsi="Lucida Sans" w:cstheme="majorBidi"/>
+          <w:b/>
+          <w:bCs w:val="0"/>
+          <w:color w:val="FFFFFF" w:themeColor="background1"/>
+          <w:sz w:val="28"/>
+          <w:szCs w:val="28"/>
+        </w:rPr>
+      </w:pPr>
+      <w:r>
+        <w:br w:type="page"/>
+      </w:r>
+    </w:p>
+    <w:p>
+      <w:pPr>
+        <w:pStyle w:val="Heading1"/>
+      </w:pPr>
+      <w:r>
+        <w:lastRenderedPageBreak/>
         <w:t xml:space="preserve"> </w:t>
       </w:r>
-    </w:p>
-    <w:p>
-      <w:pPr>
-        <w:pStyle w:val="Heading1"/>
-      </w:pPr>
       <w:bookmarkStart w:id="4" w:name="_Toc364863371"/>
       <w:r>
-        <w:lastRenderedPageBreak/>
         <w:t xml:space="preserve">2 </w:t>
       </w:r>
       <w:r>
@@ -4130,7 +4099,13 @@
     </w:p>
     <w:p>
       <w:r>
-        <w:t>Before you can start, there are several steps that need to be done, such as configuring you’re environment</w:t>
+        <w:t>Before you can start, there are several steps that need to b</w:t>
+      </w:r>
+      <w:r>
+        <w:t>e done, such as configuring your</w:t>
+      </w:r>
+      <w:r>
+        <w:t xml:space="preserve"> environment</w:t>
       </w:r>
     </w:p>
     <w:p>
@@ -4203,19 +4178,17 @@
         </w:drawing>
       </w:r>
       <w:r>
-        <w:t xml:space="preserve">All software dependencies can be found in the </w:t>
+        <w:t xml:space="preserve">All software dependencies can be found in </w:t>
+      </w:r>
+      <w:r>
+        <w:t xml:space="preserve">the </w:t>
       </w:r>
       <w:r>
         <w:rPr>
-          <w:highlight w:val="yellow"/>
+          <w:b/>
+          <w:color w:val="551188" w:themeColor="text2"/>
         </w:rPr>
-        <w:t xml:space="preserve">@TODO: link to which document and </w:t>
-      </w:r>
-      <w:r>
-        <w:rPr>
-          <w:highlight w:val="yellow"/>
-        </w:rPr>
-        <w:t>section</w:t>
+        <w:t>Software Requirement Specification</w:t>
       </w:r>
       <w:r>
         <w:t>,</w:t>
@@ -4259,15 +4232,7 @@
         <w:t xml:space="preserve">You will need to be running Visual Studios 2012 as it is designed to function properly with </w:t>
       </w:r>
       <w:r>
-        <w:t xml:space="preserve">phone development and </w:t>
-      </w:r>
-      <w:proofErr w:type="spellStart"/>
-      <w:r>
-        <w:t>Xamarin</w:t>
-      </w:r>
-      <w:proofErr w:type="spellEnd"/>
-      <w:r>
-        <w:t xml:space="preserve"> plugins.</w:t>
+        <w:t>phone development and Xamarin plugins.</w:t>
       </w:r>
     </w:p>
     <w:p>
@@ -4433,26 +4398,13 @@
         <w:t>2.1.1</w:t>
       </w:r>
       <w:r>
-        <w:t xml:space="preserve"> PCLs for Android and </w:t>
-      </w:r>
-      <w:proofErr w:type="spellStart"/>
-      <w:r>
-        <w:t>iOS</w:t>
+        <w:t xml:space="preserve"> PCLs for Android and iOS</w:t>
       </w:r>
       <w:bookmarkEnd w:id="6"/>
-      <w:proofErr w:type="spellEnd"/>
-    </w:p>
-    <w:p>
-      <w:r>
-        <w:t xml:space="preserve">By default, PCL libraries only work for the Windows Platforms (Windows Phone, Windows Store, </w:t>
-      </w:r>
-      <w:proofErr w:type="gramStart"/>
-      <w:r>
-        <w:t>X</w:t>
-      </w:r>
-      <w:proofErr w:type="gramEnd"/>
-      <w:r>
-        <w:t xml:space="preserve">-Box.) However, the project </w:t>
+    </w:p>
+    <w:p>
+      <w:r>
+        <w:t xml:space="preserve">By default, PCL libraries only work for the Windows Platforms (Windows Phone, Windows Store, X-Box.) However, the project </w:t>
       </w:r>
       <w:r>
         <w:t>relies</w:t>
@@ -4467,150 +4419,357 @@
           <w:noProof/>
           <w:lang w:eastAsia="en-US"/>
         </w:rPr>
-        <w:pict>
-          <v:shapetype id="_x0000_t202" coordsize="21600,21600" o:spt="202" path="m,l,21600r21600,l21600,xe">
-            <v:stroke joinstyle="miter"/>
-            <v:path gradientshapeok="t" o:connecttype="rect"/>
-          </v:shapetype>
-          <v:shape id="_x0000_s1036" type="#_x0000_t202" style="position:absolute;margin-left:-1.85pt;margin-top:41.9pt;width:463.7pt;height:41.85pt;z-index:251704320" fillcolor="#f2f2f2 [3052]" strokecolor="#518 [3215]" strokeweight="1pt">
-            <v:stroke dashstyle="dash"/>
-            <v:textbox>
-              <w:txbxContent>
-                <w:p>
-                  <w:r>
-                    <w:t>C:\Program Files (x86)\Reference Assemblies\Microsoft\Framework\.</w:t>
-                  </w:r>
-                  <w:proofErr w:type="spellStart"/>
-                  <w:r>
-                    <w:t>NETPortable</w:t>
-                  </w:r>
-                  <w:proofErr w:type="spellEnd"/>
-                  <w:r>
-                    <w:t>\ v4.0\Profile\Profile104\</w:t>
-                  </w:r>
-                  <w:proofErr w:type="spellStart"/>
-                  <w:r>
-                    <w:t>SupportedFrameworks</w:t>
-                  </w:r>
-                  <w:proofErr w:type="spellEnd"/>
-                </w:p>
-              </w:txbxContent>
-            </v:textbox>
-          </v:shape>
-        </w:pict>
+        <mc:AlternateContent>
+          <mc:Choice Requires="wps">
+            <w:drawing>
+              <wp:anchor distT="0" distB="0" distL="114300" distR="114300" simplePos="0" relativeHeight="251704320" behindDoc="0" locked="0" layoutInCell="1" allowOverlap="1">
+                <wp:simplePos x="0" y="0"/>
+                <wp:positionH relativeFrom="column">
+                  <wp:posOffset>-23495</wp:posOffset>
+                </wp:positionH>
+                <wp:positionV relativeFrom="paragraph">
+                  <wp:posOffset>532130</wp:posOffset>
+                </wp:positionV>
+                <wp:extent cx="5888990" cy="531495"/>
+                <wp:effectExtent l="14605" t="8255" r="11430" b="12700"/>
+                <wp:wrapNone/>
+                <wp:docPr id="42" name="Text Box 12"/>
+                <wp:cNvGraphicFramePr>
+                  <a:graphicFrameLocks xmlns:a="http://schemas.openxmlformats.org/drawingml/2006/main"/>
+                </wp:cNvGraphicFramePr>
+                <a:graphic xmlns:a="http://schemas.openxmlformats.org/drawingml/2006/main">
+                  <a:graphicData uri="http://schemas.microsoft.com/office/word/2010/wordprocessingShape">
+                    <wps:wsp>
+                      <wps:cNvSpPr txBox="1">
+                        <a:spLocks noChangeArrowheads="1"/>
+                      </wps:cNvSpPr>
+                      <wps:spPr bwMode="auto">
+                        <a:xfrm>
+                          <a:off x="0" y="0"/>
+                          <a:ext cx="5888990" cy="531495"/>
+                        </a:xfrm>
+                        <a:prstGeom prst="rect">
+                          <a:avLst/>
+                        </a:prstGeom>
+                        <a:solidFill>
+                          <a:schemeClr val="bg1">
+                            <a:lumMod val="95000"/>
+                            <a:lumOff val="0"/>
+                          </a:schemeClr>
+                        </a:solidFill>
+                        <a:ln w="12700">
+                          <a:solidFill>
+                            <a:schemeClr val="tx2">
+                              <a:lumMod val="100000"/>
+                              <a:lumOff val="0"/>
+                            </a:schemeClr>
+                          </a:solidFill>
+                          <a:prstDash val="dash"/>
+                          <a:miter lim="800000"/>
+                          <a:headEnd/>
+                          <a:tailEnd/>
+                        </a:ln>
+                      </wps:spPr>
+                      <wps:txbx>
+                        <w:txbxContent>
+                          <w:p>
+                            <w:r>
+                              <w:t>C:\Program Files (x86)\Reference Assemblies\Microsoft\Framework\.NETPortable\ v4.0\Profile\Profile104\SupportedFrameworks</w:t>
+                            </w:r>
+                          </w:p>
+                        </w:txbxContent>
+                      </wps:txbx>
+                      <wps:bodyPr rot="0" vert="horz" wrap="square" lIns="91440" tIns="45720" rIns="91440" bIns="45720" anchor="t" anchorCtr="0" upright="1">
+                        <a:noAutofit/>
+                      </wps:bodyPr>
+                    </wps:wsp>
+                  </a:graphicData>
+                </a:graphic>
+                <wp14:sizeRelH relativeFrom="page">
+                  <wp14:pctWidth>0</wp14:pctWidth>
+                </wp14:sizeRelH>
+                <wp14:sizeRelV relativeFrom="page">
+                  <wp14:pctHeight>0</wp14:pctHeight>
+                </wp14:sizeRelV>
+              </wp:anchor>
+            </w:drawing>
+          </mc:Choice>
+          <mc:Fallback>
+            <w:pict>
+              <v:shapetype id="_x0000_t202" coordsize="21600,21600" o:spt="202" path="m,l,21600r21600,l21600,xe">
+                <v:stroke joinstyle="miter"/>
+                <v:path gradientshapeok="t" o:connecttype="rect"/>
+              </v:shapetype>
+              <v:shape id="Text Box 12" o:spid="_x0000_s1026" type="#_x0000_t202" style="position:absolute;margin-left:-1.85pt;margin-top:41.9pt;width:463.7pt;height:41.85pt;z-index:251704320;visibility:visible;mso-wrap-style:square;mso-width-percent:0;mso-height-percent:0;mso-wrap-distance-left:9pt;mso-wrap-distance-top:0;mso-wrap-distance-right:9pt;mso-wrap-distance-bottom:0;mso-position-horizontal:absolute;mso-position-horizontal-relative:text;mso-position-vertical:absolute;mso-position-vertical-relative:text;mso-width-percent:0;mso-height-percent:0;mso-width-relative:page;mso-height-relative:page;v-text-anchor:top" o:gfxdata="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" fillcolor="#f2f2f2 [3052]" strokecolor="#518 [3215]" strokeweight="1pt">
+                <v:stroke dashstyle="dash"/>
+                <v:textbox>
+                  <w:txbxContent>
+                    <w:p>
+                      <w:r>
+                        <w:t>C:\Program Files (x86)\Reference Assemblies\Microsoft\Framework\.NETPortable\ v4.0\Profile\Profile104\SupportedFrameworks</w:t>
+                      </w:r>
+                    </w:p>
+                  </w:txbxContent>
+                </v:textbox>
+              </v:shape>
+            </w:pict>
+          </mc:Fallback>
+        </mc:AlternateContent>
       </w:r>
       <w:r>
         <w:rPr>
           <w:noProof/>
           <w:lang w:eastAsia="en-US"/>
         </w:rPr>
-        <w:pict>
-          <v:shape id="_x0000_s1029" type="#_x0000_t202" style="position:absolute;margin-left:-15.5pt;margin-top:87.15pt;width:484.75pt;height:245.55pt;z-index:251666432" filled="f" stroked="f" strokecolor="black [3213]">
-            <v:textbox style="mso-next-textbox:#_x0000_s1029">
-              <w:txbxContent>
-                <w:p>
-                  <w:pPr>
-                    <w:spacing w:after="0" w:line="240" w:lineRule="auto"/>
-                    <w:jc w:val="center"/>
-                    <w:rPr>
-                      <w:i/>
-                      <w:color w:val="2C6600" w:themeColor="accent2"/>
-                    </w:rPr>
-                  </w:pPr>
-                  <w:r>
-                    <w:rPr>
-                      <w:noProof/>
-                      <w:lang w:eastAsia="en-US"/>
-                    </w:rPr>
-                    <w:drawing>
-                      <wp:inline distT="0" distB="0" distL="0" distR="0" wp14:anchorId="5200D4C2" wp14:editId="04EEF81D">
-                        <wp:extent cx="6120876" cy="2729552"/>
-                        <wp:effectExtent l="0" t="0" r="0" b="0"/>
-                        <wp:docPr id="23" name="Picture 12" descr="C:\Users\Ernie\Desktop\DeveloperGuideScreenshots\VisualStudioPCLSupport_01.PNG"/>
-                        <wp:cNvGraphicFramePr>
-                          <a:graphicFrameLocks xmlns:a="http://schemas.openxmlformats.org/drawingml/2006/main" noChangeAspect="1"/>
-                        </wp:cNvGraphicFramePr>
-                        <a:graphic xmlns:a="http://schemas.openxmlformats.org/drawingml/2006/main">
-                          <a:graphicData uri="http://schemas.openxmlformats.org/drawingml/2006/picture">
-                            <pic:pic xmlns:pic="http://schemas.openxmlformats.org/drawingml/2006/picture">
-                              <pic:nvPicPr>
-                                <pic:cNvPr id="0" name="Picture 12" descr="C:\Users\Ernie\Desktop\DeveloperGuideScreenshots\VisualStudioPCLSupport_01.PNG"/>
-                                <pic:cNvPicPr>
-                                  <a:picLocks noChangeAspect="1" noChangeArrowheads="1"/>
-                                </pic:cNvPicPr>
-                              </pic:nvPicPr>
-                              <pic:blipFill>
-                                <a:blip r:embed="rId15" cstate="print"/>
-                                <a:srcRect/>
-                                <a:stretch>
-                                  <a:fillRect/>
-                                </a:stretch>
-                              </pic:blipFill>
-                              <pic:spPr bwMode="auto">
-                                <a:xfrm>
-                                  <a:off x="0" y="0"/>
-                                  <a:ext cx="6162710" cy="2748207"/>
-                                </a:xfrm>
-                                <a:prstGeom prst="rect">
-                                  <a:avLst/>
-                                </a:prstGeom>
-                                <a:noFill/>
-                                <a:ln w="9525">
-                                  <a:noFill/>
-                                  <a:miter lim="800000"/>
-                                  <a:headEnd/>
-                                  <a:tailEnd/>
-                                </a:ln>
-                              </pic:spPr>
-                            </pic:pic>
-                          </a:graphicData>
-                        </a:graphic>
-                      </wp:inline>
-                    </w:drawing>
-                  </w:r>
-                </w:p>
-                <w:p>
-                  <w:pPr>
-                    <w:spacing w:after="0" w:line="240" w:lineRule="auto"/>
-                    <w:jc w:val="center"/>
-                    <w:rPr>
-                      <w:i/>
-                      <w:color w:val="551188" w:themeColor="text2"/>
-                    </w:rPr>
-                  </w:pPr>
-                  <w:proofErr w:type="gramStart"/>
-                  <w:r>
-                    <w:rPr>
-                      <w:i/>
-                      <w:color w:val="551188" w:themeColor="text2"/>
-                    </w:rPr>
-                    <w:t>figure</w:t>
-                  </w:r>
-                  <w:proofErr w:type="gramEnd"/>
-                  <w:r>
-                    <w:rPr>
-                      <w:i/>
-                      <w:color w:val="551188" w:themeColor="text2"/>
-                    </w:rPr>
-                    <w:t xml:space="preserve"> 2.1.1.1-1</w:t>
-                  </w:r>
-                </w:p>
-              </w:txbxContent>
-            </v:textbox>
-            <w10:wrap type="square"/>
-          </v:shape>
-        </w:pict>
-      </w:r>
-      <w:r>
-        <w:t xml:space="preserve">To configure Visual Studios 2012 to create and use PCLs for Android and </w:t>
-      </w:r>
-      <w:proofErr w:type="spellStart"/>
-      <w:r>
-        <w:t>iOS</w:t>
-      </w:r>
-      <w:proofErr w:type="spellEnd"/>
-      <w:r>
-        <w:t xml:space="preserve">, first navigate to the following directory: </w:t>
+        <mc:AlternateContent>
+          <mc:Choice Requires="wps">
+            <w:drawing>
+              <wp:anchor distT="0" distB="0" distL="114300" distR="114300" simplePos="0" relativeHeight="251666432" behindDoc="0" locked="0" layoutInCell="1" allowOverlap="1">
+                <wp:simplePos x="0" y="0"/>
+                <wp:positionH relativeFrom="column">
+                  <wp:posOffset>-196850</wp:posOffset>
+                </wp:positionH>
+                <wp:positionV relativeFrom="paragraph">
+                  <wp:posOffset>1106805</wp:posOffset>
+                </wp:positionV>
+                <wp:extent cx="6156325" cy="3118485"/>
+                <wp:effectExtent l="3175" t="1905" r="3175" b="3810"/>
+                <wp:wrapSquare wrapText="bothSides"/>
+                <wp:docPr id="40" name="Text Box 5"/>
+                <wp:cNvGraphicFramePr>
+                  <a:graphicFrameLocks xmlns:a="http://schemas.openxmlformats.org/drawingml/2006/main"/>
+                </wp:cNvGraphicFramePr>
+                <a:graphic xmlns:a="http://schemas.openxmlformats.org/drawingml/2006/main">
+                  <a:graphicData uri="http://schemas.microsoft.com/office/word/2010/wordprocessingShape">
+                    <wps:wsp>
+                      <wps:cNvSpPr txBox="1">
+                        <a:spLocks noChangeArrowheads="1"/>
+                      </wps:cNvSpPr>
+                      <wps:spPr bwMode="auto">
+                        <a:xfrm>
+                          <a:off x="0" y="0"/>
+                          <a:ext cx="6156325" cy="3118485"/>
+                        </a:xfrm>
+                        <a:prstGeom prst="rect">
+                          <a:avLst/>
+                        </a:prstGeom>
+                        <a:noFill/>
+                        <a:ln>
+                          <a:noFill/>
+                        </a:ln>
+                        <a:extLst>
+                          <a:ext uri="{909E8E84-426E-40DD-AFC4-6F175D3DCCD1}">
+                            <a14:hiddenFill xmlns:a14="http://schemas.microsoft.com/office/drawing/2010/main">
+                              <a:solidFill>
+                                <a:srgbClr val="FFFFFF"/>
+                              </a:solidFill>
+                            </a14:hiddenFill>
+                          </a:ext>
+                          <a:ext uri="{91240B29-F687-4F45-9708-019B960494DF}">
+                            <a14:hiddenLine xmlns:a14="http://schemas.microsoft.com/office/drawing/2010/main" w="9525">
+                              <a:solidFill>
+                                <a:schemeClr val="tx1">
+                                  <a:lumMod val="100000"/>
+                                  <a:lumOff val="0"/>
+                                </a:schemeClr>
+                              </a:solidFill>
+                              <a:miter lim="800000"/>
+                              <a:headEnd/>
+                              <a:tailEnd/>
+                            </a14:hiddenLine>
+                          </a:ext>
+                        </a:extLst>
+                      </wps:spPr>
+                      <wps:txbx>
+                        <w:txbxContent>
+                          <w:p>
+                            <w:pPr>
+                              <w:spacing w:after="0" w:line="240" w:lineRule="auto"/>
+                              <w:jc w:val="center"/>
+                              <w:rPr>
+                                <w:i/>
+                                <w:color w:val="2C6600" w:themeColor="accent2"/>
+                              </w:rPr>
+                            </w:pPr>
+                            <w:r>
+                              <w:rPr>
+                                <w:noProof/>
+                                <w:lang w:eastAsia="en-US"/>
+                              </w:rPr>
+                              <w:drawing>
+                                <wp:inline distT="0" distB="0" distL="0" distR="0" wp14:anchorId="5200D4C2" wp14:editId="04EEF81D">
+                                  <wp:extent cx="6120876" cy="2729552"/>
+                                  <wp:effectExtent l="0" t="0" r="0" b="0"/>
+                                  <wp:docPr id="23" name="Picture 12" descr="C:\Users\Ernie\Desktop\DeveloperGuideScreenshots\VisualStudioPCLSupport_01.PNG"/>
+                                  <wp:cNvGraphicFramePr>
+                                    <a:graphicFrameLocks xmlns:a="http://schemas.openxmlformats.org/drawingml/2006/main" noChangeAspect="1"/>
+                                  </wp:cNvGraphicFramePr>
+                                  <a:graphic xmlns:a="http://schemas.openxmlformats.org/drawingml/2006/main">
+                                    <a:graphicData uri="http://schemas.openxmlformats.org/drawingml/2006/picture">
+                                      <pic:pic xmlns:pic="http://schemas.openxmlformats.org/drawingml/2006/picture">
+                                        <pic:nvPicPr>
+                                          <pic:cNvPr id="0" name="Picture 12" descr="C:\Users\Ernie\Desktop\DeveloperGuideScreenshots\VisualStudioPCLSupport_01.PNG"/>
+                                          <pic:cNvPicPr>
+                                            <a:picLocks noChangeAspect="1" noChangeArrowheads="1"/>
+                                          </pic:cNvPicPr>
+                                        </pic:nvPicPr>
+                                        <pic:blipFill>
+                                          <a:blip r:embed="rId15" cstate="print"/>
+                                          <a:srcRect/>
+                                          <a:stretch>
+                                            <a:fillRect/>
+                                          </a:stretch>
+                                        </pic:blipFill>
+                                        <pic:spPr bwMode="auto">
+                                          <a:xfrm>
+                                            <a:off x="0" y="0"/>
+                                            <a:ext cx="6162710" cy="2748207"/>
+                                          </a:xfrm>
+                                          <a:prstGeom prst="rect">
+                                            <a:avLst/>
+                                          </a:prstGeom>
+                                          <a:noFill/>
+                                          <a:ln w="9525">
+                                            <a:noFill/>
+                                            <a:miter lim="800000"/>
+                                            <a:headEnd/>
+                                            <a:tailEnd/>
+                                          </a:ln>
+                                        </pic:spPr>
+                                      </pic:pic>
+                                    </a:graphicData>
+                                  </a:graphic>
+                                </wp:inline>
+                              </w:drawing>
+                            </w:r>
+                          </w:p>
+                          <w:p>
+                            <w:pPr>
+                              <w:spacing w:after="0" w:line="240" w:lineRule="auto"/>
+                              <w:jc w:val="center"/>
+                              <w:rPr>
+                                <w:i/>
+                                <w:color w:val="551188" w:themeColor="text2"/>
+                              </w:rPr>
+                            </w:pPr>
+                            <w:r>
+                              <w:rPr>
+                                <w:i/>
+                                <w:color w:val="551188" w:themeColor="text2"/>
+                              </w:rPr>
+                              <w:t>figure 2.1.1.1-1</w:t>
+                            </w:r>
+                          </w:p>
+                        </w:txbxContent>
+                      </wps:txbx>
+                      <wps:bodyPr rot="0" vert="horz" wrap="square" lIns="91440" tIns="45720" rIns="91440" bIns="45720" anchor="t" anchorCtr="0" upright="1">
+                        <a:noAutofit/>
+                      </wps:bodyPr>
+                    </wps:wsp>
+                  </a:graphicData>
+                </a:graphic>
+                <wp14:sizeRelH relativeFrom="page">
+                  <wp14:pctWidth>0</wp14:pctWidth>
+                </wp14:sizeRelH>
+                <wp14:sizeRelV relativeFrom="page">
+                  <wp14:pctHeight>0</wp14:pctHeight>
+                </wp14:sizeRelV>
+              </wp:anchor>
+            </w:drawing>
+          </mc:Choice>
+          <mc:Fallback>
+            <w:pict>
+              <v:shape id="Text Box 5" o:spid="_x0000_s1027" type="#_x0000_t202" style="position:absolute;margin-left:-15.5pt;margin-top:87.15pt;width:484.75pt;height:245.55pt;z-index:251666432;visibility:visible;mso-wrap-style:square;mso-width-percent:0;mso-height-percent:0;mso-wrap-distance-left:9pt;mso-wrap-distance-top:0;mso-wrap-distance-right:9pt;mso-wrap-distance-bottom:0;mso-position-horizontal:absolute;mso-position-horizontal-relative:text;mso-position-vertical:absolute;mso-position-vertical-relative:text;mso-width-percent:0;mso-height-percent:0;mso-width-relative:page;mso-height-relative:page;v-text-anchor:top" o:gfxdata="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" filled="f" stroked="f" strokecolor="black [3213]">
+                <v:textbox>
+                  <w:txbxContent>
+                    <w:p>
+                      <w:pPr>
+                        <w:spacing w:after="0" w:line="240" w:lineRule="auto"/>
+                        <w:jc w:val="center"/>
+                        <w:rPr>
+                          <w:i/>
+                          <w:color w:val="2C6600" w:themeColor="accent2"/>
+                        </w:rPr>
+                      </w:pPr>
+                      <w:r>
+                        <w:rPr>
+                          <w:noProof/>
+                          <w:lang w:eastAsia="en-US"/>
+                        </w:rPr>
+                        <w:drawing>
+                          <wp:inline distT="0" distB="0" distL="0" distR="0" wp14:anchorId="5200D4C2" wp14:editId="04EEF81D">
+                            <wp:extent cx="6120876" cy="2729552"/>
+                            <wp:effectExtent l="0" t="0" r="0" b="0"/>
+                            <wp:docPr id="23" name="Picture 12" descr="C:\Users\Ernie\Desktop\DeveloperGuideScreenshots\VisualStudioPCLSupport_01.PNG"/>
+                            <wp:cNvGraphicFramePr>
+                              <a:graphicFrameLocks xmlns:a="http://schemas.openxmlformats.org/drawingml/2006/main" noChangeAspect="1"/>
+                            </wp:cNvGraphicFramePr>
+                            <a:graphic xmlns:a="http://schemas.openxmlformats.org/drawingml/2006/main">
+                              <a:graphicData uri="http://schemas.openxmlformats.org/drawingml/2006/picture">
+                                <pic:pic xmlns:pic="http://schemas.openxmlformats.org/drawingml/2006/picture">
+                                  <pic:nvPicPr>
+                                    <pic:cNvPr id="0" name="Picture 12" descr="C:\Users\Ernie\Desktop\DeveloperGuideScreenshots\VisualStudioPCLSupport_01.PNG"/>
+                                    <pic:cNvPicPr>
+                                      <a:picLocks noChangeAspect="1" noChangeArrowheads="1"/>
+                                    </pic:cNvPicPr>
+                                  </pic:nvPicPr>
+                                  <pic:blipFill>
+                                    <a:blip r:embed="rId15" cstate="print"/>
+                                    <a:srcRect/>
+                                    <a:stretch>
+                                      <a:fillRect/>
+                                    </a:stretch>
+                                  </pic:blipFill>
+                                  <pic:spPr bwMode="auto">
+                                    <a:xfrm>
+                                      <a:off x="0" y="0"/>
+                                      <a:ext cx="6162710" cy="2748207"/>
+                                    </a:xfrm>
+                                    <a:prstGeom prst="rect">
+                                      <a:avLst/>
+                                    </a:prstGeom>
+                                    <a:noFill/>
+                                    <a:ln w="9525">
+                                      <a:noFill/>
+                                      <a:miter lim="800000"/>
+                                      <a:headEnd/>
+                                      <a:tailEnd/>
+                                    </a:ln>
+                                  </pic:spPr>
+                                </pic:pic>
+                              </a:graphicData>
+                            </a:graphic>
+                          </wp:inline>
+                        </w:drawing>
+                      </w:r>
+                    </w:p>
+                    <w:p>
+                      <w:pPr>
+                        <w:spacing w:after="0" w:line="240" w:lineRule="auto"/>
+                        <w:jc w:val="center"/>
+                        <w:rPr>
+                          <w:i/>
+                          <w:color w:val="551188" w:themeColor="text2"/>
+                        </w:rPr>
+                      </w:pPr>
+                      <w:r>
+                        <w:rPr>
+                          <w:i/>
+                          <w:color w:val="551188" w:themeColor="text2"/>
+                        </w:rPr>
+                        <w:t>figure 2.1.1.1-1</w:t>
+                      </w:r>
+                    </w:p>
+                  </w:txbxContent>
+                </v:textbox>
+                <w10:wrap type="square"/>
+              </v:shape>
+            </w:pict>
+          </mc:Fallback>
+        </mc:AlternateContent>
+      </w:r>
+      <w:r>
+        <w:t xml:space="preserve">To configure Visual Studios 2012 to create and use PCLs for Android and iOS, first navigate to the following directory: </w:t>
       </w:r>
       <w:r>
         <w:br/>
@@ -4627,7 +4786,14 @@
         <w:t xml:space="preserve">opy the files </w:t>
       </w:r>
       <w:r>
-        <w:t>into this folder so that your directory should appear similar to figure 2.1.1.1-1</w:t>
+        <w:t xml:space="preserve">into this folder so that your directory should appear similar to </w:t>
+      </w:r>
+      <w:r>
+        <w:rPr>
+          <w:b/>
+          <w:color w:val="551188" w:themeColor="text2"/>
+        </w:rPr>
+        <w:t>figure 2.1.1.1-1</w:t>
       </w:r>
       <w:r>
         <w:t>:</w:t>
@@ -4889,15 +5055,7 @@
     <w:p/>
     <w:p>
       <w:r>
-        <w:t xml:space="preserve">Once these files are in the folder system, open up Visual Studios 2012. When you create a new PCL library, a dialog will appear asking for what versions you want the PCL to target. If you are successful, all the platforms including Windows Phone, Android and </w:t>
-      </w:r>
-      <w:proofErr w:type="spellStart"/>
-      <w:r>
-        <w:t>iOS</w:t>
-      </w:r>
-      <w:proofErr w:type="spellEnd"/>
-      <w:r>
-        <w:t xml:space="preserve"> should appear.</w:t>
+        <w:t>Once these files are in the folder system, open up Visual Studios 2012. When you create a new PCL library, a dialog will appear asking for what versions you want the PCL to target. If you are successful, all the platforms including Windows Phone, Android and iOS should appear.</w:t>
       </w:r>
       <w:bookmarkStart w:id="7" w:name="_Toc364863374"/>
       <w:r>
@@ -4916,15 +5074,7 @@
         <w:t>2</w:t>
       </w:r>
       <w:r>
-        <w:t xml:space="preserve"> </w:t>
-      </w:r>
-      <w:proofErr w:type="spellStart"/>
-      <w:r>
-        <w:t>Xamarin</w:t>
-      </w:r>
-      <w:proofErr w:type="spellEnd"/>
-      <w:r>
-        <w:t xml:space="preserve"> Plug-In</w:t>
+        <w:t xml:space="preserve"> Xamarin Plug-In</w:t>
       </w:r>
       <w:bookmarkEnd w:id="7"/>
     </w:p>
@@ -5000,26 +5150,10 @@
     </w:p>
     <w:p>
       <w:r>
-        <w:t xml:space="preserve">The project utilizes the </w:t>
-      </w:r>
-      <w:proofErr w:type="spellStart"/>
-      <w:r>
-        <w:t>Xamarin</w:t>
-      </w:r>
-      <w:proofErr w:type="spellEnd"/>
-      <w:r>
-        <w:t xml:space="preserve"> Platform, so the plugins must be installed.</w:t>
-      </w:r>
-      <w:r>
-        <w:t xml:space="preserve"> Below is a screenshot as to how the </w:t>
-      </w:r>
-      <w:proofErr w:type="spellStart"/>
-      <w:r>
-        <w:t>Xamarin</w:t>
-      </w:r>
-      <w:proofErr w:type="spellEnd"/>
-      <w:r>
-        <w:t xml:space="preserve"> Plugin appears in Visual Studios 2012.</w:t>
+        <w:t>The project utilizes the Xamarin Platform, so the plugins must be installed.</w:t>
+      </w:r>
+      <w:r>
+        <w:t xml:space="preserve"> Below is a screenshot as to how the Xamarin Plugin appears in Visual Studios 2012.</w:t>
       </w:r>
     </w:p>
     <w:p/>
@@ -5192,29 +5326,19 @@
         </w:drawing>
       </w:r>
       <w:r>
-        <w:t xml:space="preserve">2.2 </w:t>
-      </w:r>
-      <w:proofErr w:type="spellStart"/>
-      <w:r>
-        <w:t>Netbeans</w:t>
-      </w:r>
-      <w:proofErr w:type="spellEnd"/>
-      <w:r>
-        <w:t xml:space="preserve"> IDE</w:t>
+        <w:t>2.2 NetB</w:t>
+      </w:r>
+      <w:r>
+        <w:t>eans IDE</w:t>
       </w:r>
       <w:bookmarkEnd w:id="8"/>
     </w:p>
     <w:p>
       <w:r>
-        <w:t xml:space="preserve">The </w:t>
-      </w:r>
-      <w:proofErr w:type="spellStart"/>
-      <w:r>
-        <w:t>Netbeans</w:t>
-      </w:r>
-      <w:proofErr w:type="spellEnd"/>
-      <w:r>
-        <w:t xml:space="preserve"> IDE is used to create the Web Services. Other Java IDEs could be used, but I use this one, thus instructions about how to set it up will be given.</w:t>
+        <w:t>The NetB</w:t>
+      </w:r>
+      <w:r>
+        <w:t>eans IDE is used to create the Web Services. Other Java IDEs could be used, but I use this one, thus instructions about how to set it up will be given.</w:t>
       </w:r>
     </w:p>
     <w:p>
@@ -5256,102 +5380,252 @@
           <w:noProof/>
           <w:lang w:eastAsia="en-US"/>
         </w:rPr>
-        <w:pict>
-          <v:shape id="_x0000_s1034" type="#_x0000_t202" style="position:absolute;margin-left:-10.45pt;margin-top:71.1pt;width:484.75pt;height:187.75pt;z-index:251681792" filled="f" stroked="f" strokecolor="black [3213]">
-            <v:textbox style="mso-next-textbox:#_x0000_s1034">
-              <w:txbxContent>
-                <w:p>
-                  <w:pPr>
-                    <w:spacing w:after="0" w:line="240" w:lineRule="auto"/>
-                    <w:jc w:val="center"/>
-                    <w:rPr>
-                      <w:i/>
-                      <w:color w:val="2C6600" w:themeColor="accent2"/>
-                    </w:rPr>
-                  </w:pPr>
-                  <w:r>
-                    <w:rPr>
-                      <w:noProof/>
-                      <w:lang w:eastAsia="en-US"/>
-                    </w:rPr>
-                    <w:drawing>
-                      <wp:inline distT="0" distB="0" distL="0" distR="0" wp14:anchorId="395B0346" wp14:editId="73995AA2">
-                        <wp:extent cx="5937885" cy="2054225"/>
-                        <wp:effectExtent l="19050" t="0" r="5715" b="0"/>
-                        <wp:docPr id="22" name="Picture 11" descr="C:\Users\Ernie\Desktop\DeveloperGuideScreenshots\SQLServerSupport_01.PNG"/>
-                        <wp:cNvGraphicFramePr>
-                          <a:graphicFrameLocks xmlns:a="http://schemas.openxmlformats.org/drawingml/2006/main" noChangeAspect="1"/>
-                        </wp:cNvGraphicFramePr>
-                        <a:graphic xmlns:a="http://schemas.openxmlformats.org/drawingml/2006/main">
-                          <a:graphicData uri="http://schemas.openxmlformats.org/drawingml/2006/picture">
-                            <pic:pic xmlns:pic="http://schemas.openxmlformats.org/drawingml/2006/picture">
-                              <pic:nvPicPr>
-                                <pic:cNvPr id="0" name="Picture 11" descr="C:\Users\Ernie\Desktop\DeveloperGuideScreenshots\SQLServerSupport_01.PNG"/>
-                                <pic:cNvPicPr>
-                                  <a:picLocks noChangeAspect="1" noChangeArrowheads="1"/>
-                                </pic:cNvPicPr>
-                              </pic:nvPicPr>
-                              <pic:blipFill>
-                                <a:blip r:embed="rId23" cstate="print"/>
-                                <a:srcRect/>
-                                <a:stretch>
-                                  <a:fillRect/>
-                                </a:stretch>
-                              </pic:blipFill>
-                              <pic:spPr bwMode="auto">
-                                <a:xfrm>
-                                  <a:off x="0" y="0"/>
-                                  <a:ext cx="5937885" cy="2054225"/>
-                                </a:xfrm>
-                                <a:prstGeom prst="rect">
-                                  <a:avLst/>
-                                </a:prstGeom>
-                                <a:noFill/>
-                                <a:ln w="9525">
-                                  <a:noFill/>
-                                  <a:miter lim="800000"/>
-                                  <a:headEnd/>
-                                  <a:tailEnd/>
-                                </a:ln>
-                              </pic:spPr>
-                            </pic:pic>
-                          </a:graphicData>
-                        </a:graphic>
-                      </wp:inline>
-                    </w:drawing>
-                  </w:r>
-                </w:p>
-                <w:p>
-                  <w:pPr>
-                    <w:spacing w:after="0" w:line="240" w:lineRule="auto"/>
-                    <w:jc w:val="center"/>
-                    <w:rPr>
-                      <w:i/>
-                      <w:color w:val="551188" w:themeColor="text2"/>
-                    </w:rPr>
-                  </w:pPr>
-                  <w:proofErr w:type="gramStart"/>
-                  <w:r>
-                    <w:rPr>
-                      <w:i/>
-                      <w:color w:val="551188" w:themeColor="text2"/>
-                    </w:rPr>
-                    <w:t>figure</w:t>
-                  </w:r>
-                  <w:proofErr w:type="gramEnd"/>
-                  <w:r>
-                    <w:rPr>
-                      <w:i/>
-                      <w:color w:val="551188" w:themeColor="text2"/>
-                    </w:rPr>
-                    <w:t xml:space="preserve"> 2.2.1-1</w:t>
-                  </w:r>
-                </w:p>
-              </w:txbxContent>
-            </v:textbox>
-            <w10:wrap type="square"/>
-          </v:shape>
-        </w:pict>
+        <mc:AlternateContent>
+          <mc:Choice Requires="wps">
+            <w:drawing>
+              <wp:anchor distT="0" distB="0" distL="114300" distR="114300" simplePos="0" relativeHeight="251681792" behindDoc="0" locked="0" layoutInCell="1" allowOverlap="1">
+                <wp:simplePos x="0" y="0"/>
+                <wp:positionH relativeFrom="column">
+                  <wp:posOffset>-132715</wp:posOffset>
+                </wp:positionH>
+                <wp:positionV relativeFrom="paragraph">
+                  <wp:posOffset>902970</wp:posOffset>
+                </wp:positionV>
+                <wp:extent cx="6156325" cy="2384425"/>
+                <wp:effectExtent l="635" t="0" r="0" b="0"/>
+                <wp:wrapSquare wrapText="bothSides"/>
+                <wp:docPr id="39" name="Text Box 10"/>
+                <wp:cNvGraphicFramePr>
+                  <a:graphicFrameLocks xmlns:a="http://schemas.openxmlformats.org/drawingml/2006/main"/>
+                </wp:cNvGraphicFramePr>
+                <a:graphic xmlns:a="http://schemas.openxmlformats.org/drawingml/2006/main">
+                  <a:graphicData uri="http://schemas.microsoft.com/office/word/2010/wordprocessingShape">
+                    <wps:wsp>
+                      <wps:cNvSpPr txBox="1">
+                        <a:spLocks noChangeArrowheads="1"/>
+                      </wps:cNvSpPr>
+                      <wps:spPr bwMode="auto">
+                        <a:xfrm>
+                          <a:off x="0" y="0"/>
+                          <a:ext cx="6156325" cy="2384425"/>
+                        </a:xfrm>
+                        <a:prstGeom prst="rect">
+                          <a:avLst/>
+                        </a:prstGeom>
+                        <a:noFill/>
+                        <a:ln>
+                          <a:noFill/>
+                        </a:ln>
+                        <a:extLst>
+                          <a:ext uri="{909E8E84-426E-40DD-AFC4-6F175D3DCCD1}">
+                            <a14:hiddenFill xmlns:a14="http://schemas.microsoft.com/office/drawing/2010/main">
+                              <a:solidFill>
+                                <a:srgbClr val="FFFFFF"/>
+                              </a:solidFill>
+                            </a14:hiddenFill>
+                          </a:ext>
+                          <a:ext uri="{91240B29-F687-4F45-9708-019B960494DF}">
+                            <a14:hiddenLine xmlns:a14="http://schemas.microsoft.com/office/drawing/2010/main" w="9525">
+                              <a:solidFill>
+                                <a:schemeClr val="tx1">
+                                  <a:lumMod val="100000"/>
+                                  <a:lumOff val="0"/>
+                                </a:schemeClr>
+                              </a:solidFill>
+                              <a:miter lim="800000"/>
+                              <a:headEnd/>
+                              <a:tailEnd/>
+                            </a14:hiddenLine>
+                          </a:ext>
+                        </a:extLst>
+                      </wps:spPr>
+                      <wps:txbx>
+                        <w:txbxContent>
+                          <w:p>
+                            <w:pPr>
+                              <w:spacing w:after="0" w:line="240" w:lineRule="auto"/>
+                              <w:jc w:val="center"/>
+                              <w:rPr>
+                                <w:i/>
+                                <w:color w:val="2C6600" w:themeColor="accent2"/>
+                              </w:rPr>
+                            </w:pPr>
+                            <w:r>
+                              <w:rPr>
+                                <w:noProof/>
+                                <w:lang w:eastAsia="en-US"/>
+                              </w:rPr>
+                              <w:drawing>
+                                <wp:inline distT="0" distB="0" distL="0" distR="0" wp14:anchorId="395B0346" wp14:editId="73995AA2">
+                                  <wp:extent cx="5937885" cy="2054225"/>
+                                  <wp:effectExtent l="19050" t="0" r="5715" b="0"/>
+                                  <wp:docPr id="22" name="Picture 11" descr="C:\Users\Ernie\Desktop\DeveloperGuideScreenshots\SQLServerSupport_01.PNG"/>
+                                  <wp:cNvGraphicFramePr>
+                                    <a:graphicFrameLocks xmlns:a="http://schemas.openxmlformats.org/drawingml/2006/main" noChangeAspect="1"/>
+                                  </wp:cNvGraphicFramePr>
+                                  <a:graphic xmlns:a="http://schemas.openxmlformats.org/drawingml/2006/main">
+                                    <a:graphicData uri="http://schemas.openxmlformats.org/drawingml/2006/picture">
+                                      <pic:pic xmlns:pic="http://schemas.openxmlformats.org/drawingml/2006/picture">
+                                        <pic:nvPicPr>
+                                          <pic:cNvPr id="0" name="Picture 11" descr="C:\Users\Ernie\Desktop\DeveloperGuideScreenshots\SQLServerSupport_01.PNG"/>
+                                          <pic:cNvPicPr>
+                                            <a:picLocks noChangeAspect="1" noChangeArrowheads="1"/>
+                                          </pic:cNvPicPr>
+                                        </pic:nvPicPr>
+                                        <pic:blipFill>
+                                          <a:blip r:embed="rId23" cstate="print"/>
+                                          <a:srcRect/>
+                                          <a:stretch>
+                                            <a:fillRect/>
+                                          </a:stretch>
+                                        </pic:blipFill>
+                                        <pic:spPr bwMode="auto">
+                                          <a:xfrm>
+                                            <a:off x="0" y="0"/>
+                                            <a:ext cx="5937885" cy="2054225"/>
+                                          </a:xfrm>
+                                          <a:prstGeom prst="rect">
+                                            <a:avLst/>
+                                          </a:prstGeom>
+                                          <a:noFill/>
+                                          <a:ln w="9525">
+                                            <a:noFill/>
+                                            <a:miter lim="800000"/>
+                                            <a:headEnd/>
+                                            <a:tailEnd/>
+                                          </a:ln>
+                                        </pic:spPr>
+                                      </pic:pic>
+                                    </a:graphicData>
+                                  </a:graphic>
+                                </wp:inline>
+                              </w:drawing>
+                            </w:r>
+                          </w:p>
+                          <w:p>
+                            <w:pPr>
+                              <w:spacing w:after="0" w:line="240" w:lineRule="auto"/>
+                              <w:jc w:val="center"/>
+                              <w:rPr>
+                                <w:i/>
+                                <w:color w:val="551188" w:themeColor="text2"/>
+                              </w:rPr>
+                            </w:pPr>
+                            <w:r>
+                              <w:rPr>
+                                <w:i/>
+                                <w:color w:val="551188" w:themeColor="text2"/>
+                              </w:rPr>
+                              <w:t>figure 2.2.1-1</w:t>
+                            </w:r>
+                          </w:p>
+                        </w:txbxContent>
+                      </wps:txbx>
+                      <wps:bodyPr rot="0" vert="horz" wrap="square" lIns="91440" tIns="45720" rIns="91440" bIns="45720" anchor="t" anchorCtr="0" upright="1">
+                        <a:noAutofit/>
+                      </wps:bodyPr>
+                    </wps:wsp>
+                  </a:graphicData>
+                </a:graphic>
+                <wp14:sizeRelH relativeFrom="page">
+                  <wp14:pctWidth>0</wp14:pctWidth>
+                </wp14:sizeRelH>
+                <wp14:sizeRelV relativeFrom="page">
+                  <wp14:pctHeight>0</wp14:pctHeight>
+                </wp14:sizeRelV>
+              </wp:anchor>
+            </w:drawing>
+          </mc:Choice>
+          <mc:Fallback>
+            <w:pict>
+              <v:shape id="Text Box 10" o:spid="_x0000_s1028" type="#_x0000_t202" style="position:absolute;margin-left:-10.45pt;margin-top:71.1pt;width:484.75pt;height:187.75pt;z-index:251681792;visibility:visible;mso-wrap-style:square;mso-width-percent:0;mso-height-percent:0;mso-wrap-distance-left:9pt;mso-wrap-distance-top:0;mso-wrap-distance-right:9pt;mso-wrap-distance-bottom:0;mso-position-horizontal:absolute;mso-position-horizontal-relative:text;mso-position-vertical:absolute;mso-position-vertical-relative:text;mso-width-percent:0;mso-height-percent:0;mso-width-relative:page;mso-height-relative:page;v-text-anchor:top" o:gfxdata="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" filled="f" stroked="f" strokecolor="black [3213]">
+                <v:textbox>
+                  <w:txbxContent>
+                    <w:p>
+                      <w:pPr>
+                        <w:spacing w:after="0" w:line="240" w:lineRule="auto"/>
+                        <w:jc w:val="center"/>
+                        <w:rPr>
+                          <w:i/>
+                          <w:color w:val="2C6600" w:themeColor="accent2"/>
+                        </w:rPr>
+                      </w:pPr>
+                      <w:r>
+                        <w:rPr>
+                          <w:noProof/>
+                          <w:lang w:eastAsia="en-US"/>
+                        </w:rPr>
+                        <w:drawing>
+                          <wp:inline distT="0" distB="0" distL="0" distR="0" wp14:anchorId="395B0346" wp14:editId="73995AA2">
+                            <wp:extent cx="5937885" cy="2054225"/>
+                            <wp:effectExtent l="19050" t="0" r="5715" b="0"/>
+                            <wp:docPr id="22" name="Picture 11" descr="C:\Users\Ernie\Desktop\DeveloperGuideScreenshots\SQLServerSupport_01.PNG"/>
+                            <wp:cNvGraphicFramePr>
+                              <a:graphicFrameLocks xmlns:a="http://schemas.openxmlformats.org/drawingml/2006/main" noChangeAspect="1"/>
+                            </wp:cNvGraphicFramePr>
+                            <a:graphic xmlns:a="http://schemas.openxmlformats.org/drawingml/2006/main">
+                              <a:graphicData uri="http://schemas.openxmlformats.org/drawingml/2006/picture">
+                                <pic:pic xmlns:pic="http://schemas.openxmlformats.org/drawingml/2006/picture">
+                                  <pic:nvPicPr>
+                                    <pic:cNvPr id="0" name="Picture 11" descr="C:\Users\Ernie\Desktop\DeveloperGuideScreenshots\SQLServerSupport_01.PNG"/>
+                                    <pic:cNvPicPr>
+                                      <a:picLocks noChangeAspect="1" noChangeArrowheads="1"/>
+                                    </pic:cNvPicPr>
+                                  </pic:nvPicPr>
+                                  <pic:blipFill>
+                                    <a:blip r:embed="rId23" cstate="print"/>
+                                    <a:srcRect/>
+                                    <a:stretch>
+                                      <a:fillRect/>
+                                    </a:stretch>
+                                  </pic:blipFill>
+                                  <pic:spPr bwMode="auto">
+                                    <a:xfrm>
+                                      <a:off x="0" y="0"/>
+                                      <a:ext cx="5937885" cy="2054225"/>
+                                    </a:xfrm>
+                                    <a:prstGeom prst="rect">
+                                      <a:avLst/>
+                                    </a:prstGeom>
+                                    <a:noFill/>
+                                    <a:ln w="9525">
+                                      <a:noFill/>
+                                      <a:miter lim="800000"/>
+                                      <a:headEnd/>
+                                      <a:tailEnd/>
+                                    </a:ln>
+                                  </pic:spPr>
+                                </pic:pic>
+                              </a:graphicData>
+                            </a:graphic>
+                          </wp:inline>
+                        </w:drawing>
+                      </w:r>
+                    </w:p>
+                    <w:p>
+                      <w:pPr>
+                        <w:spacing w:after="0" w:line="240" w:lineRule="auto"/>
+                        <w:jc w:val="center"/>
+                        <w:rPr>
+                          <w:i/>
+                          <w:color w:val="551188" w:themeColor="text2"/>
+                        </w:rPr>
+                      </w:pPr>
+                      <w:r>
+                        <w:rPr>
+                          <w:i/>
+                          <w:color w:val="551188" w:themeColor="text2"/>
+                        </w:rPr>
+                        <w:t>figure 2.2.1-1</w:t>
+                      </w:r>
+                    </w:p>
+                  </w:txbxContent>
+                </v:textbox>
+                <w10:wrap type="square"/>
+              </v:shape>
+            </w:pict>
+          </mc:Fallback>
+        </mc:AlternateContent>
       </w:r>
       <w:r>
         <w:t xml:space="preserve">Since the Database is on a </w:t>
@@ -5406,15 +5680,10 @@
           <w:noProof/>
           <w:lang w:eastAsia="en-US"/>
         </w:rPr>
-        <w:t>D</w:t>
-      </w:r>
-      <w:proofErr w:type="spellStart"/>
-      <w:r>
-        <w:t>eveloper</w:t>
-      </w:r>
-      <w:proofErr w:type="spellEnd"/>
-      <w:r>
-        <w:t xml:space="preserve"> Guide Resources</w:t>
+        <w:t xml:space="preserve">Developer </w:t>
+      </w:r>
+      <w:r>
+        <w:t>Guide Resources</w:t>
       </w:r>
       <w:r>
         <w:rPr>
@@ -5428,7 +5697,23 @@
           <w:noProof/>
           <w:lang w:eastAsia="en-US"/>
         </w:rPr>
-        <w:t xml:space="preserve"> The strucutre should be similar as seen in figure 2.2.1-1.</w:t>
+        <w:t xml:space="preserve"> The strucutre should be similar as seen in </w:t>
+      </w:r>
+      <w:r>
+        <w:rPr>
+          <w:b/>
+          <w:noProof/>
+          <w:color w:val="551188" w:themeColor="text2"/>
+          <w:lang w:eastAsia="en-US"/>
+        </w:rPr>
+        <w:t>figure 2.2.1-1</w:t>
+      </w:r>
+      <w:r>
+        <w:rPr>
+          <w:noProof/>
+          <w:lang w:eastAsia="en-US"/>
+        </w:rPr>
+        <w:t>.</w:t>
       </w:r>
       <w:r>
         <w:rPr>
@@ -5453,116 +5738,258 @@
           <w:lang w:eastAsia="en-US"/>
         </w:rPr>
         <w:lastRenderedPageBreak/>
-        <w:pict>
-          <v:shape id="_x0000_s1032" type="#_x0000_t202" style="position:absolute;margin-left:-8.35pt;margin-top:150.65pt;width:486.95pt;height:215.35pt;z-index:251680768" filled="f" stroked="f" strokecolor="black [3213]">
-            <v:textbox style="mso-next-textbox:#_x0000_s1032">
-              <w:txbxContent>
-                <w:p>
-                  <w:pPr>
-                    <w:spacing w:after="0" w:line="240" w:lineRule="auto"/>
-                    <w:jc w:val="center"/>
-                    <w:rPr>
-                      <w:i/>
-                      <w:color w:val="2C6600" w:themeColor="accent2"/>
-                    </w:rPr>
-                  </w:pPr>
-                  <w:r>
-                    <w:rPr>
-                      <w:noProof/>
-                      <w:lang w:eastAsia="en-US"/>
-                    </w:rPr>
-                    <w:drawing>
-                      <wp:inline distT="0" distB="0" distL="0" distR="0" wp14:anchorId="09135111" wp14:editId="4519B2DF">
-                        <wp:extent cx="6005445" cy="2505693"/>
-                        <wp:effectExtent l="0" t="0" r="0" b="0"/>
-                        <wp:docPr id="20" name="Picture 10" descr="C:\Users\Ernie\Desktop\DeveloperGuideScreenshots\SQLServerSupport_02.PNG"/>
-                        <wp:cNvGraphicFramePr>
-                          <a:graphicFrameLocks xmlns:a="http://schemas.openxmlformats.org/drawingml/2006/main" noChangeAspect="1"/>
-                        </wp:cNvGraphicFramePr>
-                        <a:graphic xmlns:a="http://schemas.openxmlformats.org/drawingml/2006/main">
-                          <a:graphicData uri="http://schemas.openxmlformats.org/drawingml/2006/picture">
-                            <pic:pic xmlns:pic="http://schemas.openxmlformats.org/drawingml/2006/picture">
-                              <pic:nvPicPr>
-                                <pic:cNvPr id="0" name="Picture 10" descr="C:\Users\Ernie\Desktop\DeveloperGuideScreenshots\SQLServerSupport_02.PNG"/>
-                                <pic:cNvPicPr>
-                                  <a:picLocks noChangeAspect="1" noChangeArrowheads="1"/>
-                                </pic:cNvPicPr>
-                              </pic:nvPicPr>
-                              <pic:blipFill rotWithShape="1">
-                                <a:blip r:embed="rId24" cstate="print"/>
-                                <a:srcRect l="1071" t="16148" r="1071" b="4408"/>
-                                <a:stretch/>
-                              </pic:blipFill>
-                              <pic:spPr bwMode="auto">
-                                <a:xfrm>
-                                  <a:off x="0" y="0"/>
-                                  <a:ext cx="6010086" cy="2507629"/>
-                                </a:xfrm>
-                                <a:prstGeom prst="rect">
-                                  <a:avLst/>
-                                </a:prstGeom>
-                                <a:noFill/>
-                                <a:ln>
-                                  <a:noFill/>
-                                </a:ln>
-                                <a:extLst>
-                                  <a:ext uri="{53640926-AAD7-44D8-BBD7-CCE9431645EC}">
-                                    <a14:shadowObscured xmlns:a14="http://schemas.microsoft.com/office/drawing/2010/main"/>
-                                  </a:ext>
-                                </a:extLst>
-                              </pic:spPr>
-                            </pic:pic>
-                          </a:graphicData>
-                        </a:graphic>
-                      </wp:inline>
-                    </w:drawing>
-                  </w:r>
-                </w:p>
-                <w:p>
-                  <w:pPr>
-                    <w:spacing w:after="0" w:line="240" w:lineRule="auto"/>
-                    <w:jc w:val="center"/>
-                    <w:rPr>
-                      <w:i/>
-                      <w:color w:val="551188" w:themeColor="text2"/>
-                    </w:rPr>
-                  </w:pPr>
-                  <w:proofErr w:type="gramStart"/>
-                  <w:r>
-                    <w:rPr>
-                      <w:i/>
-                      <w:color w:val="551188" w:themeColor="text2"/>
-                    </w:rPr>
-                    <w:t>figure</w:t>
-                  </w:r>
-                  <w:proofErr w:type="gramEnd"/>
-                  <w:r>
-                    <w:rPr>
-                      <w:i/>
-                      <w:color w:val="551188" w:themeColor="text2"/>
-                    </w:rPr>
-                    <w:t xml:space="preserve"> 2.2.1-2</w:t>
-                  </w:r>
-                </w:p>
-              </w:txbxContent>
-            </v:textbox>
-            <w10:wrap type="square"/>
-          </v:shape>
-        </w:pict>
+        <mc:AlternateContent>
+          <mc:Choice Requires="wps">
+            <w:drawing>
+              <wp:anchor distT="0" distB="0" distL="114300" distR="114300" simplePos="0" relativeHeight="251680768" behindDoc="0" locked="0" layoutInCell="1" allowOverlap="1">
+                <wp:simplePos x="0" y="0"/>
+                <wp:positionH relativeFrom="column">
+                  <wp:posOffset>-106045</wp:posOffset>
+                </wp:positionH>
+                <wp:positionV relativeFrom="paragraph">
+                  <wp:posOffset>1913255</wp:posOffset>
+                </wp:positionV>
+                <wp:extent cx="6184265" cy="2734945"/>
+                <wp:effectExtent l="0" t="0" r="0" b="0"/>
+                <wp:wrapSquare wrapText="bothSides"/>
+                <wp:docPr id="38" name="Text Box 8"/>
+                <wp:cNvGraphicFramePr>
+                  <a:graphicFrameLocks xmlns:a="http://schemas.openxmlformats.org/drawingml/2006/main"/>
+                </wp:cNvGraphicFramePr>
+                <a:graphic xmlns:a="http://schemas.openxmlformats.org/drawingml/2006/main">
+                  <a:graphicData uri="http://schemas.microsoft.com/office/word/2010/wordprocessingShape">
+                    <wps:wsp>
+                      <wps:cNvSpPr txBox="1">
+                        <a:spLocks noChangeArrowheads="1"/>
+                      </wps:cNvSpPr>
+                      <wps:spPr bwMode="auto">
+                        <a:xfrm>
+                          <a:off x="0" y="0"/>
+                          <a:ext cx="6184265" cy="2734945"/>
+                        </a:xfrm>
+                        <a:prstGeom prst="rect">
+                          <a:avLst/>
+                        </a:prstGeom>
+                        <a:noFill/>
+                        <a:ln>
+                          <a:noFill/>
+                        </a:ln>
+                        <a:extLst>
+                          <a:ext uri="{909E8E84-426E-40DD-AFC4-6F175D3DCCD1}">
+                            <a14:hiddenFill xmlns:a14="http://schemas.microsoft.com/office/drawing/2010/main">
+                              <a:solidFill>
+                                <a:srgbClr val="FFFFFF"/>
+                              </a:solidFill>
+                            </a14:hiddenFill>
+                          </a:ext>
+                          <a:ext uri="{91240B29-F687-4F45-9708-019B960494DF}">
+                            <a14:hiddenLine xmlns:a14="http://schemas.microsoft.com/office/drawing/2010/main" w="9525">
+                              <a:solidFill>
+                                <a:schemeClr val="tx1">
+                                  <a:lumMod val="100000"/>
+                                  <a:lumOff val="0"/>
+                                </a:schemeClr>
+                              </a:solidFill>
+                              <a:miter lim="800000"/>
+                              <a:headEnd/>
+                              <a:tailEnd/>
+                            </a14:hiddenLine>
+                          </a:ext>
+                        </a:extLst>
+                      </wps:spPr>
+                      <wps:txbx>
+                        <w:txbxContent>
+                          <w:p>
+                            <w:pPr>
+                              <w:spacing w:after="0" w:line="240" w:lineRule="auto"/>
+                              <w:jc w:val="center"/>
+                              <w:rPr>
+                                <w:i/>
+                                <w:color w:val="2C6600" w:themeColor="accent2"/>
+                              </w:rPr>
+                            </w:pPr>
+                            <w:r>
+                              <w:rPr>
+                                <w:noProof/>
+                                <w:lang w:eastAsia="en-US"/>
+                              </w:rPr>
+                              <w:drawing>
+                                <wp:inline distT="0" distB="0" distL="0" distR="0" wp14:anchorId="09135111" wp14:editId="4519B2DF">
+                                  <wp:extent cx="6005445" cy="2505693"/>
+                                  <wp:effectExtent l="0" t="0" r="0" b="0"/>
+                                  <wp:docPr id="20" name="Picture 10" descr="C:\Users\Ernie\Desktop\DeveloperGuideScreenshots\SQLServerSupport_02.PNG"/>
+                                  <wp:cNvGraphicFramePr>
+                                    <a:graphicFrameLocks xmlns:a="http://schemas.openxmlformats.org/drawingml/2006/main" noChangeAspect="1"/>
+                                  </wp:cNvGraphicFramePr>
+                                  <a:graphic xmlns:a="http://schemas.openxmlformats.org/drawingml/2006/main">
+                                    <a:graphicData uri="http://schemas.openxmlformats.org/drawingml/2006/picture">
+                                      <pic:pic xmlns:pic="http://schemas.openxmlformats.org/drawingml/2006/picture">
+                                        <pic:nvPicPr>
+                                          <pic:cNvPr id="0" name="Picture 10" descr="C:\Users\Ernie\Desktop\DeveloperGuideScreenshots\SQLServerSupport_02.PNG"/>
+                                          <pic:cNvPicPr>
+                                            <a:picLocks noChangeAspect="1" noChangeArrowheads="1"/>
+                                          </pic:cNvPicPr>
+                                        </pic:nvPicPr>
+                                        <pic:blipFill rotWithShape="1">
+                                          <a:blip r:embed="rId24" cstate="print"/>
+                                          <a:srcRect l="1071" t="16148" r="1071" b="4408"/>
+                                          <a:stretch/>
+                                        </pic:blipFill>
+                                        <pic:spPr bwMode="auto">
+                                          <a:xfrm>
+                                            <a:off x="0" y="0"/>
+                                            <a:ext cx="6010086" cy="2507629"/>
+                                          </a:xfrm>
+                                          <a:prstGeom prst="rect">
+                                            <a:avLst/>
+                                          </a:prstGeom>
+                                          <a:noFill/>
+                                          <a:ln>
+                                            <a:noFill/>
+                                          </a:ln>
+                                          <a:extLst>
+                                            <a:ext uri="{53640926-AAD7-44D8-BBD7-CCE9431645EC}">
+                                              <a14:shadowObscured xmlns:a14="http://schemas.microsoft.com/office/drawing/2010/main"/>
+                                            </a:ext>
+                                          </a:extLst>
+                                        </pic:spPr>
+                                      </pic:pic>
+                                    </a:graphicData>
+                                  </a:graphic>
+                                </wp:inline>
+                              </w:drawing>
+                            </w:r>
+                          </w:p>
+                          <w:p>
+                            <w:pPr>
+                              <w:spacing w:after="0" w:line="240" w:lineRule="auto"/>
+                              <w:jc w:val="center"/>
+                              <w:rPr>
+                                <w:i/>
+                                <w:color w:val="551188" w:themeColor="text2"/>
+                              </w:rPr>
+                            </w:pPr>
+                            <w:r>
+                              <w:rPr>
+                                <w:i/>
+                                <w:color w:val="551188" w:themeColor="text2"/>
+                              </w:rPr>
+                              <w:t>figure 2.2.1-2</w:t>
+                            </w:r>
+                          </w:p>
+                        </w:txbxContent>
+                      </wps:txbx>
+                      <wps:bodyPr rot="0" vert="horz" wrap="square" lIns="91440" tIns="45720" rIns="91440" bIns="45720" anchor="t" anchorCtr="0" upright="1">
+                        <a:noAutofit/>
+                      </wps:bodyPr>
+                    </wps:wsp>
+                  </a:graphicData>
+                </a:graphic>
+                <wp14:sizeRelH relativeFrom="page">
+                  <wp14:pctWidth>0</wp14:pctWidth>
+                </wp14:sizeRelH>
+                <wp14:sizeRelV relativeFrom="page">
+                  <wp14:pctHeight>0</wp14:pctHeight>
+                </wp14:sizeRelV>
+              </wp:anchor>
+            </w:drawing>
+          </mc:Choice>
+          <mc:Fallback>
+            <w:pict>
+              <v:shape id="Text Box 8" o:spid="_x0000_s1029" type="#_x0000_t202" style="position:absolute;margin-left:-8.35pt;margin-top:150.65pt;width:486.95pt;height:215.35pt;z-index:251680768;visibility:visible;mso-wrap-style:square;mso-width-percent:0;mso-height-percent:0;mso-wrap-distance-left:9pt;mso-wrap-distance-top:0;mso-wrap-distance-right:9pt;mso-wrap-distance-bottom:0;mso-position-horizontal:absolute;mso-position-horizontal-relative:text;mso-position-vertical:absolute;mso-position-vertical-relative:text;mso-width-percent:0;mso-height-percent:0;mso-width-relative:page;mso-height-relative:page;v-text-anchor:top" o:gfxdata="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" filled="f" stroked="f" strokecolor="black [3213]">
+                <v:textbox>
+                  <w:txbxContent>
+                    <w:p>
+                      <w:pPr>
+                        <w:spacing w:after="0" w:line="240" w:lineRule="auto"/>
+                        <w:jc w:val="center"/>
+                        <w:rPr>
+                          <w:i/>
+                          <w:color w:val="2C6600" w:themeColor="accent2"/>
+                        </w:rPr>
+                      </w:pPr>
+                      <w:r>
+                        <w:rPr>
+                          <w:noProof/>
+                          <w:lang w:eastAsia="en-US"/>
+                        </w:rPr>
+                        <w:drawing>
+                          <wp:inline distT="0" distB="0" distL="0" distR="0" wp14:anchorId="09135111" wp14:editId="4519B2DF">
+                            <wp:extent cx="6005445" cy="2505693"/>
+                            <wp:effectExtent l="0" t="0" r="0" b="0"/>
+                            <wp:docPr id="20" name="Picture 10" descr="C:\Users\Ernie\Desktop\DeveloperGuideScreenshots\SQLServerSupport_02.PNG"/>
+                            <wp:cNvGraphicFramePr>
+                              <a:graphicFrameLocks xmlns:a="http://schemas.openxmlformats.org/drawingml/2006/main" noChangeAspect="1"/>
+                            </wp:cNvGraphicFramePr>
+                            <a:graphic xmlns:a="http://schemas.openxmlformats.org/drawingml/2006/main">
+                              <a:graphicData uri="http://schemas.openxmlformats.org/drawingml/2006/picture">
+                                <pic:pic xmlns:pic="http://schemas.openxmlformats.org/drawingml/2006/picture">
+                                  <pic:nvPicPr>
+                                    <pic:cNvPr id="0" name="Picture 10" descr="C:\Users\Ernie\Desktop\DeveloperGuideScreenshots\SQLServerSupport_02.PNG"/>
+                                    <pic:cNvPicPr>
+                                      <a:picLocks noChangeAspect="1" noChangeArrowheads="1"/>
+                                    </pic:cNvPicPr>
+                                  </pic:nvPicPr>
+                                  <pic:blipFill rotWithShape="1">
+                                    <a:blip r:embed="rId24" cstate="print"/>
+                                    <a:srcRect l="1071" t="16148" r="1071" b="4408"/>
+                                    <a:stretch/>
+                                  </pic:blipFill>
+                                  <pic:spPr bwMode="auto">
+                                    <a:xfrm>
+                                      <a:off x="0" y="0"/>
+                                      <a:ext cx="6010086" cy="2507629"/>
+                                    </a:xfrm>
+                                    <a:prstGeom prst="rect">
+                                      <a:avLst/>
+                                    </a:prstGeom>
+                                    <a:noFill/>
+                                    <a:ln>
+                                      <a:noFill/>
+                                    </a:ln>
+                                    <a:extLst>
+                                      <a:ext uri="{53640926-AAD7-44D8-BBD7-CCE9431645EC}">
+                                        <a14:shadowObscured xmlns:a14="http://schemas.microsoft.com/office/drawing/2010/main"/>
+                                      </a:ext>
+                                    </a:extLst>
+                                  </pic:spPr>
+                                </pic:pic>
+                              </a:graphicData>
+                            </a:graphic>
+                          </wp:inline>
+                        </w:drawing>
+                      </w:r>
+                    </w:p>
+                    <w:p>
+                      <w:pPr>
+                        <w:spacing w:after="0" w:line="240" w:lineRule="auto"/>
+                        <w:jc w:val="center"/>
+                        <w:rPr>
+                          <w:i/>
+                          <w:color w:val="551188" w:themeColor="text2"/>
+                        </w:rPr>
+                      </w:pPr>
+                      <w:r>
+                        <w:rPr>
+                          <w:i/>
+                          <w:color w:val="551188" w:themeColor="text2"/>
+                        </w:rPr>
+                        <w:t>figure 2.2.1-2</w:t>
+                      </w:r>
+                    </w:p>
+                  </w:txbxContent>
+                </v:textbox>
+                <w10:wrap type="square"/>
+              </v:shape>
+            </w:pict>
+          </mc:Fallback>
+        </mc:AlternateContent>
       </w:r>
       <w:r>
         <w:t xml:space="preserve">This </w:t>
       </w:r>
       <w:r>
-        <w:t xml:space="preserve">will then fix allow for the server to have the </w:t>
-      </w:r>
-      <w:proofErr w:type="spellStart"/>
-      <w:r>
-        <w:t>jdbc</w:t>
-      </w:r>
-      <w:proofErr w:type="spellEnd"/>
-      <w:r>
-        <w:t xml:space="preserve"> connection loaded so that the web services can utilize the jar for the connection. To verify that the jar was properly loaded, navigate to the admin console windows of the glassfish server. Next, navigate to the JDBC Resources sections. In here will be the list of connection resource. If you create a new one, you will see several dropdown boxes. In the Driver field, find the option that says Microsoft SQL Server. If this field is present, then the JDBC Driver was successfully loaded.</w:t>
+        <w:t>will then fix allow for the server to have the jdbc connection loaded so that the web services can utilize the jar for the connection. To verify that the jar was properly loaded, navigate to the admin console windows of the glassfish server. Next, navigate to the JDBC Resources sections. In here will be the list of connection resource. If you create a new one, you will see several dropdown boxes. In the Driver field, find the option that says Microsoft SQL Server. If this field is present, then the JDBC Driver was successfully loaded.</w:t>
       </w:r>
     </w:p>
     <w:p/>
@@ -5592,107 +6019,262 @@
           <w:lang w:eastAsia="en-US"/>
         </w:rPr>
         <w:lastRenderedPageBreak/>
-        <w:pict>
-          <v:shape id="_x0000_s1027" type="#_x0000_t202" style="position:absolute;margin-left:266.2pt;margin-top:2.1pt;width:207.65pt;height:157.4pt;z-index:251664384" filled="f" stroked="f" strokecolor="black [3213]">
-            <v:textbox style="mso-next-textbox:#_x0000_s1027">
-              <w:txbxContent>
-                <w:p>
-                  <w:pPr>
-                    <w:spacing w:after="0" w:line="240" w:lineRule="auto"/>
-                    <w:jc w:val="center"/>
-                    <w:rPr>
-                      <w:i/>
-                      <w:color w:val="2C6600" w:themeColor="accent2"/>
-                    </w:rPr>
-                  </w:pPr>
-                  <w:r>
-                    <w:rPr>
-                      <w:i/>
-                      <w:noProof/>
-                      <w:color w:val="2C6600" w:themeColor="accent2"/>
-                      <w:lang w:eastAsia="en-US"/>
-                    </w:rPr>
-                    <w:drawing>
-                      <wp:inline distT="0" distB="0" distL="0" distR="0" wp14:anchorId="79FB0294" wp14:editId="2D9ECE7E">
-                        <wp:extent cx="2457007" cy="1685925"/>
-                        <wp:effectExtent l="0" t="0" r="0" b="0"/>
-                        <wp:docPr id="9" name="Picture 9"/>
-                        <wp:cNvGraphicFramePr>
-                          <a:graphicFrameLocks xmlns:a="http://schemas.openxmlformats.org/drawingml/2006/main" noChangeAspect="1"/>
-                        </wp:cNvGraphicFramePr>
-                        <a:graphic xmlns:a="http://schemas.openxmlformats.org/drawingml/2006/main">
-                          <a:graphicData uri="http://schemas.openxmlformats.org/drawingml/2006/picture">
-                            <pic:pic xmlns:pic="http://schemas.openxmlformats.org/drawingml/2006/picture">
-                              <pic:nvPicPr>
-                                <pic:cNvPr id="0" name="Picture 1"/>
-                                <pic:cNvPicPr>
-                                  <a:picLocks noChangeAspect="1" noChangeArrowheads="1"/>
-                                </pic:cNvPicPr>
-                              </pic:nvPicPr>
-                              <pic:blipFill>
-                                <a:blip r:embed="rId25">
-                                  <a:extLst>
-                                    <a:ext uri="{28A0092B-C50C-407E-A947-70E740481C1C}">
-                                      <a14:useLocalDpi xmlns:a14="http://schemas.microsoft.com/office/drawing/2010/main" val="0"/>
-                                    </a:ext>
-                                  </a:extLst>
-                                </a:blip>
-                                <a:srcRect/>
-                                <a:stretch>
-                                  <a:fillRect/>
-                                </a:stretch>
-                              </pic:blipFill>
-                              <pic:spPr bwMode="auto">
-                                <a:xfrm>
-                                  <a:off x="0" y="0"/>
-                                  <a:ext cx="2457502" cy="1686265"/>
-                                </a:xfrm>
-                                <a:prstGeom prst="rect">
-                                  <a:avLst/>
-                                </a:prstGeom>
-                                <a:noFill/>
-                                <a:ln>
-                                  <a:noFill/>
-                                </a:ln>
-                              </pic:spPr>
-                            </pic:pic>
-                          </a:graphicData>
-                        </a:graphic>
-                      </wp:inline>
-                    </w:drawing>
-                  </w:r>
-                </w:p>
-                <w:p>
-                  <w:pPr>
-                    <w:spacing w:after="0" w:line="240" w:lineRule="auto"/>
-                    <w:jc w:val="center"/>
-                    <w:rPr>
-                      <w:i/>
-                      <w:color w:val="551188" w:themeColor="text2"/>
-                    </w:rPr>
-                  </w:pPr>
-                  <w:proofErr w:type="gramStart"/>
-                  <w:r>
-                    <w:rPr>
-                      <w:i/>
-                      <w:color w:val="551188" w:themeColor="text2"/>
-                    </w:rPr>
-                    <w:t>figure</w:t>
-                  </w:r>
-                  <w:proofErr w:type="gramEnd"/>
-                  <w:r>
-                    <w:rPr>
-                      <w:i/>
-                      <w:color w:val="551188" w:themeColor="text2"/>
-                    </w:rPr>
-                    <w:t xml:space="preserve"> 2.3-1</w:t>
-                  </w:r>
-                </w:p>
-              </w:txbxContent>
-            </v:textbox>
-            <w10:wrap type="square"/>
-          </v:shape>
-        </w:pict>
+        <mc:AlternateContent>
+          <mc:Choice Requires="wps">
+            <w:drawing>
+              <wp:anchor distT="0" distB="0" distL="114300" distR="114300" simplePos="0" relativeHeight="251664384" behindDoc="0" locked="0" layoutInCell="1" allowOverlap="1">
+                <wp:simplePos x="0" y="0"/>
+                <wp:positionH relativeFrom="column">
+                  <wp:posOffset>3380740</wp:posOffset>
+                </wp:positionH>
+                <wp:positionV relativeFrom="paragraph">
+                  <wp:posOffset>26670</wp:posOffset>
+                </wp:positionV>
+                <wp:extent cx="2637155" cy="1998980"/>
+                <wp:effectExtent l="0" t="0" r="1905" b="3175"/>
+                <wp:wrapSquare wrapText="bothSides"/>
+                <wp:docPr id="37" name="Text Box 3"/>
+                <wp:cNvGraphicFramePr>
+                  <a:graphicFrameLocks xmlns:a="http://schemas.openxmlformats.org/drawingml/2006/main"/>
+                </wp:cNvGraphicFramePr>
+                <a:graphic xmlns:a="http://schemas.openxmlformats.org/drawingml/2006/main">
+                  <a:graphicData uri="http://schemas.microsoft.com/office/word/2010/wordprocessingShape">
+                    <wps:wsp>
+                      <wps:cNvSpPr txBox="1">
+                        <a:spLocks noChangeArrowheads="1"/>
+                      </wps:cNvSpPr>
+                      <wps:spPr bwMode="auto">
+                        <a:xfrm>
+                          <a:off x="0" y="0"/>
+                          <a:ext cx="2637155" cy="1998980"/>
+                        </a:xfrm>
+                        <a:prstGeom prst="rect">
+                          <a:avLst/>
+                        </a:prstGeom>
+                        <a:noFill/>
+                        <a:ln>
+                          <a:noFill/>
+                        </a:ln>
+                        <a:extLst>
+                          <a:ext uri="{909E8E84-426E-40DD-AFC4-6F175D3DCCD1}">
+                            <a14:hiddenFill xmlns:a14="http://schemas.microsoft.com/office/drawing/2010/main">
+                              <a:solidFill>
+                                <a:srgbClr val="FFFFFF"/>
+                              </a:solidFill>
+                            </a14:hiddenFill>
+                          </a:ext>
+                          <a:ext uri="{91240B29-F687-4F45-9708-019B960494DF}">
+                            <a14:hiddenLine xmlns:a14="http://schemas.microsoft.com/office/drawing/2010/main" w="9525">
+                              <a:solidFill>
+                                <a:schemeClr val="tx1">
+                                  <a:lumMod val="100000"/>
+                                  <a:lumOff val="0"/>
+                                </a:schemeClr>
+                              </a:solidFill>
+                              <a:miter lim="800000"/>
+                              <a:headEnd/>
+                              <a:tailEnd/>
+                            </a14:hiddenLine>
+                          </a:ext>
+                        </a:extLst>
+                      </wps:spPr>
+                      <wps:txbx>
+                        <w:txbxContent>
+                          <w:p>
+                            <w:pPr>
+                              <w:spacing w:after="0" w:line="240" w:lineRule="auto"/>
+                              <w:jc w:val="center"/>
+                              <w:rPr>
+                                <w:i/>
+                                <w:color w:val="2C6600" w:themeColor="accent2"/>
+                              </w:rPr>
+                            </w:pPr>
+                            <w:r>
+                              <w:rPr>
+                                <w:i/>
+                                <w:noProof/>
+                                <w:color w:val="2C6600" w:themeColor="accent2"/>
+                                <w:lang w:eastAsia="en-US"/>
+                              </w:rPr>
+                              <w:drawing>
+                                <wp:inline distT="0" distB="0" distL="0" distR="0" wp14:anchorId="79FB0294" wp14:editId="2D9ECE7E">
+                                  <wp:extent cx="2457007" cy="1685925"/>
+                                  <wp:effectExtent l="0" t="0" r="0" b="0"/>
+                                  <wp:docPr id="9" name="Picture 9"/>
+                                  <wp:cNvGraphicFramePr>
+                                    <a:graphicFrameLocks xmlns:a="http://schemas.openxmlformats.org/drawingml/2006/main" noChangeAspect="1"/>
+                                  </wp:cNvGraphicFramePr>
+                                  <a:graphic xmlns:a="http://schemas.openxmlformats.org/drawingml/2006/main">
+                                    <a:graphicData uri="http://schemas.openxmlformats.org/drawingml/2006/picture">
+                                      <pic:pic xmlns:pic="http://schemas.openxmlformats.org/drawingml/2006/picture">
+                                        <pic:nvPicPr>
+                                          <pic:cNvPr id="0" name="Picture 1"/>
+                                          <pic:cNvPicPr>
+                                            <a:picLocks noChangeAspect="1" noChangeArrowheads="1"/>
+                                          </pic:cNvPicPr>
+                                        </pic:nvPicPr>
+                                        <pic:blipFill>
+                                          <a:blip r:embed="rId25">
+                                            <a:extLst>
+                                              <a:ext uri="{28A0092B-C50C-407E-A947-70E740481C1C}">
+                                                <a14:useLocalDpi xmlns:a14="http://schemas.microsoft.com/office/drawing/2010/main" val="0"/>
+                                              </a:ext>
+                                            </a:extLst>
+                                          </a:blip>
+                                          <a:srcRect/>
+                                          <a:stretch>
+                                            <a:fillRect/>
+                                          </a:stretch>
+                                        </pic:blipFill>
+                                        <pic:spPr bwMode="auto">
+                                          <a:xfrm>
+                                            <a:off x="0" y="0"/>
+                                            <a:ext cx="2457502" cy="1686265"/>
+                                          </a:xfrm>
+                                          <a:prstGeom prst="rect">
+                                            <a:avLst/>
+                                          </a:prstGeom>
+                                          <a:noFill/>
+                                          <a:ln>
+                                            <a:noFill/>
+                                          </a:ln>
+                                        </pic:spPr>
+                                      </pic:pic>
+                                    </a:graphicData>
+                                  </a:graphic>
+                                </wp:inline>
+                              </w:drawing>
+                            </w:r>
+                          </w:p>
+                          <w:p>
+                            <w:pPr>
+                              <w:spacing w:after="0" w:line="240" w:lineRule="auto"/>
+                              <w:jc w:val="center"/>
+                              <w:rPr>
+                                <w:i/>
+                                <w:color w:val="551188" w:themeColor="text2"/>
+                              </w:rPr>
+                            </w:pPr>
+                            <w:r>
+                              <w:rPr>
+                                <w:i/>
+                                <w:color w:val="551188" w:themeColor="text2"/>
+                              </w:rPr>
+                              <w:t>figure 2.3-1</w:t>
+                            </w:r>
+                          </w:p>
+                        </w:txbxContent>
+                      </wps:txbx>
+                      <wps:bodyPr rot="0" vert="horz" wrap="square" lIns="91440" tIns="45720" rIns="91440" bIns="45720" anchor="t" anchorCtr="0" upright="1">
+                        <a:noAutofit/>
+                      </wps:bodyPr>
+                    </wps:wsp>
+                  </a:graphicData>
+                </a:graphic>
+                <wp14:sizeRelH relativeFrom="page">
+                  <wp14:pctWidth>0</wp14:pctWidth>
+                </wp14:sizeRelH>
+                <wp14:sizeRelV relativeFrom="page">
+                  <wp14:pctHeight>0</wp14:pctHeight>
+                </wp14:sizeRelV>
+              </wp:anchor>
+            </w:drawing>
+          </mc:Choice>
+          <mc:Fallback>
+            <w:pict>
+              <v:shape id="Text Box 3" o:spid="_x0000_s1030" type="#_x0000_t202" style="position:absolute;margin-left:266.2pt;margin-top:2.1pt;width:207.65pt;height:157.4pt;z-index:251664384;visibility:visible;mso-wrap-style:square;mso-width-percent:0;mso-height-percent:0;mso-wrap-distance-left:9pt;mso-wrap-distance-top:0;mso-wrap-distance-right:9pt;mso-wrap-distance-bottom:0;mso-position-horizontal:absolute;mso-position-horizontal-relative:text;mso-position-vertical:absolute;mso-position-vertical-relative:text;mso-width-percent:0;mso-height-percent:0;mso-width-relative:page;mso-height-relative:page;v-text-anchor:top" o:gfxdata="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" filled="f" stroked="f" strokecolor="black [3213]">
+                <v:textbox>
+                  <w:txbxContent>
+                    <w:p>
+                      <w:pPr>
+                        <w:spacing w:after="0" w:line="240" w:lineRule="auto"/>
+                        <w:jc w:val="center"/>
+                        <w:rPr>
+                          <w:i/>
+                          <w:color w:val="2C6600" w:themeColor="accent2"/>
+                        </w:rPr>
+                      </w:pPr>
+                      <w:r>
+                        <w:rPr>
+                          <w:i/>
+                          <w:noProof/>
+                          <w:color w:val="2C6600" w:themeColor="accent2"/>
+                          <w:lang w:eastAsia="en-US"/>
+                        </w:rPr>
+                        <w:drawing>
+                          <wp:inline distT="0" distB="0" distL="0" distR="0" wp14:anchorId="79FB0294" wp14:editId="2D9ECE7E">
+                            <wp:extent cx="2457007" cy="1685925"/>
+                            <wp:effectExtent l="0" t="0" r="0" b="0"/>
+                            <wp:docPr id="9" name="Picture 9"/>
+                            <wp:cNvGraphicFramePr>
+                              <a:graphicFrameLocks xmlns:a="http://schemas.openxmlformats.org/drawingml/2006/main" noChangeAspect="1"/>
+                            </wp:cNvGraphicFramePr>
+                            <a:graphic xmlns:a="http://schemas.openxmlformats.org/drawingml/2006/main">
+                              <a:graphicData uri="http://schemas.openxmlformats.org/drawingml/2006/picture">
+                                <pic:pic xmlns:pic="http://schemas.openxmlformats.org/drawingml/2006/picture">
+                                  <pic:nvPicPr>
+                                    <pic:cNvPr id="0" name="Picture 1"/>
+                                    <pic:cNvPicPr>
+                                      <a:picLocks noChangeAspect="1" noChangeArrowheads="1"/>
+                                    </pic:cNvPicPr>
+                                  </pic:nvPicPr>
+                                  <pic:blipFill>
+                                    <a:blip r:embed="rId25">
+                                      <a:extLst>
+                                        <a:ext uri="{28A0092B-C50C-407E-A947-70E740481C1C}">
+                                          <a14:useLocalDpi xmlns:a14="http://schemas.microsoft.com/office/drawing/2010/main" val="0"/>
+                                        </a:ext>
+                                      </a:extLst>
+                                    </a:blip>
+                                    <a:srcRect/>
+                                    <a:stretch>
+                                      <a:fillRect/>
+                                    </a:stretch>
+                                  </pic:blipFill>
+                                  <pic:spPr bwMode="auto">
+                                    <a:xfrm>
+                                      <a:off x="0" y="0"/>
+                                      <a:ext cx="2457502" cy="1686265"/>
+                                    </a:xfrm>
+                                    <a:prstGeom prst="rect">
+                                      <a:avLst/>
+                                    </a:prstGeom>
+                                    <a:noFill/>
+                                    <a:ln>
+                                      <a:noFill/>
+                                    </a:ln>
+                                  </pic:spPr>
+                                </pic:pic>
+                              </a:graphicData>
+                            </a:graphic>
+                          </wp:inline>
+                        </w:drawing>
+                      </w:r>
+                    </w:p>
+                    <w:p>
+                      <w:pPr>
+                        <w:spacing w:after="0" w:line="240" w:lineRule="auto"/>
+                        <w:jc w:val="center"/>
+                        <w:rPr>
+                          <w:i/>
+                          <w:color w:val="551188" w:themeColor="text2"/>
+                        </w:rPr>
+                      </w:pPr>
+                      <w:r>
+                        <w:rPr>
+                          <w:i/>
+                          <w:color w:val="551188" w:themeColor="text2"/>
+                        </w:rPr>
+                        <w:t>figure 2.3-1</w:t>
+                      </w:r>
+                    </w:p>
+                  </w:txbxContent>
+                </v:textbox>
+                <w10:wrap type="square"/>
+              </v:shape>
+            </w:pict>
+          </mc:Fallback>
+        </mc:AlternateContent>
       </w:r>
       <w:r>
         <w:t>2.3 Virtual Machines and Emulators</w:t>
@@ -5713,7 +6295,17 @@
         <w:t>r</w:t>
       </w:r>
       <w:r>
-        <w:t xml:space="preserve">or message, as seen in figure 2.3-1, </w:t>
+        <w:t xml:space="preserve">or message, as seen in </w:t>
+      </w:r>
+      <w:r>
+        <w:rPr>
+          <w:b/>
+          <w:color w:val="551188" w:themeColor="text2"/>
+        </w:rPr>
+        <w:t>figure 2.3-1</w:t>
+      </w:r>
+      <w:r>
+        <w:t xml:space="preserve">, </w:t>
       </w:r>
       <w:r>
         <w:t xml:space="preserve">and the </w:t>
@@ -5749,108 +6341,264 @@
           <w:noProof/>
           <w:lang w:eastAsia="en-US"/>
         </w:rPr>
-        <w:pict>
-          <v:shape id="_x0000_s1028" type="#_x0000_t202" style="position:absolute;left:0;text-align:left;margin-left:-10.05pt;margin-top:1.15pt;width:220.2pt;height:147.3pt;z-index:251665408" filled="f" stroked="f" strokecolor="black [3213]">
-            <v:textbox style="mso-next-textbox:#_x0000_s1028">
-              <w:txbxContent>
-                <w:p>
-                  <w:pPr>
-                    <w:spacing w:after="0" w:line="240" w:lineRule="auto"/>
-                    <w:jc w:val="center"/>
-                    <w:rPr>
-                      <w:i/>
-                      <w:color w:val="2C6600" w:themeColor="accent2"/>
-                    </w:rPr>
-                  </w:pPr>
-                  <w:r>
-                    <w:rPr>
-                      <w:noProof/>
-                      <w:lang w:eastAsia="en-US"/>
-                    </w:rPr>
-                    <w:drawing>
-                      <wp:inline distT="0" distB="0" distL="0" distR="0" wp14:anchorId="04584548" wp14:editId="4966886A">
-                        <wp:extent cx="2562447" cy="1579109"/>
-                        <wp:effectExtent l="0" t="0" r="0" b="0"/>
-                        <wp:docPr id="15" name="Picture 15" descr="C:\Users\abottom\Downloads\WP_002846.jpg"/>
-                        <wp:cNvGraphicFramePr>
-                          <a:graphicFrameLocks xmlns:a="http://schemas.openxmlformats.org/drawingml/2006/main" noChangeAspect="1"/>
-                        </wp:cNvGraphicFramePr>
-                        <a:graphic xmlns:a="http://schemas.openxmlformats.org/drawingml/2006/main">
-                          <a:graphicData uri="http://schemas.openxmlformats.org/drawingml/2006/picture">
-                            <pic:pic xmlns:pic="http://schemas.openxmlformats.org/drawingml/2006/picture">
-                              <pic:nvPicPr>
-                                <pic:cNvPr id="0" name="Picture 2" descr="C:\Users\abottom\Downloads\WP_002846.jpg"/>
-                                <pic:cNvPicPr>
-                                  <a:picLocks noChangeAspect="1" noChangeArrowheads="1"/>
-                                </pic:cNvPicPr>
-                              </pic:nvPicPr>
-                              <pic:blipFill rotWithShape="1">
-                                <a:blip r:embed="rId26">
-                                  <a:extLst>
-                                    <a:ext uri="{28A0092B-C50C-407E-A947-70E740481C1C}">
-                                      <a14:useLocalDpi xmlns:a14="http://schemas.microsoft.com/office/drawing/2010/main" val="0"/>
-                                    </a:ext>
-                                  </a:extLst>
-                                </a:blip>
-                                <a:srcRect l="1434" t="2392" r="21504" b="34211"/>
-                                <a:stretch/>
-                              </pic:blipFill>
-                              <pic:spPr bwMode="auto">
-                                <a:xfrm>
-                                  <a:off x="0" y="0"/>
-                                  <a:ext cx="2571239" cy="1584527"/>
-                                </a:xfrm>
-                                <a:prstGeom prst="rect">
-                                  <a:avLst/>
-                                </a:prstGeom>
-                                <a:noFill/>
-                                <a:ln>
-                                  <a:noFill/>
-                                </a:ln>
-                                <a:extLst>
-                                  <a:ext uri="{53640926-AAD7-44D8-BBD7-CCE9431645EC}">
-                                    <a14:shadowObscured xmlns:a14="http://schemas.microsoft.com/office/drawing/2010/main"/>
-                                  </a:ext>
-                                </a:extLst>
-                              </pic:spPr>
-                            </pic:pic>
-                          </a:graphicData>
-                        </a:graphic>
-                      </wp:inline>
-                    </w:drawing>
-                  </w:r>
-                </w:p>
-                <w:p>
-                  <w:pPr>
-                    <w:spacing w:after="0" w:line="240" w:lineRule="auto"/>
-                    <w:jc w:val="center"/>
-                    <w:rPr>
-                      <w:i/>
-                      <w:color w:val="551188" w:themeColor="text2"/>
-                    </w:rPr>
-                  </w:pPr>
-                  <w:proofErr w:type="gramStart"/>
-                  <w:r>
-                    <w:rPr>
-                      <w:i/>
-                      <w:color w:val="551188" w:themeColor="text2"/>
-                    </w:rPr>
-                    <w:t>figure</w:t>
-                  </w:r>
-                  <w:proofErr w:type="gramEnd"/>
-                  <w:r>
-                    <w:rPr>
-                      <w:i/>
-                      <w:color w:val="551188" w:themeColor="text2"/>
-                    </w:rPr>
-                    <w:t xml:space="preserve"> 2.3-2</w:t>
-                  </w:r>
-                </w:p>
-              </w:txbxContent>
-            </v:textbox>
-            <w10:wrap type="square"/>
-          </v:shape>
-        </w:pict>
+        <mc:AlternateContent>
+          <mc:Choice Requires="wps">
+            <w:drawing>
+              <wp:anchor distT="0" distB="0" distL="114300" distR="114300" simplePos="0" relativeHeight="251665408" behindDoc="0" locked="0" layoutInCell="1" allowOverlap="1">
+                <wp:simplePos x="0" y="0"/>
+                <wp:positionH relativeFrom="column">
+                  <wp:posOffset>-127635</wp:posOffset>
+                </wp:positionH>
+                <wp:positionV relativeFrom="paragraph">
+                  <wp:posOffset>14605</wp:posOffset>
+                </wp:positionV>
+                <wp:extent cx="2796540" cy="1870710"/>
+                <wp:effectExtent l="0" t="0" r="0" b="635"/>
+                <wp:wrapSquare wrapText="bothSides"/>
+                <wp:docPr id="36" name="Text Box 4"/>
+                <wp:cNvGraphicFramePr>
+                  <a:graphicFrameLocks xmlns:a="http://schemas.openxmlformats.org/drawingml/2006/main"/>
+                </wp:cNvGraphicFramePr>
+                <a:graphic xmlns:a="http://schemas.openxmlformats.org/drawingml/2006/main">
+                  <a:graphicData uri="http://schemas.microsoft.com/office/word/2010/wordprocessingShape">
+                    <wps:wsp>
+                      <wps:cNvSpPr txBox="1">
+                        <a:spLocks noChangeArrowheads="1"/>
+                      </wps:cNvSpPr>
+                      <wps:spPr bwMode="auto">
+                        <a:xfrm>
+                          <a:off x="0" y="0"/>
+                          <a:ext cx="2796540" cy="1870710"/>
+                        </a:xfrm>
+                        <a:prstGeom prst="rect">
+                          <a:avLst/>
+                        </a:prstGeom>
+                        <a:noFill/>
+                        <a:ln>
+                          <a:noFill/>
+                        </a:ln>
+                        <a:extLst>
+                          <a:ext uri="{909E8E84-426E-40DD-AFC4-6F175D3DCCD1}">
+                            <a14:hiddenFill xmlns:a14="http://schemas.microsoft.com/office/drawing/2010/main">
+                              <a:solidFill>
+                                <a:srgbClr val="FFFFFF"/>
+                              </a:solidFill>
+                            </a14:hiddenFill>
+                          </a:ext>
+                          <a:ext uri="{91240B29-F687-4F45-9708-019B960494DF}">
+                            <a14:hiddenLine xmlns:a14="http://schemas.microsoft.com/office/drawing/2010/main" w="9525">
+                              <a:solidFill>
+                                <a:schemeClr val="tx1">
+                                  <a:lumMod val="100000"/>
+                                  <a:lumOff val="0"/>
+                                </a:schemeClr>
+                              </a:solidFill>
+                              <a:miter lim="800000"/>
+                              <a:headEnd/>
+                              <a:tailEnd/>
+                            </a14:hiddenLine>
+                          </a:ext>
+                        </a:extLst>
+                      </wps:spPr>
+                      <wps:txbx>
+                        <w:txbxContent>
+                          <w:p>
+                            <w:pPr>
+                              <w:spacing w:after="0" w:line="240" w:lineRule="auto"/>
+                              <w:jc w:val="center"/>
+                              <w:rPr>
+                                <w:i/>
+                                <w:color w:val="2C6600" w:themeColor="accent2"/>
+                              </w:rPr>
+                            </w:pPr>
+                            <w:r>
+                              <w:rPr>
+                                <w:noProof/>
+                                <w:lang w:eastAsia="en-US"/>
+                              </w:rPr>
+                              <w:drawing>
+                                <wp:inline distT="0" distB="0" distL="0" distR="0" wp14:anchorId="04584548" wp14:editId="4966886A">
+                                  <wp:extent cx="2562447" cy="1579109"/>
+                                  <wp:effectExtent l="0" t="0" r="0" b="0"/>
+                                  <wp:docPr id="15" name="Picture 15" descr="C:\Users\abottom\Downloads\WP_002846.jpg"/>
+                                  <wp:cNvGraphicFramePr>
+                                    <a:graphicFrameLocks xmlns:a="http://schemas.openxmlformats.org/drawingml/2006/main" noChangeAspect="1"/>
+                                  </wp:cNvGraphicFramePr>
+                                  <a:graphic xmlns:a="http://schemas.openxmlformats.org/drawingml/2006/main">
+                                    <a:graphicData uri="http://schemas.openxmlformats.org/drawingml/2006/picture">
+                                      <pic:pic xmlns:pic="http://schemas.openxmlformats.org/drawingml/2006/picture">
+                                        <pic:nvPicPr>
+                                          <pic:cNvPr id="0" name="Picture 2" descr="C:\Users\abottom\Downloads\WP_002846.jpg"/>
+                                          <pic:cNvPicPr>
+                                            <a:picLocks noChangeAspect="1" noChangeArrowheads="1"/>
+                                          </pic:cNvPicPr>
+                                        </pic:nvPicPr>
+                                        <pic:blipFill rotWithShape="1">
+                                          <a:blip r:embed="rId26">
+                                            <a:extLst>
+                                              <a:ext uri="{28A0092B-C50C-407E-A947-70E740481C1C}">
+                                                <a14:useLocalDpi xmlns:a14="http://schemas.microsoft.com/office/drawing/2010/main" val="0"/>
+                                              </a:ext>
+                                            </a:extLst>
+                                          </a:blip>
+                                          <a:srcRect l="1434" t="2392" r="21504" b="34211"/>
+                                          <a:stretch/>
+                                        </pic:blipFill>
+                                        <pic:spPr bwMode="auto">
+                                          <a:xfrm>
+                                            <a:off x="0" y="0"/>
+                                            <a:ext cx="2571239" cy="1584527"/>
+                                          </a:xfrm>
+                                          <a:prstGeom prst="rect">
+                                            <a:avLst/>
+                                          </a:prstGeom>
+                                          <a:noFill/>
+                                          <a:ln>
+                                            <a:noFill/>
+                                          </a:ln>
+                                          <a:extLst>
+                                            <a:ext uri="{53640926-AAD7-44D8-BBD7-CCE9431645EC}">
+                                              <a14:shadowObscured xmlns:a14="http://schemas.microsoft.com/office/drawing/2010/main"/>
+                                            </a:ext>
+                                          </a:extLst>
+                                        </pic:spPr>
+                                      </pic:pic>
+                                    </a:graphicData>
+                                  </a:graphic>
+                                </wp:inline>
+                              </w:drawing>
+                            </w:r>
+                          </w:p>
+                          <w:p>
+                            <w:pPr>
+                              <w:spacing w:after="0" w:line="240" w:lineRule="auto"/>
+                              <w:jc w:val="center"/>
+                              <w:rPr>
+                                <w:i/>
+                                <w:color w:val="551188" w:themeColor="text2"/>
+                              </w:rPr>
+                            </w:pPr>
+                            <w:r>
+                              <w:rPr>
+                                <w:i/>
+                                <w:color w:val="551188" w:themeColor="text2"/>
+                              </w:rPr>
+                              <w:t>figure 2.3-2</w:t>
+                            </w:r>
+                          </w:p>
+                        </w:txbxContent>
+                      </wps:txbx>
+                      <wps:bodyPr rot="0" vert="horz" wrap="square" lIns="91440" tIns="45720" rIns="91440" bIns="45720" anchor="t" anchorCtr="0" upright="1">
+                        <a:noAutofit/>
+                      </wps:bodyPr>
+                    </wps:wsp>
+                  </a:graphicData>
+                </a:graphic>
+                <wp14:sizeRelH relativeFrom="page">
+                  <wp14:pctWidth>0</wp14:pctWidth>
+                </wp14:sizeRelH>
+                <wp14:sizeRelV relativeFrom="page">
+                  <wp14:pctHeight>0</wp14:pctHeight>
+                </wp14:sizeRelV>
+              </wp:anchor>
+            </w:drawing>
+          </mc:Choice>
+          <mc:Fallback>
+            <w:pict>
+              <v:shape id="Text Box 4" o:spid="_x0000_s1031" type="#_x0000_t202" style="position:absolute;left:0;text-align:left;margin-left:-10.05pt;margin-top:1.15pt;width:220.2pt;height:147.3pt;z-index:251665408;visibility:visible;mso-wrap-style:square;mso-width-percent:0;mso-height-percent:0;mso-wrap-distance-left:9pt;mso-wrap-distance-top:0;mso-wrap-distance-right:9pt;mso-wrap-distance-bottom:0;mso-position-horizontal:absolute;mso-position-horizontal-relative:text;mso-position-vertical:absolute;mso-position-vertical-relative:text;mso-width-percent:0;mso-height-percent:0;mso-width-relative:page;mso-height-relative:page;v-text-anchor:top" o:gfxdata="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" filled="f" stroked="f" strokecolor="black [3213]">
+                <v:textbox>
+                  <w:txbxContent>
+                    <w:p>
+                      <w:pPr>
+                        <w:spacing w:after="0" w:line="240" w:lineRule="auto"/>
+                        <w:jc w:val="center"/>
+                        <w:rPr>
+                          <w:i/>
+                          <w:color w:val="2C6600" w:themeColor="accent2"/>
+                        </w:rPr>
+                      </w:pPr>
+                      <w:r>
+                        <w:rPr>
+                          <w:noProof/>
+                          <w:lang w:eastAsia="en-US"/>
+                        </w:rPr>
+                        <w:drawing>
+                          <wp:inline distT="0" distB="0" distL="0" distR="0" wp14:anchorId="04584548" wp14:editId="4966886A">
+                            <wp:extent cx="2562447" cy="1579109"/>
+                            <wp:effectExtent l="0" t="0" r="0" b="0"/>
+                            <wp:docPr id="15" name="Picture 15" descr="C:\Users\abottom\Downloads\WP_002846.jpg"/>
+                            <wp:cNvGraphicFramePr>
+                              <a:graphicFrameLocks xmlns:a="http://schemas.openxmlformats.org/drawingml/2006/main" noChangeAspect="1"/>
+                            </wp:cNvGraphicFramePr>
+                            <a:graphic xmlns:a="http://schemas.openxmlformats.org/drawingml/2006/main">
+                              <a:graphicData uri="http://schemas.openxmlformats.org/drawingml/2006/picture">
+                                <pic:pic xmlns:pic="http://schemas.openxmlformats.org/drawingml/2006/picture">
+                                  <pic:nvPicPr>
+                                    <pic:cNvPr id="0" name="Picture 2" descr="C:\Users\abottom\Downloads\WP_002846.jpg"/>
+                                    <pic:cNvPicPr>
+                                      <a:picLocks noChangeAspect="1" noChangeArrowheads="1"/>
+                                    </pic:cNvPicPr>
+                                  </pic:nvPicPr>
+                                  <pic:blipFill rotWithShape="1">
+                                    <a:blip r:embed="rId26">
+                                      <a:extLst>
+                                        <a:ext uri="{28A0092B-C50C-407E-A947-70E740481C1C}">
+                                          <a14:useLocalDpi xmlns:a14="http://schemas.microsoft.com/office/drawing/2010/main" val="0"/>
+                                        </a:ext>
+                                      </a:extLst>
+                                    </a:blip>
+                                    <a:srcRect l="1434" t="2392" r="21504" b="34211"/>
+                                    <a:stretch/>
+                                  </pic:blipFill>
+                                  <pic:spPr bwMode="auto">
+                                    <a:xfrm>
+                                      <a:off x="0" y="0"/>
+                                      <a:ext cx="2571239" cy="1584527"/>
+                                    </a:xfrm>
+                                    <a:prstGeom prst="rect">
+                                      <a:avLst/>
+                                    </a:prstGeom>
+                                    <a:noFill/>
+                                    <a:ln>
+                                      <a:noFill/>
+                                    </a:ln>
+                                    <a:extLst>
+                                      <a:ext uri="{53640926-AAD7-44D8-BBD7-CCE9431645EC}">
+                                        <a14:shadowObscured xmlns:a14="http://schemas.microsoft.com/office/drawing/2010/main"/>
+                                      </a:ext>
+                                    </a:extLst>
+                                  </pic:spPr>
+                                </pic:pic>
+                              </a:graphicData>
+                            </a:graphic>
+                          </wp:inline>
+                        </w:drawing>
+                      </w:r>
+                    </w:p>
+                    <w:p>
+                      <w:pPr>
+                        <w:spacing w:after="0" w:line="240" w:lineRule="auto"/>
+                        <w:jc w:val="center"/>
+                        <w:rPr>
+                          <w:i/>
+                          <w:color w:val="551188" w:themeColor="text2"/>
+                        </w:rPr>
+                      </w:pPr>
+                      <w:r>
+                        <w:rPr>
+                          <w:i/>
+                          <w:color w:val="551188" w:themeColor="text2"/>
+                        </w:rPr>
+                        <w:t>figure 2.3-2</w:t>
+                      </w:r>
+                    </w:p>
+                  </w:txbxContent>
+                </v:textbox>
+                <w10:wrap type="square"/>
+              </v:shape>
+            </w:pict>
+          </mc:Fallback>
+        </mc:AlternateContent>
       </w:r>
       <w:r>
         <w:t>Hyper Threading Technology – Enabled</w:t>
@@ -5888,104 +6636,28 @@
           <w:numId w:val="12"/>
         </w:numPr>
       </w:pPr>
-      <w:proofErr w:type="spellStart"/>
-      <w:r>
-        <w:t>TxT</w:t>
-      </w:r>
-      <w:proofErr w:type="spellEnd"/>
-      <w:r>
-        <w:t xml:space="preserve"> - Enabled</w:t>
+      <w:r>
+        <w:t>TxT - Enabled</w:t>
       </w:r>
     </w:p>
     <w:p>
       <w:r>
         <w:t>Once these configurations are done, save the changes and restart the computer. Next time that you attempt to use a virtual machine or emulators, you will find that the error is gone and that they should be working normally.</w:t>
-      </w:r>
-    </w:p>
-    <w:p/>
-    <w:p>
-      <w:pPr>
-        <w:rPr>
-          <w:highlight w:val="yellow"/>
-        </w:rPr>
-      </w:pPr>
-    </w:p>
-    <w:p>
-      <w:pPr>
-        <w:pStyle w:val="Heading2"/>
-      </w:pPr>
-      <w:bookmarkStart w:id="11" w:name="_Toc364863378"/>
-      <w:r>
-        <w:lastRenderedPageBreak/>
-        <w:t xml:space="preserve">2.4 </w:t>
-      </w:r>
-      <w:r>
-        <w:rPr>
-          <w:rStyle w:val="Heading2Char"/>
-          <w:b/>
-        </w:rPr>
-        <w:t>Project</w:t>
-      </w:r>
-      <w:r>
-        <w:t xml:space="preserve"> Solutions</w:t>
-      </w:r>
-      <w:bookmarkEnd w:id="11"/>
-    </w:p>
-    <w:p>
-      <w:r>
-        <w:rPr>
-          <w:noProof/>
-          <w:lang w:eastAsia="en-US"/>
-        </w:rPr>
-        <w:drawing>
-          <wp:inline distT="0" distB="0" distL="0" distR="0" wp14:anchorId="25DAD7C9" wp14:editId="57950313">
-            <wp:extent cx="2876952" cy="971686"/>
-            <wp:effectExtent l="19050" t="0" r="0" b="0"/>
-            <wp:docPr id="2" name="Picture 0" descr="SolutionExplorer_01.PNG"/>
-            <wp:cNvGraphicFramePr>
-              <a:graphicFrameLocks xmlns:a="http://schemas.openxmlformats.org/drawingml/2006/main" noChangeAspect="1"/>
-            </wp:cNvGraphicFramePr>
-            <a:graphic xmlns:a="http://schemas.openxmlformats.org/drawingml/2006/main">
-              <a:graphicData uri="http://schemas.openxmlformats.org/drawingml/2006/picture">
-                <pic:pic xmlns:pic="http://schemas.openxmlformats.org/drawingml/2006/picture">
-                  <pic:nvPicPr>
-                    <pic:cNvPr id="0" name="SolutionExplorer_01.PNG"/>
-                    <pic:cNvPicPr/>
-                  </pic:nvPicPr>
-                  <pic:blipFill>
-                    <a:blip r:embed="rId27" cstate="print"/>
-                    <a:stretch>
-                      <a:fillRect/>
-                    </a:stretch>
-                  </pic:blipFill>
-                  <pic:spPr>
-                    <a:xfrm>
-                      <a:off x="0" y="0"/>
-                      <a:ext cx="2876952" cy="971686"/>
-                    </a:xfrm>
-                    <a:prstGeom prst="rect">
-                      <a:avLst/>
-                    </a:prstGeom>
-                  </pic:spPr>
-                </pic:pic>
-              </a:graphicData>
-            </a:graphic>
-          </wp:inline>
-        </w:drawing>
       </w:r>
     </w:p>
     <w:p>
       <w:pPr>
         <w:spacing w:after="200" w:line="276" w:lineRule="auto"/>
         <w:rPr>
-          <w:rFonts w:asciiTheme="majorHAnsi" w:eastAsiaTheme="majorEastAsia" w:hAnsiTheme="majorHAnsi" w:cstheme="majorBidi"/>
+          <w:rFonts w:ascii="Lucida Sans" w:eastAsiaTheme="majorEastAsia" w:hAnsi="Lucida Sans" w:cstheme="majorBidi"/>
           <w:b/>
           <w:bCs w:val="0"/>
-          <w:color w:val="102600" w:themeColor="accent1" w:themeShade="BF"/>
+          <w:color w:val="FFFFFF" w:themeColor="background1"/>
           <w:sz w:val="28"/>
           <w:szCs w:val="28"/>
         </w:rPr>
       </w:pPr>
+      <w:bookmarkStart w:id="11" w:name="_Toc364863379"/>
       <w:r>
         <w:br w:type="page"/>
       </w:r>
@@ -5994,7 +6666,6 @@
       <w:pPr>
         <w:pStyle w:val="Heading1"/>
       </w:pPr>
-      <w:bookmarkStart w:id="12" w:name="_Toc364863379"/>
       <w:r>
         <w:lastRenderedPageBreak/>
         <w:t>3</w:t>
@@ -6002,7 +6673,7 @@
       <w:r>
         <w:t xml:space="preserve"> PCL</w:t>
       </w:r>
-      <w:bookmarkEnd w:id="12"/>
+      <w:bookmarkEnd w:id="11"/>
     </w:p>
     <w:p>
       <w:r>
@@ -6036,7 +6707,7 @@
                     </pic:cNvPicPr>
                   </pic:nvPicPr>
                   <pic:blipFill>
-                    <a:blip r:embed="rId28" cstate="print"/>
+                    <a:blip r:embed="rId27" cstate="print"/>
                     <a:srcRect/>
                     <a:stretch>
                       <a:fillRect/>
@@ -6087,7 +6758,7 @@
       <w:pPr>
         <w:pStyle w:val="Heading2"/>
       </w:pPr>
-      <w:bookmarkStart w:id="13" w:name="_Toc364863380"/>
+      <w:bookmarkStart w:id="12" w:name="_Toc364863380"/>
       <w:r>
         <w:rPr>
           <w:noProof/>
@@ -6127,7 +6798,7 @@
                     </pic:cNvPicPr>
                   </pic:nvPicPr>
                   <pic:blipFill>
-                    <a:blip r:embed="rId29" cstate="print"/>
+                    <a:blip r:embed="rId28" cstate="print"/>
                     <a:srcRect/>
                     <a:stretch>
                       <a:fillRect/>
@@ -6161,19 +6832,11 @@
       <w:r>
         <w:t xml:space="preserve"> Package</w:t>
       </w:r>
-      <w:bookmarkEnd w:id="13"/>
-    </w:p>
-    <w:p>
-      <w:r>
-        <w:t xml:space="preserve">The references folder contains all the libraries that the PCL code is dependent on. As you can see in the structure below, the MCCM Cross Platform is used mainly for the ability to perform the Web Services JSON Requests, and the </w:t>
-      </w:r>
-      <w:proofErr w:type="spellStart"/>
-      <w:r>
-        <w:t>Newtonsoft</w:t>
-      </w:r>
-      <w:proofErr w:type="spellEnd"/>
-      <w:r>
-        <w:t xml:space="preserve"> is used to easily parse the JSON into objects.</w:t>
+      <w:bookmarkEnd w:id="12"/>
+    </w:p>
+    <w:p>
+      <w:r>
+        <w:t>The references folder contains all the libraries that the PCL code is dependent on. As you can see in the structure below, the MCCM Cross Platform is used mainly for the ability to perform the Web Services JSON Requests, and the Newtonsoft is used to easily parse the JSON into objects.</w:t>
       </w:r>
     </w:p>
     <w:p>
@@ -6196,7 +6859,7 @@
       <w:pPr>
         <w:pStyle w:val="Heading2"/>
       </w:pPr>
-      <w:bookmarkStart w:id="14" w:name="_Toc364863381"/>
+      <w:bookmarkStart w:id="13" w:name="_Toc364863381"/>
       <w:r>
         <w:rPr>
           <w:noProof/>
@@ -6229,7 +6892,7 @@
                     </pic:cNvPicPr>
                   </pic:nvPicPr>
                   <pic:blipFill>
-                    <a:blip r:embed="rId30" cstate="print"/>
+                    <a:blip r:embed="rId29" cstate="print"/>
                     <a:srcRect r="49025"/>
                     <a:stretch>
                       <a:fillRect/>
@@ -6263,7 +6926,7 @@
       <w:r>
         <w:t xml:space="preserve"> Package</w:t>
       </w:r>
-      <w:bookmarkEnd w:id="14"/>
+      <w:bookmarkEnd w:id="13"/>
     </w:p>
     <w:p>
       <w:r>
@@ -6278,14 +6941,14 @@
       <w:pPr>
         <w:pStyle w:val="Heading2"/>
       </w:pPr>
-      <w:bookmarkStart w:id="15" w:name="_Toc364863382"/>
+      <w:bookmarkStart w:id="14" w:name="_Toc364863382"/>
       <w:r>
         <w:t>3.3 Business Layer</w:t>
       </w:r>
       <w:r>
         <w:t xml:space="preserve"> Package</w:t>
       </w:r>
-      <w:bookmarkEnd w:id="15"/>
+      <w:bookmarkEnd w:id="14"/>
     </w:p>
     <w:p>
       <w:r>
@@ -6319,7 +6982,7 @@
                     </pic:cNvPicPr>
                   </pic:nvPicPr>
                   <pic:blipFill>
-                    <a:blip r:embed="rId31" cstate="print"/>
+                    <a:blip r:embed="rId30" cstate="print"/>
                     <a:srcRect/>
                     <a:stretch>
                       <a:fillRect/>
@@ -6417,21 +7080,7 @@
         <w:rPr>
           <w:i/>
         </w:rPr>
-        <w:t xml:space="preserve">Common </w:t>
-      </w:r>
-      <w:proofErr w:type="spellStart"/>
-      <w:r>
-        <w:rPr>
-          <w:i/>
-        </w:rPr>
-        <w:t>Utils</w:t>
-      </w:r>
-      <w:proofErr w:type="spellEnd"/>
-      <w:r>
-        <w:rPr>
-          <w:i/>
-        </w:rPr>
-        <w:t>:</w:t>
+        <w:t>Common Utils:</w:t>
       </w:r>
       <w:r>
         <w:t xml:space="preserve"> Contains very miscellaneous functions that were used. Simply a code reuse of most common functions.</w:t>
@@ -6472,7 +7121,7 @@
       <w:pPr>
         <w:pStyle w:val="Heading2"/>
       </w:pPr>
-      <w:bookmarkStart w:id="16" w:name="_Toc364863383"/>
+      <w:bookmarkStart w:id="15" w:name="_Toc364863383"/>
       <w:r>
         <w:lastRenderedPageBreak/>
         <w:t>3.4 Models</w:t>
@@ -6480,7 +7129,7 @@
       <w:r>
         <w:t xml:space="preserve"> Package</w:t>
       </w:r>
-      <w:bookmarkEnd w:id="16"/>
+      <w:bookmarkEnd w:id="15"/>
     </w:p>
     <w:p>
       <w:r>
@@ -6514,7 +7163,7 @@
                     </pic:cNvPicPr>
                   </pic:nvPicPr>
                   <pic:blipFill>
-                    <a:blip r:embed="rId32" cstate="print"/>
+                    <a:blip r:embed="rId31" cstate="print"/>
                     <a:srcRect/>
                     <a:stretch>
                       <a:fillRect/>
@@ -6547,7 +7196,7 @@
       <w:pPr>
         <w:pStyle w:val="Heading2"/>
       </w:pPr>
-      <w:bookmarkStart w:id="17" w:name="_Toc364863384"/>
+      <w:bookmarkStart w:id="16" w:name="_Toc364863384"/>
       <w:r>
         <w:lastRenderedPageBreak/>
         <w:t>3.5 Service Access Lay</w:t>
@@ -6558,7 +7207,7 @@
       <w:r>
         <w:t xml:space="preserve"> Package</w:t>
       </w:r>
-      <w:bookmarkEnd w:id="17"/>
+      <w:bookmarkEnd w:id="16"/>
     </w:p>
     <w:p>
       <w:r>
@@ -6603,7 +7252,7 @@
                     </pic:cNvPicPr>
                   </pic:nvPicPr>
                   <pic:blipFill>
-                    <a:blip r:embed="rId33" cstate="print"/>
+                    <a:blip r:embed="rId32" cstate="print"/>
                     <a:srcRect/>
                     <a:stretch>
                       <a:fillRect/>
@@ -6636,12 +7285,12 @@
       <w:pPr>
         <w:pStyle w:val="Heading2"/>
       </w:pPr>
-      <w:bookmarkStart w:id="18" w:name="_Toc364863385"/>
+      <w:bookmarkStart w:id="17" w:name="_Toc364863385"/>
       <w:r>
         <w:lastRenderedPageBreak/>
         <w:t>3.6 View Models</w:t>
       </w:r>
-      <w:bookmarkEnd w:id="18"/>
+      <w:bookmarkEnd w:id="17"/>
     </w:p>
     <w:p>
       <w:r>
@@ -6675,7 +7324,7 @@
                     </pic:cNvPicPr>
                   </pic:nvPicPr>
                   <pic:blipFill>
-                    <a:blip r:embed="rId34" cstate="print"/>
+                    <a:blip r:embed="rId33" cstate="print"/>
                     <a:srcRect/>
                     <a:stretch>
                       <a:fillRect/>
@@ -6712,7 +7361,7 @@
       <w:pPr>
         <w:pStyle w:val="Heading1"/>
       </w:pPr>
-      <w:bookmarkStart w:id="19" w:name="_Toc364863386"/>
+      <w:bookmarkStart w:id="18" w:name="_Toc364863386"/>
       <w:r>
         <w:rPr>
           <w:noProof/>
@@ -6744,7 +7393,7 @@
                     </pic:cNvPicPr>
                   </pic:nvPicPr>
                   <pic:blipFill>
-                    <a:blip r:embed="rId35" cstate="print"/>
+                    <a:blip r:embed="rId34" cstate="print"/>
                     <a:srcRect r="42861"/>
                     <a:stretch>
                       <a:fillRect/>
@@ -6778,7 +7427,7 @@
       <w:r>
         <w:t xml:space="preserve"> Windows Phone</w:t>
       </w:r>
-      <w:bookmarkEnd w:id="19"/>
+      <w:bookmarkEnd w:id="18"/>
     </w:p>
     <w:p>
       <w:r>
@@ -6793,7 +7442,7 @@
       <w:pPr>
         <w:pStyle w:val="Heading2"/>
       </w:pPr>
-      <w:bookmarkStart w:id="20" w:name="_Toc364863387"/>
+      <w:bookmarkStart w:id="19" w:name="_Toc364863387"/>
       <w:r>
         <w:rPr>
           <w:noProof/>
@@ -6825,7 +7474,7 @@
                     </pic:cNvPicPr>
                   </pic:nvPicPr>
                   <pic:blipFill>
-                    <a:blip r:embed="rId36" cstate="print"/>
+                    <a:blip r:embed="rId35" cstate="print"/>
                     <a:srcRect/>
                     <a:stretch>
                       <a:fillRect/>
@@ -6862,7 +7511,7 @@
       <w:r>
         <w:t>4.1 Properties Folder</w:t>
       </w:r>
-      <w:bookmarkEnd w:id="20"/>
+      <w:bookmarkEnd w:id="19"/>
     </w:p>
     <w:p>
       <w:r>
@@ -6896,7 +7545,7 @@
                     </pic:cNvPicPr>
                   </pic:nvPicPr>
                   <pic:blipFill>
-                    <a:blip r:embed="rId37" cstate="print"/>
+                    <a:blip r:embed="rId36" cstate="print"/>
                     <a:srcRect r="22133"/>
                     <a:stretch>
                       <a:fillRect/>
@@ -6941,11 +7590,11 @@
       <w:pPr>
         <w:pStyle w:val="Heading2"/>
       </w:pPr>
-      <w:bookmarkStart w:id="21" w:name="_Toc364863388"/>
+      <w:bookmarkStart w:id="20" w:name="_Toc364863388"/>
       <w:r>
         <w:t>4.2 References Folder</w:t>
       </w:r>
-      <w:bookmarkEnd w:id="21"/>
+      <w:bookmarkEnd w:id="20"/>
     </w:p>
     <w:p>
       <w:r>
@@ -6961,7 +7610,7 @@
       <w:pPr>
         <w:pStyle w:val="Heading2"/>
       </w:pPr>
-      <w:bookmarkStart w:id="22" w:name="_Toc364863389"/>
+      <w:bookmarkStart w:id="21" w:name="_Toc364863389"/>
       <w:r>
         <w:rPr>
           <w:noProof/>
@@ -6994,7 +7643,7 @@
                     </pic:cNvPicPr>
                   </pic:nvPicPr>
                   <pic:blipFill>
-                    <a:blip r:embed="rId38" cstate="print"/>
+                    <a:blip r:embed="rId37" cstate="print"/>
                     <a:srcRect l="3186" r="12180"/>
                     <a:stretch>
                       <a:fillRect/>
@@ -7025,7 +7674,7 @@
       <w:r>
         <w:t>4.3 Panorama Model Package</w:t>
       </w:r>
-      <w:bookmarkEnd w:id="22"/>
+      <w:bookmarkEnd w:id="21"/>
     </w:p>
     <w:p>
       <w:r>
@@ -7070,7 +7719,7 @@
                     </pic:cNvPicPr>
                   </pic:nvPicPr>
                   <pic:blipFill>
-                    <a:blip r:embed="rId37" cstate="print"/>
+                    <a:blip r:embed="rId36" cstate="print"/>
                     <a:srcRect l="4481" r="24265"/>
                     <a:stretch>
                       <a:fillRect/>
@@ -7104,7 +7753,7 @@
       <w:pPr>
         <w:pStyle w:val="Heading2"/>
       </w:pPr>
-      <w:bookmarkStart w:id="23" w:name="_Toc364863390"/>
+      <w:bookmarkStart w:id="22" w:name="_Toc364863390"/>
       <w:r>
         <w:t>4.</w:t>
       </w:r>
@@ -7114,28 +7763,28 @@
       <w:r>
         <w:t xml:space="preserve"> Resources Folder</w:t>
       </w:r>
+      <w:bookmarkEnd w:id="22"/>
+    </w:p>
+    <w:p>
+      <w:r>
+        <w:t>The resources folder contains all of the extra files that the phone will need. Specifically this contains images that are displayed to the user.</w:t>
+      </w:r>
+    </w:p>
+    <w:p/>
+    <w:p>
+      <w:pPr>
+        <w:pStyle w:val="Heading2"/>
+      </w:pPr>
+    </w:p>
+    <w:p>
+      <w:pPr>
+        <w:pStyle w:val="Heading2"/>
+      </w:pPr>
+      <w:bookmarkStart w:id="23" w:name="_Toc364863391"/>
+      <w:r>
+        <w:t>4.5 Pages</w:t>
+      </w:r>
       <w:bookmarkEnd w:id="23"/>
-    </w:p>
-    <w:p>
-      <w:r>
-        <w:t>The resources folder contains all of the extra files that the phone will need. Specifically this contains images that are displayed to the user.</w:t>
-      </w:r>
-    </w:p>
-    <w:p/>
-    <w:p>
-      <w:pPr>
-        <w:pStyle w:val="Heading2"/>
-      </w:pPr>
-    </w:p>
-    <w:p>
-      <w:pPr>
-        <w:pStyle w:val="Heading2"/>
-      </w:pPr>
-      <w:bookmarkStart w:id="24" w:name="_Toc364863391"/>
-      <w:r>
-        <w:t>4.5 Pages</w:t>
-      </w:r>
-      <w:bookmarkEnd w:id="24"/>
     </w:p>
     <w:p>
       <w:r>
@@ -7169,7 +7818,7 @@
                     </pic:cNvPicPr>
                   </pic:nvPicPr>
                   <pic:blipFill>
-                    <a:blip r:embed="rId39" cstate="print"/>
+                    <a:blip r:embed="rId38" cstate="print"/>
                     <a:srcRect r="33009"/>
                     <a:stretch>
                       <a:fillRect/>
@@ -7201,15 +7850,13 @@
         <w:t xml:space="preserve">These are the XAML </w:t>
       </w:r>
       <w:r>
-        <w:t xml:space="preserve">pages are essentially an empty wrapper that is referenced to a backend .net instance. That instance is what creates programmatically a panorama view or single page view. It then calls the views from the Panorama Model package fill </w:t>
-      </w:r>
-      <w:proofErr w:type="gramStart"/>
-      <w:r>
-        <w:t>the contain</w:t>
-      </w:r>
-      <w:proofErr w:type="gramEnd"/>
-      <w:r>
-        <w:t xml:space="preserve"> with dynamic content. The content is the actual implementation of the view models.</w:t>
+        <w:t>pages are essentially an empty wrapper that is referenced to a backend .net instance. That instance is what creates programmatically a panorama view or single page view. It then calls the views from the Panorama Model package</w:t>
+      </w:r>
+      <w:r>
+        <w:t xml:space="preserve"> to </w:t>
+      </w:r>
+      <w:r>
+        <w:t xml:space="preserve"> fill with dynamic content. The content is the actual implementation of the view models.</w:t>
       </w:r>
     </w:p>
     <w:p>
@@ -7232,7 +7879,7 @@
       <w:pPr>
         <w:pStyle w:val="Heading1"/>
       </w:pPr>
-      <w:bookmarkStart w:id="25" w:name="_Toc364863392"/>
+      <w:bookmarkStart w:id="24" w:name="_Toc364863392"/>
       <w:r>
         <w:rPr>
           <w:noProof/>
@@ -7265,7 +7912,7 @@
                     </pic:cNvPicPr>
                   </pic:nvPicPr>
                   <pic:blipFill rotWithShape="1">
-                    <a:blip r:embed="rId40" cstate="print">
+                    <a:blip r:embed="rId39" cstate="print">
                       <a:extLst>
                         <a:ext uri="{28A0092B-C50C-407E-A947-70E740481C1C}">
                           <a14:useLocalDpi xmlns:a14="http://schemas.microsoft.com/office/drawing/2010/main" val="0"/>
@@ -7311,30 +7958,30 @@
       <w:r>
         <w:t xml:space="preserve"> Android</w:t>
       </w:r>
+      <w:bookmarkEnd w:id="24"/>
+    </w:p>
+    <w:p>
+      <w:r>
+        <w:t xml:space="preserve">The android files system also follows a very standard structure. </w:t>
+      </w:r>
+      <w:r>
+        <w:t>This file structure also follows the MVVM Cross suggested structure.</w:t>
+      </w:r>
+    </w:p>
+    <w:p>
+      <w:pPr>
+        <w:pStyle w:val="Heading2"/>
+      </w:pPr>
+    </w:p>
+    <w:p>
+      <w:pPr>
+        <w:pStyle w:val="Heading2"/>
+      </w:pPr>
+      <w:bookmarkStart w:id="25" w:name="_Toc364863393"/>
+      <w:r>
+        <w:t>5.1 Properties</w:t>
+      </w:r>
       <w:bookmarkEnd w:id="25"/>
-    </w:p>
-    <w:p>
-      <w:r>
-        <w:t xml:space="preserve">The android files system also follows a very standard structure. </w:t>
-      </w:r>
-      <w:r>
-        <w:t>This file structure also follows the MVVM Cross suggested structure.</w:t>
-      </w:r>
-    </w:p>
-    <w:p>
-      <w:pPr>
-        <w:pStyle w:val="Heading2"/>
-      </w:pPr>
-    </w:p>
-    <w:p>
-      <w:pPr>
-        <w:pStyle w:val="Heading2"/>
-      </w:pPr>
-      <w:bookmarkStart w:id="26" w:name="_Toc364863393"/>
-      <w:r>
-        <w:t>5.1 Properties</w:t>
-      </w:r>
-      <w:bookmarkEnd w:id="26"/>
     </w:p>
     <w:p>
       <w:r>
@@ -7398,7 +8045,7 @@
                     </pic:cNvPicPr>
                   </pic:nvPicPr>
                   <pic:blipFill rotWithShape="1">
-                    <a:blip r:embed="rId41" cstate="print">
+                    <a:blip r:embed="rId40" cstate="print">
                       <a:extLst>
                         <a:ext uri="{28A0092B-C50C-407E-A947-70E740481C1C}">
                           <a14:useLocalDpi xmlns:a14="http://schemas.microsoft.com/office/drawing/2010/main" val="0"/>
@@ -7485,11 +8132,11 @@
       <w:pPr>
         <w:pStyle w:val="Heading2"/>
       </w:pPr>
-      <w:bookmarkStart w:id="27" w:name="_Toc364863394"/>
+      <w:bookmarkStart w:id="26" w:name="_Toc364863394"/>
       <w:r>
         <w:t>5.2 References</w:t>
       </w:r>
-      <w:bookmarkEnd w:id="27"/>
+      <w:bookmarkEnd w:id="26"/>
     </w:p>
     <w:p>
       <w:r>
@@ -7531,7 +8178,7 @@
                     </pic:cNvPicPr>
                   </pic:nvPicPr>
                   <pic:blipFill rotWithShape="1">
-                    <a:blip r:embed="rId42" cstate="print">
+                    <a:blip r:embed="rId41" cstate="print">
                       <a:extLst>
                         <a:ext uri="{28A0092B-C50C-407E-A947-70E740481C1C}">
                           <a14:useLocalDpi xmlns:a14="http://schemas.microsoft.com/office/drawing/2010/main" val="0"/>
@@ -7584,15 +8231,7 @@
         </w:numPr>
       </w:pPr>
       <w:r>
-        <w:t>Android OS Libraries (</w:t>
-      </w:r>
-      <w:proofErr w:type="spellStart"/>
-      <w:r>
-        <w:t>Mono.Android</w:t>
-      </w:r>
-      <w:proofErr w:type="spellEnd"/>
-      <w:r>
-        <w:t>)</w:t>
+        <w:t>Android OS Libraries (Mono.Android)</w:t>
       </w:r>
     </w:p>
     <w:p>
@@ -7629,7 +8268,7 @@
       <w:pPr>
         <w:pStyle w:val="Heading2"/>
       </w:pPr>
-      <w:bookmarkStart w:id="28" w:name="_Toc364863395"/>
+      <w:bookmarkStart w:id="27" w:name="_Toc364863395"/>
       <w:r>
         <w:rPr>
           <w:noProof/>
@@ -7662,7 +8301,7 @@
                     </pic:cNvPicPr>
                   </pic:nvPicPr>
                   <pic:blipFill rotWithShape="1">
-                    <a:blip r:embed="rId43" cstate="print">
+                    <a:blip r:embed="rId42" cstate="print">
                       <a:extLst>
                         <a:ext uri="{28A0092B-C50C-407E-A947-70E740481C1C}">
                           <a14:useLocalDpi xmlns:a14="http://schemas.microsoft.com/office/drawing/2010/main" val="0"/>
@@ -7708,7 +8347,7 @@
       <w:r>
         <w:t>Package</w:t>
       </w:r>
-      <w:bookmarkEnd w:id="28"/>
+      <w:bookmarkEnd w:id="27"/>
     </w:p>
     <w:p>
       <w:r>
@@ -7726,7 +8365,7 @@
       <w:pPr>
         <w:pStyle w:val="Heading2"/>
       </w:pPr>
-      <w:bookmarkStart w:id="29" w:name="_Toc364863396"/>
+      <w:bookmarkStart w:id="28" w:name="_Toc364863396"/>
       <w:r>
         <w:rPr>
           <w:noProof/>
@@ -7758,7 +8397,7 @@
                     </pic:cNvPicPr>
                   </pic:nvPicPr>
                   <pic:blipFill>
-                    <a:blip r:embed="rId44" cstate="print">
+                    <a:blip r:embed="rId43" cstate="print">
                       <a:extLst>
                         <a:ext uri="{28A0092B-C50C-407E-A947-70E740481C1C}">
                           <a14:useLocalDpi xmlns:a14="http://schemas.microsoft.com/office/drawing/2010/main" val="0"/>
@@ -7804,36 +8443,36 @@
       <w:r>
         <w:t xml:space="preserve"> Package</w:t>
       </w:r>
+      <w:bookmarkEnd w:id="28"/>
+    </w:p>
+    <w:p>
+      <w:r>
+        <w:t>The resources folder contains a simple file system. These files include Pictures, logos and graphics that are displayed out to the user. It may also contain text files and lists which are used as static text to be display to the user, and create menu systems.</w:t>
+      </w:r>
+    </w:p>
+    <w:p>
+      <w:pPr>
+        <w:pStyle w:val="Heading2"/>
+      </w:pPr>
+    </w:p>
+    <w:p>
+      <w:pPr>
+        <w:pStyle w:val="Heading2"/>
+      </w:pPr>
+      <w:bookmarkStart w:id="29" w:name="_Toc364863397"/>
+      <w:r>
+        <w:t>5.</w:t>
+      </w:r>
+      <w:r>
+        <w:t xml:space="preserve">5 </w:t>
+      </w:r>
+      <w:r>
+        <w:t>UI Models</w:t>
+      </w:r>
+      <w:r>
+        <w:t xml:space="preserve"> Package</w:t>
+      </w:r>
       <w:bookmarkEnd w:id="29"/>
-    </w:p>
-    <w:p>
-      <w:r>
-        <w:t>The resources folder contains a simple file system. These files include Pictures, logos and graphics that are displayed out to the user. It may also contain text files and lists which are used as static text to be display to the user, and create menu systems.</w:t>
-      </w:r>
-    </w:p>
-    <w:p>
-      <w:pPr>
-        <w:pStyle w:val="Heading2"/>
-      </w:pPr>
-    </w:p>
-    <w:p>
-      <w:pPr>
-        <w:pStyle w:val="Heading2"/>
-      </w:pPr>
-      <w:bookmarkStart w:id="30" w:name="_Toc364863397"/>
-      <w:r>
-        <w:t>5.</w:t>
-      </w:r>
-      <w:r>
-        <w:t xml:space="preserve">5 </w:t>
-      </w:r>
-      <w:r>
-        <w:t>UI Models</w:t>
-      </w:r>
-      <w:r>
-        <w:t xml:space="preserve"> Package</w:t>
-      </w:r>
-      <w:bookmarkEnd w:id="30"/>
     </w:p>
     <w:p>
       <w:r>
@@ -7867,7 +8506,7 @@
                     </pic:cNvPicPr>
                   </pic:nvPicPr>
                   <pic:blipFill>
-                    <a:blip r:embed="rId45" cstate="print">
+                    <a:blip r:embed="rId44" cstate="print">
                       <a:extLst>
                         <a:ext uri="{28A0092B-C50C-407E-A947-70E740481C1C}">
                           <a14:useLocalDpi xmlns:a14="http://schemas.microsoft.com/office/drawing/2010/main" val="0"/>
@@ -7926,7 +8565,7 @@
       <w:pPr>
         <w:pStyle w:val="Heading2"/>
       </w:pPr>
-      <w:bookmarkStart w:id="31" w:name="_Toc364863398"/>
+      <w:bookmarkStart w:id="30" w:name="_Toc364863398"/>
       <w:r>
         <w:lastRenderedPageBreak/>
         <w:t>5.</w:t>
@@ -7937,15 +8576,7 @@
       <w:r>
         <w:t xml:space="preserve"> Pages</w:t>
       </w:r>
-      <w:bookmarkEnd w:id="31"/>
-    </w:p>
-    <w:p>
-      <w:r>
-        <w:rPr>
-          <w:highlight w:val="yellow"/>
-        </w:rPr>
-        <w:t>@TODO</w:t>
-      </w:r>
+      <w:bookmarkEnd w:id="30"/>
     </w:p>
     <w:p>
       <w:r>
@@ -7954,9 +8585,17 @@
           <w:lang w:eastAsia="en-US"/>
         </w:rPr>
         <w:drawing>
-          <wp:inline distT="0" distB="0" distL="0" distR="0" wp14:anchorId="1D2C3D9B" wp14:editId="45442818">
+          <wp:anchor distT="0" distB="0" distL="114300" distR="114300" simplePos="0" relativeHeight="251705344" behindDoc="0" locked="0" layoutInCell="1" allowOverlap="1" wp14:anchorId="48DF76EE" wp14:editId="3FE25A5C">
+            <wp:simplePos x="0" y="0"/>
+            <wp:positionH relativeFrom="column">
+              <wp:posOffset>2432050</wp:posOffset>
+            </wp:positionH>
+            <wp:positionV relativeFrom="paragraph">
+              <wp:posOffset>342900</wp:posOffset>
+            </wp:positionV>
             <wp:extent cx="3622040" cy="1187450"/>
-            <wp:effectExtent l="19050" t="0" r="0" b="0"/>
+            <wp:effectExtent l="0" t="0" r="0" b="0"/>
+            <wp:wrapSquare wrapText="bothSides"/>
             <wp:docPr id="53" name="Picture 38" descr="C:\Users\Ernie\Desktop\DeveloperGuideScreenshots\SolutionExplorer_Android_11.PNG"/>
             <wp:cNvGraphicFramePr>
               <a:graphicFrameLocks xmlns:a="http://schemas.openxmlformats.org/drawingml/2006/main" noChangeAspect="1"/>
@@ -7971,7 +8610,13 @@
                     </pic:cNvPicPr>
                   </pic:nvPicPr>
                   <pic:blipFill>
-                    <a:blip r:embed="rId46" cstate="print"/>
+                    <a:blip r:embed="rId45" cstate="print">
+                      <a:extLst>
+                        <a:ext uri="{28A0092B-C50C-407E-A947-70E740481C1C}">
+                          <a14:useLocalDpi xmlns:a14="http://schemas.microsoft.com/office/drawing/2010/main" val="0"/>
+                        </a:ext>
+                      </a:extLst>
+                    </a:blip>
                     <a:srcRect/>
                     <a:stretch>
                       <a:fillRect/>
@@ -7996,9 +8641,28 @@
                 </pic:pic>
               </a:graphicData>
             </a:graphic>
-          </wp:inline>
+            <wp14:sizeRelH relativeFrom="page">
+              <wp14:pctWidth>0</wp14:pctWidth>
+            </wp14:sizeRelH>
+            <wp14:sizeRelV relativeFrom="page">
+              <wp14:pctHeight>0</wp14:pctHeight>
+            </wp14:sizeRelV>
+          </wp:anchor>
         </w:drawing>
       </w:r>
+      <w:r>
+        <w:t>The main Android pages as you can see are located in the root view of the application. These pages are actually containers to hold the actual content, (the Fragments.) The pages are used when linking between pages. When a page is loaded, the onLoad function programmatically adds all the fragments i</w:t>
+      </w:r>
+      <w:r>
+        <w:t>nto the main view.</w:t>
+      </w:r>
+    </w:p>
+    <w:p>
+      <w:pPr>
+        <w:jc w:val="center"/>
+      </w:pPr>
+      <w:bookmarkStart w:id="31" w:name="_GoBack"/>
+      <w:bookmarkEnd w:id="31"/>
     </w:p>
     <w:p/>
     <w:p>
@@ -8054,7 +8718,7 @@
                     </pic:cNvPicPr>
                   </pic:nvPicPr>
                   <pic:blipFill rotWithShape="1">
-                    <a:blip r:embed="rId47" cstate="print">
+                    <a:blip r:embed="rId46" cstate="print">
                       <a:extLst>
                         <a:ext uri="{28A0092B-C50C-407E-A947-70E740481C1C}">
                           <a14:useLocalDpi xmlns:a14="http://schemas.microsoft.com/office/drawing/2010/main" val="0"/>
@@ -8104,15 +8768,7 @@
     </w:p>
     <w:p>
       <w:r>
-        <w:t xml:space="preserve">This System contains the code base which creates the Web Admin CMS application. This application is used to manage all the data in the database. Since this is a typical .Net Web Application, it follows a very similar file structure utilizing folders such as </w:t>
-      </w:r>
-      <w:proofErr w:type="spellStart"/>
-      <w:r>
-        <w:t>App_Code</w:t>
-      </w:r>
-      <w:proofErr w:type="spellEnd"/>
-      <w:r>
-        <w:t>. The structure also contains standard website organization such as a Styles and Scripts folder.</w:t>
+        <w:t>This System contains the code base which creates the Web Admin CMS application. This application is used to manage all the data in the database. Since this is a typical .Net Web Application, it follows a very similar file structure utilizing folders such as App_Code. The structure also contains standard website organization such as a Styles and Scripts folder.</w:t>
       </w:r>
     </w:p>
     <w:p/>
@@ -8150,7 +8806,7 @@
                     </pic:cNvPicPr>
                   </pic:nvPicPr>
                   <pic:blipFill rotWithShape="1">
-                    <a:blip r:embed="rId48" cstate="print">
+                    <a:blip r:embed="rId47" cstate="print">
                       <a:extLst>
                         <a:ext uri="{28A0092B-C50C-407E-A947-70E740481C1C}">
                           <a14:useLocalDpi xmlns:a14="http://schemas.microsoft.com/office/drawing/2010/main" val="0"/>
@@ -8203,23 +8859,7 @@
     </w:p>
     <w:p>
       <w:r>
-        <w:t xml:space="preserve">The </w:t>
-      </w:r>
-      <w:proofErr w:type="spellStart"/>
-      <w:r>
-        <w:t>App_Code</w:t>
-      </w:r>
-      <w:proofErr w:type="spellEnd"/>
-      <w:r>
-        <w:t xml:space="preserve"> package contains all the C# static classes which contain logic that is utilized by the </w:t>
-      </w:r>
-      <w:proofErr w:type="spellStart"/>
-      <w:r>
-        <w:t>code_behind</w:t>
-      </w:r>
-      <w:proofErr w:type="spellEnd"/>
-      <w:r>
-        <w:t xml:space="preserve"> files. These Implantations are broken down by the models and contain the logic for restful services. They also include logic to generate the breadcrumbs for their given page.</w:t>
+        <w:t>The App_Code package contains all the C# static classes which contain logic that is utilized by the code_behind files. These Implantations are broken down by the models and contain the logic for restful services. They also include logic to generate the breadcrumbs for their given page.</w:t>
       </w:r>
     </w:p>
     <w:p/>
@@ -8276,7 +8916,7 @@
                     </pic:cNvPicPr>
                   </pic:nvPicPr>
                   <pic:blipFill>
-                    <a:blip r:embed="rId49" cstate="print">
+                    <a:blip r:embed="rId48" cstate="print">
                       <a:extLst>
                         <a:ext uri="{28A0092B-C50C-407E-A947-70E740481C1C}">
                           <a14:useLocalDpi xmlns:a14="http://schemas.microsoft.com/office/drawing/2010/main" val="0"/>
@@ -8323,15 +8963,7 @@
     </w:p>
     <w:p>
       <w:r>
-        <w:t xml:space="preserve">The bin folder contains all the jars and </w:t>
-      </w:r>
-      <w:proofErr w:type="spellStart"/>
-      <w:r>
-        <w:t>dll</w:t>
-      </w:r>
-      <w:proofErr w:type="spellEnd"/>
-      <w:r>
-        <w:t xml:space="preserve"> files which are the libraries that are used in the application. Some of these dependencies include .Net Controls.</w:t>
+        <w:t>The bin folder contains all the jars and dll files which are the libraries that are used in the application. Some of these dependencies include .Net Controls.</w:t>
       </w:r>
     </w:p>
     <w:p>
@@ -8376,7 +9008,7 @@
                     </pic:cNvPicPr>
                   </pic:nvPicPr>
                   <pic:blipFill rotWithShape="1">
-                    <a:blip r:embed="rId50" cstate="print">
+                    <a:blip r:embed="rId49" cstate="print">
                       <a:extLst>
                         <a:ext uri="{28A0092B-C50C-407E-A947-70E740481C1C}">
                           <a14:useLocalDpi xmlns:a14="http://schemas.microsoft.com/office/drawing/2010/main" val="0"/>
@@ -8441,15 +9073,13 @@
         <w:t>the banner</w:t>
       </w:r>
       <w:r>
-        <w:t xml:space="preserve"> and breadcrumbs. The Header contains the logic and includes for </w:t>
-      </w:r>
-      <w:proofErr w:type="spellStart"/>
-      <w:r>
-        <w:t>al</w:t>
-      </w:r>
-      <w:proofErr w:type="spellEnd"/>
-      <w:r>
-        <w:t xml:space="preserve"> the pages. This package </w:t>
+        <w:t xml:space="preserve"> and breadcrumbs. The Header contains the logic and includes for a</w:t>
+      </w:r>
+      <w:r>
+        <w:t>l</w:t>
+      </w:r>
+      <w:r>
+        <w:t xml:space="preserve">l the pages. This package </w:t>
       </w:r>
       <w:r>
         <w:t>demonstrates an emphasis of code reusability.</w:t>
@@ -8497,7 +9127,7 @@
                     </pic:cNvPicPr>
                   </pic:nvPicPr>
                   <pic:blipFill>
-                    <a:blip r:embed="rId51" cstate="print">
+                    <a:blip r:embed="rId50" cstate="print">
                       <a:extLst>
                         <a:ext uri="{28A0092B-C50C-407E-A947-70E740481C1C}">
                           <a14:useLocalDpi xmlns:a14="http://schemas.microsoft.com/office/drawing/2010/main" val="0"/>
@@ -8538,15 +9168,7 @@
         </w:drawing>
       </w:r>
       <w:r>
-        <w:t xml:space="preserve">The script folder contains all the JavaScript libraries that are used in the application. As you can see the only libraries that are used are </w:t>
-      </w:r>
-      <w:proofErr w:type="spellStart"/>
-      <w:r>
-        <w:t>jQuery</w:t>
-      </w:r>
-      <w:proofErr w:type="spellEnd"/>
-      <w:r>
-        <w:t xml:space="preserve"> libs. The custom-script.js contains custom written JavaScript for the Admin Site that is reused throughout the pages. An example of the code in here is the logic to collapse and expand the buttons on pages.</w:t>
+        <w:t>The script folder contains all the JavaScript libraries that are used in the application. As you can see the only libraries that are used are jQuery libs. The custom-script.js contains custom written JavaScript for the Admin Site that is reused throughout the pages. An example of the code in here is the logic to collapse and expand the buttons on pages.</w:t>
       </w:r>
     </w:p>
     <w:p>
@@ -8591,7 +9213,7 @@
                     </pic:cNvPicPr>
                   </pic:nvPicPr>
                   <pic:blipFill rotWithShape="1">
-                    <a:blip r:embed="rId52" cstate="print">
+                    <a:blip r:embed="rId51" cstate="print">
                       <a:extLst>
                         <a:ext uri="{28A0092B-C50C-407E-A947-70E740481C1C}">
                           <a14:useLocalDpi xmlns:a14="http://schemas.microsoft.com/office/drawing/2010/main" val="0"/>
@@ -8632,23 +9254,7 @@
         </w:drawing>
       </w:r>
       <w:r>
-        <w:t xml:space="preserve">The site files folder contains files that are used in the website. Types of files would include images, </w:t>
-      </w:r>
-      <w:proofErr w:type="spellStart"/>
-      <w:r>
-        <w:t>pdfs</w:t>
-      </w:r>
-      <w:proofErr w:type="spellEnd"/>
-      <w:r>
-        <w:t xml:space="preserve">, </w:t>
-      </w:r>
-      <w:proofErr w:type="spellStart"/>
-      <w:r>
-        <w:t>txts</w:t>
-      </w:r>
-      <w:proofErr w:type="spellEnd"/>
-      <w:r>
-        <w:t>, etc. As you can see, the application is pretty streamlined with only the banner graphic being the only image used in the website.</w:t>
+        <w:t>The site files folder contains files that are used in the website. Types of files would include images, pdfs, txts, etc. As you can see, the application is pretty streamlined with only the banner graphic being the only image used in the website.</w:t>
       </w:r>
     </w:p>
     <w:p>
@@ -8688,7 +9294,7 @@
                     </pic:cNvPicPr>
                   </pic:nvPicPr>
                   <pic:blipFill rotWithShape="1">
-                    <a:blip r:embed="rId53" cstate="print">
+                    <a:blip r:embed="rId52" cstate="print">
                       <a:extLst>
                         <a:ext uri="{28A0092B-C50C-407E-A947-70E740481C1C}">
                           <a14:useLocalDpi xmlns:a14="http://schemas.microsoft.com/office/drawing/2010/main" val="0"/>
@@ -8790,7 +9396,7 @@
                     </pic:cNvPicPr>
                   </pic:nvPicPr>
                   <pic:blipFill rotWithShape="1">
-                    <a:blip r:embed="rId54" cstate="print">
+                    <a:blip r:embed="rId53" cstate="print">
                       <a:extLst>
                         <a:ext uri="{28A0092B-C50C-407E-A947-70E740481C1C}">
                           <a14:useLocalDpi xmlns:a14="http://schemas.microsoft.com/office/drawing/2010/main" val="0"/>
@@ -8898,7 +9504,7 @@
                     </pic:cNvPicPr>
                   </pic:nvPicPr>
                   <pic:blipFill>
-                    <a:blip r:embed="rId55" cstate="print">
+                    <a:blip r:embed="rId54" cstate="print">
                       <a:extLst>
                         <a:ext uri="{28A0092B-C50C-407E-A947-70E740481C1C}">
                           <a14:useLocalDpi xmlns:a14="http://schemas.microsoft.com/office/drawing/2010/main" val="0"/>
@@ -8975,7 +9581,7 @@
                     </pic:cNvPicPr>
                   </pic:nvPicPr>
                   <pic:blipFill>
-                    <a:blip r:embed="rId56" cstate="print">
+                    <a:blip r:embed="rId55" cstate="print">
                       <a:extLst>
                         <a:ext uri="{28A0092B-C50C-407E-A947-70E740481C1C}">
                           <a14:useLocalDpi xmlns:a14="http://schemas.microsoft.com/office/drawing/2010/main" val="0"/>
@@ -9019,28 +9625,18 @@
         <w:t>The web services</w:t>
       </w:r>
       <w:r>
-        <w:t xml:space="preserve"> are a Java Project that you will need </w:t>
-      </w:r>
-      <w:proofErr w:type="spellStart"/>
-      <w:r>
-        <w:t>Netbeans</w:t>
-      </w:r>
-      <w:proofErr w:type="spellEnd"/>
-      <w:r>
-        <w:t xml:space="preserve"> to manage. </w:t>
-      </w:r>
-    </w:p>
-    <w:p>
-      <w:r>
-        <w:t xml:space="preserve"> The structure for the web services are all primarily in the </w:t>
-      </w:r>
-      <w:proofErr w:type="spellStart"/>
-      <w:r>
-        <w:t>src</w:t>
-      </w:r>
-      <w:proofErr w:type="spellEnd"/>
-      <w:r>
-        <w:t xml:space="preserve"> folder. The source is broken down into packages of which will be discussed more in-depth next.</w:t>
+        <w:t xml:space="preserve"> are a Java</w:t>
+      </w:r>
+      <w:r>
+        <w:t xml:space="preserve"> Project that you will need NetB</w:t>
+      </w:r>
+      <w:r>
+        <w:t xml:space="preserve">eans to manage. </w:t>
+      </w:r>
+    </w:p>
+    <w:p>
+      <w:r>
+        <w:t xml:space="preserve"> The structure for the web services are all primarily in the src folder. The source is broken down into packages of which will be discussed more in-depth next.</w:t>
       </w:r>
     </w:p>
     <w:p>
@@ -9084,7 +9680,7 @@
                     </pic:cNvPicPr>
                   </pic:nvPicPr>
                   <pic:blipFill rotWithShape="1">
-                    <a:blip r:embed="rId57" cstate="print">
+                    <a:blip r:embed="rId56" cstate="print">
                       <a:extLst>
                         <a:ext uri="{28A0092B-C50C-407E-A947-70E740481C1C}">
                           <a14:useLocalDpi xmlns:a14="http://schemas.microsoft.com/office/drawing/2010/main" val="0"/>
@@ -9194,7 +9790,7 @@
                     </pic:cNvPicPr>
                   </pic:nvPicPr>
                   <pic:blipFill rotWithShape="1">
-                    <a:blip r:embed="rId58" cstate="print">
+                    <a:blip r:embed="rId57" cstate="print">
                       <a:extLst>
                         <a:ext uri="{28A0092B-C50C-407E-A947-70E740481C1C}">
                           <a14:useLocalDpi xmlns:a14="http://schemas.microsoft.com/office/drawing/2010/main" val="0"/>
@@ -9283,7 +9879,7 @@
                     </pic:cNvPicPr>
                   </pic:nvPicPr>
                   <pic:blipFill rotWithShape="1">
-                    <a:blip r:embed="rId59" cstate="print">
+                    <a:blip r:embed="rId58" cstate="print">
                       <a:extLst>
                         <a:ext uri="{28A0092B-C50C-407E-A947-70E740481C1C}">
                           <a14:useLocalDpi xmlns:a14="http://schemas.microsoft.com/office/drawing/2010/main" val="0"/>
@@ -9330,23 +9926,7 @@
     </w:p>
     <w:p>
       <w:r>
-        <w:t xml:space="preserve">The common package contains static methods that are used throughout the application. You can think of them as helper files. The </w:t>
-      </w:r>
-      <w:proofErr w:type="spellStart"/>
-      <w:r>
-        <w:t>AliasHelper</w:t>
-      </w:r>
-      <w:proofErr w:type="spellEnd"/>
-      <w:r>
-        <w:t xml:space="preserve"> contains all the logic to convert models to and from their alias model counterparts. The </w:t>
-      </w:r>
-      <w:proofErr w:type="spellStart"/>
-      <w:r>
-        <w:t>DBConnection</w:t>
-      </w:r>
-      <w:proofErr w:type="spellEnd"/>
-      <w:r>
-        <w:t xml:space="preserve"> is used with all the data access methods. It creates the connection to the database.</w:t>
+        <w:t>The common package contains static methods that are used throughout the application. You can think of them as helper files. The AliasHelper contains all the logic to convert models to and from their alias model counterparts. The DBConnection is used with all the data access methods. It creates the connection to the database.</w:t>
       </w:r>
     </w:p>
     <w:p>
@@ -9385,7 +9965,7 @@
                     </pic:cNvPicPr>
                   </pic:nvPicPr>
                   <pic:blipFill rotWithShape="1">
-                    <a:blip r:embed="rId60" cstate="print">
+                    <a:blip r:embed="rId59" cstate="print">
                       <a:extLst>
                         <a:ext uri="{28A0092B-C50C-407E-A947-70E740481C1C}">
                           <a14:useLocalDpi xmlns:a14="http://schemas.microsoft.com/office/drawing/2010/main" val="0"/>
@@ -9438,12 +10018,7 @@
         <w:t>Controller</w:t>
       </w:r>
       <w:r>
-        <w:t xml:space="preserve"> Packages contains classes that map</w:t>
-      </w:r>
-      <w:bookmarkStart w:id="45" w:name="_GoBack"/>
-      <w:bookmarkEnd w:id="45"/>
-      <w:r>
-        <w:t xml:space="preserve"> the </w:t>
+        <w:t xml:space="preserve"> Packages contains classes that map the </w:t>
       </w:r>
       <w:r>
         <w:t>web services</w:t>
@@ -9514,7 +10089,7 @@
                     </pic:cNvPicPr>
                   </pic:nvPicPr>
                   <pic:blipFill rotWithShape="1">
-                    <a:blip r:embed="rId61" cstate="print">
+                    <a:blip r:embed="rId60" cstate="print">
                       <a:extLst>
                         <a:ext uri="{28A0092B-C50C-407E-A947-70E740481C1C}">
                           <a14:useLocalDpi xmlns:a14="http://schemas.microsoft.com/office/drawing/2010/main" val="0"/>
@@ -9554,11 +10129,11 @@
           </wp:anchor>
         </w:drawing>
       </w:r>
-      <w:bookmarkStart w:id="46" w:name="_Toc364863412"/>
+      <w:bookmarkStart w:id="45" w:name="_Toc364863412"/>
       <w:r>
         <w:t>7.5 Models Package</w:t>
       </w:r>
-      <w:bookmarkEnd w:id="46"/>
+      <w:bookmarkEnd w:id="45"/>
     </w:p>
     <w:p>
       <w:r>
@@ -9605,7 +10180,7 @@
                     </pic:cNvPicPr>
                   </pic:nvPicPr>
                   <pic:blipFill rotWithShape="1">
-                    <a:blip r:embed="rId62" cstate="print">
+                    <a:blip r:embed="rId61" cstate="print">
                       <a:extLst>
                         <a:ext uri="{28A0092B-C50C-407E-A947-70E740481C1C}">
                           <a14:useLocalDpi xmlns:a14="http://schemas.microsoft.com/office/drawing/2010/main" val="0"/>
@@ -9655,11 +10230,11 @@
       <w:pPr>
         <w:pStyle w:val="Heading2"/>
       </w:pPr>
-      <w:bookmarkStart w:id="47" w:name="_Toc364863413"/>
+      <w:bookmarkStart w:id="46" w:name="_Toc364863413"/>
       <w:r>
         <w:t>7.6 Libraries</w:t>
       </w:r>
-      <w:bookmarkEnd w:id="47"/>
+      <w:bookmarkEnd w:id="46"/>
     </w:p>
     <w:p>
       <w:r>
@@ -9877,57 +10452,214 @@
     <w:r>
       <w:rPr>
         <w:noProof/>
-        <w:shd w:val="clear" w:color="auto" w:fill="FFFFFF"/>
-      </w:rPr>
-      <w:pict>
-        <v:shapetype id="_x0000_t202" coordsize="21600,21600" o:spt="202" path="m,l,21600r21600,l21600,xe">
-          <v:stroke joinstyle="miter"/>
-          <v:path gradientshapeok="t" o:connecttype="rect"/>
-        </v:shapetype>
-        <v:shape id="Text Box 56" o:spid="_x0000_s2056" type="#_x0000_t202" style="position:absolute;margin-left:1160.4pt;margin-top:0;width:118.8pt;height:31.15pt;z-index:251668480;visibility:visible;mso-position-horizontal:right;mso-position-horizontal-relative:margin;mso-position-vertical:top;mso-position-vertical-relative:bottom-margin-area;mso-width-relative:margin;mso-height-relative:margin" o:gfxdata="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" filled="f" stroked="f" strokeweight=".5pt">
-          <v:textbox style="mso-next-textbox:#Text Box 56;mso-fit-shape-to-text:t">
-            <w:txbxContent>
-              <w:p>
-                <w:pPr>
-                  <w:pStyle w:val="Footer"/>
-                  <w:spacing w:before="240"/>
-                </w:pPr>
-                <w:r>
-                  <w:fldChar w:fldCharType="begin"/>
-                </w:r>
-                <w:r>
-                  <w:instrText xml:space="preserve"> PAGE  \* Arabic  \* MERGEFORMAT </w:instrText>
-                </w:r>
-                <w:r>
-                  <w:fldChar w:fldCharType="separate"/>
-                </w:r>
-                <w:r>
-                  <w:rPr>
-                    <w:noProof/>
-                  </w:rPr>
-                  <w:t>24</w:t>
-                </w:r>
-                <w:r>
-                  <w:fldChar w:fldCharType="end"/>
-                </w:r>
-              </w:p>
-            </w:txbxContent>
-          </v:textbox>
-          <w10:wrap anchorx="margin" anchory="margin"/>
-        </v:shape>
-      </w:pict>
+        <w:lang w:eastAsia="en-US"/>
+      </w:rPr>
+      <mc:AlternateContent>
+        <mc:Choice Requires="wps">
+          <w:drawing>
+            <wp:anchor distT="0" distB="0" distL="114300" distR="114300" simplePos="0" relativeHeight="251668480" behindDoc="0" locked="0" layoutInCell="1" allowOverlap="1">
+              <wp:simplePos x="0" y="0"/>
+              <wp:positionH relativeFrom="margin">
+                <wp:align>right</wp:align>
+              </wp:positionH>
+              <wp:positionV relativeFrom="bottomMargin">
+                <wp:align>top</wp:align>
+              </wp:positionV>
+              <wp:extent cx="1508760" cy="643255"/>
+              <wp:effectExtent l="0" t="0" r="0" b="0"/>
+              <wp:wrapNone/>
+              <wp:docPr id="56" name="Text Box 56"/>
+              <wp:cNvGraphicFramePr>
+                <a:graphicFrameLocks xmlns:a="http://schemas.openxmlformats.org/drawingml/2006/main"/>
+              </wp:cNvGraphicFramePr>
+              <a:graphic xmlns:a="http://schemas.openxmlformats.org/drawingml/2006/main">
+                <a:graphicData uri="http://schemas.microsoft.com/office/word/2010/wordprocessingShape">
+                  <wps:wsp>
+                    <wps:cNvSpPr txBox="1">
+                      <a:spLocks/>
+                    </wps:cNvSpPr>
+                    <wps:spPr>
+                      <a:xfrm>
+                        <a:off x="0" y="0"/>
+                        <a:ext cx="1508760" cy="643255"/>
+                      </a:xfrm>
+                      <a:prstGeom prst="rect">
+                        <a:avLst/>
+                      </a:prstGeom>
+                      <a:noFill/>
+                      <a:ln w="6350">
+                        <a:noFill/>
+                      </a:ln>
+                      <a:effectLst/>
+                    </wps:spPr>
+                    <wps:txbx>
+                      <w:txbxContent>
+                        <w:p>
+                          <w:pPr>
+                            <w:pStyle w:val="Footer"/>
+                            <w:spacing w:before="240"/>
+                          </w:pPr>
+                          <w:r>
+                            <w:fldChar w:fldCharType="begin"/>
+                          </w:r>
+                          <w:r>
+                            <w:instrText xml:space="preserve"> PAGE  \* Arabic  \* MERGEFORMAT </w:instrText>
+                          </w:r>
+                          <w:r>
+                            <w:fldChar w:fldCharType="separate"/>
+                          </w:r>
+                          <w:r>
+                            <w:rPr>
+                              <w:noProof/>
+                            </w:rPr>
+                            <w:t>25</w:t>
+                          </w:r>
+                          <w:r>
+                            <w:fldChar w:fldCharType="end"/>
+                          </w:r>
+                        </w:p>
+                      </w:txbxContent>
+                    </wps:txbx>
+                    <wps:bodyPr rot="0" spcFirstLastPara="0" vertOverflow="overflow" horzOverflow="overflow" vert="horz" wrap="square" lIns="91440" tIns="45720" rIns="91440" bIns="45720" numCol="1" spcCol="0" rtlCol="0" fromWordArt="0" anchor="t" anchorCtr="0" forceAA="0" compatLnSpc="1">
+                      <a:prstTxWarp prst="textNoShape">
+                        <a:avLst/>
+                      </a:prstTxWarp>
+                      <a:spAutoFit/>
+                    </wps:bodyPr>
+                  </wps:wsp>
+                </a:graphicData>
+              </a:graphic>
+              <wp14:sizeRelH relativeFrom="margin">
+                <wp14:pctWidth>0</wp14:pctWidth>
+              </wp14:sizeRelH>
+              <wp14:sizeRelV relativeFrom="margin">
+                <wp14:pctHeight>0</wp14:pctHeight>
+              </wp14:sizeRelV>
+            </wp:anchor>
+          </w:drawing>
+        </mc:Choice>
+        <mc:Fallback>
+          <w:pict>
+            <v:shapetype id="_x0000_t202" coordsize="21600,21600" o:spt="202" path="m,l,21600r21600,l21600,xe">
+              <v:stroke joinstyle="miter"/>
+              <v:path gradientshapeok="t" o:connecttype="rect"/>
+            </v:shapetype>
+            <v:shape id="Text Box 56" o:spid="_x0000_s1032" type="#_x0000_t202" style="position:absolute;margin-left:67.6pt;margin-top:0;width:118.8pt;height:50.65pt;z-index:251668480;visibility:visible;mso-wrap-style:square;mso-width-percent:0;mso-height-percent:0;mso-wrap-distance-left:9pt;mso-wrap-distance-top:0;mso-wrap-distance-right:9pt;mso-wrap-distance-bottom:0;mso-position-horizontal:right;mso-position-horizontal-relative:margin;mso-position-vertical:top;mso-position-vertical-relative:bottom-margin-area;mso-width-percent:0;mso-height-percent:0;mso-width-relative:margin;mso-height-relative:margin;v-text-anchor:top" o:gfxdata="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" filled="f" stroked="f" strokeweight=".5pt">
+              <v:path arrowok="t"/>
+              <v:textbox style="mso-fit-shape-to-text:t">
+                <w:txbxContent>
+                  <w:p>
+                    <w:pPr>
+                      <w:pStyle w:val="Footer"/>
+                      <w:spacing w:before="240"/>
+                    </w:pPr>
+                    <w:r>
+                      <w:fldChar w:fldCharType="begin"/>
+                    </w:r>
+                    <w:r>
+                      <w:instrText xml:space="preserve"> PAGE  \* Arabic  \* MERGEFORMAT </w:instrText>
+                    </w:r>
+                    <w:r>
+                      <w:fldChar w:fldCharType="separate"/>
+                    </w:r>
+                    <w:r>
+                      <w:rPr>
+                        <w:noProof/>
+                      </w:rPr>
+                      <w:t>25</w:t>
+                    </w:r>
+                    <w:r>
+                      <w:fldChar w:fldCharType="end"/>
+                    </w:r>
+                  </w:p>
+                </w:txbxContent>
+              </v:textbox>
+              <w10:wrap anchorx="margin" anchory="margin"/>
+            </v:shape>
+          </w:pict>
+        </mc:Fallback>
+      </mc:AlternateContent>
     </w:r>
     <w:r>
       <w:rPr>
         <w:noProof/>
         <w:color w:val="163300" w:themeColor="accent1"/>
-        <w:shd w:val="clear" w:color="auto" w:fill="FFFFFF"/>
-      </w:rPr>
-      <w:pict>
-        <v:rect id="Rectangle 58" o:spid="_x0000_s2057" style="position:absolute;margin-left:0;margin-top:0;width:468pt;height:2.85pt;z-index:-251646976;visibility:visible;mso-width-percent:1000;mso-wrap-distance-top:7.2pt;mso-wrap-distance-bottom:7.2pt;mso-position-horizontal:center;mso-position-horizontal-relative:margin;mso-position-vertical:top;mso-position-vertical-relative:bottom-margin-area;mso-width-percent:1000;mso-width-relative:margin;mso-height-relative:margin;v-text-anchor:middle" o:gfxdata="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" fillcolor="#2b2b2b" stroked="f" strokeweight="2pt">
-          <w10:wrap type="square" anchorx="margin" anchory="margin"/>
-        </v:rect>
-      </w:pict>
+        <w:lang w:eastAsia="en-US"/>
+      </w:rPr>
+      <mc:AlternateContent>
+        <mc:Choice Requires="wps">
+          <w:drawing>
+            <wp:anchor distT="91440" distB="91440" distL="114300" distR="114300" simplePos="0" relativeHeight="251669504" behindDoc="1" locked="0" layoutInCell="1" allowOverlap="1">
+              <wp:simplePos x="0" y="0"/>
+              <wp:positionH relativeFrom="margin">
+                <wp:align>center</wp:align>
+              </wp:positionH>
+              <wp:positionV relativeFrom="bottomMargin">
+                <wp:align>top</wp:align>
+              </wp:positionV>
+              <wp:extent cx="5943600" cy="36195"/>
+              <wp:effectExtent l="0" t="0" r="0" b="1905"/>
+              <wp:wrapSquare wrapText="bothSides"/>
+              <wp:docPr id="34" name="Rectangle 58"/>
+              <wp:cNvGraphicFramePr>
+                <a:graphicFrameLocks xmlns:a="http://schemas.openxmlformats.org/drawingml/2006/main"/>
+              </wp:cNvGraphicFramePr>
+              <a:graphic xmlns:a="http://schemas.openxmlformats.org/drawingml/2006/main">
+                <a:graphicData uri="http://schemas.microsoft.com/office/word/2010/wordprocessingShape">
+                  <wps:wsp>
+                    <wps:cNvSpPr>
+                      <a:spLocks noChangeArrowheads="1"/>
+                    </wps:cNvSpPr>
+                    <wps:spPr bwMode="auto">
+                      <a:xfrm>
+                        <a:off x="0" y="0"/>
+                        <a:ext cx="5943600" cy="36195"/>
+                      </a:xfrm>
+                      <a:prstGeom prst="rect">
+                        <a:avLst/>
+                      </a:prstGeom>
+                      <a:solidFill>
+                        <a:srgbClr val="2B2B2B"/>
+                      </a:solidFill>
+                      <a:ln>
+                        <a:noFill/>
+                      </a:ln>
+                      <a:extLst>
+                        <a:ext uri="{91240B29-F687-4F45-9708-019B960494DF}">
+                          <a14:hiddenLine xmlns:a14="http://schemas.microsoft.com/office/drawing/2010/main" w="25400">
+                            <a:solidFill>
+                              <a:srgbClr val="000000"/>
+                            </a:solidFill>
+                            <a:miter lim="800000"/>
+                            <a:headEnd/>
+                            <a:tailEnd/>
+                          </a14:hiddenLine>
+                        </a:ext>
+                      </a:extLst>
+                    </wps:spPr>
+                    <wps:bodyPr rot="0" vert="horz" wrap="square" lIns="91440" tIns="45720" rIns="91440" bIns="45720" anchor="ctr" anchorCtr="0" upright="1">
+                      <a:noAutofit/>
+                    </wps:bodyPr>
+                  </wps:wsp>
+                </a:graphicData>
+              </a:graphic>
+              <wp14:sizeRelH relativeFrom="margin">
+                <wp14:pctWidth>100000</wp14:pctWidth>
+              </wp14:sizeRelH>
+              <wp14:sizeRelV relativeFrom="margin">
+                <wp14:pctHeight>0</wp14:pctHeight>
+              </wp14:sizeRelV>
+            </wp:anchor>
+          </w:drawing>
+        </mc:Choice>
+        <mc:Fallback>
+          <w:pict>
+            <v:rect id="Rectangle 58" o:spid="_x0000_s1026" style="position:absolute;margin-left:0;margin-top:0;width:468pt;height:2.85pt;z-index:-251646976;visibility:visible;mso-wrap-style:square;mso-width-percent:1000;mso-height-percent:0;mso-wrap-distance-left:9pt;mso-wrap-distance-top:7.2pt;mso-wrap-distance-right:9pt;mso-wrap-distance-bottom:7.2pt;mso-position-horizontal:center;mso-position-horizontal-relative:margin;mso-position-vertical:top;mso-position-vertical-relative:bottom-margin-area;mso-width-percent:1000;mso-height-percent:0;mso-width-relative:margin;mso-height-relative:margin;v-text-anchor:middle" o:gfxdata="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" fillcolor="#2b2b2b" stroked="f" strokeweight="2pt">
+              <w10:wrap type="square" anchorx="margin" anchory="margin"/>
+            </v:rect>
+          </w:pict>
+        </mc:Fallback>
+      </mc:AlternateContent>
     </w:r>
     <w:r>
       <w:tab/>
@@ -10032,13 +10764,85 @@
     <w:r>
       <w:rPr>
         <w:noProof/>
-        <w:shd w:val="clear" w:color="auto" w:fill="FFFFFF"/>
-      </w:rPr>
-      <w:pict>
-        <v:rect id="Rectangle 4" o:spid="_x0000_s2055" style="position:absolute;margin-left:-7.5pt;margin-top:8.5pt;width:484.4pt;height:51.8pt;z-index:251658240;visibility:visible;mso-position-horizontal-relative:margin;mso-position-vertical-relative:page;mso-width-relative:margin;mso-height-relative:top-margin-area;v-text-anchor:middle" o:gfxdata="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" fillcolor="#2b2b2b" stroked="f" strokecolor="#1e00d0 [3209]" strokeweight="2pt">
-          <w10:wrap anchorx="margin" anchory="page"/>
-        </v:rect>
-      </w:pict>
+        <w:lang w:eastAsia="en-US"/>
+      </w:rPr>
+      <mc:AlternateContent>
+        <mc:Choice Requires="wps">
+          <w:drawing>
+            <wp:anchor distT="0" distB="0" distL="114300" distR="114300" simplePos="0" relativeHeight="251658240" behindDoc="0" locked="0" layoutInCell="1" allowOverlap="1">
+              <wp:simplePos x="0" y="0"/>
+              <wp:positionH relativeFrom="margin">
+                <wp:posOffset>-95250</wp:posOffset>
+              </wp:positionH>
+              <wp:positionV relativeFrom="page">
+                <wp:posOffset>107950</wp:posOffset>
+              </wp:positionV>
+              <wp:extent cx="6151880" cy="657860"/>
+              <wp:effectExtent l="0" t="3175" r="1270" b="0"/>
+              <wp:wrapNone/>
+              <wp:docPr id="35" name="Rectangle 4"/>
+              <wp:cNvGraphicFramePr>
+                <a:graphicFrameLocks xmlns:a="http://schemas.openxmlformats.org/drawingml/2006/main"/>
+              </wp:cNvGraphicFramePr>
+              <a:graphic xmlns:a="http://schemas.openxmlformats.org/drawingml/2006/main">
+                <a:graphicData uri="http://schemas.microsoft.com/office/word/2010/wordprocessingShape">
+                  <wps:wsp>
+                    <wps:cNvSpPr>
+                      <a:spLocks noChangeArrowheads="1"/>
+                    </wps:cNvSpPr>
+                    <wps:spPr bwMode="auto">
+                      <a:xfrm>
+                        <a:off x="0" y="0"/>
+                        <a:ext cx="6151880" cy="657860"/>
+                      </a:xfrm>
+                      <a:prstGeom prst="rect">
+                        <a:avLst/>
+                      </a:prstGeom>
+                      <a:solidFill>
+                        <a:srgbClr val="2B2B2B"/>
+                      </a:solidFill>
+                      <a:ln>
+                        <a:noFill/>
+                      </a:ln>
+                      <a:extLst>
+                        <a:ext uri="{91240B29-F687-4F45-9708-019B960494DF}">
+                          <a14:hiddenLine xmlns:a14="http://schemas.microsoft.com/office/drawing/2010/main" w="25400">
+                            <a:solidFill>
+                              <a:schemeClr val="accent6">
+                                <a:lumMod val="100000"/>
+                                <a:lumOff val="0"/>
+                              </a:schemeClr>
+                            </a:solidFill>
+                            <a:miter lim="800000"/>
+                            <a:headEnd/>
+                            <a:tailEnd/>
+                          </a14:hiddenLine>
+                        </a:ext>
+                      </a:extLst>
+                    </wps:spPr>
+                    <wps:bodyPr rot="0" vert="horz" wrap="square" lIns="91440" tIns="45720" rIns="91440" bIns="45720" anchor="ctr" anchorCtr="0" upright="1">
+                      <a:noAutofit/>
+                    </wps:bodyPr>
+                  </wps:wsp>
+                </a:graphicData>
+              </a:graphic>
+              <wp14:sizeRelH relativeFrom="margin">
+                <wp14:pctWidth>0</wp14:pctWidth>
+              </wp14:sizeRelH>
+              <wp14:sizeRelV relativeFrom="topMargin">
+                <wp14:pctHeight>0</wp14:pctHeight>
+              </wp14:sizeRelV>
+            </wp:anchor>
+          </w:drawing>
+        </mc:Choice>
+        <mc:Fallback>
+          <w:pict>
+            <v:rect id="Rectangle 4" o:spid="_x0000_s1026" style="position:absolute;margin-left:-7.5pt;margin-top:8.5pt;width:484.4pt;height:51.8pt;z-index:251658240;visibility:visible;mso-wrap-style:square;mso-width-percent:0;mso-height-percent:0;mso-wrap-distance-left:9pt;mso-wrap-distance-top:0;mso-wrap-distance-right:9pt;mso-wrap-distance-bottom:0;mso-position-horizontal:absolute;mso-position-horizontal-relative:margin;mso-position-vertical:absolute;mso-position-vertical-relative:page;mso-width-percent:0;mso-height-percent:0;mso-width-relative:margin;mso-height-relative:top-margin-area;v-text-anchor:middle" o:gfxdata="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" fillcolor="#2b2b2b" stroked="f" strokecolor="#1e00d0 [3209]" strokeweight="2pt">
+              <w10:wrap anchorx="margin" anchory="page"/>
+            </v:rect>
+          </w:pict>
+        </mc:Fallback>
+      </mc:AlternateContent>
     </w:r>
     <w:r>
       <w:rPr>
@@ -13470,9 +14274,9 @@
   <w:style w:type="paragraph" w:default="1" w:styleId="Normal">
     <w:name w:val="Normal"/>
     <w:qFormat/>
-    <w:rsid w:val="00BC13D5"/>
+    <w:rsid w:val="009D21BA"/>
     <w:pPr>
-      <w:spacing w:after="0" w:line="480" w:lineRule="auto"/>
+      <w:spacing w:after="240" w:line="360" w:lineRule="auto"/>
     </w:pPr>
     <w:rPr>
       <w:bCs/>
@@ -13487,18 +14291,26 @@
     <w:link w:val="Heading1Char"/>
     <w:uiPriority w:val="9"/>
     <w:qFormat/>
-    <w:rsid w:val="00E80710"/>
+    <w:rsid w:val="00D37E7A"/>
     <w:pPr>
-      <w:keepNext/>
-      <w:keepLines/>
-      <w:spacing w:before="480"/>
+      <w:pBdr>
+        <w:top w:val="single" w:sz="24" w:space="1" w:color="2B2B2B"/>
+        <w:left w:val="single" w:sz="24" w:space="4" w:color="2B2B2B"/>
+        <w:bottom w:val="single" w:sz="24" w:space="1" w:color="2B2B2B"/>
+        <w:right w:val="single" w:sz="24" w:space="4" w:color="2B2B2B"/>
+      </w:pBdr>
+      <w:shd w:val="clear" w:color="auto" w:fill="2B2B2B"/>
+      <w:tabs>
+        <w:tab w:val="left" w:pos="1830"/>
+      </w:tabs>
+      <w:spacing w:line="276" w:lineRule="auto"/>
       <w:outlineLvl w:val="0"/>
     </w:pPr>
     <w:rPr>
-      <w:rFonts w:asciiTheme="majorHAnsi" w:eastAsiaTheme="majorEastAsia" w:hAnsiTheme="majorHAnsi" w:cstheme="majorBidi"/>
+      <w:rFonts w:ascii="Lucida Sans" w:eastAsiaTheme="majorEastAsia" w:hAnsi="Lucida Sans" w:cstheme="majorBidi"/>
       <w:b/>
       <w:bCs w:val="0"/>
-      <w:color w:val="102600" w:themeColor="accent1" w:themeShade="BF"/>
+      <w:color w:val="FFFFFF" w:themeColor="background1"/>
       <w:sz w:val="28"/>
       <w:szCs w:val="28"/>
     </w:rPr>
@@ -13511,10 +14323,13 @@
     <w:uiPriority w:val="9"/>
     <w:unhideWhenUsed/>
     <w:qFormat/>
-    <w:rsid w:val="00E80710"/>
+    <w:rsid w:val="00D37E7A"/>
     <w:pPr>
       <w:keepNext/>
       <w:keepLines/>
+      <w:pBdr>
+        <w:bottom w:val="single" w:sz="24" w:space="0" w:color="163300" w:themeColor="accent1"/>
+      </w:pBdr>
       <w:spacing w:before="200"/>
       <w:outlineLvl w:val="1"/>
     </w:pPr>
@@ -13535,10 +14350,13 @@
     <w:uiPriority w:val="9"/>
     <w:unhideWhenUsed/>
     <w:qFormat/>
-    <w:rsid w:val="001A1856"/>
+    <w:rsid w:val="00B33C1F"/>
     <w:pPr>
       <w:keepNext/>
       <w:keepLines/>
+      <w:pBdr>
+        <w:bottom w:val="single" w:sz="18" w:space="1" w:color="2C6600" w:themeColor="accent2"/>
+      </w:pBdr>
       <w:spacing w:before="200"/>
       <w:outlineLvl w:val="2"/>
     </w:pPr>
@@ -13546,7 +14364,51 @@
       <w:rFonts w:asciiTheme="majorHAnsi" w:eastAsiaTheme="majorEastAsia" w:hAnsiTheme="majorHAnsi" w:cstheme="majorBidi"/>
       <w:b/>
       <w:bCs w:val="0"/>
+      <w:color w:val="2C6600" w:themeColor="accent2"/>
+    </w:rPr>
+  </w:style>
+  <w:style w:type="paragraph" w:styleId="Heading4">
+    <w:name w:val="heading 4"/>
+    <w:basedOn w:val="Normal"/>
+    <w:next w:val="Normal"/>
+    <w:link w:val="Heading4Char"/>
+    <w:uiPriority w:val="9"/>
+    <w:unhideWhenUsed/>
+    <w:qFormat/>
+    <w:rsid w:val="00C16922"/>
+    <w:pPr>
+      <w:keepNext/>
+      <w:keepLines/>
+      <w:spacing w:before="200" w:after="0"/>
+      <w:outlineLvl w:val="3"/>
+    </w:pPr>
+    <w:rPr>
+      <w:rFonts w:asciiTheme="majorHAnsi" w:eastAsiaTheme="majorEastAsia" w:hAnsiTheme="majorHAnsi" w:cstheme="majorBidi"/>
+      <w:b/>
+      <w:bCs w:val="0"/>
+      <w:i/>
+      <w:iCs/>
       <w:color w:val="163300" w:themeColor="accent1"/>
+    </w:rPr>
+  </w:style>
+  <w:style w:type="paragraph" w:styleId="Heading5">
+    <w:name w:val="heading 5"/>
+    <w:basedOn w:val="Normal"/>
+    <w:next w:val="Normal"/>
+    <w:link w:val="Heading5Char"/>
+    <w:uiPriority w:val="9"/>
+    <w:unhideWhenUsed/>
+    <w:qFormat/>
+    <w:rsid w:val="00C55A84"/>
+    <w:pPr>
+      <w:keepNext/>
+      <w:keepLines/>
+      <w:spacing w:before="200" w:after="0"/>
+      <w:outlineLvl w:val="4"/>
+    </w:pPr>
+    <w:rPr>
+      <w:rFonts w:asciiTheme="majorHAnsi" w:eastAsiaTheme="majorEastAsia" w:hAnsiTheme="majorHAnsi" w:cstheme="majorBidi"/>
+      <w:color w:val="0A1900" w:themeColor="accent1" w:themeShade="7F"/>
     </w:rPr>
   </w:style>
   <w:style w:type="character" w:default="1" w:styleId="DefaultParagraphFont">
@@ -13581,14 +14443,15 @@
     <w:basedOn w:val="DefaultParagraphFont"/>
     <w:link w:val="Heading1"/>
     <w:uiPriority w:val="9"/>
-    <w:rsid w:val="00E80710"/>
+    <w:rsid w:val="00D37E7A"/>
     <w:rPr>
-      <w:rFonts w:asciiTheme="majorHAnsi" w:eastAsiaTheme="majorEastAsia" w:hAnsiTheme="majorHAnsi" w:cstheme="majorBidi"/>
+      <w:rFonts w:ascii="Lucida Sans" w:eastAsiaTheme="majorEastAsia" w:hAnsi="Lucida Sans" w:cstheme="majorBidi"/>
       <w:b/>
-      <w:bCs/>
-      <w:color w:val="102600" w:themeColor="accent1" w:themeShade="BF"/>
+      <w:color w:val="FFFFFF" w:themeColor="background1"/>
       <w:sz w:val="28"/>
       <w:szCs w:val="28"/>
+      <w:shd w:val="clear" w:color="auto" w:fill="2B2B2B"/>
+      <w:lang w:eastAsia="ja-JP"/>
     </w:rPr>
   </w:style>
   <w:style w:type="character" w:customStyle="1" w:styleId="Heading2Char">
@@ -13596,14 +14459,14 @@
     <w:basedOn w:val="DefaultParagraphFont"/>
     <w:link w:val="Heading2"/>
     <w:uiPriority w:val="9"/>
-    <w:rsid w:val="00E80710"/>
+    <w:rsid w:val="00D37E7A"/>
     <w:rPr>
       <w:rFonts w:asciiTheme="majorHAnsi" w:eastAsiaTheme="majorEastAsia" w:hAnsiTheme="majorHAnsi" w:cstheme="majorBidi"/>
       <w:b/>
-      <w:bCs/>
       <w:color w:val="163300" w:themeColor="accent1"/>
       <w:sz w:val="26"/>
       <w:szCs w:val="26"/>
+      <w:lang w:eastAsia="ja-JP"/>
     </w:rPr>
   </w:style>
   <w:style w:type="character" w:customStyle="1" w:styleId="Heading3Char">
@@ -13611,12 +14474,12 @@
     <w:basedOn w:val="DefaultParagraphFont"/>
     <w:link w:val="Heading3"/>
     <w:uiPriority w:val="9"/>
-    <w:rsid w:val="001A1856"/>
+    <w:rsid w:val="00B33C1F"/>
     <w:rPr>
       <w:rFonts w:asciiTheme="majorHAnsi" w:eastAsiaTheme="majorEastAsia" w:hAnsiTheme="majorHAnsi" w:cstheme="majorBidi"/>
       <w:b/>
-      <w:bCs/>
-      <w:color w:val="163300" w:themeColor="accent1"/>
+      <w:color w:val="2C6600" w:themeColor="accent2"/>
+      <w:lang w:eastAsia="ja-JP"/>
     </w:rPr>
   </w:style>
   <w:style w:type="paragraph" w:styleId="BalloonText">
@@ -13627,9 +14490,6 @@
     <w:semiHidden/>
     <w:unhideWhenUsed/>
     <w:rsid w:val="00335E10"/>
-    <w:pPr>
-      <w:spacing w:line="240" w:lineRule="auto"/>
-    </w:pPr>
     <w:rPr>
       <w:rFonts w:ascii="Tahoma" w:hAnsi="Tahoma" w:cs="Tahoma"/>
       <w:sz w:val="16"/>
@@ -13661,7 +14521,6 @@
         <w:tab w:val="center" w:pos="4680"/>
         <w:tab w:val="right" w:pos="9360"/>
       </w:tabs>
-      <w:spacing w:line="240" w:lineRule="auto"/>
     </w:pPr>
   </w:style>
   <w:style w:type="character" w:customStyle="1" w:styleId="HeaderChar">
@@ -13683,7 +14542,6 @@
         <w:tab w:val="center" w:pos="4680"/>
         <w:tab w:val="right" w:pos="9360"/>
       </w:tabs>
-      <w:spacing w:line="240" w:lineRule="auto"/>
     </w:pPr>
   </w:style>
   <w:style w:type="character" w:customStyle="1" w:styleId="FooterChar">
@@ -13756,7 +14614,6 @@
       <w:tabs>
         <w:tab w:val="right" w:leader="dot" w:pos="9350"/>
       </w:tabs>
-      <w:spacing w:line="240" w:lineRule="auto"/>
       <w:ind w:left="220"/>
     </w:pPr>
   </w:style>
@@ -13772,7 +14629,7 @@
       <w:tabs>
         <w:tab w:val="right" w:leader="dot" w:pos="9350"/>
       </w:tabs>
-      <w:spacing w:after="100" w:line="240" w:lineRule="auto"/>
+      <w:spacing w:after="100"/>
       <w:ind w:left="440"/>
     </w:pPr>
   </w:style>
@@ -13880,7 +14737,7 @@
     <w:unhideWhenUsed/>
     <w:rsid w:val="00BB5FA2"/>
     <w:pPr>
-      <w:spacing w:before="100" w:beforeAutospacing="1" w:after="100" w:afterAutospacing="1" w:line="240" w:lineRule="auto"/>
+      <w:spacing w:before="100" w:beforeAutospacing="1" w:after="100" w:afterAutospacing="1"/>
     </w:pPr>
     <w:rPr>
       <w:rFonts w:ascii="Times New Roman" w:eastAsia="Times New Roman" w:hAnsi="Times New Roman" w:cs="Times New Roman"/>
@@ -14427,6 +15284,103 @@
         </w:tcBorders>
       </w:tcPr>
     </w:tblStylePr>
+  </w:style>
+  <w:style w:type="character" w:customStyle="1" w:styleId="Heading4Char">
+    <w:name w:val="Heading 4 Char"/>
+    <w:basedOn w:val="DefaultParagraphFont"/>
+    <w:link w:val="Heading4"/>
+    <w:uiPriority w:val="9"/>
+    <w:rsid w:val="00C16922"/>
+    <w:rPr>
+      <w:rFonts w:asciiTheme="majorHAnsi" w:eastAsiaTheme="majorEastAsia" w:hAnsiTheme="majorHAnsi" w:cstheme="majorBidi"/>
+      <w:b/>
+      <w:i/>
+      <w:iCs/>
+      <w:color w:val="163300" w:themeColor="accent1"/>
+      <w:lang w:eastAsia="ja-JP"/>
+    </w:rPr>
+  </w:style>
+  <w:style w:type="character" w:styleId="FollowedHyperlink">
+    <w:name w:val="FollowedHyperlink"/>
+    <w:basedOn w:val="DefaultParagraphFont"/>
+    <w:uiPriority w:val="99"/>
+    <w:semiHidden/>
+    <w:unhideWhenUsed/>
+    <w:rsid w:val="00977D62"/>
+    <w:rPr>
+      <w:color w:val="551188" w:themeColor="followedHyperlink"/>
+      <w:u w:val="single"/>
+    </w:rPr>
+  </w:style>
+  <w:style w:type="character" w:customStyle="1" w:styleId="Heading5Char">
+    <w:name w:val="Heading 5 Char"/>
+    <w:basedOn w:val="DefaultParagraphFont"/>
+    <w:link w:val="Heading5"/>
+    <w:uiPriority w:val="9"/>
+    <w:rsid w:val="00C55A84"/>
+    <w:rPr>
+      <w:rFonts w:asciiTheme="majorHAnsi" w:eastAsiaTheme="majorEastAsia" w:hAnsiTheme="majorHAnsi" w:cstheme="majorBidi"/>
+      <w:bCs/>
+      <w:color w:val="0A1900" w:themeColor="accent1" w:themeShade="7F"/>
+      <w:lang w:eastAsia="ja-JP"/>
+    </w:rPr>
+  </w:style>
+  <w:style w:type="paragraph" w:styleId="Title">
+    <w:name w:val="Title"/>
+    <w:basedOn w:val="Normal"/>
+    <w:next w:val="Normal"/>
+    <w:link w:val="TitleChar"/>
+    <w:uiPriority w:val="10"/>
+    <w:qFormat/>
+    <w:rsid w:val="00C86F11"/>
+    <w:pPr>
+      <w:pBdr>
+        <w:bottom w:val="single" w:sz="8" w:space="4" w:color="163300" w:themeColor="accent1"/>
+      </w:pBdr>
+      <w:spacing w:after="300" w:line="240" w:lineRule="auto"/>
+      <w:contextualSpacing/>
+    </w:pPr>
+    <w:rPr>
+      <w:rFonts w:asciiTheme="majorHAnsi" w:eastAsiaTheme="majorEastAsia" w:hAnsiTheme="majorHAnsi" w:cstheme="majorBidi"/>
+      <w:color w:val="3F0C65" w:themeColor="text2" w:themeShade="BF"/>
+      <w:spacing w:val="5"/>
+      <w:kern w:val="28"/>
+      <w:sz w:val="52"/>
+      <w:szCs w:val="52"/>
+    </w:rPr>
+  </w:style>
+  <w:style w:type="character" w:customStyle="1" w:styleId="TitleChar">
+    <w:name w:val="Title Char"/>
+    <w:basedOn w:val="DefaultParagraphFont"/>
+    <w:link w:val="Title"/>
+    <w:uiPriority w:val="10"/>
+    <w:rsid w:val="00C86F11"/>
+    <w:rPr>
+      <w:rFonts w:asciiTheme="majorHAnsi" w:eastAsiaTheme="majorEastAsia" w:hAnsiTheme="majorHAnsi" w:cstheme="majorBidi"/>
+      <w:bCs/>
+      <w:color w:val="3F0C65" w:themeColor="text2" w:themeShade="BF"/>
+      <w:spacing w:val="5"/>
+      <w:kern w:val="28"/>
+      <w:sz w:val="52"/>
+      <w:szCs w:val="52"/>
+      <w:lang w:eastAsia="ja-JP"/>
+    </w:rPr>
+  </w:style>
+  <w:style w:type="character" w:customStyle="1" w:styleId="apple-converted-space">
+    <w:name w:val="apple-converted-space"/>
+    <w:basedOn w:val="DefaultParagraphFont"/>
+    <w:rsid w:val="00C16792"/>
+  </w:style>
+  <w:style w:type="character" w:styleId="Emphasis">
+    <w:name w:val="Emphasis"/>
+    <w:basedOn w:val="DefaultParagraphFont"/>
+    <w:uiPriority w:val="20"/>
+    <w:qFormat/>
+    <w:rsid w:val="00C16792"/>
+    <w:rPr>
+      <w:i/>
+      <w:iCs/>
+    </w:rPr>
   </w:style>
 </w:styles>
 </file>
@@ -14680,7 +15634,7 @@
 </file>
 
 <file path=customXml/itemProps2.xml><?xml version="1.0" encoding="utf-8"?>
-<ds:datastoreItem xmlns:ds="http://schemas.openxmlformats.org/officeDocument/2006/customXml" ds:itemID="{22FBF00A-8AF2-4049-A415-3D0EBD50C0CC}">
+<ds:datastoreItem xmlns:ds="http://schemas.openxmlformats.org/officeDocument/2006/customXml" ds:itemID="{59EA1345-B4A3-4F62-BF6A-5BF04B229257}">
   <ds:schemaRefs>
     <ds:schemaRef ds:uri="http://schemas.openxmlformats.org/officeDocument/2006/bibliography"/>
   </ds:schemaRefs>

</xml_diff>